<commit_message>
Report: Up to Implementation of CmRDT-C
</commit_message>
<xml_diff>
--- a/docs/Report.docx
+++ b/docs/Report.docx
@@ -37,7 +37,19 @@
         <w:rPr>
           <w:rFonts w:ascii="Times New Roman" w:hAnsi="Times New Roman" w:cs="Times New Roman"/>
         </w:rPr>
-        <w:t xml:space="preserve">Chevrotain is a key value store that achieves eventual consistency </w:t>
+        <w:t xml:space="preserve">Chevrotain is a </w:t>
+      </w:r>
+      <w:r>
+        <w:rPr>
+          <w:rFonts w:ascii="Times New Roman" w:hAnsi="Times New Roman" w:cs="Times New Roman"/>
+        </w:rPr>
+        <w:t xml:space="preserve">replicated </w:t>
+      </w:r>
+      <w:r>
+        <w:rPr>
+          <w:rFonts w:ascii="Times New Roman" w:hAnsi="Times New Roman" w:cs="Times New Roman"/>
+        </w:rPr>
+        <w:t xml:space="preserve">key value store that achieves eventual consistency </w:t>
       </w:r>
       <w:proofErr w:type="gramStart"/>
       <w:r>
@@ -51,31 +63,135 @@
         <w:rPr>
           <w:rFonts w:ascii="Times New Roman" w:hAnsi="Times New Roman" w:cs="Times New Roman"/>
         </w:rPr>
+        <w:t xml:space="preserve"> a conflict-free replicated data types (CRDTs). This </w:t>
+      </w:r>
+      <w:r>
+        <w:rPr>
+          <w:rFonts w:ascii="Times New Roman" w:hAnsi="Times New Roman" w:cs="Times New Roman"/>
+        </w:rPr>
+        <w:t>paper</w:t>
+      </w:r>
+      <w:r>
+        <w:rPr>
+          <w:rFonts w:ascii="Times New Roman" w:hAnsi="Times New Roman" w:cs="Times New Roman"/>
+        </w:rPr>
+        <w:t xml:space="preserve"> describes the designs, evaluates performances, and compares three different approaches to the implementation of Chevrotain. One of the approaches is based on a state-based CRDT model (CvRDT), while the other two approaches are based on an operation-based CRDT model (CmRDT), either with or without limited synchronization. Latency of all implementations is measured as a function of throughput, and consistency of all implementations is compared to a replicated key-value store that </w:t>
+      </w:r>
+      <w:r>
+        <w:rPr>
+          <w:rFonts w:ascii="Times New Roman" w:hAnsi="Times New Roman" w:cs="Times New Roman"/>
+        </w:rPr>
+        <w:t xml:space="preserve">only </w:t>
+      </w:r>
+      <w:r>
+        <w:rPr>
+          <w:rFonts w:ascii="Times New Roman" w:hAnsi="Times New Roman" w:cs="Times New Roman"/>
+        </w:rPr>
+        <w:t xml:space="preserve">makes a </w:t>
+      </w:r>
+      <w:r>
+        <w:rPr>
+          <w:rFonts w:ascii="Times New Roman" w:hAnsi="Times New Roman" w:cs="Times New Roman"/>
+        </w:rPr>
+        <w:t>minimal</w:t>
+      </w:r>
+      <w:r>
+        <w:rPr>
+          <w:rFonts w:ascii="Times New Roman" w:hAnsi="Times New Roman" w:cs="Times New Roman"/>
+        </w:rPr>
+        <w:t xml:space="preserve"> effort to </w:t>
+      </w:r>
+      <w:r>
+        <w:rPr>
+          <w:rFonts w:ascii="Times New Roman" w:hAnsi="Times New Roman" w:cs="Times New Roman"/>
+        </w:rPr>
+        <w:t>maintain</w:t>
+      </w:r>
+      <w:r>
+        <w:rPr>
+          <w:rFonts w:ascii="Times New Roman" w:hAnsi="Times New Roman" w:cs="Times New Roman"/>
+        </w:rPr>
+        <w:t xml:space="preserve"> consistency. Scalability of all implementations is also </w:t>
+      </w:r>
+      <w:r>
+        <w:rPr>
+          <w:rFonts w:ascii="Times New Roman" w:hAnsi="Times New Roman" w:cs="Times New Roman"/>
+        </w:rPr>
+        <w:t>studied</w:t>
+      </w:r>
+      <w:r>
+        <w:rPr>
+          <w:rFonts w:ascii="Times New Roman" w:hAnsi="Times New Roman" w:cs="Times New Roman"/>
+        </w:rPr>
+        <w:t>.</w:t>
+      </w:r>
+      <w:r>
+        <w:rPr>
+          <w:rFonts w:ascii="Times New Roman" w:hAnsi="Times New Roman" w:cs="Times New Roman"/>
+        </w:rPr>
         <w:t xml:space="preserve"> </w:t>
       </w:r>
       <w:r>
         <w:rPr>
           <w:rFonts w:ascii="Times New Roman" w:hAnsi="Times New Roman" w:cs="Times New Roman"/>
         </w:rPr>
-        <w:t>a conflict-free replicated data type</w:t>
-      </w:r>
-      <w:r>
-        <w:rPr>
-          <w:rFonts w:ascii="Times New Roman" w:hAnsi="Times New Roman" w:cs="Times New Roman"/>
-        </w:rPr>
-        <w:t xml:space="preserve">s (CRDTs). </w:t>
-      </w:r>
-      <w:r>
-        <w:rPr>
-          <w:rFonts w:ascii="Times New Roman" w:hAnsi="Times New Roman" w:cs="Times New Roman"/>
-        </w:rPr>
-        <w:t xml:space="preserve">This </w:t>
-      </w:r>
-      <w:r>
-        <w:rPr>
-          <w:rFonts w:ascii="Times New Roman" w:hAnsi="Times New Roman" w:cs="Times New Roman"/>
-        </w:rPr>
-        <w:t>paper</w:t>
+        <w:t>Results shows that the</w:t>
+      </w:r>
+      <w:r>
+        <w:rPr>
+          <w:rFonts w:ascii="Times New Roman" w:hAnsi="Times New Roman" w:cs="Times New Roman"/>
+        </w:rPr>
+        <w:t xml:space="preserve"> unsynchronized CmRDT implementation of Chevrotain demonstrates best performance</w:t>
+      </w:r>
+      <w:r>
+        <w:rPr>
+          <w:rFonts w:ascii="Times New Roman" w:hAnsi="Times New Roman" w:cs="Times New Roman"/>
+        </w:rPr>
+        <w:t xml:space="preserve">. </w:t>
+      </w:r>
+      <w:proofErr w:type="gramStart"/>
+      <w:r>
+        <w:rPr>
+          <w:rFonts w:ascii="Times New Roman" w:hAnsi="Times New Roman" w:cs="Times New Roman"/>
+        </w:rPr>
+        <w:t xml:space="preserve">In particular, </w:t>
+      </w:r>
+      <w:r>
+        <w:rPr>
+          <w:rFonts w:ascii="Times New Roman" w:hAnsi="Times New Roman" w:cs="Times New Roman"/>
+        </w:rPr>
+        <w:t>this</w:t>
+      </w:r>
+      <w:proofErr w:type="gramEnd"/>
+      <w:r>
+        <w:rPr>
+          <w:rFonts w:ascii="Times New Roman" w:hAnsi="Times New Roman" w:cs="Times New Roman"/>
+        </w:rPr>
+        <w:t xml:space="preserve"> implementation easily scales to </w:t>
+      </w:r>
+      <w:r>
+        <w:rPr>
+          <w:rFonts w:ascii="Times New Roman" w:hAnsi="Times New Roman" w:cs="Times New Roman"/>
+        </w:rPr>
+        <w:t>ten</w:t>
+      </w:r>
+      <w:r>
+        <w:rPr>
+          <w:rFonts w:ascii="Times New Roman" w:hAnsi="Times New Roman" w:cs="Times New Roman"/>
+        </w:rPr>
+        <w:t xml:space="preserve"> geographically distan</w:t>
+      </w:r>
+      <w:r>
+        <w:rPr>
+          <w:rFonts w:ascii="Times New Roman" w:hAnsi="Times New Roman" w:cs="Times New Roman"/>
+        </w:rPr>
+        <w:t>t</w:t>
+      </w:r>
+      <w:r>
+        <w:rPr>
+          <w:rFonts w:ascii="Times New Roman" w:hAnsi="Times New Roman" w:cs="Times New Roman"/>
+        </w:rPr>
+        <w:t xml:space="preserve"> replicas,</w:t>
       </w:r>
       <w:r>
         <w:rPr>
@@ -87,79 +203,19 @@
         <w:rPr>
           <w:rFonts w:ascii="Times New Roman" w:hAnsi="Times New Roman" w:cs="Times New Roman"/>
         </w:rPr>
-        <w:t>describes the designs, evaluates performances, and compares</w:t>
-      </w:r>
-      <w:r>
-        <w:rPr>
-          <w:rFonts w:ascii="Times New Roman" w:hAnsi="Times New Roman" w:cs="Times New Roman"/>
-        </w:rPr>
-        <w:t xml:space="preserve"> three different approaches to </w:t>
-      </w:r>
-      <w:r>
-        <w:rPr>
-          <w:rFonts w:ascii="Times New Roman" w:hAnsi="Times New Roman" w:cs="Times New Roman"/>
-        </w:rPr>
-        <w:t>the</w:t>
-      </w:r>
-      <w:r>
-        <w:rPr>
-          <w:rFonts w:ascii="Times New Roman" w:hAnsi="Times New Roman" w:cs="Times New Roman"/>
-        </w:rPr>
-        <w:t xml:space="preserve"> implementation of</w:t>
-      </w:r>
-      <w:r>
-        <w:rPr>
-          <w:rFonts w:ascii="Times New Roman" w:hAnsi="Times New Roman" w:cs="Times New Roman"/>
-        </w:rPr>
-        <w:t xml:space="preserve"> Chevrotain. One of the approaches is based on a state-based CRDT model (CvRDT), while the other two approaches are based on an operation-based CRDT model (CmRDT), either with or without limited synchronization. Latency of all implementations is measured as a function of throughput, and consistency of all implementations is compared to a replicated key-value store that </w:t>
-      </w:r>
-      <w:r>
-        <w:rPr>
-          <w:rFonts w:ascii="Times New Roman" w:hAnsi="Times New Roman" w:cs="Times New Roman"/>
-        </w:rPr>
-        <w:t xml:space="preserve">only </w:t>
-      </w:r>
-      <w:r>
-        <w:rPr>
-          <w:rFonts w:ascii="Times New Roman" w:hAnsi="Times New Roman" w:cs="Times New Roman"/>
-        </w:rPr>
-        <w:t xml:space="preserve">makes a </w:t>
-      </w:r>
-      <w:r>
-        <w:rPr>
-          <w:rFonts w:ascii="Times New Roman" w:hAnsi="Times New Roman" w:cs="Times New Roman"/>
-        </w:rPr>
-        <w:t>minimal</w:t>
-      </w:r>
-      <w:r>
-        <w:rPr>
-          <w:rFonts w:ascii="Times New Roman" w:hAnsi="Times New Roman" w:cs="Times New Roman"/>
-        </w:rPr>
-        <w:t xml:space="preserve"> effort to </w:t>
-      </w:r>
-      <w:r>
-        <w:rPr>
-          <w:rFonts w:ascii="Times New Roman" w:hAnsi="Times New Roman" w:cs="Times New Roman"/>
-        </w:rPr>
-        <w:t>maintain</w:t>
-      </w:r>
-      <w:r>
-        <w:rPr>
-          <w:rFonts w:ascii="Times New Roman" w:hAnsi="Times New Roman" w:cs="Times New Roman"/>
-        </w:rPr>
-        <w:t xml:space="preserve"> consistency. Scalability of all implementations is also </w:t>
-      </w:r>
-      <w:r>
-        <w:rPr>
-          <w:rFonts w:ascii="Times New Roman" w:hAnsi="Times New Roman" w:cs="Times New Roman"/>
-        </w:rPr>
-        <w:t>studied</w:t>
-      </w:r>
-      <w:r>
-        <w:rPr>
-          <w:rFonts w:ascii="Times New Roman" w:hAnsi="Times New Roman" w:cs="Times New Roman"/>
-        </w:rPr>
-        <w:t>.</w:t>
+        <w:t xml:space="preserve">achieves </w:t>
+      </w:r>
+      <w:r>
+        <w:rPr>
+          <w:rFonts w:ascii="Times New Roman" w:hAnsi="Times New Roman" w:cs="Times New Roman"/>
+        </w:rPr>
+        <w:t>sub-second</w:t>
+      </w:r>
+      <w:r>
+        <w:rPr>
+          <w:rFonts w:ascii="Times New Roman" w:hAnsi="Times New Roman" w:cs="Times New Roman"/>
+        </w:rPr>
+        <w:t xml:space="preserve"> latency under a throughput of 100</w:t>
       </w:r>
       <w:r>
         <w:rPr>
@@ -171,75 +227,7 @@
         <w:rPr>
           <w:rFonts w:ascii="Times New Roman" w:hAnsi="Times New Roman" w:cs="Times New Roman"/>
         </w:rPr>
-        <w:t>Results shows that the</w:t>
-      </w:r>
-      <w:r>
-        <w:rPr>
-          <w:rFonts w:ascii="Times New Roman" w:hAnsi="Times New Roman" w:cs="Times New Roman"/>
-        </w:rPr>
-        <w:t xml:space="preserve"> unsynchronized CmRDT implementation of Chevrotain demonstrates best performance</w:t>
-      </w:r>
-      <w:r>
-        <w:rPr>
-          <w:rFonts w:ascii="Times New Roman" w:hAnsi="Times New Roman" w:cs="Times New Roman"/>
-        </w:rPr>
-        <w:t xml:space="preserve">. </w:t>
-      </w:r>
-      <w:proofErr w:type="gramStart"/>
-      <w:r>
-        <w:rPr>
-          <w:rFonts w:ascii="Times New Roman" w:hAnsi="Times New Roman" w:cs="Times New Roman"/>
-        </w:rPr>
-        <w:t xml:space="preserve">In particular, </w:t>
-      </w:r>
-      <w:r>
-        <w:rPr>
-          <w:rFonts w:ascii="Times New Roman" w:hAnsi="Times New Roman" w:cs="Times New Roman"/>
-        </w:rPr>
-        <w:t>this</w:t>
-      </w:r>
-      <w:proofErr w:type="gramEnd"/>
-      <w:r>
-        <w:rPr>
-          <w:rFonts w:ascii="Times New Roman" w:hAnsi="Times New Roman" w:cs="Times New Roman"/>
-        </w:rPr>
-        <w:t xml:space="preserve"> implementation easily scales to five geographically distan</w:t>
-      </w:r>
-      <w:r>
-        <w:rPr>
-          <w:rFonts w:ascii="Times New Roman" w:hAnsi="Times New Roman" w:cs="Times New Roman"/>
-        </w:rPr>
-        <w:t>t</w:t>
-      </w:r>
-      <w:r>
-        <w:rPr>
-          <w:rFonts w:ascii="Times New Roman" w:hAnsi="Times New Roman" w:cs="Times New Roman"/>
-        </w:rPr>
-        <w:t xml:space="preserve"> replicas,</w:t>
-      </w:r>
-      <w:r>
-        <w:rPr>
-          <w:rFonts w:ascii="Times New Roman" w:hAnsi="Times New Roman" w:cs="Times New Roman"/>
-        </w:rPr>
-        <w:t xml:space="preserve"> </w:t>
-      </w:r>
-      <w:r>
-        <w:rPr>
-          <w:rFonts w:ascii="Times New Roman" w:hAnsi="Times New Roman" w:cs="Times New Roman"/>
-        </w:rPr>
-        <w:t xml:space="preserve">achieves </w:t>
-      </w:r>
-      <w:r>
-        <w:rPr>
-          <w:rFonts w:ascii="Times New Roman" w:hAnsi="Times New Roman" w:cs="Times New Roman"/>
-        </w:rPr>
-        <w:t>sub-second</w:t>
-      </w:r>
-      <w:r>
-        <w:rPr>
-          <w:rFonts w:ascii="Times New Roman" w:hAnsi="Times New Roman" w:cs="Times New Roman"/>
-        </w:rPr>
-        <w:t xml:space="preserve"> latency under a throughput of 100ops/second while </w:t>
+        <w:t xml:space="preserve">ops/second while </w:t>
       </w:r>
       <w:r>
         <w:rPr>
@@ -257,7 +245,19 @@
         <w:rPr>
           <w:rFonts w:ascii="Times New Roman" w:hAnsi="Times New Roman" w:cs="Times New Roman"/>
         </w:rPr>
-        <w:t xml:space="preserve"> A proof-of-concept application to distributed web crawling is presented.</w:t>
+        <w:t xml:space="preserve"> A proof-of-concept application to distributed web crawling is </w:t>
+      </w:r>
+      <w:r>
+        <w:rPr>
+          <w:rFonts w:ascii="Times New Roman" w:hAnsi="Times New Roman" w:cs="Times New Roman"/>
+        </w:rPr>
+        <w:t xml:space="preserve">also </w:t>
+      </w:r>
+      <w:r>
+        <w:rPr>
+          <w:rFonts w:ascii="Times New Roman" w:hAnsi="Times New Roman" w:cs="Times New Roman"/>
+        </w:rPr>
+        <w:t>presented.</w:t>
       </w:r>
     </w:p>
     <w:p>
@@ -538,43 +538,19 @@
         <w:rPr>
           <w:rFonts w:ascii="Times New Roman" w:hAnsi="Times New Roman" w:cs="Times New Roman"/>
         </w:rPr>
-        <w:t xml:space="preserve">Three different approaches to implementation of Chevrotain are considered. </w:t>
-      </w:r>
-      <w:r>
-        <w:rPr>
-          <w:rFonts w:ascii="Times New Roman" w:hAnsi="Times New Roman" w:cs="Times New Roman"/>
-        </w:rPr>
-        <w:t xml:space="preserve">One of the approaches is based on a </w:t>
-      </w:r>
-      <w:r>
-        <w:rPr>
-          <w:rFonts w:ascii="Times New Roman" w:hAnsi="Times New Roman" w:cs="Times New Roman"/>
-        </w:rPr>
-        <w:t>CvRDT mode,</w:t>
-      </w:r>
-      <w:r>
-        <w:rPr>
-          <w:rFonts w:ascii="Times New Roman" w:hAnsi="Times New Roman" w:cs="Times New Roman"/>
-        </w:rPr>
-        <w:t xml:space="preserve"> while the other two approaches are based on </w:t>
-      </w:r>
-      <w:r>
-        <w:rPr>
-          <w:rFonts w:ascii="Times New Roman" w:hAnsi="Times New Roman" w:cs="Times New Roman"/>
-        </w:rPr>
-        <w:t>the CmRDT model,</w:t>
-      </w:r>
-      <w:r>
-        <w:rPr>
-          <w:rFonts w:ascii="Times New Roman" w:hAnsi="Times New Roman" w:cs="Times New Roman"/>
-        </w:rPr>
-        <w:t xml:space="preserve"> either with or without limited synchronization</w:t>
-      </w:r>
-      <w:r>
-        <w:rPr>
-          <w:rFonts w:ascii="Times New Roman" w:hAnsi="Times New Roman" w:cs="Times New Roman"/>
-        </w:rPr>
-        <w:t>.</w:t>
+        <w:t>Three different approaches to implementation of Chevrotain are considered. One of the approaches is based on a CvRDT mode</w:t>
+      </w:r>
+      <w:r>
+        <w:rPr>
+          <w:rFonts w:ascii="Times New Roman" w:hAnsi="Times New Roman" w:cs="Times New Roman"/>
+        </w:rPr>
+        <w:t>l</w:t>
+      </w:r>
+      <w:r>
+        <w:rPr>
+          <w:rFonts w:ascii="Times New Roman" w:hAnsi="Times New Roman" w:cs="Times New Roman"/>
+        </w:rPr>
+        <w:t>, while the other two approaches are based on the CmRDT model, either with or without limited synchronization.</w:t>
       </w:r>
     </w:p>
     <w:p>
@@ -738,6 +714,60 @@
           <w:rFonts w:ascii="Times New Roman" w:hAnsi="Times New Roman" w:cs="Times New Roman"/>
         </w:rPr>
       </w:pPr>
+      <w:r>
+        <w:rPr>
+          <w:rFonts w:ascii="Times New Roman" w:hAnsi="Times New Roman" w:cs="Times New Roman"/>
+        </w:rPr>
+        <w:t xml:space="preserve">In state-based replication, each update that is executed at a replica modifies the state of that replica. Then, </w:t>
+      </w:r>
+      <w:r>
+        <w:rPr>
+          <w:rFonts w:ascii="Times New Roman" w:hAnsi="Times New Roman" w:cs="Times New Roman"/>
+        </w:rPr>
+        <w:t>at specified intervals</w:t>
+      </w:r>
+      <w:r>
+        <w:rPr>
+          <w:rFonts w:ascii="Times New Roman" w:hAnsi="Times New Roman" w:cs="Times New Roman"/>
+        </w:rPr>
+        <w:t xml:space="preserve">, every replica </w:t>
+      </w:r>
+      <w:r>
+        <w:rPr>
+          <w:rFonts w:ascii="Times New Roman" w:hAnsi="Times New Roman" w:cs="Times New Roman"/>
+        </w:rPr>
+        <w:t>broadcasts</w:t>
+      </w:r>
+      <w:r>
+        <w:rPr>
+          <w:rFonts w:ascii="Times New Roman" w:hAnsi="Times New Roman" w:cs="Times New Roman"/>
+        </w:rPr>
+        <w:t xml:space="preserve"> its local state to </w:t>
+      </w:r>
+      <w:r>
+        <w:rPr>
+          <w:rFonts w:ascii="Times New Roman" w:hAnsi="Times New Roman" w:cs="Times New Roman"/>
+        </w:rPr>
+        <w:t>the other</w:t>
+      </w:r>
+      <w:r>
+        <w:rPr>
+          <w:rFonts w:ascii="Times New Roman" w:hAnsi="Times New Roman" w:cs="Times New Roman"/>
+        </w:rPr>
+        <w:t xml:space="preserve"> replica</w:t>
+      </w:r>
+      <w:r>
+        <w:rPr>
+          <w:rFonts w:ascii="Times New Roman" w:hAnsi="Times New Roman" w:cs="Times New Roman"/>
+        </w:rPr>
+        <w:t>s</w:t>
+      </w:r>
+      <w:r>
+        <w:rPr>
+          <w:rFonts w:ascii="Times New Roman" w:hAnsi="Times New Roman" w:cs="Times New Roman"/>
+        </w:rPr>
+        <w:t>, which merge the received state into its own [5].</w:t>
+      </w:r>
     </w:p>
     <w:p>
       <w:pPr>
@@ -749,6 +779,117 @@
           <w:rFonts w:ascii="Times New Roman" w:hAnsi="Times New Roman" w:cs="Times New Roman"/>
         </w:rPr>
       </w:pPr>
+      <w:r>
+        <w:rPr>
+          <w:rFonts w:ascii="Times New Roman" w:hAnsi="Times New Roman" w:cs="Times New Roman"/>
+        </w:rPr>
+        <w:t>F</w:t>
+      </w:r>
+      <w:r>
+        <w:rPr>
+          <w:rFonts w:ascii="Times New Roman" w:hAnsi="Times New Roman" w:cs="Times New Roman"/>
+        </w:rPr>
+        <w:t>or the merges to be conflict-free, the states of replicas must resemble a monotonic semilattice object. A monotonic semilattice is a term from mathematical set theory [1</w:t>
+      </w:r>
+      <w:r>
+        <w:rPr>
+          <w:rFonts w:ascii="Times New Roman" w:hAnsi="Times New Roman" w:cs="Times New Roman"/>
+        </w:rPr>
+        <w:t>0</w:t>
+      </w:r>
+      <w:r>
+        <w:rPr>
+          <w:rFonts w:ascii="Times New Roman" w:hAnsi="Times New Roman" w:cs="Times New Roman"/>
+        </w:rPr>
+        <w:t>] but in the context of CRDTs it means the following [5]:</w:t>
+      </w:r>
+    </w:p>
+    <w:p>
+      <w:pPr>
+        <w:pStyle w:val="NoSpacing"/>
+        <w:numPr>
+          <w:ilvl w:val="0"/>
+          <w:numId w:val="1"/>
+        </w:numPr>
+        <w:spacing w:line="276" w:lineRule="auto"/>
+        <w:ind w:left="426" w:firstLine="0"/>
+        <w:jc w:val="both"/>
+        <w:rPr>
+          <w:rFonts w:ascii="Times New Roman" w:hAnsi="Times New Roman" w:cs="Times New Roman"/>
+        </w:rPr>
+      </w:pPr>
+      <w:r>
+        <w:rPr>
+          <w:rFonts w:ascii="Times New Roman" w:hAnsi="Times New Roman" w:cs="Times New Roman"/>
+        </w:rPr>
+        <w:t>there is a partial order that could be used to order the states,</w:t>
+      </w:r>
+    </w:p>
+    <w:p>
+      <w:pPr>
+        <w:pStyle w:val="NoSpacing"/>
+        <w:numPr>
+          <w:ilvl w:val="0"/>
+          <w:numId w:val="1"/>
+        </w:numPr>
+        <w:spacing w:line="276" w:lineRule="auto"/>
+        <w:ind w:left="426" w:firstLine="0"/>
+        <w:jc w:val="both"/>
+        <w:rPr>
+          <w:rFonts w:ascii="Times New Roman" w:hAnsi="Times New Roman" w:cs="Times New Roman"/>
+        </w:rPr>
+      </w:pPr>
+      <w:r>
+        <w:rPr>
+          <w:rFonts w:ascii="Times New Roman" w:hAnsi="Times New Roman" w:cs="Times New Roman"/>
+        </w:rPr>
+        <w:t xml:space="preserve">the merge operation computes the least upper bound </w:t>
+      </w:r>
+      <w:r>
+        <w:rPr>
+          <w:rFonts w:ascii="Times New Roman" w:hAnsi="Times New Roman" w:cs="Times New Roman"/>
+        </w:rPr>
+        <w:t xml:space="preserve">(defined below) </w:t>
+      </w:r>
+      <w:r>
+        <w:rPr>
+          <w:rFonts w:ascii="Times New Roman" w:hAnsi="Times New Roman" w:cs="Times New Roman"/>
+        </w:rPr>
+        <w:t xml:space="preserve">of </w:t>
+      </w:r>
+      <w:r>
+        <w:rPr>
+          <w:rFonts w:ascii="Times New Roman" w:hAnsi="Times New Roman" w:cs="Times New Roman"/>
+        </w:rPr>
+        <w:t xml:space="preserve">the </w:t>
+      </w:r>
+      <w:r>
+        <w:rPr>
+          <w:rFonts w:ascii="Times New Roman" w:hAnsi="Times New Roman" w:cs="Times New Roman"/>
+        </w:rPr>
+        <w:t>two states, and</w:t>
+      </w:r>
+    </w:p>
+    <w:p>
+      <w:pPr>
+        <w:pStyle w:val="NoSpacing"/>
+        <w:numPr>
+          <w:ilvl w:val="0"/>
+          <w:numId w:val="1"/>
+        </w:numPr>
+        <w:spacing w:line="276" w:lineRule="auto"/>
+        <w:ind w:left="426" w:firstLine="0"/>
+        <w:jc w:val="both"/>
+        <w:rPr>
+          <w:rFonts w:ascii="Times New Roman" w:hAnsi="Times New Roman" w:cs="Times New Roman"/>
+        </w:rPr>
+      </w:pPr>
+      <w:r>
+        <w:rPr>
+          <w:rFonts w:ascii="Times New Roman" w:hAnsi="Times New Roman" w:cs="Times New Roman"/>
+        </w:rPr>
+        <w:t>the states are monotonically non-decreasing across updates (as in the state that follows an update is ordered after the state that precedes the update).</w:t>
+      </w:r>
     </w:p>
     <w:p>
       <w:pPr>
@@ -760,6 +901,66 @@
           <w:rFonts w:ascii="Times New Roman" w:hAnsi="Times New Roman" w:cs="Times New Roman"/>
         </w:rPr>
       </w:pPr>
+      <w:r>
+        <w:rPr>
+          <w:rFonts w:ascii="Times New Roman" w:hAnsi="Times New Roman" w:cs="Times New Roman"/>
+        </w:rPr>
+        <w:t xml:space="preserve">As mentioned, the merge operation must </w:t>
+      </w:r>
+      <w:r>
+        <w:rPr>
+          <w:rFonts w:ascii="Times New Roman" w:hAnsi="Times New Roman" w:cs="Times New Roman"/>
+        </w:rPr>
+        <w:t>compute</w:t>
+      </w:r>
+      <w:r>
+        <w:rPr>
+          <w:rFonts w:ascii="Times New Roman" w:hAnsi="Times New Roman" w:cs="Times New Roman"/>
+        </w:rPr>
+        <w:t xml:space="preserve"> the least upper bound of the local and</w:t>
+      </w:r>
+      <w:r>
+        <w:rPr>
+          <w:rFonts w:ascii="Times New Roman" w:hAnsi="Times New Roman" w:cs="Times New Roman"/>
+        </w:rPr>
+        <w:t xml:space="preserve"> </w:t>
+      </w:r>
+      <w:r>
+        <w:rPr>
+          <w:rFonts w:ascii="Times New Roman" w:hAnsi="Times New Roman" w:cs="Times New Roman"/>
+        </w:rPr>
+        <w:t>incoming state. The least upper bound (or join) is another term from set theory [1</w:t>
+      </w:r>
+      <w:r>
+        <w:rPr>
+          <w:rFonts w:ascii="Times New Roman" w:hAnsi="Times New Roman" w:cs="Times New Roman"/>
+        </w:rPr>
+        <w:t>1</w:t>
+      </w:r>
+      <w:r>
+        <w:rPr>
+          <w:rFonts w:ascii="Times New Roman" w:hAnsi="Times New Roman" w:cs="Times New Roman"/>
+        </w:rPr>
+        <w:t>]</w:t>
+      </w:r>
+      <w:r>
+        <w:rPr>
+          <w:rFonts w:ascii="Times New Roman" w:hAnsi="Times New Roman" w:cs="Times New Roman"/>
+        </w:rPr>
+        <w:t xml:space="preserve"> </w:t>
+      </w:r>
+      <w:r>
+        <w:rPr>
+          <w:rFonts w:ascii="Times New Roman" w:hAnsi="Times New Roman" w:cs="Times New Roman"/>
+        </w:rPr>
+        <w:t>that</w:t>
+      </w:r>
+      <w:r>
+        <w:rPr>
+          <w:rFonts w:ascii="Times New Roman" w:hAnsi="Times New Roman" w:cs="Times New Roman"/>
+        </w:rPr>
+        <w:t xml:space="preserve"> essentially means that the merge operation determines the maximal state of the local and incoming state.</w:t>
+      </w:r>
     </w:p>
     <w:p>
       <w:pPr>
@@ -775,7 +976,2434 @@
         <w:rPr>
           <w:rFonts w:ascii="Times New Roman" w:hAnsi="Times New Roman" w:cs="Times New Roman"/>
         </w:rPr>
+        <w:t xml:space="preserve">The original work on CRDTs [5] provides some examples of what determining maximal state during the merge might look like. The classical example is vector clocks where the merge method takes the maximum of each respective entry. Another classical example provided by </w:t>
+      </w:r>
+      <w:r>
+        <w:rPr>
+          <w:rFonts w:ascii="Times New Roman" w:hAnsi="Times New Roman" w:cs="Times New Roman"/>
+        </w:rPr>
+        <w:t>[5]</w:t>
+      </w:r>
+      <w:r>
+        <w:rPr>
+          <w:rFonts w:ascii="Times New Roman" w:hAnsi="Times New Roman" w:cs="Times New Roman"/>
+        </w:rPr>
+        <w:t xml:space="preserve"> is concerned with merging logs: the merge method just takes the union of the local and incoming log.</w:t>
+      </w:r>
+    </w:p>
+    <w:p>
+      <w:pPr>
+        <w:pStyle w:val="NoSpacing"/>
+        <w:spacing w:line="276" w:lineRule="auto"/>
+        <w:ind w:firstLine="426"/>
+        <w:jc w:val="both"/>
+        <w:rPr>
+          <w:rFonts w:ascii="Times New Roman" w:hAnsi="Times New Roman" w:cs="Times New Roman"/>
+        </w:rPr>
+      </w:pPr>
+      <w:r>
+        <w:rPr>
+          <w:rFonts w:ascii="Times New Roman" w:hAnsi="Times New Roman" w:cs="Times New Roman"/>
+        </w:rPr>
+        <w:t xml:space="preserve">A key-value store could be represented </w:t>
+      </w:r>
+      <w:r>
+        <w:rPr>
+          <w:rFonts w:ascii="Times New Roman" w:hAnsi="Times New Roman" w:cs="Times New Roman"/>
+        </w:rPr>
+        <w:t xml:space="preserve">by a collection of </w:t>
+      </w:r>
+      <w:r>
+        <w:rPr>
+          <w:rFonts w:ascii="Times New Roman" w:hAnsi="Times New Roman" w:cs="Times New Roman"/>
+        </w:rPr>
+        <w:t>sets</w:t>
+      </w:r>
+      <w:r>
+        <w:rPr>
+          <w:rFonts w:ascii="Times New Roman" w:hAnsi="Times New Roman" w:cs="Times New Roman"/>
+        </w:rPr>
+        <w:t xml:space="preserve"> that consists of</w:t>
+      </w:r>
+      <w:r>
+        <w:rPr>
+          <w:rFonts w:ascii="Times New Roman" w:hAnsi="Times New Roman" w:cs="Times New Roman"/>
+        </w:rPr>
+        <w:t xml:space="preserve"> a set of keys and a set of values for each key. </w:t>
+      </w:r>
+      <w:r>
+        <w:rPr>
+          <w:rFonts w:ascii="Times New Roman" w:hAnsi="Times New Roman" w:cs="Times New Roman"/>
+        </w:rPr>
+        <w:t xml:space="preserve">There are several state-based CRDT </w:t>
+      </w:r>
+      <w:r>
+        <w:rPr>
+          <w:rFonts w:ascii="Times New Roman" w:hAnsi="Times New Roman" w:cs="Times New Roman"/>
+        </w:rPr>
+        <w:t>frameworks</w:t>
+      </w:r>
+      <w:r>
+        <w:rPr>
+          <w:rFonts w:ascii="Times New Roman" w:hAnsi="Times New Roman" w:cs="Times New Roman"/>
+        </w:rPr>
+        <w:t xml:space="preserve"> for </w:t>
+      </w:r>
+      <w:r>
+        <w:rPr>
+          <w:rFonts w:ascii="Times New Roman" w:hAnsi="Times New Roman" w:cs="Times New Roman"/>
+        </w:rPr>
+        <w:t>sets</w:t>
+      </w:r>
+      <w:r>
+        <w:rPr>
+          <w:rFonts w:ascii="Times New Roman" w:hAnsi="Times New Roman" w:cs="Times New Roman"/>
+        </w:rPr>
+        <w:t xml:space="preserve"> and one such model </w:t>
+      </w:r>
+      <w:r>
+        <w:rPr>
+          <w:rFonts w:ascii="Times New Roman" w:hAnsi="Times New Roman" w:cs="Times New Roman"/>
+        </w:rPr>
+        <w:t xml:space="preserve">is the </w:t>
+      </w:r>
+      <w:r>
+        <w:rPr>
+          <w:rFonts w:ascii="Times New Roman" w:hAnsi="Times New Roman" w:cs="Times New Roman"/>
+        </w:rPr>
+        <w:t>last</w:t>
+      </w:r>
+      <w:r>
+        <w:rPr>
+          <w:rFonts w:ascii="Times New Roman" w:hAnsi="Times New Roman" w:cs="Times New Roman"/>
+        </w:rPr>
+        <w:t>-</w:t>
+      </w:r>
+      <w:r>
+        <w:rPr>
+          <w:rFonts w:ascii="Times New Roman" w:hAnsi="Times New Roman" w:cs="Times New Roman"/>
+        </w:rPr>
+        <w:t xml:space="preserve"> write</w:t>
+      </w:r>
+      <w:r>
+        <w:rPr>
+          <w:rFonts w:ascii="Times New Roman" w:hAnsi="Times New Roman" w:cs="Times New Roman"/>
+        </w:rPr>
+        <w:t>-</w:t>
+      </w:r>
+      <w:r>
+        <w:rPr>
+          <w:rFonts w:ascii="Times New Roman" w:hAnsi="Times New Roman" w:cs="Times New Roman"/>
+        </w:rPr>
+        <w:t>wins (LWW)</w:t>
+      </w:r>
+      <w:r>
+        <w:rPr>
+          <w:rFonts w:ascii="Times New Roman" w:hAnsi="Times New Roman" w:cs="Times New Roman"/>
+        </w:rPr>
         <w:t xml:space="preserve"> </w:t>
+      </w:r>
+      <w:r>
+        <w:rPr>
+          <w:rFonts w:ascii="Times New Roman" w:hAnsi="Times New Roman" w:cs="Times New Roman"/>
+        </w:rPr>
+        <w:t xml:space="preserve">element set. </w:t>
+      </w:r>
+      <w:r>
+        <w:rPr>
+          <w:rFonts w:ascii="Times New Roman" w:hAnsi="Times New Roman" w:cs="Times New Roman"/>
+        </w:rPr>
+        <w:t>In this framework, f</w:t>
+      </w:r>
+      <w:r>
+        <w:rPr>
+          <w:rFonts w:ascii="Times New Roman" w:hAnsi="Times New Roman" w:cs="Times New Roman"/>
+        </w:rPr>
+        <w:t>or any set, two sets are maintained: an “add set” and a “remove set”. Elements are removed from the LWW</w:t>
+      </w:r>
+      <w:r>
+        <w:rPr>
+          <w:rFonts w:ascii="Times New Roman" w:hAnsi="Times New Roman" w:cs="Times New Roman"/>
+        </w:rPr>
+        <w:t xml:space="preserve"> e</w:t>
+      </w:r>
+      <w:r>
+        <w:rPr>
+          <w:rFonts w:ascii="Times New Roman" w:hAnsi="Times New Roman" w:cs="Times New Roman"/>
+        </w:rPr>
+        <w:t>lement</w:t>
+      </w:r>
+      <w:r>
+        <w:rPr>
+          <w:rFonts w:ascii="Times New Roman" w:hAnsi="Times New Roman" w:cs="Times New Roman"/>
+        </w:rPr>
+        <w:t xml:space="preserve"> s</w:t>
+      </w:r>
+      <w:r>
+        <w:rPr>
+          <w:rFonts w:ascii="Times New Roman" w:hAnsi="Times New Roman" w:cs="Times New Roman"/>
+        </w:rPr>
+        <w:t>et by being added to the remove set. All removals and additions are marked with</w:t>
+      </w:r>
+      <w:r>
+        <w:rPr>
+          <w:rFonts w:ascii="Times New Roman" w:hAnsi="Times New Roman" w:cs="Times New Roman"/>
+        </w:rPr>
+        <w:t xml:space="preserve"> Lamport</w:t>
+      </w:r>
+      <w:r>
+        <w:rPr>
+          <w:rFonts w:ascii="Times New Roman" w:hAnsi="Times New Roman" w:cs="Times New Roman"/>
+        </w:rPr>
+        <w:t xml:space="preserve"> timestamps. An element is a member of the LWW</w:t>
+      </w:r>
+      <w:r>
+        <w:rPr>
+          <w:rFonts w:ascii="Times New Roman" w:hAnsi="Times New Roman" w:cs="Times New Roman"/>
+        </w:rPr>
+        <w:t xml:space="preserve"> e</w:t>
+      </w:r>
+      <w:r>
+        <w:rPr>
+          <w:rFonts w:ascii="Times New Roman" w:hAnsi="Times New Roman" w:cs="Times New Roman"/>
+        </w:rPr>
+        <w:t>lement</w:t>
+      </w:r>
+      <w:r>
+        <w:rPr>
+          <w:rFonts w:ascii="Times New Roman" w:hAnsi="Times New Roman" w:cs="Times New Roman"/>
+        </w:rPr>
+        <w:t xml:space="preserve"> s</w:t>
+      </w:r>
+      <w:r>
+        <w:rPr>
+          <w:rFonts w:ascii="Times New Roman" w:hAnsi="Times New Roman" w:cs="Times New Roman"/>
+        </w:rPr>
+        <w:t xml:space="preserve">et if it is a member of the add set and is either not in the remove </w:t>
+      </w:r>
+      <w:proofErr w:type="gramStart"/>
+      <w:r>
+        <w:rPr>
+          <w:rFonts w:ascii="Times New Roman" w:hAnsi="Times New Roman" w:cs="Times New Roman"/>
+        </w:rPr>
+        <w:t>set, or</w:t>
+      </w:r>
+      <w:proofErr w:type="gramEnd"/>
+      <w:r>
+        <w:rPr>
+          <w:rFonts w:ascii="Times New Roman" w:hAnsi="Times New Roman" w:cs="Times New Roman"/>
+        </w:rPr>
+        <w:t xml:space="preserve"> is in the remove set but is marked with an earlier timestamp than in the add set. In the case when the timestamps </w:t>
+      </w:r>
+      <w:r>
+        <w:rPr>
+          <w:rFonts w:ascii="Times New Roman" w:hAnsi="Times New Roman" w:cs="Times New Roman"/>
+        </w:rPr>
+        <w:t>of</w:t>
+      </w:r>
+      <w:r>
+        <w:rPr>
+          <w:rFonts w:ascii="Times New Roman" w:hAnsi="Times New Roman" w:cs="Times New Roman"/>
+        </w:rPr>
+        <w:t xml:space="preserve"> the </w:t>
+      </w:r>
+      <w:r>
+        <w:rPr>
+          <w:rFonts w:ascii="Times New Roman" w:hAnsi="Times New Roman" w:cs="Times New Roman"/>
+        </w:rPr>
+        <w:t xml:space="preserve">element in the </w:t>
+      </w:r>
+      <w:r>
+        <w:rPr>
+          <w:rFonts w:ascii="Times New Roman" w:hAnsi="Times New Roman" w:cs="Times New Roman"/>
+        </w:rPr>
+        <w:t>add and remove sets are identical, a user-defined bias towards either the add or the remove operations comes into play. Merging two replicas of the LWW</w:t>
+      </w:r>
+      <w:r>
+        <w:rPr>
+          <w:rFonts w:ascii="Times New Roman" w:hAnsi="Times New Roman" w:cs="Times New Roman"/>
+        </w:rPr>
+        <w:t xml:space="preserve"> e</w:t>
+      </w:r>
+      <w:r>
+        <w:rPr>
+          <w:rFonts w:ascii="Times New Roman" w:hAnsi="Times New Roman" w:cs="Times New Roman"/>
+        </w:rPr>
+        <w:t>lement</w:t>
+      </w:r>
+      <w:r>
+        <w:rPr>
+          <w:rFonts w:ascii="Times New Roman" w:hAnsi="Times New Roman" w:cs="Times New Roman"/>
+        </w:rPr>
+        <w:t xml:space="preserve"> s</w:t>
+      </w:r>
+      <w:r>
+        <w:rPr>
+          <w:rFonts w:ascii="Times New Roman" w:hAnsi="Times New Roman" w:cs="Times New Roman"/>
+        </w:rPr>
+        <w:t>ets consist of taking the union of the respective add and remove sets [12, 13].</w:t>
+      </w:r>
+    </w:p>
+    <w:p>
+      <w:pPr>
+        <w:pStyle w:val="NoSpacing"/>
+        <w:spacing w:line="276" w:lineRule="auto"/>
+        <w:ind w:firstLine="426"/>
+        <w:jc w:val="both"/>
+        <w:rPr>
+          <w:rFonts w:ascii="Times New Roman" w:hAnsi="Times New Roman" w:cs="Times New Roman"/>
+        </w:rPr>
+      </w:pPr>
+    </w:p>
+    <w:p>
+      <w:pPr>
+        <w:pStyle w:val="NoSpacing"/>
+        <w:spacing w:line="276" w:lineRule="auto"/>
+        <w:ind w:firstLine="426"/>
+        <w:jc w:val="both"/>
+        <w:rPr>
+          <w:rFonts w:ascii="Times New Roman" w:hAnsi="Times New Roman" w:cs="Times New Roman"/>
+          <w:b/>
+          <w:bCs/>
+        </w:rPr>
+      </w:pPr>
+      <w:r>
+        <w:rPr>
+          <w:rFonts w:ascii="Times New Roman" w:hAnsi="Times New Roman" w:cs="Times New Roman"/>
+          <w:b/>
+          <w:bCs/>
+        </w:rPr>
+        <w:t>Background: C</w:t>
+      </w:r>
+      <w:r>
+        <w:rPr>
+          <w:rFonts w:ascii="Times New Roman" w:hAnsi="Times New Roman" w:cs="Times New Roman"/>
+          <w:b/>
+          <w:bCs/>
+        </w:rPr>
+        <w:t>m</w:t>
+      </w:r>
+      <w:r>
+        <w:rPr>
+          <w:rFonts w:ascii="Times New Roman" w:hAnsi="Times New Roman" w:cs="Times New Roman"/>
+          <w:b/>
+          <w:bCs/>
+        </w:rPr>
+        <w:t>RDT</w:t>
+      </w:r>
+    </w:p>
+    <w:p>
+      <w:pPr>
+        <w:pStyle w:val="NoSpacing"/>
+        <w:spacing w:line="276" w:lineRule="auto"/>
+        <w:ind w:firstLine="426"/>
+        <w:jc w:val="both"/>
+        <w:rPr>
+          <w:rFonts w:ascii="Times New Roman" w:hAnsi="Times New Roman" w:cs="Times New Roman"/>
+        </w:rPr>
+      </w:pPr>
+      <w:r>
+        <w:rPr>
+          <w:rFonts w:ascii="Times New Roman" w:hAnsi="Times New Roman" w:cs="Times New Roman"/>
+        </w:rPr>
+        <w:t>The other</w:t>
+      </w:r>
+      <w:r>
+        <w:rPr>
+          <w:rFonts w:ascii="Times New Roman" w:hAnsi="Times New Roman" w:cs="Times New Roman"/>
+        </w:rPr>
+        <w:t xml:space="preserve"> approach to CRDTs is operation-based. Instead of having replicas occasionally send state to each other, whenever an update is executed at some replica, that update </w:t>
+      </w:r>
+      <w:r>
+        <w:rPr>
+          <w:rFonts w:ascii="Times New Roman" w:hAnsi="Times New Roman" w:cs="Times New Roman"/>
+        </w:rPr>
+        <w:t>is</w:t>
+      </w:r>
+      <w:r>
+        <w:rPr>
+          <w:rFonts w:ascii="Times New Roman" w:hAnsi="Times New Roman" w:cs="Times New Roman"/>
+        </w:rPr>
+        <w:t xml:space="preserve"> propagated to other replicas using a casual broadcasting communication protocol (CBCAST). Then there are two possible scenarios:</w:t>
+      </w:r>
+    </w:p>
+    <w:p>
+      <w:pPr>
+        <w:pStyle w:val="NoSpacing"/>
+        <w:numPr>
+          <w:ilvl w:val="0"/>
+          <w:numId w:val="2"/>
+        </w:numPr>
+        <w:spacing w:line="276" w:lineRule="auto"/>
+        <w:ind w:left="0" w:firstLine="426"/>
+        <w:jc w:val="both"/>
+        <w:rPr>
+          <w:rFonts w:ascii="Times New Roman" w:hAnsi="Times New Roman" w:cs="Times New Roman"/>
+        </w:rPr>
+      </w:pPr>
+      <w:r>
+        <w:rPr>
+          <w:rFonts w:ascii="Times New Roman" w:hAnsi="Times New Roman" w:cs="Times New Roman"/>
+        </w:rPr>
+        <w:t>either the updates are ordered by CBCAST and are executed in that order at each replica, or</w:t>
+      </w:r>
+    </w:p>
+    <w:p>
+      <w:pPr>
+        <w:pStyle w:val="NoSpacing"/>
+        <w:numPr>
+          <w:ilvl w:val="0"/>
+          <w:numId w:val="2"/>
+        </w:numPr>
+        <w:spacing w:line="276" w:lineRule="auto"/>
+        <w:ind w:left="0" w:firstLine="426"/>
+        <w:jc w:val="both"/>
+        <w:rPr>
+          <w:rFonts w:ascii="Times New Roman" w:hAnsi="Times New Roman" w:cs="Times New Roman"/>
+        </w:rPr>
+      </w:pPr>
+      <w:r>
+        <w:rPr>
+          <w:rFonts w:ascii="Times New Roman" w:hAnsi="Times New Roman" w:cs="Times New Roman"/>
+        </w:rPr>
+        <w:t>the updates appear to be concurrent.</w:t>
+      </w:r>
+    </w:p>
+    <w:p>
+      <w:pPr>
+        <w:pStyle w:val="NoSpacing"/>
+        <w:spacing w:line="276" w:lineRule="auto"/>
+        <w:ind w:firstLine="426"/>
+        <w:jc w:val="both"/>
+        <w:rPr>
+          <w:rFonts w:ascii="Times New Roman" w:hAnsi="Times New Roman" w:cs="Times New Roman"/>
+        </w:rPr>
+      </w:pPr>
+      <w:r>
+        <w:rPr>
+          <w:rFonts w:ascii="Times New Roman" w:hAnsi="Times New Roman" w:cs="Times New Roman"/>
+        </w:rPr>
+        <w:t xml:space="preserve">In the first scenario there are no issues and no conflicts. </w:t>
+      </w:r>
+      <w:r>
+        <w:rPr>
+          <w:rFonts w:ascii="Times New Roman" w:hAnsi="Times New Roman" w:cs="Times New Roman"/>
+        </w:rPr>
+        <w:t>However</w:t>
+      </w:r>
+      <w:r>
+        <w:rPr>
+          <w:rFonts w:ascii="Times New Roman" w:hAnsi="Times New Roman" w:cs="Times New Roman"/>
+        </w:rPr>
+        <w:t>,</w:t>
+      </w:r>
+      <w:r>
+        <w:rPr>
+          <w:rFonts w:ascii="Times New Roman" w:hAnsi="Times New Roman" w:cs="Times New Roman"/>
+        </w:rPr>
+        <w:t xml:space="preserve"> if the updates appear to be concurrent, then one of the following </w:t>
+      </w:r>
+      <w:r>
+        <w:rPr>
+          <w:rFonts w:ascii="Times New Roman" w:hAnsi="Times New Roman" w:cs="Times New Roman"/>
+        </w:rPr>
+        <w:t xml:space="preserve">must </w:t>
+      </w:r>
+      <w:r>
+        <w:rPr>
+          <w:rFonts w:ascii="Times New Roman" w:hAnsi="Times New Roman" w:cs="Times New Roman"/>
+        </w:rPr>
+        <w:t>be the case</w:t>
+      </w:r>
+      <w:r>
+        <w:rPr>
+          <w:rFonts w:ascii="Times New Roman" w:hAnsi="Times New Roman" w:cs="Times New Roman"/>
+        </w:rPr>
+        <w:t>:</w:t>
+      </w:r>
+    </w:p>
+    <w:p>
+      <w:pPr>
+        <w:pStyle w:val="NoSpacing"/>
+        <w:numPr>
+          <w:ilvl w:val="0"/>
+          <w:numId w:val="4"/>
+        </w:numPr>
+        <w:spacing w:line="276" w:lineRule="auto"/>
+        <w:ind w:hanging="294"/>
+        <w:jc w:val="both"/>
+        <w:rPr>
+          <w:rFonts w:ascii="Times New Roman" w:hAnsi="Times New Roman" w:cs="Times New Roman"/>
+        </w:rPr>
+      </w:pPr>
+      <w:r>
+        <w:rPr>
+          <w:rFonts w:ascii="Times New Roman" w:hAnsi="Times New Roman" w:cs="Times New Roman"/>
+        </w:rPr>
+        <w:t xml:space="preserve">either </w:t>
+      </w:r>
+      <w:r>
+        <w:rPr>
+          <w:rFonts w:ascii="Times New Roman" w:hAnsi="Times New Roman" w:cs="Times New Roman"/>
+        </w:rPr>
+        <w:t>the update operations are commutative (as in, the order in which they are applied at each replica is irrelevant and either order results in the same final state), or</w:t>
+      </w:r>
+    </w:p>
+    <w:p>
+      <w:pPr>
+        <w:pStyle w:val="NoSpacing"/>
+        <w:numPr>
+          <w:ilvl w:val="0"/>
+          <w:numId w:val="4"/>
+        </w:numPr>
+        <w:spacing w:line="276" w:lineRule="auto"/>
+        <w:ind w:hanging="294"/>
+        <w:jc w:val="both"/>
+        <w:rPr>
+          <w:rFonts w:ascii="Times New Roman" w:hAnsi="Times New Roman" w:cs="Times New Roman"/>
+        </w:rPr>
+      </w:pPr>
+      <w:r>
+        <w:rPr>
+          <w:rFonts w:ascii="Times New Roman" w:hAnsi="Times New Roman" w:cs="Times New Roman"/>
+        </w:rPr>
+        <w:t xml:space="preserve">the update operations </w:t>
+      </w:r>
+      <w:r>
+        <w:rPr>
+          <w:rFonts w:ascii="Times New Roman" w:hAnsi="Times New Roman" w:cs="Times New Roman"/>
+        </w:rPr>
+        <w:t>are</w:t>
+      </w:r>
+      <w:r>
+        <w:rPr>
+          <w:rFonts w:ascii="Times New Roman" w:hAnsi="Times New Roman" w:cs="Times New Roman"/>
+        </w:rPr>
+        <w:t xml:space="preserve"> delayed until </w:t>
+      </w:r>
+      <w:r>
+        <w:rPr>
+          <w:rFonts w:ascii="Times New Roman" w:hAnsi="Times New Roman" w:cs="Times New Roman"/>
+        </w:rPr>
+        <w:t>all concurrent updates have been received and any conflicts between those operations are resolved in a systematic way</w:t>
+      </w:r>
+      <w:r>
+        <w:rPr>
+          <w:rFonts w:ascii="Times New Roman" w:hAnsi="Times New Roman" w:cs="Times New Roman"/>
+        </w:rPr>
+        <w:t>, or</w:t>
+      </w:r>
+    </w:p>
+    <w:p>
+      <w:pPr>
+        <w:pStyle w:val="NoSpacing"/>
+        <w:numPr>
+          <w:ilvl w:val="0"/>
+          <w:numId w:val="4"/>
+        </w:numPr>
+        <w:spacing w:line="276" w:lineRule="auto"/>
+        <w:ind w:hanging="294"/>
+        <w:jc w:val="both"/>
+        <w:rPr>
+          <w:rFonts w:ascii="Times New Roman" w:hAnsi="Times New Roman" w:cs="Times New Roman"/>
+        </w:rPr>
+      </w:pPr>
+      <w:r>
+        <w:rPr>
+          <w:rFonts w:ascii="Times New Roman" w:hAnsi="Times New Roman" w:cs="Times New Roman"/>
+        </w:rPr>
+        <w:t>some ot</w:t>
+      </w:r>
+      <w:r>
+        <w:rPr>
+          <w:rFonts w:ascii="Times New Roman" w:hAnsi="Times New Roman" w:cs="Times New Roman"/>
+        </w:rPr>
+        <w:t xml:space="preserve">her, application-specific approach is conceived that allows </w:t>
+      </w:r>
+      <w:r>
+        <w:rPr>
+          <w:rFonts w:ascii="Times New Roman" w:hAnsi="Times New Roman" w:cs="Times New Roman"/>
+        </w:rPr>
+        <w:t>concurrent update operations to proceed</w:t>
+      </w:r>
+      <w:r>
+        <w:rPr>
+          <w:rFonts w:ascii="Times New Roman" w:hAnsi="Times New Roman" w:cs="Times New Roman"/>
+        </w:rPr>
+        <w:t xml:space="preserve"> without any synchronization.</w:t>
+      </w:r>
+    </w:p>
+    <w:p>
+      <w:pPr>
+        <w:pStyle w:val="NoSpacing"/>
+        <w:spacing w:line="276" w:lineRule="auto"/>
+        <w:ind w:firstLine="426"/>
+        <w:jc w:val="both"/>
+        <w:rPr>
+          <w:rFonts w:ascii="Times New Roman" w:hAnsi="Times New Roman" w:cs="Times New Roman"/>
+        </w:rPr>
+      </w:pPr>
+      <w:r>
+        <w:rPr>
+          <w:rFonts w:ascii="Times New Roman" w:hAnsi="Times New Roman" w:cs="Times New Roman"/>
+        </w:rPr>
+        <w:lastRenderedPageBreak/>
+        <w:t xml:space="preserve">It is not the case </w:t>
+      </w:r>
+      <w:proofErr w:type="gramStart"/>
+      <w:r>
+        <w:rPr>
+          <w:rFonts w:ascii="Times New Roman" w:hAnsi="Times New Roman" w:cs="Times New Roman"/>
+        </w:rPr>
+        <w:t>by all means that</w:t>
+      </w:r>
+      <w:proofErr w:type="gramEnd"/>
+      <w:r>
+        <w:rPr>
+          <w:rFonts w:ascii="Times New Roman" w:hAnsi="Times New Roman" w:cs="Times New Roman"/>
+        </w:rPr>
+        <w:t xml:space="preserve"> all of </w:t>
+      </w:r>
+      <w:r>
+        <w:rPr>
+          <w:rFonts w:ascii="Times New Roman" w:hAnsi="Times New Roman" w:cs="Times New Roman"/>
+        </w:rPr>
+        <w:t xml:space="preserve">the </w:t>
+      </w:r>
+      <w:r>
+        <w:rPr>
+          <w:rFonts w:ascii="Times New Roman" w:hAnsi="Times New Roman" w:cs="Times New Roman"/>
+        </w:rPr>
+        <w:t>operations are commutative</w:t>
+      </w:r>
+      <w:r>
+        <w:rPr>
+          <w:rFonts w:ascii="Times New Roman" w:hAnsi="Times New Roman" w:cs="Times New Roman"/>
+        </w:rPr>
+        <w:t xml:space="preserve">; therefore, some </w:t>
+      </w:r>
+      <w:r>
+        <w:rPr>
+          <w:rFonts w:ascii="Times New Roman" w:hAnsi="Times New Roman" w:cs="Times New Roman"/>
+        </w:rPr>
+        <w:t xml:space="preserve">of the </w:t>
+      </w:r>
+      <w:r>
+        <w:rPr>
+          <w:rFonts w:ascii="Times New Roman" w:hAnsi="Times New Roman" w:cs="Times New Roman"/>
+        </w:rPr>
+        <w:t xml:space="preserve">updates will require resorting to approaches described by either 2 or 3 above. In this paper, we will present a </w:t>
+      </w:r>
+      <w:r>
+        <w:rPr>
+          <w:rFonts w:ascii="Times New Roman" w:hAnsi="Times New Roman" w:cs="Times New Roman"/>
+        </w:rPr>
+        <w:t xml:space="preserve">conservative implementation approach that </w:t>
+      </w:r>
+      <w:r>
+        <w:rPr>
+          <w:rFonts w:ascii="Times New Roman" w:hAnsi="Times New Roman" w:cs="Times New Roman"/>
+        </w:rPr>
+        <w:t>follows the approach</w:t>
+      </w:r>
+      <w:r>
+        <w:rPr>
+          <w:rFonts w:ascii="Times New Roman" w:hAnsi="Times New Roman" w:cs="Times New Roman"/>
+        </w:rPr>
+        <w:t xml:space="preserve"> of point 2 and requires limited synchronization between replicas. This approach will be referred to as CmRDT-C. We will also present a more optimistic </w:t>
+      </w:r>
+      <w:r>
+        <w:rPr>
+          <w:rFonts w:ascii="Times New Roman" w:hAnsi="Times New Roman" w:cs="Times New Roman"/>
+        </w:rPr>
+        <w:t xml:space="preserve">implementation </w:t>
+      </w:r>
+      <w:r>
+        <w:rPr>
+          <w:rFonts w:ascii="Times New Roman" w:hAnsi="Times New Roman" w:cs="Times New Roman"/>
+        </w:rPr>
+        <w:t xml:space="preserve">approach, that </w:t>
+      </w:r>
+      <w:r>
+        <w:rPr>
+          <w:rFonts w:ascii="Times New Roman" w:hAnsi="Times New Roman" w:cs="Times New Roman"/>
+        </w:rPr>
+        <w:t xml:space="preserve">follows the approach of </w:t>
+      </w:r>
+      <w:r>
+        <w:rPr>
+          <w:rFonts w:ascii="Times New Roman" w:hAnsi="Times New Roman" w:cs="Times New Roman"/>
+        </w:rPr>
+        <w:t>point 3 and requires no synchronization</w:t>
+      </w:r>
+      <w:r>
+        <w:rPr>
+          <w:rFonts w:ascii="Times New Roman" w:hAnsi="Times New Roman" w:cs="Times New Roman"/>
+        </w:rPr>
+        <w:t>. This approach will be referred to as CmRDT-O.</w:t>
+      </w:r>
+    </w:p>
+    <w:p>
+      <w:pPr>
+        <w:pStyle w:val="NoSpacing"/>
+        <w:spacing w:line="276" w:lineRule="auto"/>
+        <w:ind w:firstLine="426"/>
+        <w:jc w:val="both"/>
+        <w:rPr>
+          <w:rFonts w:ascii="Times New Roman" w:hAnsi="Times New Roman" w:cs="Times New Roman"/>
+        </w:rPr>
+      </w:pPr>
+    </w:p>
+    <w:p>
+      <w:pPr>
+        <w:pStyle w:val="NoSpacing"/>
+        <w:spacing w:line="276" w:lineRule="auto"/>
+        <w:ind w:firstLine="426"/>
+        <w:jc w:val="both"/>
+        <w:rPr>
+          <w:rFonts w:ascii="Times New Roman" w:hAnsi="Times New Roman" w:cs="Times New Roman"/>
+          <w:b/>
+          <w:bCs/>
+        </w:rPr>
+      </w:pPr>
+      <w:r>
+        <w:rPr>
+          <w:rFonts w:ascii="Times New Roman" w:hAnsi="Times New Roman" w:cs="Times New Roman"/>
+          <w:b/>
+          <w:bCs/>
+        </w:rPr>
+        <w:t>Design and Implementation</w:t>
+      </w:r>
+    </w:p>
+    <w:p>
+      <w:pPr>
+        <w:pStyle w:val="NoSpacing"/>
+        <w:spacing w:line="276" w:lineRule="auto"/>
+        <w:ind w:firstLine="426"/>
+        <w:jc w:val="both"/>
+        <w:rPr>
+          <w:rFonts w:ascii="Times New Roman" w:hAnsi="Times New Roman" w:cs="Times New Roman"/>
+        </w:rPr>
+      </w:pPr>
+      <w:r>
+        <w:rPr>
+          <w:rFonts w:ascii="Times New Roman" w:hAnsi="Times New Roman" w:cs="Times New Roman"/>
+        </w:rPr>
+        <w:t xml:space="preserve">General system layout, </w:t>
+      </w:r>
+      <w:r>
+        <w:rPr>
+          <w:rFonts w:ascii="Times New Roman" w:hAnsi="Times New Roman" w:cs="Times New Roman"/>
+        </w:rPr>
+        <w:t xml:space="preserve">that is the same across </w:t>
+      </w:r>
+      <w:r>
+        <w:rPr>
+          <w:rFonts w:ascii="Times New Roman" w:hAnsi="Times New Roman" w:cs="Times New Roman"/>
+        </w:rPr>
+        <w:t>all implementations, is shown in Figure 1</w:t>
+      </w:r>
+      <w:r>
+        <w:rPr>
+          <w:rFonts w:ascii="Times New Roman" w:hAnsi="Times New Roman" w:cs="Times New Roman"/>
+        </w:rPr>
+        <w:t xml:space="preserve">. </w:t>
+      </w:r>
+      <w:r>
+        <w:rPr>
+          <w:rFonts w:ascii="Times New Roman" w:hAnsi="Times New Roman" w:cs="Times New Roman"/>
+        </w:rPr>
+        <w:t xml:space="preserve">The entire implementation is written in Golang and each replica contains a local copy of a MongoDB database. </w:t>
+      </w:r>
+      <w:r>
+        <w:rPr>
+          <w:rFonts w:ascii="Times New Roman" w:hAnsi="Times New Roman" w:cs="Times New Roman"/>
+        </w:rPr>
+        <w:t xml:space="preserve">A client </w:t>
+      </w:r>
+      <w:r>
+        <w:rPr>
+          <w:rFonts w:ascii="Times New Roman" w:hAnsi="Times New Roman" w:cs="Times New Roman"/>
+        </w:rPr>
+        <w:t>communicates with</w:t>
+      </w:r>
+      <w:r>
+        <w:rPr>
+          <w:rFonts w:ascii="Times New Roman" w:hAnsi="Times New Roman" w:cs="Times New Roman"/>
+        </w:rPr>
+        <w:t xml:space="preserve"> replica</w:t>
+      </w:r>
+      <w:r>
+        <w:rPr>
+          <w:rFonts w:ascii="Times New Roman" w:hAnsi="Times New Roman" w:cs="Times New Roman"/>
+        </w:rPr>
+        <w:t>s</w:t>
+      </w:r>
+      <w:r>
+        <w:rPr>
+          <w:rFonts w:ascii="Times New Roman" w:hAnsi="Times New Roman" w:cs="Times New Roman"/>
+        </w:rPr>
+        <w:t xml:space="preserve"> by making RPC call</w:t>
+      </w:r>
+      <w:r>
+        <w:rPr>
+          <w:rFonts w:ascii="Times New Roman" w:hAnsi="Times New Roman" w:cs="Times New Roman"/>
+        </w:rPr>
+        <w:t>s</w:t>
+      </w:r>
+      <w:r>
+        <w:rPr>
+          <w:rFonts w:ascii="Times New Roman" w:hAnsi="Times New Roman" w:cs="Times New Roman"/>
+        </w:rPr>
+        <w:t xml:space="preserve"> to </w:t>
+      </w:r>
+      <w:r>
+        <w:rPr>
+          <w:rFonts w:ascii="Times New Roman" w:hAnsi="Times New Roman" w:cs="Times New Roman"/>
+        </w:rPr>
+        <w:t>the</w:t>
+      </w:r>
+      <w:r>
+        <w:rPr>
+          <w:rFonts w:ascii="Times New Roman" w:hAnsi="Times New Roman" w:cs="Times New Roman"/>
+        </w:rPr>
+        <w:t xml:space="preserve"> method</w:t>
+      </w:r>
+      <w:r>
+        <w:rPr>
+          <w:rFonts w:ascii="Times New Roman" w:hAnsi="Times New Roman" w:cs="Times New Roman"/>
+        </w:rPr>
+        <w:t xml:space="preserve">s made </w:t>
+      </w:r>
+      <w:r>
+        <w:rPr>
+          <w:rFonts w:ascii="Times New Roman" w:hAnsi="Times New Roman" w:cs="Times New Roman"/>
+        </w:rPr>
+        <w:t xml:space="preserve">available </w:t>
+      </w:r>
+      <w:r>
+        <w:rPr>
+          <w:rFonts w:ascii="Times New Roman" w:hAnsi="Times New Roman" w:cs="Times New Roman"/>
+        </w:rPr>
+        <w:t>by</w:t>
+      </w:r>
+      <w:r>
+        <w:rPr>
+          <w:rFonts w:ascii="Times New Roman" w:hAnsi="Times New Roman" w:cs="Times New Roman"/>
+        </w:rPr>
+        <w:t xml:space="preserve"> the </w:t>
+      </w:r>
+      <w:proofErr w:type="spellStart"/>
+      <w:r>
+        <w:rPr>
+          <w:rFonts w:ascii="Times New Roman" w:hAnsi="Times New Roman" w:cs="Times New Roman"/>
+        </w:rPr>
+        <w:t>RPCExt</w:t>
+      </w:r>
+      <w:proofErr w:type="spellEnd"/>
+      <w:r>
+        <w:rPr>
+          <w:rFonts w:ascii="Times New Roman" w:hAnsi="Times New Roman" w:cs="Times New Roman"/>
+        </w:rPr>
+        <w:t xml:space="preserve"> object. The methods available to a client through the </w:t>
+      </w:r>
+      <w:proofErr w:type="spellStart"/>
+      <w:r>
+        <w:rPr>
+          <w:rFonts w:ascii="Times New Roman" w:hAnsi="Times New Roman" w:cs="Times New Roman"/>
+        </w:rPr>
+        <w:t>RPCExt</w:t>
+      </w:r>
+      <w:proofErr w:type="spellEnd"/>
+      <w:r>
+        <w:rPr>
+          <w:rFonts w:ascii="Times New Roman" w:hAnsi="Times New Roman" w:cs="Times New Roman"/>
+        </w:rPr>
+        <w:t xml:space="preserve"> object are the following:</w:t>
+      </w:r>
+    </w:p>
+    <w:p>
+      <w:pPr>
+        <w:pStyle w:val="NoSpacing"/>
+        <w:spacing w:line="276" w:lineRule="auto"/>
+        <w:ind w:left="426"/>
+        <w:rPr>
+          <w:rFonts w:ascii="Times New Roman" w:hAnsi="Times New Roman" w:cs="Times New Roman"/>
+        </w:rPr>
+      </w:pPr>
+      <w:r>
+        <w:rPr>
+          <w:rFonts w:ascii="Times New Roman" w:hAnsi="Times New Roman" w:cs="Times New Roman"/>
+        </w:rPr>
+        <w:t>Init</w:t>
+      </w:r>
+      <w:r>
+        <w:rPr>
+          <w:rFonts w:ascii="Times New Roman" w:hAnsi="Times New Roman" w:cs="Times New Roman"/>
+        </w:rPr>
+        <w:t>Replica (t</w:t>
+      </w:r>
+      <w:r>
+        <w:rPr>
+          <w:rFonts w:ascii="Times New Roman" w:hAnsi="Times New Roman" w:cs="Times New Roman"/>
+        </w:rPr>
+        <w:t>imeInt</w:t>
+      </w:r>
+      <w:r>
+        <w:rPr>
+          <w:rFonts w:ascii="Times New Roman" w:hAnsi="Times New Roman" w:cs="Times New Roman"/>
+        </w:rPr>
+        <w:t xml:space="preserve"> int, </w:t>
+      </w:r>
+      <w:r>
+        <w:rPr>
+          <w:rFonts w:ascii="Times New Roman" w:hAnsi="Times New Roman" w:cs="Times New Roman"/>
+        </w:rPr>
+        <w:t>bias Bias</w:t>
+      </w:r>
+      <w:r>
+        <w:rPr>
+          <w:rFonts w:ascii="Times New Roman" w:hAnsi="Times New Roman" w:cs="Times New Roman"/>
+        </w:rPr>
+        <w:t>)</w:t>
+      </w:r>
+    </w:p>
+    <w:p>
+      <w:pPr>
+        <w:pStyle w:val="NoSpacing"/>
+        <w:spacing w:line="276" w:lineRule="auto"/>
+        <w:ind w:left="426"/>
+        <w:rPr>
+          <w:rFonts w:ascii="Times New Roman" w:hAnsi="Times New Roman" w:cs="Times New Roman"/>
+        </w:rPr>
+      </w:pPr>
+      <w:r>
+        <w:rPr>
+          <w:rFonts w:ascii="Times New Roman" w:hAnsi="Times New Roman" w:cs="Times New Roman"/>
+        </w:rPr>
+        <w:t>I</w:t>
+      </w:r>
+      <w:r>
+        <w:rPr>
+          <w:rFonts w:ascii="Times New Roman" w:hAnsi="Times New Roman" w:cs="Times New Roman"/>
+        </w:rPr>
+        <w:t>nsertKey (key string)</w:t>
+      </w:r>
+    </w:p>
+    <w:p>
+      <w:pPr>
+        <w:pStyle w:val="NoSpacing"/>
+        <w:spacing w:line="276" w:lineRule="auto"/>
+        <w:ind w:left="426"/>
+        <w:rPr>
+          <w:rFonts w:ascii="Times New Roman" w:hAnsi="Times New Roman" w:cs="Times New Roman"/>
+        </w:rPr>
+      </w:pPr>
+      <w:r>
+        <w:rPr>
+          <w:rFonts w:ascii="Times New Roman" w:hAnsi="Times New Roman" w:cs="Times New Roman"/>
+        </w:rPr>
+        <w:t>I</w:t>
+      </w:r>
+      <w:r>
+        <w:rPr>
+          <w:rFonts w:ascii="Times New Roman" w:hAnsi="Times New Roman" w:cs="Times New Roman"/>
+        </w:rPr>
+        <w:t>nsertValue (key string, value string)</w:t>
+      </w:r>
+    </w:p>
+    <w:p>
+      <w:pPr>
+        <w:pStyle w:val="NoSpacing"/>
+        <w:spacing w:line="276" w:lineRule="auto"/>
+        <w:ind w:left="426"/>
+        <w:rPr>
+          <w:rFonts w:ascii="Times New Roman" w:hAnsi="Times New Roman" w:cs="Times New Roman"/>
+        </w:rPr>
+      </w:pPr>
+      <w:r>
+        <w:rPr>
+          <w:rFonts w:ascii="Times New Roman" w:hAnsi="Times New Roman" w:cs="Times New Roman"/>
+        </w:rPr>
+        <w:t>R</w:t>
+      </w:r>
+      <w:r>
+        <w:rPr>
+          <w:rFonts w:ascii="Times New Roman" w:hAnsi="Times New Roman" w:cs="Times New Roman"/>
+        </w:rPr>
+        <w:t>emoveKey (key string)</w:t>
+      </w:r>
+    </w:p>
+    <w:p>
+      <w:pPr>
+        <w:pStyle w:val="NoSpacing"/>
+        <w:spacing w:line="276" w:lineRule="auto"/>
+        <w:ind w:left="426"/>
+        <w:rPr>
+          <w:rFonts w:ascii="Times New Roman" w:hAnsi="Times New Roman" w:cs="Times New Roman"/>
+        </w:rPr>
+      </w:pPr>
+      <w:r>
+        <w:rPr>
+          <w:rFonts w:ascii="Times New Roman" w:hAnsi="Times New Roman" w:cs="Times New Roman"/>
+        </w:rPr>
+        <w:t>Re</w:t>
+      </w:r>
+      <w:r>
+        <w:rPr>
+          <w:rFonts w:ascii="Times New Roman" w:hAnsi="Times New Roman" w:cs="Times New Roman"/>
+        </w:rPr>
+        <w:t>moveValue (key string, value string)</w:t>
+      </w:r>
+    </w:p>
+    <w:p>
+      <w:pPr>
+        <w:pStyle w:val="NoSpacing"/>
+        <w:spacing w:line="276" w:lineRule="auto"/>
+        <w:ind w:left="426"/>
+        <w:rPr>
+          <w:rFonts w:ascii="Times New Roman" w:hAnsi="Times New Roman" w:cs="Times New Roman"/>
+        </w:rPr>
+      </w:pPr>
+      <w:r>
+        <w:rPr>
+          <w:rFonts w:ascii="Times New Roman" w:hAnsi="Times New Roman" w:cs="Times New Roman"/>
+        </w:rPr>
+        <w:t>TerminateReplica ()</w:t>
+      </w:r>
+    </w:p>
+    <w:p>
+      <w:pPr>
+        <w:pStyle w:val="NoSpacing"/>
+        <w:spacing w:line="276" w:lineRule="auto"/>
+        <w:ind w:firstLine="426"/>
+        <w:jc w:val="both"/>
+        <w:rPr>
+          <w:rFonts w:ascii="Times New Roman" w:hAnsi="Times New Roman" w:cs="Times New Roman"/>
+        </w:rPr>
+      </w:pPr>
+      <w:r>
+        <w:rPr>
+          <w:rFonts w:ascii="Times New Roman" w:hAnsi="Times New Roman" w:cs="Times New Roman"/>
+        </w:rPr>
+        <w:t xml:space="preserve">The </w:t>
+      </w:r>
+      <w:r>
+        <w:rPr>
+          <w:rFonts w:ascii="Times New Roman" w:hAnsi="Times New Roman" w:cs="Times New Roman"/>
+        </w:rPr>
+        <w:t>InitReplica</w:t>
+      </w:r>
+      <w:r>
+        <w:rPr>
+          <w:rFonts w:ascii="Times New Roman" w:hAnsi="Times New Roman" w:cs="Times New Roman"/>
+        </w:rPr>
+        <w:t xml:space="preserve"> method</w:t>
+      </w:r>
+      <w:r>
+        <w:rPr>
+          <w:rFonts w:ascii="Times New Roman" w:hAnsi="Times New Roman" w:cs="Times New Roman"/>
+        </w:rPr>
+        <w:t xml:space="preserve"> initializes the replica’s internal data structures and establishes its connections to other replicas</w:t>
+      </w:r>
+      <w:r>
+        <w:rPr>
+          <w:rFonts w:ascii="Times New Roman" w:hAnsi="Times New Roman" w:cs="Times New Roman"/>
+        </w:rPr>
+        <w:t>.</w:t>
+      </w:r>
+      <w:r>
+        <w:rPr>
+          <w:rFonts w:ascii="Times New Roman" w:hAnsi="Times New Roman" w:cs="Times New Roman"/>
+        </w:rPr>
+        <w:t xml:space="preserve"> Once a replica </w:t>
+      </w:r>
+      <w:r>
+        <w:rPr>
+          <w:rFonts w:ascii="Times New Roman" w:hAnsi="Times New Roman" w:cs="Times New Roman"/>
+        </w:rPr>
+        <w:t xml:space="preserve">has </w:t>
+      </w:r>
+      <w:r>
+        <w:rPr>
+          <w:rFonts w:ascii="Times New Roman" w:hAnsi="Times New Roman" w:cs="Times New Roman"/>
+        </w:rPr>
+        <w:t xml:space="preserve">been initialized, a client </w:t>
+      </w:r>
+      <w:r>
+        <w:rPr>
+          <w:rFonts w:ascii="Times New Roman" w:hAnsi="Times New Roman" w:cs="Times New Roman"/>
+        </w:rPr>
+        <w:t xml:space="preserve">sends commands to the replica by the virtue of the following four methods. In the CvRDT implementation, commands are processed locally, and state updates are broadcast to other replicas at time intervals specified by the </w:t>
+      </w:r>
+      <w:r>
+        <w:rPr>
+          <w:rFonts w:ascii="Times New Roman" w:hAnsi="Times New Roman" w:cs="Times New Roman"/>
+        </w:rPr>
+        <w:t>timeInt</w:t>
+      </w:r>
+      <w:r>
+        <w:rPr>
+          <w:rFonts w:ascii="Times New Roman" w:hAnsi="Times New Roman" w:cs="Times New Roman"/>
+        </w:rPr>
+        <w:t xml:space="preserve"> argument. In the CmRDT implementations, commands are processed locally and </w:t>
+      </w:r>
+      <w:r>
+        <w:rPr>
+          <w:rFonts w:ascii="Times New Roman" w:hAnsi="Times New Roman" w:cs="Times New Roman"/>
+        </w:rPr>
+        <w:t xml:space="preserve">are </w:t>
+      </w:r>
+      <w:r>
+        <w:rPr>
+          <w:rFonts w:ascii="Times New Roman" w:hAnsi="Times New Roman" w:cs="Times New Roman"/>
+        </w:rPr>
+        <w:t xml:space="preserve">then immediately broadcast to other replicas. All inter-replica communication happens through the methods made available by the RPCInt object, the exact make up of this object is </w:t>
+      </w:r>
+      <w:r>
+        <w:rPr>
+          <w:rFonts w:ascii="Times New Roman" w:hAnsi="Times New Roman" w:cs="Times New Roman"/>
+        </w:rPr>
+        <w:t>implementation</w:t>
+      </w:r>
+      <w:r>
+        <w:rPr>
+          <w:rFonts w:ascii="Times New Roman" w:hAnsi="Times New Roman" w:cs="Times New Roman"/>
+        </w:rPr>
+        <w:t xml:space="preserve"> specific.</w:t>
+      </w:r>
+    </w:p>
+    <w:p>
+      <w:pPr>
+        <w:pStyle w:val="NoSpacing"/>
+        <w:spacing w:line="276" w:lineRule="auto"/>
+        <w:ind w:firstLine="426"/>
+        <w:jc w:val="both"/>
+        <w:rPr>
+          <w:rFonts w:ascii="Times New Roman" w:hAnsi="Times New Roman" w:cs="Times New Roman"/>
+        </w:rPr>
+      </w:pPr>
+    </w:p>
+    <w:p>
+      <w:pPr>
+        <w:pStyle w:val="NoSpacing"/>
+        <w:spacing w:line="276" w:lineRule="auto"/>
+        <w:ind w:firstLine="426"/>
+        <w:jc w:val="both"/>
+        <w:rPr>
+          <w:rFonts w:ascii="Times New Roman" w:hAnsi="Times New Roman" w:cs="Times New Roman"/>
+          <w:b/>
+          <w:bCs/>
+        </w:rPr>
+      </w:pPr>
+      <w:r>
+        <w:rPr>
+          <w:rFonts w:ascii="Times New Roman" w:hAnsi="Times New Roman" w:cs="Times New Roman"/>
+          <w:b/>
+          <w:bCs/>
+        </w:rPr>
+        <w:t>CvRDT</w:t>
+      </w:r>
+    </w:p>
+    <w:p>
+      <w:pPr>
+        <w:pStyle w:val="NoSpacing"/>
+        <w:spacing w:line="276" w:lineRule="auto"/>
+        <w:ind w:firstLine="426"/>
+        <w:jc w:val="both"/>
+        <w:rPr>
+          <w:rFonts w:ascii="Times New Roman" w:hAnsi="Times New Roman" w:cs="Times New Roman"/>
+        </w:rPr>
+      </w:pPr>
+      <w:r>
+        <w:rPr>
+          <w:rFonts w:ascii="Times New Roman" w:hAnsi="Times New Roman" w:cs="Times New Roman"/>
+        </w:rPr>
+        <w:t>A typical workflow of the CvRDT implementation is show</w:t>
+      </w:r>
+      <w:r>
+        <w:rPr>
+          <w:rFonts w:ascii="Times New Roman" w:hAnsi="Times New Roman" w:cs="Times New Roman"/>
+        </w:rPr>
+        <w:t>n</w:t>
+      </w:r>
+      <w:r>
+        <w:rPr>
+          <w:rFonts w:ascii="Times New Roman" w:hAnsi="Times New Roman" w:cs="Times New Roman"/>
+        </w:rPr>
+        <w:t xml:space="preserve"> in Figure 2. </w:t>
+      </w:r>
+      <w:r>
+        <w:rPr>
+          <w:rFonts w:ascii="Times New Roman" w:hAnsi="Times New Roman" w:cs="Times New Roman"/>
+        </w:rPr>
+        <w:t xml:space="preserve">Each local copy of the database holds two collections: a positive collection and a negative collection. The collections respective store all the “add” and all the “remove” sets of the LWW element set frameworks. We will refer to positive and negative collections as the dynamic collections. </w:t>
+      </w:r>
+    </w:p>
+    <w:p>
+      <w:pPr>
+        <w:pStyle w:val="NoSpacing"/>
+        <w:spacing w:line="276" w:lineRule="auto"/>
+        <w:ind w:firstLine="426"/>
+        <w:jc w:val="both"/>
+        <w:rPr>
+          <w:rFonts w:ascii="Times New Roman" w:hAnsi="Times New Roman" w:cs="Times New Roman"/>
+        </w:rPr>
+      </w:pPr>
+      <w:r>
+        <w:rPr>
+          <w:rFonts w:ascii="Times New Roman" w:hAnsi="Times New Roman" w:cs="Times New Roman"/>
+        </w:rPr>
+        <w:t>Suppose a client makes an RPC call to the InsertKey method. Since a key is being inserted, this key will be immediately added to set of all keys in the positive collection (had the RemoveKey method been called, the key would been added to the same set in the negative collection)</w:t>
+      </w:r>
+      <w:r>
+        <w:rPr>
+          <w:rFonts w:ascii="Times New Roman" w:hAnsi="Times New Roman" w:cs="Times New Roman"/>
+        </w:rPr>
+        <w:t xml:space="preserve"> along with the current Lamport clock timestamp</w:t>
+      </w:r>
+      <w:r>
+        <w:rPr>
+          <w:rFonts w:ascii="Times New Roman" w:hAnsi="Times New Roman" w:cs="Times New Roman"/>
+        </w:rPr>
+        <w:t>. Then, at predetermined time intervals, specified at replica’s initialization, the entire state of the local database will be downloaded and broadcast to all other replicas. This is done by calling the MergeState method of the RPCInt object on each replica. Once a replica receives the incoming state, it merges it with its own state, by taking union of the corresponding sets in the corresponding collections.</w:t>
+      </w:r>
+      <w:r>
+        <w:rPr>
+          <w:rFonts w:ascii="Times New Roman" w:hAnsi="Times New Roman" w:cs="Times New Roman"/>
+        </w:rPr>
+        <w:t xml:space="preserve"> </w:t>
+      </w:r>
+      <w:proofErr w:type="gramStart"/>
+      <w:r>
+        <w:rPr>
+          <w:rFonts w:ascii="Times New Roman" w:hAnsi="Times New Roman" w:cs="Times New Roman"/>
+        </w:rPr>
+        <w:t xml:space="preserve">In particular, </w:t>
+      </w:r>
+      <w:r>
+        <w:rPr>
+          <w:rFonts w:ascii="Times New Roman" w:hAnsi="Times New Roman" w:cs="Times New Roman"/>
+        </w:rPr>
+        <w:t>during</w:t>
+      </w:r>
+      <w:proofErr w:type="gramEnd"/>
+      <w:r>
+        <w:rPr>
+          <w:rFonts w:ascii="Times New Roman" w:hAnsi="Times New Roman" w:cs="Times New Roman"/>
+        </w:rPr>
+        <w:t xml:space="preserve"> this merge, </w:t>
+      </w:r>
+      <w:r>
+        <w:rPr>
+          <w:rFonts w:ascii="Times New Roman" w:hAnsi="Times New Roman" w:cs="Times New Roman"/>
+        </w:rPr>
+        <w:t>a replica adds any missing elements to the right set in its database.</w:t>
+      </w:r>
+    </w:p>
+    <w:p>
+      <w:pPr>
+        <w:pStyle w:val="NoSpacing"/>
+        <w:spacing w:line="276" w:lineRule="auto"/>
+        <w:ind w:firstLine="426"/>
+        <w:jc w:val="both"/>
+        <w:rPr>
+          <w:rFonts w:ascii="Times New Roman" w:hAnsi="Times New Roman" w:cs="Times New Roman"/>
+        </w:rPr>
+      </w:pPr>
+      <w:r>
+        <w:rPr>
+          <w:rFonts w:ascii="Times New Roman" w:hAnsi="Times New Roman" w:cs="Times New Roman"/>
+        </w:rPr>
+        <w:t xml:space="preserve">The mergeCollections method merges the sets of the positive and negative collections into a single collection, called the static collection. </w:t>
+      </w:r>
+      <w:r>
+        <w:rPr>
+          <w:rFonts w:ascii="Times New Roman" w:hAnsi="Times New Roman" w:cs="Times New Roman"/>
+        </w:rPr>
+        <w:t xml:space="preserve">This method compares the timestamps of all instances of a given element across both collections. It </w:t>
+      </w:r>
+      <w:r>
+        <w:rPr>
+          <w:rFonts w:ascii="Times New Roman" w:hAnsi="Times New Roman" w:cs="Times New Roman"/>
+        </w:rPr>
+        <w:t xml:space="preserve">then </w:t>
+      </w:r>
+      <w:r>
+        <w:rPr>
+          <w:rFonts w:ascii="Times New Roman" w:hAnsi="Times New Roman" w:cs="Times New Roman"/>
+        </w:rPr>
+        <w:t xml:space="preserve">inserts the element into the static collection if and only if its </w:t>
+      </w:r>
+      <w:r>
+        <w:rPr>
+          <w:rFonts w:ascii="Times New Roman" w:hAnsi="Times New Roman" w:cs="Times New Roman"/>
+        </w:rPr>
+        <w:t xml:space="preserve">largest </w:t>
+      </w:r>
+      <w:r>
+        <w:rPr>
+          <w:rFonts w:ascii="Times New Roman" w:hAnsi="Times New Roman" w:cs="Times New Roman"/>
+        </w:rPr>
+        <w:t xml:space="preserve">timestamp in the positive collection is greater than its </w:t>
+      </w:r>
+      <w:r>
+        <w:rPr>
+          <w:rFonts w:ascii="Times New Roman" w:hAnsi="Times New Roman" w:cs="Times New Roman"/>
+        </w:rPr>
+        <w:t xml:space="preserve">largest </w:t>
+      </w:r>
+      <w:r>
+        <w:rPr>
+          <w:rFonts w:ascii="Times New Roman" w:hAnsi="Times New Roman" w:cs="Times New Roman"/>
+        </w:rPr>
+        <w:t xml:space="preserve">timestamp in the negative collection. Should the element’s largest timestamps in the positive and negative collections be the same, the element is inserted </w:t>
+      </w:r>
+      <w:r>
+        <w:rPr>
+          <w:rFonts w:ascii="Times New Roman" w:hAnsi="Times New Roman" w:cs="Times New Roman"/>
+        </w:rPr>
+        <w:lastRenderedPageBreak/>
+        <w:t xml:space="preserve">into the static collection if indicated so by the bias set at replica’s initialization. The bias tends to be application specific and is </w:t>
+      </w:r>
+      <w:r>
+        <w:rPr>
+          <w:rFonts w:ascii="Times New Roman" w:hAnsi="Times New Roman" w:cs="Times New Roman"/>
+        </w:rPr>
+        <w:t xml:space="preserve">left </w:t>
+      </w:r>
+      <w:r>
+        <w:rPr>
+          <w:rFonts w:ascii="Times New Roman" w:hAnsi="Times New Roman" w:cs="Times New Roman"/>
+        </w:rPr>
+        <w:t>to be specified by the end-user.</w:t>
+      </w:r>
+    </w:p>
+    <w:p>
+      <w:pPr>
+        <w:pStyle w:val="NoSpacing"/>
+        <w:spacing w:line="276" w:lineRule="auto"/>
+        <w:ind w:firstLine="426"/>
+        <w:jc w:val="both"/>
+        <w:rPr>
+          <w:rFonts w:ascii="Times New Roman" w:hAnsi="Times New Roman" w:cs="Times New Roman"/>
+        </w:rPr>
+      </w:pPr>
+      <w:r>
+        <w:rPr>
+          <w:rFonts w:ascii="Times New Roman" w:hAnsi="Times New Roman" w:cs="Times New Roman"/>
+        </w:rPr>
+        <w:t xml:space="preserve">In a basic implementation, the </w:t>
+      </w:r>
+      <w:r>
+        <w:rPr>
+          <w:rFonts w:ascii="Times New Roman" w:hAnsi="Times New Roman" w:cs="Times New Roman"/>
+        </w:rPr>
+        <w:t>mergeCollections</w:t>
+      </w:r>
+      <w:r>
+        <w:rPr>
+          <w:rFonts w:ascii="Times New Roman" w:hAnsi="Times New Roman" w:cs="Times New Roman"/>
+        </w:rPr>
+        <w:t xml:space="preserve"> method needs to run only when</w:t>
+      </w:r>
+      <w:r>
+        <w:rPr>
+          <w:rFonts w:ascii="Times New Roman" w:hAnsi="Times New Roman" w:cs="Times New Roman"/>
+        </w:rPr>
+        <w:t>ever</w:t>
+      </w:r>
+      <w:r>
+        <w:rPr>
+          <w:rFonts w:ascii="Times New Roman" w:hAnsi="Times New Roman" w:cs="Times New Roman"/>
+        </w:rPr>
+        <w:t xml:space="preserve"> the user wishes to access the data. However, such an approach leads to replicas broadcasting the entire </w:t>
+      </w:r>
+      <w:r>
+        <w:rPr>
+          <w:rFonts w:ascii="Times New Roman" w:hAnsi="Times New Roman" w:cs="Times New Roman"/>
+        </w:rPr>
+        <w:t xml:space="preserve">states of their local </w:t>
+      </w:r>
+      <w:r>
+        <w:rPr>
+          <w:rFonts w:ascii="Times New Roman" w:hAnsi="Times New Roman" w:cs="Times New Roman"/>
+        </w:rPr>
+        <w:t xml:space="preserve">databases and </w:t>
+      </w:r>
+      <w:r>
+        <w:rPr>
+          <w:rFonts w:ascii="Times New Roman" w:hAnsi="Times New Roman" w:cs="Times New Roman"/>
+        </w:rPr>
+        <w:t xml:space="preserve">results in </w:t>
+      </w:r>
+      <w:r>
+        <w:rPr>
+          <w:rFonts w:ascii="Times New Roman" w:hAnsi="Times New Roman" w:cs="Times New Roman"/>
+        </w:rPr>
+        <w:t>substantial</w:t>
+      </w:r>
+      <w:r>
+        <w:rPr>
+          <w:rFonts w:ascii="Times New Roman" w:hAnsi="Times New Roman" w:cs="Times New Roman"/>
+        </w:rPr>
+        <w:t xml:space="preserve"> performance issues. </w:t>
+      </w:r>
+      <w:r>
+        <w:rPr>
+          <w:rFonts w:ascii="Times New Roman" w:hAnsi="Times New Roman" w:cs="Times New Roman"/>
+        </w:rPr>
+        <w:t>Therefore, in Chevrotain, the mergeCollections method runs following each state broadcast.</w:t>
+      </w:r>
+      <w:r>
+        <w:rPr>
+          <w:rFonts w:ascii="Times New Roman" w:hAnsi="Times New Roman" w:cs="Times New Roman"/>
+        </w:rPr>
+        <w:t xml:space="preserve"> This approach, which is also known as garbage collection</w:t>
+      </w:r>
+      <w:r>
+        <w:rPr>
+          <w:rFonts w:ascii="Times New Roman" w:hAnsi="Times New Roman" w:cs="Times New Roman"/>
+        </w:rPr>
+        <w:t>,</w:t>
+      </w:r>
+      <w:r>
+        <w:rPr>
+          <w:rFonts w:ascii="Times New Roman" w:hAnsi="Times New Roman" w:cs="Times New Roman"/>
+        </w:rPr>
+        <w:t xml:space="preserve"> adds complexity but improves performance.</w:t>
+      </w:r>
+      <w:r>
+        <w:rPr>
+          <w:rFonts w:ascii="Times New Roman" w:hAnsi="Times New Roman" w:cs="Times New Roman"/>
+        </w:rPr>
+        <w:t xml:space="preserve"> </w:t>
+      </w:r>
+      <w:r>
+        <w:rPr>
+          <w:rFonts w:ascii="Times New Roman" w:hAnsi="Times New Roman" w:cs="Times New Roman"/>
+        </w:rPr>
+        <w:t>Replicas agree on a current safe tick of the Lamport clock and all entries of the positive and negative collections that timestamped greater than this tick are moved into the static collection. Those elements are also removed from the positive and negative collections</w:t>
+      </w:r>
+      <w:r>
+        <w:rPr>
+          <w:rFonts w:ascii="Times New Roman" w:hAnsi="Times New Roman" w:cs="Times New Roman"/>
+        </w:rPr>
+        <w:t xml:space="preserve"> </w:t>
+      </w:r>
+      <w:r>
+        <w:rPr>
+          <w:rFonts w:ascii="Times New Roman" w:hAnsi="Times New Roman" w:cs="Times New Roman"/>
+        </w:rPr>
+        <w:t>at the same time, significantly reducing the size of the state that needs to be broadcast.</w:t>
+      </w:r>
+    </w:p>
+    <w:p>
+      <w:pPr>
+        <w:pStyle w:val="NoSpacing"/>
+        <w:spacing w:line="276" w:lineRule="auto"/>
+        <w:ind w:firstLine="426"/>
+        <w:jc w:val="both"/>
+        <w:rPr>
+          <w:rFonts w:ascii="Times New Roman" w:hAnsi="Times New Roman" w:cs="Times New Roman"/>
+        </w:rPr>
+      </w:pPr>
+      <w:r>
+        <w:rPr>
+          <w:rFonts w:ascii="Times New Roman" w:hAnsi="Times New Roman" w:cs="Times New Roman"/>
+        </w:rPr>
+        <w:t xml:space="preserve">Figure 3 shows an example of how </w:t>
+      </w:r>
+      <w:r>
+        <w:rPr>
+          <w:rFonts w:ascii="Times New Roman" w:hAnsi="Times New Roman" w:cs="Times New Roman"/>
+        </w:rPr>
+        <w:t>mergeCollections</w:t>
+      </w:r>
+      <w:r>
+        <w:rPr>
+          <w:rFonts w:ascii="Times New Roman" w:hAnsi="Times New Roman" w:cs="Times New Roman"/>
+        </w:rPr>
+        <w:t xml:space="preserve"> works</w:t>
+      </w:r>
+      <w:r>
+        <w:rPr>
+          <w:rFonts w:ascii="Times New Roman" w:hAnsi="Times New Roman" w:cs="Times New Roman"/>
+        </w:rPr>
+        <w:t xml:space="preserve"> in practice</w:t>
+      </w:r>
+      <w:r>
+        <w:rPr>
+          <w:rFonts w:ascii="Times New Roman" w:hAnsi="Times New Roman" w:cs="Times New Roman"/>
+        </w:rPr>
+        <w:t>. Suppose the current safe tick is 8</w:t>
+      </w:r>
+      <w:r>
+        <w:rPr>
+          <w:rFonts w:ascii="Times New Roman" w:hAnsi="Times New Roman" w:cs="Times New Roman"/>
+        </w:rPr>
+        <w:t>; t</w:t>
+      </w:r>
+      <w:r>
+        <w:rPr>
+          <w:rFonts w:ascii="Times New Roman" w:hAnsi="Times New Roman" w:cs="Times New Roman"/>
+        </w:rPr>
+        <w:t xml:space="preserve">herefore, element 3 will be inserted into the static collection as only the entry {“3”, 6} of the positive collection is considered at this time. </w:t>
+      </w:r>
+      <w:r>
+        <w:rPr>
+          <w:rFonts w:ascii="Times New Roman" w:hAnsi="Times New Roman" w:cs="Times New Roman"/>
+        </w:rPr>
+        <w:t xml:space="preserve">Should there be no further entries for element 3, it will be removed from the static collection on the next iteration once entry </w:t>
+      </w:r>
+      <w:r>
+        <w:rPr>
+          <w:rFonts w:ascii="Times New Roman" w:hAnsi="Times New Roman" w:cs="Times New Roman"/>
+        </w:rPr>
+        <w:t xml:space="preserve">the </w:t>
+      </w:r>
+      <w:r>
+        <w:rPr>
+          <w:rFonts w:ascii="Times New Roman" w:hAnsi="Times New Roman" w:cs="Times New Roman"/>
+        </w:rPr>
+        <w:t xml:space="preserve">{“3”, 10} is processed. </w:t>
+      </w:r>
+      <w:r>
+        <w:rPr>
+          <w:rFonts w:ascii="Times New Roman" w:hAnsi="Times New Roman" w:cs="Times New Roman"/>
+        </w:rPr>
+        <w:t>Likewise, element 4 will not appear in the static collection at this time</w:t>
+      </w:r>
+      <w:r>
+        <w:rPr>
+          <w:rFonts w:ascii="Times New Roman" w:hAnsi="Times New Roman" w:cs="Times New Roman"/>
+        </w:rPr>
+        <w:t xml:space="preserve"> as the {“4”, 5} entry of the negative collection dominates over the entry {“4”, 2} of the positive collection and entry {“4”, 9} </w:t>
+      </w:r>
+      <w:r>
+        <w:rPr>
+          <w:rFonts w:ascii="Times New Roman" w:hAnsi="Times New Roman" w:cs="Times New Roman"/>
+        </w:rPr>
+        <w:t>has not</w:t>
+      </w:r>
+      <w:r>
+        <w:rPr>
+          <w:rFonts w:ascii="Times New Roman" w:hAnsi="Times New Roman" w:cs="Times New Roman"/>
+        </w:rPr>
+        <w:t xml:space="preserve"> been </w:t>
+      </w:r>
+      <w:r>
+        <w:rPr>
+          <w:rFonts w:ascii="Times New Roman" w:hAnsi="Times New Roman" w:cs="Times New Roman"/>
+        </w:rPr>
+        <w:t>processed</w:t>
+      </w:r>
+      <w:r>
+        <w:rPr>
+          <w:rFonts w:ascii="Times New Roman" w:hAnsi="Times New Roman" w:cs="Times New Roman"/>
+        </w:rPr>
+        <w:t xml:space="preserve"> yet</w:t>
+      </w:r>
+      <w:r>
+        <w:rPr>
+          <w:rFonts w:ascii="Times New Roman" w:hAnsi="Times New Roman" w:cs="Times New Roman"/>
+        </w:rPr>
+        <w:t>.</w:t>
+      </w:r>
+    </w:p>
+    <w:p>
+      <w:pPr>
+        <w:pStyle w:val="NoSpacing"/>
+        <w:spacing w:line="276" w:lineRule="auto"/>
+        <w:ind w:firstLine="426"/>
+        <w:jc w:val="both"/>
+        <w:rPr>
+          <w:rFonts w:ascii="Times New Roman" w:hAnsi="Times New Roman" w:cs="Times New Roman"/>
+        </w:rPr>
+      </w:pPr>
+      <w:r>
+        <w:rPr>
+          <w:rFonts w:ascii="Times New Roman" w:hAnsi="Times New Roman" w:cs="Times New Roman"/>
+        </w:rPr>
+        <w:t xml:space="preserve">In the current rather simple implementation, </w:t>
+      </w:r>
+      <w:r>
+        <w:rPr>
+          <w:rFonts w:ascii="Times New Roman" w:hAnsi="Times New Roman" w:cs="Times New Roman"/>
+        </w:rPr>
+        <w:t>for</w:t>
+      </w:r>
+      <w:r>
+        <w:rPr>
+          <w:rFonts w:ascii="Times New Roman" w:hAnsi="Times New Roman" w:cs="Times New Roman"/>
+        </w:rPr>
+        <w:t xml:space="preserve"> all replicas to agree on the current safe tick, a replica designated as a leader collects the current </w:t>
+      </w:r>
+      <w:r>
+        <w:rPr>
+          <w:rFonts w:ascii="Times New Roman" w:hAnsi="Times New Roman" w:cs="Times New Roman"/>
+        </w:rPr>
+        <w:t xml:space="preserve">timestamps </w:t>
+      </w:r>
+      <w:r>
+        <w:rPr>
+          <w:rFonts w:ascii="Times New Roman" w:hAnsi="Times New Roman" w:cs="Times New Roman"/>
+        </w:rPr>
+        <w:t>ticks from all replicas as replies to state broadcasts. It then takes the minimum among those ticks and its own current tick and broadcast the result with the following state broadcast. Other replicas then accept the leader mandated current tick. A more robust implementation is considered in future work.</w:t>
+      </w:r>
+    </w:p>
+    <w:p>
+      <w:pPr>
+        <w:pStyle w:val="NoSpacing"/>
+        <w:spacing w:line="276" w:lineRule="auto"/>
+        <w:ind w:firstLine="426"/>
+        <w:jc w:val="both"/>
+        <w:rPr>
+          <w:rFonts w:ascii="Times New Roman" w:hAnsi="Times New Roman" w:cs="Times New Roman"/>
+        </w:rPr>
+      </w:pPr>
+      <w:r>
+        <w:rPr>
+          <w:rFonts w:ascii="Times New Roman" w:hAnsi="Times New Roman" w:cs="Times New Roman"/>
+        </w:rPr>
+        <w:t>Replicas must acquire a lock prior to processing any merges. This, along with the agreement on current safe tick, ensures that exactly same blocks of elements are moved into the static collection by all replica</w:t>
+      </w:r>
+      <w:r>
+        <w:rPr>
+          <w:rFonts w:ascii="Times New Roman" w:hAnsi="Times New Roman" w:cs="Times New Roman"/>
+        </w:rPr>
+        <w:t>s</w:t>
+      </w:r>
+      <w:r>
+        <w:rPr>
+          <w:rFonts w:ascii="Times New Roman" w:hAnsi="Times New Roman" w:cs="Times New Roman"/>
+        </w:rPr>
+        <w:t>.</w:t>
+      </w:r>
+      <w:r>
+        <w:rPr>
+          <w:rFonts w:ascii="Times New Roman" w:hAnsi="Times New Roman" w:cs="Times New Roman"/>
+        </w:rPr>
+        <w:t xml:space="preserve"> This level of determinism ensures there is no loss of consistency and elements with equivalent timestamps are processed in the same way at all replicas.</w:t>
+      </w:r>
+    </w:p>
+    <w:p>
+      <w:pPr>
+        <w:pStyle w:val="NoSpacing"/>
+        <w:spacing w:line="276" w:lineRule="auto"/>
+        <w:ind w:firstLine="426"/>
+        <w:jc w:val="both"/>
+        <w:rPr>
+          <w:rFonts w:ascii="Times New Roman" w:hAnsi="Times New Roman" w:cs="Times New Roman"/>
+        </w:rPr>
+      </w:pPr>
+    </w:p>
+    <w:p>
+      <w:pPr>
+        <w:pStyle w:val="NoSpacing"/>
+        <w:spacing w:line="276" w:lineRule="auto"/>
+        <w:ind w:firstLine="426"/>
+        <w:jc w:val="both"/>
+        <w:rPr>
+          <w:rFonts w:ascii="Times New Roman" w:hAnsi="Times New Roman" w:cs="Times New Roman"/>
+          <w:b/>
+          <w:bCs/>
+        </w:rPr>
+      </w:pPr>
+      <w:r>
+        <w:rPr>
+          <w:rFonts w:ascii="Times New Roman" w:hAnsi="Times New Roman" w:cs="Times New Roman"/>
+          <w:b/>
+          <w:bCs/>
+        </w:rPr>
+        <w:t>Types of Conflicts in CmRDT</w:t>
+      </w:r>
+    </w:p>
+    <w:p>
+      <w:pPr>
+        <w:pStyle w:val="NoSpacing"/>
+        <w:spacing w:line="276" w:lineRule="auto"/>
+        <w:ind w:firstLine="426"/>
+        <w:jc w:val="both"/>
+        <w:rPr>
+          <w:rFonts w:ascii="Times New Roman" w:hAnsi="Times New Roman" w:cs="Times New Roman"/>
+        </w:rPr>
+      </w:pPr>
+      <w:r>
+        <w:rPr>
+          <w:rFonts w:ascii="Times New Roman" w:hAnsi="Times New Roman" w:cs="Times New Roman"/>
+        </w:rPr>
+        <w:t xml:space="preserve">Prior to going into the details of the CmRDT implementations, we will investigate the types of conflicts that can arise between </w:t>
+      </w:r>
+      <w:r>
+        <w:rPr>
+          <w:rFonts w:ascii="Times New Roman" w:hAnsi="Times New Roman" w:cs="Times New Roman"/>
+        </w:rPr>
+        <w:t xml:space="preserve">concurrent </w:t>
+      </w:r>
+      <w:r>
+        <w:rPr>
+          <w:rFonts w:ascii="Times New Roman" w:hAnsi="Times New Roman" w:cs="Times New Roman"/>
+        </w:rPr>
+        <w:t xml:space="preserve">operations in the context of a key-value store. </w:t>
+      </w:r>
+      <w:r>
+        <w:rPr>
+          <w:rFonts w:ascii="Times New Roman" w:hAnsi="Times New Roman" w:cs="Times New Roman"/>
+        </w:rPr>
+        <w:t xml:space="preserve">Conflict resolution mechanisms will be implementation specific. </w:t>
+      </w:r>
+      <w:r>
+        <w:rPr>
+          <w:rFonts w:ascii="Times New Roman" w:hAnsi="Times New Roman" w:cs="Times New Roman"/>
+        </w:rPr>
+        <w:t>The operations that operate on different key-value pairs are commutative and can proceed in any order. As far as the other operations are concerned, the following two types of conflicts can arise.</w:t>
+      </w:r>
+    </w:p>
+    <w:p>
+      <w:pPr>
+        <w:pStyle w:val="NoSpacing"/>
+        <w:spacing w:line="276" w:lineRule="auto"/>
+        <w:ind w:firstLine="426"/>
+        <w:jc w:val="both"/>
+        <w:rPr>
+          <w:rFonts w:ascii="Times New Roman" w:hAnsi="Times New Roman" w:cs="Times New Roman"/>
+        </w:rPr>
+      </w:pPr>
+      <w:r>
+        <w:rPr>
+          <w:rFonts w:ascii="Times New Roman" w:hAnsi="Times New Roman" w:cs="Times New Roman"/>
+        </w:rPr>
+        <w:t>We will refer to the conflicts that arise between the following pairs of concurrent operations operating on the same key as type I conflicts:</w:t>
+      </w:r>
+    </w:p>
+    <w:p>
+      <w:pPr>
+        <w:pStyle w:val="NoSpacing"/>
+        <w:numPr>
+          <w:ilvl w:val="0"/>
+          <w:numId w:val="5"/>
+        </w:numPr>
+        <w:spacing w:line="276" w:lineRule="auto"/>
+        <w:ind w:left="709" w:hanging="283"/>
+        <w:jc w:val="both"/>
+        <w:rPr>
+          <w:rFonts w:ascii="Times New Roman" w:hAnsi="Times New Roman" w:cs="Times New Roman"/>
+        </w:rPr>
+      </w:pPr>
+      <w:r>
+        <w:rPr>
+          <w:rFonts w:ascii="Times New Roman" w:hAnsi="Times New Roman" w:cs="Times New Roman"/>
+        </w:rPr>
+        <w:t>InsertKey, InsertValue</w:t>
+      </w:r>
+    </w:p>
+    <w:p>
+      <w:pPr>
+        <w:pStyle w:val="NoSpacing"/>
+        <w:numPr>
+          <w:ilvl w:val="0"/>
+          <w:numId w:val="5"/>
+        </w:numPr>
+        <w:spacing w:line="276" w:lineRule="auto"/>
+        <w:ind w:left="709" w:hanging="283"/>
+        <w:jc w:val="both"/>
+        <w:rPr>
+          <w:rFonts w:ascii="Times New Roman" w:hAnsi="Times New Roman" w:cs="Times New Roman"/>
+        </w:rPr>
+      </w:pPr>
+      <w:r>
+        <w:rPr>
+          <w:rFonts w:ascii="Times New Roman" w:hAnsi="Times New Roman" w:cs="Times New Roman"/>
+        </w:rPr>
+        <w:t>RemoveKey, RemoveValue</w:t>
+      </w:r>
+    </w:p>
+    <w:p>
+      <w:pPr>
+        <w:pStyle w:val="NoSpacing"/>
+        <w:spacing w:line="276" w:lineRule="auto"/>
+        <w:ind w:firstLine="426"/>
+        <w:jc w:val="both"/>
+        <w:rPr>
+          <w:rFonts w:ascii="Times New Roman" w:hAnsi="Times New Roman" w:cs="Times New Roman"/>
+        </w:rPr>
+      </w:pPr>
+      <w:r>
+        <w:rPr>
+          <w:rFonts w:ascii="Times New Roman" w:hAnsi="Times New Roman" w:cs="Times New Roman"/>
+        </w:rPr>
+        <w:t xml:space="preserve">Likewise, we will refer to the conflicts that arise </w:t>
+      </w:r>
+      <w:r>
+        <w:rPr>
+          <w:rFonts w:ascii="Times New Roman" w:hAnsi="Times New Roman" w:cs="Times New Roman"/>
+        </w:rPr>
+        <w:t>between the following pairs of concurrent operations operating on the same</w:t>
+      </w:r>
+      <w:r>
+        <w:rPr>
+          <w:rFonts w:ascii="Times New Roman" w:hAnsi="Times New Roman" w:cs="Times New Roman"/>
+        </w:rPr>
+        <w:t xml:space="preserve"> key or same</w:t>
+      </w:r>
+      <w:r>
+        <w:rPr>
+          <w:rFonts w:ascii="Times New Roman" w:hAnsi="Times New Roman" w:cs="Times New Roman"/>
+        </w:rPr>
+        <w:t xml:space="preserve"> key</w:t>
+      </w:r>
+      <w:r>
+        <w:rPr>
+          <w:rFonts w:ascii="Times New Roman" w:hAnsi="Times New Roman" w:cs="Times New Roman"/>
+        </w:rPr>
+        <w:t>-value pair</w:t>
+      </w:r>
+      <w:r>
+        <w:rPr>
+          <w:rFonts w:ascii="Times New Roman" w:hAnsi="Times New Roman" w:cs="Times New Roman"/>
+        </w:rPr>
+        <w:t xml:space="preserve"> as type </w:t>
+      </w:r>
+      <w:r>
+        <w:rPr>
+          <w:rFonts w:ascii="Times New Roman" w:hAnsi="Times New Roman" w:cs="Times New Roman"/>
+        </w:rPr>
+        <w:t>I</w:t>
+      </w:r>
+      <w:r>
+        <w:rPr>
+          <w:rFonts w:ascii="Times New Roman" w:hAnsi="Times New Roman" w:cs="Times New Roman"/>
+        </w:rPr>
+        <w:t>I conflicts:</w:t>
+      </w:r>
+    </w:p>
+    <w:p>
+      <w:pPr>
+        <w:pStyle w:val="NoSpacing"/>
+        <w:numPr>
+          <w:ilvl w:val="0"/>
+          <w:numId w:val="6"/>
+        </w:numPr>
+        <w:spacing w:line="276" w:lineRule="auto"/>
+        <w:ind w:left="709" w:hanging="283"/>
+        <w:jc w:val="both"/>
+        <w:rPr>
+          <w:rFonts w:ascii="Times New Roman" w:hAnsi="Times New Roman" w:cs="Times New Roman"/>
+        </w:rPr>
+      </w:pPr>
+      <w:r>
+        <w:rPr>
+          <w:rFonts w:ascii="Times New Roman" w:hAnsi="Times New Roman" w:cs="Times New Roman"/>
+        </w:rPr>
+        <w:t>InsertKey, RemoveKey</w:t>
+      </w:r>
+    </w:p>
+    <w:p>
+      <w:pPr>
+        <w:pStyle w:val="NoSpacing"/>
+        <w:numPr>
+          <w:ilvl w:val="0"/>
+          <w:numId w:val="6"/>
+        </w:numPr>
+        <w:spacing w:line="276" w:lineRule="auto"/>
+        <w:ind w:left="709" w:hanging="283"/>
+        <w:jc w:val="both"/>
+        <w:rPr>
+          <w:rFonts w:ascii="Times New Roman" w:hAnsi="Times New Roman" w:cs="Times New Roman"/>
+        </w:rPr>
+      </w:pPr>
+      <w:r>
+        <w:rPr>
+          <w:rFonts w:ascii="Times New Roman" w:hAnsi="Times New Roman" w:cs="Times New Roman"/>
+        </w:rPr>
+        <w:t>InsertValue, Remove Value</w:t>
+      </w:r>
+    </w:p>
+    <w:p>
+      <w:pPr>
+        <w:pStyle w:val="NoSpacing"/>
+        <w:spacing w:line="276" w:lineRule="auto"/>
+        <w:ind w:left="426"/>
+        <w:jc w:val="both"/>
+        <w:rPr>
+          <w:rFonts w:ascii="Times New Roman" w:hAnsi="Times New Roman" w:cs="Times New Roman"/>
+        </w:rPr>
+      </w:pPr>
+    </w:p>
+    <w:p>
+      <w:pPr>
+        <w:pStyle w:val="NoSpacing"/>
+        <w:spacing w:line="276" w:lineRule="auto"/>
+        <w:ind w:left="426"/>
+        <w:jc w:val="both"/>
+        <w:rPr>
+          <w:rFonts w:ascii="Times New Roman" w:hAnsi="Times New Roman" w:cs="Times New Roman"/>
+          <w:b/>
+          <w:bCs/>
+        </w:rPr>
+      </w:pPr>
+      <w:r>
+        <w:rPr>
+          <w:rFonts w:ascii="Times New Roman" w:hAnsi="Times New Roman" w:cs="Times New Roman"/>
+          <w:b/>
+          <w:bCs/>
+        </w:rPr>
+        <w:t>CmRDT-O</w:t>
+      </w:r>
+    </w:p>
+    <w:p>
+      <w:pPr>
+        <w:pStyle w:val="NoSpacing"/>
+        <w:spacing w:line="276" w:lineRule="auto"/>
+        <w:ind w:firstLine="426"/>
+        <w:jc w:val="both"/>
+        <w:rPr>
+          <w:rFonts w:ascii="Times New Roman" w:hAnsi="Times New Roman" w:cs="Times New Roman"/>
+        </w:rPr>
+      </w:pPr>
+      <w:r>
+        <w:rPr>
+          <w:rFonts w:ascii="Times New Roman" w:hAnsi="Times New Roman" w:cs="Times New Roman"/>
+        </w:rPr>
+        <w:t xml:space="preserve">The implementation of CmRDT-O is largely an adoption of the approach described for a graph CRDT in section 5 of [5] to a key-value store. </w:t>
+      </w:r>
+      <w:r>
+        <w:rPr>
+          <w:rFonts w:ascii="Times New Roman" w:hAnsi="Times New Roman" w:cs="Times New Roman"/>
+        </w:rPr>
+        <w:t xml:space="preserve">Each operation is split into a prepare-update and effect-update </w:t>
+      </w:r>
+      <w:r>
+        <w:rPr>
+          <w:rFonts w:ascii="Times New Roman" w:hAnsi="Times New Roman" w:cs="Times New Roman"/>
+        </w:rPr>
+        <w:lastRenderedPageBreak/>
+        <w:t xml:space="preserve">methods. The prepare-update method is side-effect free and takes place only at the replica to which the operation was initially delivered to. The effect-update method </w:t>
+      </w:r>
+      <w:proofErr w:type="gramStart"/>
+      <w:r>
+        <w:rPr>
+          <w:rFonts w:ascii="Times New Roman" w:hAnsi="Times New Roman" w:cs="Times New Roman"/>
+        </w:rPr>
+        <w:t>actually applies</w:t>
+      </w:r>
+      <w:proofErr w:type="gramEnd"/>
+      <w:r>
+        <w:rPr>
+          <w:rFonts w:ascii="Times New Roman" w:hAnsi="Times New Roman" w:cs="Times New Roman"/>
+        </w:rPr>
+        <w:t xml:space="preserve"> the operation to the local database and gets executed at each replica.</w:t>
+      </w:r>
+    </w:p>
+    <w:p>
+      <w:pPr>
+        <w:pStyle w:val="NoSpacing"/>
+        <w:spacing w:line="276" w:lineRule="auto"/>
+        <w:ind w:firstLine="426"/>
+        <w:jc w:val="both"/>
+        <w:rPr>
+          <w:rFonts w:ascii="Times New Roman" w:hAnsi="Times New Roman" w:cs="Times New Roman"/>
+        </w:rPr>
+      </w:pPr>
+      <w:r>
+        <w:rPr>
+          <w:rFonts w:ascii="Times New Roman" w:hAnsi="Times New Roman" w:cs="Times New Roman"/>
+        </w:rPr>
+        <w:t xml:space="preserve">A typical workflow of the </w:t>
+      </w:r>
+      <w:r>
+        <w:rPr>
+          <w:rFonts w:ascii="Times New Roman" w:hAnsi="Times New Roman" w:cs="Times New Roman"/>
+        </w:rPr>
+        <w:t xml:space="preserve">CmRDT-O </w:t>
+      </w:r>
+      <w:r>
+        <w:rPr>
+          <w:rFonts w:ascii="Times New Roman" w:hAnsi="Times New Roman" w:cs="Times New Roman"/>
+        </w:rPr>
+        <w:t xml:space="preserve">implementation is shown in Figure </w:t>
+      </w:r>
+      <w:r>
+        <w:rPr>
+          <w:rFonts w:ascii="Times New Roman" w:hAnsi="Times New Roman" w:cs="Times New Roman"/>
+        </w:rPr>
+        <w:t>4</w:t>
+      </w:r>
+      <w:r>
+        <w:rPr>
+          <w:rFonts w:ascii="Times New Roman" w:hAnsi="Times New Roman" w:cs="Times New Roman"/>
+        </w:rPr>
+        <w:t xml:space="preserve">. </w:t>
+      </w:r>
+      <w:r>
+        <w:rPr>
+          <w:rFonts w:ascii="Times New Roman" w:hAnsi="Times New Roman" w:cs="Times New Roman"/>
+        </w:rPr>
+        <w:t xml:space="preserve">The CmRDT-O the database initially maintains a collection of a set of keys and sets of values for each key. This collection will be referred to as the dynamic collection. In this collection, each instance of each element is tagged with a unique id. The prepare-update methods for insertion of a key or value generate this unique id. The element-id pair is then inserted immediately into the local database by the effect-update method and is </w:t>
+      </w:r>
+      <w:r>
+        <w:rPr>
+          <w:rFonts w:ascii="Times New Roman" w:hAnsi="Times New Roman" w:cs="Times New Roman"/>
+        </w:rPr>
+        <w:t>also</w:t>
+      </w:r>
+      <w:r>
+        <w:rPr>
+          <w:rFonts w:ascii="Times New Roman" w:hAnsi="Times New Roman" w:cs="Times New Roman"/>
+        </w:rPr>
+        <w:t xml:space="preserve"> broadcast to all other replicas to be processed by the effect-update methods there (in particular, the element will be inserted with the same id at all replicas).</w:t>
+      </w:r>
+      <w:r>
+        <w:rPr>
+          <w:rFonts w:ascii="Times New Roman" w:hAnsi="Times New Roman" w:cs="Times New Roman"/>
+        </w:rPr>
+        <w:t xml:space="preserve"> A lock is used to ensure that the prepare-update method is immediately followed by the effect-update method at the initiating repl</w:t>
+      </w:r>
+      <w:r>
+        <w:rPr>
+          <w:rFonts w:ascii="Times New Roman" w:hAnsi="Times New Roman" w:cs="Times New Roman"/>
+        </w:rPr>
+        <w:t>ica.</w:t>
+      </w:r>
+    </w:p>
+    <w:p>
+      <w:pPr>
+        <w:pStyle w:val="NoSpacing"/>
+        <w:spacing w:line="276" w:lineRule="auto"/>
+        <w:ind w:firstLine="426"/>
+        <w:jc w:val="both"/>
+        <w:rPr>
+          <w:rFonts w:ascii="Times New Roman" w:hAnsi="Times New Roman" w:cs="Times New Roman"/>
+        </w:rPr>
+      </w:pPr>
+      <w:r>
+        <w:rPr>
+          <w:rFonts w:ascii="Times New Roman" w:hAnsi="Times New Roman" w:cs="Times New Roman"/>
+        </w:rPr>
+        <w:t xml:space="preserve">The prepare-update methods for </w:t>
+      </w:r>
+      <w:r>
+        <w:rPr>
+          <w:rFonts w:ascii="Times New Roman" w:hAnsi="Times New Roman" w:cs="Times New Roman"/>
+        </w:rPr>
+        <w:t>removal</w:t>
+      </w:r>
+      <w:r>
+        <w:rPr>
+          <w:rFonts w:ascii="Times New Roman" w:hAnsi="Times New Roman" w:cs="Times New Roman"/>
+        </w:rPr>
+        <w:t xml:space="preserve"> of a key or a value generate the </w:t>
+      </w:r>
+      <w:r>
+        <w:rPr>
+          <w:rFonts w:ascii="Times New Roman" w:hAnsi="Times New Roman" w:cs="Times New Roman"/>
+        </w:rPr>
+        <w:t xml:space="preserve">“removal” </w:t>
+      </w:r>
+      <w:r>
+        <w:rPr>
+          <w:rFonts w:ascii="Times New Roman" w:hAnsi="Times New Roman" w:cs="Times New Roman"/>
+        </w:rPr>
+        <w:t xml:space="preserve">set of unique ids of all instances of the given element. The effect-update then removes all those instances from the local database. </w:t>
+      </w:r>
+      <w:r>
+        <w:rPr>
+          <w:rFonts w:ascii="Times New Roman" w:hAnsi="Times New Roman" w:cs="Times New Roman"/>
+        </w:rPr>
+        <w:t>Finally, t</w:t>
+      </w:r>
+      <w:r>
+        <w:rPr>
+          <w:rFonts w:ascii="Times New Roman" w:hAnsi="Times New Roman" w:cs="Times New Roman"/>
+        </w:rPr>
+        <w:t>he element-ids pair is broadcast to all other replicas for removal by the effect-update methods there</w:t>
+      </w:r>
+      <w:r>
+        <w:rPr>
+          <w:rFonts w:ascii="Times New Roman" w:hAnsi="Times New Roman" w:cs="Times New Roman"/>
+        </w:rPr>
+        <w:t xml:space="preserve"> (in particular, all replicas will remove the exact same instances of the given element).</w:t>
+      </w:r>
+    </w:p>
+    <w:p>
+      <w:pPr>
+        <w:pStyle w:val="NoSpacing"/>
+        <w:spacing w:line="276" w:lineRule="auto"/>
+        <w:ind w:firstLine="426"/>
+        <w:jc w:val="both"/>
+        <w:rPr>
+          <w:rFonts w:ascii="Times New Roman" w:hAnsi="Times New Roman" w:cs="Times New Roman"/>
+        </w:rPr>
+      </w:pPr>
+      <w:r>
+        <w:rPr>
+          <w:rFonts w:ascii="Times New Roman" w:hAnsi="Times New Roman" w:cs="Times New Roman"/>
+        </w:rPr>
+        <w:t>Broadcast</w:t>
+      </w:r>
+      <w:r>
+        <w:rPr>
+          <w:rFonts w:ascii="Times New Roman" w:hAnsi="Times New Roman" w:cs="Times New Roman"/>
+        </w:rPr>
+        <w:t>s are to be ordered according to the vector clocks and therefore the incoming broadcasts are held at each replica until the correct broadcast arrives. To achieve this</w:t>
+      </w:r>
+      <w:r>
+        <w:rPr>
+          <w:rFonts w:ascii="Times New Roman" w:hAnsi="Times New Roman" w:cs="Times New Roman"/>
+        </w:rPr>
+        <w:t>, a channel is established to communicate with each incoming</w:t>
+      </w:r>
+      <w:r>
+        <w:rPr>
+          <w:rFonts w:ascii="Times New Roman" w:hAnsi="Times New Roman" w:cs="Times New Roman"/>
+        </w:rPr>
+        <w:t xml:space="preserve"> </w:t>
+      </w:r>
+      <w:r>
+        <w:rPr>
+          <w:rFonts w:ascii="Times New Roman" w:hAnsi="Times New Roman" w:cs="Times New Roman"/>
+        </w:rPr>
+        <w:t>RPCInt call. The channel of any RPCInt call that is waiting on new broadcast messages to arrive is</w:t>
+      </w:r>
+      <w:r>
+        <w:rPr>
+          <w:rFonts w:ascii="Times New Roman" w:hAnsi="Times New Roman" w:cs="Times New Roman"/>
+        </w:rPr>
+        <w:t xml:space="preserve"> </w:t>
+      </w:r>
+      <w:r>
+        <w:rPr>
+          <w:rFonts w:ascii="Times New Roman" w:hAnsi="Times New Roman" w:cs="Times New Roman"/>
+        </w:rPr>
+        <w:t xml:space="preserve">then added to a dynamic pool. Whenever </w:t>
+      </w:r>
+      <w:r>
+        <w:rPr>
+          <w:rFonts w:ascii="Times New Roman" w:hAnsi="Times New Roman" w:cs="Times New Roman"/>
+        </w:rPr>
+        <w:t xml:space="preserve">the correct </w:t>
+      </w:r>
+      <w:r>
+        <w:rPr>
+          <w:rFonts w:ascii="Times New Roman" w:hAnsi="Times New Roman" w:cs="Times New Roman"/>
+        </w:rPr>
+        <w:t xml:space="preserve">broadcast message arrives, the updated </w:t>
+      </w:r>
+      <w:r>
+        <w:rPr>
+          <w:rFonts w:ascii="Times New Roman" w:hAnsi="Times New Roman" w:cs="Times New Roman"/>
+        </w:rPr>
+        <w:t xml:space="preserve">local </w:t>
+      </w:r>
+      <w:r>
+        <w:rPr>
+          <w:rFonts w:ascii="Times New Roman" w:hAnsi="Times New Roman" w:cs="Times New Roman"/>
+        </w:rPr>
+        <w:t>vector clock is</w:t>
+      </w:r>
+      <w:r>
+        <w:rPr>
+          <w:rFonts w:ascii="Times New Roman" w:hAnsi="Times New Roman" w:cs="Times New Roman"/>
+        </w:rPr>
+        <w:t xml:space="preserve"> </w:t>
+      </w:r>
+      <w:r>
+        <w:rPr>
+          <w:rFonts w:ascii="Times New Roman" w:hAnsi="Times New Roman" w:cs="Times New Roman"/>
+        </w:rPr>
+        <w:t>broadcast to the channel pool to see if any of the waiting RPCInt calls can</w:t>
+      </w:r>
+      <w:r>
+        <w:rPr>
+          <w:rFonts w:ascii="Times New Roman" w:hAnsi="Times New Roman" w:cs="Times New Roman"/>
+        </w:rPr>
+        <w:t xml:space="preserve"> also</w:t>
+      </w:r>
+      <w:r>
+        <w:rPr>
+          <w:rFonts w:ascii="Times New Roman" w:hAnsi="Times New Roman" w:cs="Times New Roman"/>
+        </w:rPr>
+        <w:t xml:space="preserve"> proceed.</w:t>
+      </w:r>
+    </w:p>
+    <w:p>
+      <w:pPr>
+        <w:pStyle w:val="NoSpacing"/>
+        <w:spacing w:line="276" w:lineRule="auto"/>
+        <w:ind w:firstLine="426"/>
+        <w:jc w:val="both"/>
+        <w:rPr>
+          <w:rFonts w:ascii="Times New Roman" w:hAnsi="Times New Roman" w:cs="Times New Roman"/>
+        </w:rPr>
+      </w:pPr>
+      <w:r>
+        <w:rPr>
+          <w:rFonts w:ascii="Times New Roman" w:hAnsi="Times New Roman" w:cs="Times New Roman"/>
+        </w:rPr>
+        <w:t xml:space="preserve">Fixation of the removal set by the prepare-update method </w:t>
+      </w:r>
+      <w:r>
+        <w:rPr>
+          <w:rFonts w:ascii="Times New Roman" w:hAnsi="Times New Roman" w:cs="Times New Roman"/>
+        </w:rPr>
+        <w:t>addresses</w:t>
+      </w:r>
+      <w:r>
+        <w:rPr>
+          <w:rFonts w:ascii="Times New Roman" w:hAnsi="Times New Roman" w:cs="Times New Roman"/>
+        </w:rPr>
+        <w:t xml:space="preserve"> type II conflicts</w:t>
+      </w:r>
+      <w:r>
+        <w:rPr>
+          <w:rFonts w:ascii="Times New Roman" w:hAnsi="Times New Roman" w:cs="Times New Roman"/>
+        </w:rPr>
+        <w:t xml:space="preserve">. There cannot be a concurrent InsertKey and RemoveKey coming from the same replica as those would be ordered by vector clocks on that replica. Should there be a concurrent InsertKey and RemoveKey coming from different replicas, InsertKey will </w:t>
+      </w:r>
+      <w:r>
+        <w:rPr>
+          <w:rFonts w:ascii="Times New Roman" w:hAnsi="Times New Roman" w:cs="Times New Roman"/>
+        </w:rPr>
+        <w:t>take precedence</w:t>
+      </w:r>
+      <w:r>
+        <w:rPr>
+          <w:rFonts w:ascii="Times New Roman" w:hAnsi="Times New Roman" w:cs="Times New Roman"/>
+        </w:rPr>
+        <w:t xml:space="preserve"> as the removal set associated with the call to RemoveKey will not include the unique id of the </w:t>
+      </w:r>
+      <w:r>
+        <w:rPr>
+          <w:rFonts w:ascii="Times New Roman" w:hAnsi="Times New Roman" w:cs="Times New Roman"/>
+        </w:rPr>
+        <w:t xml:space="preserve">instance of the </w:t>
+      </w:r>
+      <w:r>
+        <w:rPr>
+          <w:rFonts w:ascii="Times New Roman" w:hAnsi="Times New Roman" w:cs="Times New Roman"/>
+        </w:rPr>
+        <w:t>element to be inserted</w:t>
+      </w:r>
+      <w:r>
+        <w:rPr>
+          <w:rFonts w:ascii="Times New Roman" w:hAnsi="Times New Roman" w:cs="Times New Roman"/>
+        </w:rPr>
+        <w:t>.</w:t>
+      </w:r>
+    </w:p>
+    <w:p>
+      <w:pPr>
+        <w:pStyle w:val="NoSpacing"/>
+        <w:spacing w:line="276" w:lineRule="auto"/>
+        <w:ind w:firstLine="426"/>
+        <w:jc w:val="both"/>
+        <w:rPr>
+          <w:rFonts w:ascii="Times New Roman" w:hAnsi="Times New Roman" w:cs="Times New Roman"/>
+        </w:rPr>
+      </w:pPr>
+      <w:r>
+        <w:rPr>
+          <w:rFonts w:ascii="Times New Roman" w:hAnsi="Times New Roman" w:cs="Times New Roman"/>
+        </w:rPr>
+        <w:t xml:space="preserve">Type I conflicts are resolved by allowing an InsertValue to proceed to the local database even if the corresponding InsertKey has not arrived yet. </w:t>
+      </w:r>
+      <w:r>
+        <w:rPr>
+          <w:rFonts w:ascii="Times New Roman" w:hAnsi="Times New Roman" w:cs="Times New Roman"/>
+        </w:rPr>
+        <w:t xml:space="preserve">Whenever an end-user wishes to </w:t>
+      </w:r>
+      <w:r>
+        <w:rPr>
+          <w:rFonts w:ascii="Times New Roman" w:hAnsi="Times New Roman" w:cs="Times New Roman"/>
+        </w:rPr>
+        <w:t xml:space="preserve">start </w:t>
+      </w:r>
+      <w:r>
+        <w:rPr>
+          <w:rFonts w:ascii="Times New Roman" w:hAnsi="Times New Roman" w:cs="Times New Roman"/>
+        </w:rPr>
+        <w:t>look</w:t>
+      </w:r>
+      <w:r>
+        <w:rPr>
+          <w:rFonts w:ascii="Times New Roman" w:hAnsi="Times New Roman" w:cs="Times New Roman"/>
+        </w:rPr>
+        <w:t>ing</w:t>
+      </w:r>
+      <w:r>
+        <w:rPr>
+          <w:rFonts w:ascii="Times New Roman" w:hAnsi="Times New Roman" w:cs="Times New Roman"/>
+        </w:rPr>
+        <w:t xml:space="preserve"> </w:t>
+      </w:r>
+      <w:r>
+        <w:rPr>
+          <w:rFonts w:ascii="Times New Roman" w:hAnsi="Times New Roman" w:cs="Times New Roman"/>
+        </w:rPr>
+        <w:t>up keys or values in the database, the dynamical collection is transformed into the static collection</w:t>
+      </w:r>
+      <w:r>
+        <w:rPr>
+          <w:rFonts w:ascii="Times New Roman" w:hAnsi="Times New Roman" w:cs="Times New Roman"/>
+        </w:rPr>
+        <w:t xml:space="preserve"> by the lookup method. This method presents a simple view of the data without</w:t>
+      </w:r>
+      <w:r>
+        <w:rPr>
+          <w:rFonts w:ascii="Times New Roman" w:hAnsi="Times New Roman" w:cs="Times New Roman"/>
+        </w:rPr>
+        <w:t xml:space="preserve"> the unique ids and </w:t>
+      </w:r>
+      <w:r>
+        <w:rPr>
+          <w:rFonts w:ascii="Times New Roman" w:hAnsi="Times New Roman" w:cs="Times New Roman"/>
+        </w:rPr>
+        <w:t xml:space="preserve">it also </w:t>
+      </w:r>
+      <w:r>
+        <w:rPr>
+          <w:rFonts w:ascii="Times New Roman" w:hAnsi="Times New Roman" w:cs="Times New Roman"/>
+        </w:rPr>
+        <w:t xml:space="preserve">hides any inconsistencies. </w:t>
+      </w:r>
+      <w:proofErr w:type="gramStart"/>
+      <w:r>
+        <w:rPr>
+          <w:rFonts w:ascii="Times New Roman" w:hAnsi="Times New Roman" w:cs="Times New Roman"/>
+        </w:rPr>
+        <w:t>In particular, s</w:t>
+      </w:r>
+      <w:r>
+        <w:rPr>
+          <w:rFonts w:ascii="Times New Roman" w:hAnsi="Times New Roman" w:cs="Times New Roman"/>
+        </w:rPr>
+        <w:t>hould</w:t>
+      </w:r>
+      <w:proofErr w:type="gramEnd"/>
+      <w:r>
+        <w:rPr>
+          <w:rFonts w:ascii="Times New Roman" w:hAnsi="Times New Roman" w:cs="Times New Roman"/>
+        </w:rPr>
+        <w:t xml:space="preserve"> </w:t>
+      </w:r>
+      <w:r>
+        <w:rPr>
+          <w:rFonts w:ascii="Times New Roman" w:hAnsi="Times New Roman" w:cs="Times New Roman"/>
+        </w:rPr>
+        <w:t xml:space="preserve">the InsertKey method never arrive, the inserted value will not be </w:t>
+      </w:r>
+      <w:r>
+        <w:rPr>
+          <w:rFonts w:ascii="Times New Roman" w:hAnsi="Times New Roman" w:cs="Times New Roman"/>
+        </w:rPr>
+        <w:t xml:space="preserve">copied over to the static collection and will not be </w:t>
+      </w:r>
+      <w:r>
+        <w:rPr>
+          <w:rFonts w:ascii="Times New Roman" w:hAnsi="Times New Roman" w:cs="Times New Roman"/>
+        </w:rPr>
+        <w:t>displayed whenever a user looks it up in the database. RemoveKey and RemoveValue conflict</w:t>
+      </w:r>
+      <w:r>
+        <w:rPr>
+          <w:rFonts w:ascii="Times New Roman" w:hAnsi="Times New Roman" w:cs="Times New Roman"/>
+        </w:rPr>
+        <w:t xml:space="preserve"> is</w:t>
+      </w:r>
+      <w:r>
+        <w:rPr>
+          <w:rFonts w:ascii="Times New Roman" w:hAnsi="Times New Roman" w:cs="Times New Roman"/>
+        </w:rPr>
+        <w:t xml:space="preserve"> addressed in a similar way.</w:t>
+      </w:r>
+    </w:p>
+    <w:p>
+      <w:pPr>
+        <w:pStyle w:val="NoSpacing"/>
+        <w:spacing w:line="276" w:lineRule="auto"/>
+        <w:ind w:left="426"/>
+        <w:jc w:val="both"/>
+        <w:rPr>
+          <w:rFonts w:ascii="Times New Roman" w:hAnsi="Times New Roman" w:cs="Times New Roman"/>
+        </w:rPr>
+      </w:pPr>
+    </w:p>
+    <w:p>
+      <w:pPr>
+        <w:pStyle w:val="NoSpacing"/>
+        <w:spacing w:line="276" w:lineRule="auto"/>
+        <w:ind w:left="426"/>
+        <w:jc w:val="both"/>
+        <w:rPr>
+          <w:rFonts w:ascii="Times New Roman" w:hAnsi="Times New Roman" w:cs="Times New Roman"/>
+          <w:b/>
+          <w:bCs/>
+        </w:rPr>
+      </w:pPr>
+      <w:r>
+        <w:rPr>
+          <w:rFonts w:ascii="Times New Roman" w:hAnsi="Times New Roman" w:cs="Times New Roman"/>
+          <w:b/>
+          <w:bCs/>
+        </w:rPr>
+        <w:t>CmRDT-</w:t>
+      </w:r>
+      <w:r>
+        <w:rPr>
+          <w:rFonts w:ascii="Times New Roman" w:hAnsi="Times New Roman" w:cs="Times New Roman"/>
+          <w:b/>
+          <w:bCs/>
+        </w:rPr>
+        <w:t>C</w:t>
+      </w:r>
+    </w:p>
+    <w:p>
+      <w:pPr>
+        <w:pStyle w:val="NoSpacing"/>
+        <w:spacing w:line="276" w:lineRule="auto"/>
+        <w:ind w:firstLine="426"/>
+        <w:jc w:val="both"/>
+        <w:rPr>
+          <w:rFonts w:ascii="Times New Roman" w:hAnsi="Times New Roman" w:cs="Times New Roman"/>
+        </w:rPr>
+      </w:pPr>
+      <w:r>
+        <w:rPr>
+          <w:rFonts w:ascii="Times New Roman" w:hAnsi="Times New Roman" w:cs="Times New Roman"/>
+        </w:rPr>
+        <w:t xml:space="preserve">In the CmRDT-C implementation, a queue is used to order concurrent operations at each replica and resolve any conflicts that arise in a pre-determined, systematic way. </w:t>
+      </w:r>
+      <w:r>
+        <w:rPr>
+          <w:rFonts w:ascii="Times New Roman" w:hAnsi="Times New Roman" w:cs="Times New Roman"/>
+        </w:rPr>
+        <w:t>A typical workflow of the CmRDT-</w:t>
+      </w:r>
+      <w:r>
+        <w:rPr>
+          <w:rFonts w:ascii="Times New Roman" w:hAnsi="Times New Roman" w:cs="Times New Roman"/>
+        </w:rPr>
+        <w:t>C</w:t>
+      </w:r>
+      <w:r>
+        <w:rPr>
+          <w:rFonts w:ascii="Times New Roman" w:hAnsi="Times New Roman" w:cs="Times New Roman"/>
+        </w:rPr>
+        <w:t xml:space="preserve"> implementation is shown in Figure </w:t>
+      </w:r>
+      <w:r>
+        <w:rPr>
+          <w:rFonts w:ascii="Times New Roman" w:hAnsi="Times New Roman" w:cs="Times New Roman"/>
+        </w:rPr>
+        <w:t>5</w:t>
+      </w:r>
+      <w:r>
+        <w:rPr>
+          <w:rFonts w:ascii="Times New Roman" w:hAnsi="Times New Roman" w:cs="Times New Roman"/>
+        </w:rPr>
+        <w:t>.</w:t>
       </w:r>
     </w:p>
     <w:sectPr>
@@ -786,6 +3414,653 @@
     </w:sectPr>
   </w:body>
 </w:document>
+</file>
+
+<file path=word/numbering.xml><?xml version="1.0" encoding="utf-8"?>
+<w:numbering xmlns:wpc="http://schemas.microsoft.com/office/word/2010/wordprocessingCanvas" xmlns:cx="http://schemas.microsoft.com/office/drawing/2014/chartex" xmlns:cx1="http://schemas.microsoft.com/office/drawing/2015/9/8/chartex" xmlns:cx2="http://schemas.microsoft.com/office/drawing/2015/10/21/chartex" xmlns:cx3="http://schemas.microsoft.com/office/drawing/2016/5/9/chartex" xmlns:cx4="http://schemas.microsoft.com/office/drawing/2016/5/10/chartex" xmlns:cx5="http://schemas.microsoft.com/office/drawing/2016/5/11/chartex" xmlns:cx6="http://schemas.microsoft.com/office/drawing/2016/5/12/chartex" xmlns:cx7="http://schemas.microsoft.com/office/drawing/2016/5/13/chartex" xmlns:cx8="http://schemas.microsoft.com/office/drawing/2016/5/14/chartex" xmlns:mc="http://schemas.openxmlformats.org/markup-compatibility/2006" xmlns:aink="http://schemas.microsoft.com/office/drawing/2016/ink" xmlns:am3d="http://schemas.microsoft.com/office/drawing/2017/model3d" xmlns:o="urn:schemas-microsoft-com:office:office" xmlns:r="http://schemas.openxmlformats.org/officeDocument/2006/relationships" xmlns:m="http://schemas.openxmlformats.org/officeDocument/2006/math" xmlns:v="urn:schemas-microsoft-com:vml" xmlns:wp14="http://schemas.microsoft.com/office/word/2010/wordprocessingDrawing" xmlns:wp="http://schemas.openxmlformats.org/drawingml/2006/wordprocessingDrawing" xmlns:w10="urn:schemas-microsoft-com:office:word" xmlns:w="http://schemas.openxmlformats.org/wordprocessingml/2006/main" xmlns:w14="http://schemas.microsoft.com/office/word/2010/wordml" xmlns:w15="http://schemas.microsoft.com/office/word/2012/wordml" xmlns:w16cex="http://schemas.microsoft.com/office/word/2018/wordml/cex" xmlns:w16cid="http://schemas.microsoft.com/office/word/2016/wordml/cid" xmlns:w16="http://schemas.microsoft.com/office/word/2018/wordml" xmlns:w16se="http://schemas.microsoft.com/office/word/2015/wordml/symex" xmlns:wpg="http://schemas.microsoft.com/office/word/2010/wordprocessingGroup" xmlns:wpi="http://schemas.microsoft.com/office/word/2010/wordprocessingInk" xmlns:wne="http://schemas.microsoft.com/office/word/2006/wordml" xmlns:wps="http://schemas.microsoft.com/office/word/2010/wordprocessingShape" mc:Ignorable="w14 w15 w16se w16cid w16 w16cex wp14">
+  <w:abstractNum w:abstractNumId="0" w15:restartNumberingAfterBreak="0">
+    <w:nsid w:val="00FB49C3"/>
+    <w:multiLevelType w:val="hybridMultilevel"/>
+    <w:tmpl w:val="141824DE"/>
+    <w:lvl w:ilvl="0" w:tplc="10090001">
+      <w:start w:val="1"/>
+      <w:numFmt w:val="bullet"/>
+      <w:lvlText w:val=""/>
+      <w:lvlJc w:val="left"/>
+      <w:pPr>
+        <w:ind w:left="786" w:hanging="360"/>
+      </w:pPr>
+      <w:rPr>
+        <w:rFonts w:ascii="Symbol" w:hAnsi="Symbol" w:hint="default"/>
+      </w:rPr>
+    </w:lvl>
+    <w:lvl w:ilvl="1" w:tplc="10090003" w:tentative="1">
+      <w:start w:val="1"/>
+      <w:numFmt w:val="bullet"/>
+      <w:lvlText w:val="o"/>
+      <w:lvlJc w:val="left"/>
+      <w:pPr>
+        <w:ind w:left="1506" w:hanging="360"/>
+      </w:pPr>
+      <w:rPr>
+        <w:rFonts w:ascii="Courier New" w:hAnsi="Courier New" w:cs="Courier New" w:hint="default"/>
+      </w:rPr>
+    </w:lvl>
+    <w:lvl w:ilvl="2" w:tplc="10090005" w:tentative="1">
+      <w:start w:val="1"/>
+      <w:numFmt w:val="bullet"/>
+      <w:lvlText w:val=""/>
+      <w:lvlJc w:val="left"/>
+      <w:pPr>
+        <w:ind w:left="2226" w:hanging="360"/>
+      </w:pPr>
+      <w:rPr>
+        <w:rFonts w:ascii="Wingdings" w:hAnsi="Wingdings" w:hint="default"/>
+      </w:rPr>
+    </w:lvl>
+    <w:lvl w:ilvl="3" w:tplc="10090001" w:tentative="1">
+      <w:start w:val="1"/>
+      <w:numFmt w:val="bullet"/>
+      <w:lvlText w:val=""/>
+      <w:lvlJc w:val="left"/>
+      <w:pPr>
+        <w:ind w:left="2946" w:hanging="360"/>
+      </w:pPr>
+      <w:rPr>
+        <w:rFonts w:ascii="Symbol" w:hAnsi="Symbol" w:hint="default"/>
+      </w:rPr>
+    </w:lvl>
+    <w:lvl w:ilvl="4" w:tplc="10090003" w:tentative="1">
+      <w:start w:val="1"/>
+      <w:numFmt w:val="bullet"/>
+      <w:lvlText w:val="o"/>
+      <w:lvlJc w:val="left"/>
+      <w:pPr>
+        <w:ind w:left="3666" w:hanging="360"/>
+      </w:pPr>
+      <w:rPr>
+        <w:rFonts w:ascii="Courier New" w:hAnsi="Courier New" w:cs="Courier New" w:hint="default"/>
+      </w:rPr>
+    </w:lvl>
+    <w:lvl w:ilvl="5" w:tplc="10090005" w:tentative="1">
+      <w:start w:val="1"/>
+      <w:numFmt w:val="bullet"/>
+      <w:lvlText w:val=""/>
+      <w:lvlJc w:val="left"/>
+      <w:pPr>
+        <w:ind w:left="4386" w:hanging="360"/>
+      </w:pPr>
+      <w:rPr>
+        <w:rFonts w:ascii="Wingdings" w:hAnsi="Wingdings" w:hint="default"/>
+      </w:rPr>
+    </w:lvl>
+    <w:lvl w:ilvl="6" w:tplc="10090001" w:tentative="1">
+      <w:start w:val="1"/>
+      <w:numFmt w:val="bullet"/>
+      <w:lvlText w:val=""/>
+      <w:lvlJc w:val="left"/>
+      <w:pPr>
+        <w:ind w:left="5106" w:hanging="360"/>
+      </w:pPr>
+      <w:rPr>
+        <w:rFonts w:ascii="Symbol" w:hAnsi="Symbol" w:hint="default"/>
+      </w:rPr>
+    </w:lvl>
+    <w:lvl w:ilvl="7" w:tplc="10090003" w:tentative="1">
+      <w:start w:val="1"/>
+      <w:numFmt w:val="bullet"/>
+      <w:lvlText w:val="o"/>
+      <w:lvlJc w:val="left"/>
+      <w:pPr>
+        <w:ind w:left="5826" w:hanging="360"/>
+      </w:pPr>
+      <w:rPr>
+        <w:rFonts w:ascii="Courier New" w:hAnsi="Courier New" w:cs="Courier New" w:hint="default"/>
+      </w:rPr>
+    </w:lvl>
+    <w:lvl w:ilvl="8" w:tplc="10090005" w:tentative="1">
+      <w:start w:val="1"/>
+      <w:numFmt w:val="bullet"/>
+      <w:lvlText w:val=""/>
+      <w:lvlJc w:val="left"/>
+      <w:pPr>
+        <w:ind w:left="6546" w:hanging="360"/>
+      </w:pPr>
+      <w:rPr>
+        <w:rFonts w:ascii="Wingdings" w:hAnsi="Wingdings" w:hint="default"/>
+      </w:rPr>
+    </w:lvl>
+  </w:abstractNum>
+  <w:abstractNum w:abstractNumId="1" w15:restartNumberingAfterBreak="0">
+    <w:nsid w:val="077E1938"/>
+    <w:multiLevelType w:val="hybridMultilevel"/>
+    <w:tmpl w:val="453ED406"/>
+    <w:lvl w:ilvl="0" w:tplc="1009000F">
+      <w:start w:val="1"/>
+      <w:numFmt w:val="decimal"/>
+      <w:lvlText w:val="%1."/>
+      <w:lvlJc w:val="left"/>
+      <w:pPr>
+        <w:ind w:left="1146" w:hanging="360"/>
+      </w:pPr>
+    </w:lvl>
+    <w:lvl w:ilvl="1" w:tplc="10090019" w:tentative="1">
+      <w:start w:val="1"/>
+      <w:numFmt w:val="lowerLetter"/>
+      <w:lvlText w:val="%2."/>
+      <w:lvlJc w:val="left"/>
+      <w:pPr>
+        <w:ind w:left="1866" w:hanging="360"/>
+      </w:pPr>
+    </w:lvl>
+    <w:lvl w:ilvl="2" w:tplc="1009001B" w:tentative="1">
+      <w:start w:val="1"/>
+      <w:numFmt w:val="lowerRoman"/>
+      <w:lvlText w:val="%3."/>
+      <w:lvlJc w:val="right"/>
+      <w:pPr>
+        <w:ind w:left="2586" w:hanging="180"/>
+      </w:pPr>
+    </w:lvl>
+    <w:lvl w:ilvl="3" w:tplc="1009000F" w:tentative="1">
+      <w:start w:val="1"/>
+      <w:numFmt w:val="decimal"/>
+      <w:lvlText w:val="%4."/>
+      <w:lvlJc w:val="left"/>
+      <w:pPr>
+        <w:ind w:left="3306" w:hanging="360"/>
+      </w:pPr>
+    </w:lvl>
+    <w:lvl w:ilvl="4" w:tplc="10090019" w:tentative="1">
+      <w:start w:val="1"/>
+      <w:numFmt w:val="lowerLetter"/>
+      <w:lvlText w:val="%5."/>
+      <w:lvlJc w:val="left"/>
+      <w:pPr>
+        <w:ind w:left="4026" w:hanging="360"/>
+      </w:pPr>
+    </w:lvl>
+    <w:lvl w:ilvl="5" w:tplc="1009001B" w:tentative="1">
+      <w:start w:val="1"/>
+      <w:numFmt w:val="lowerRoman"/>
+      <w:lvlText w:val="%6."/>
+      <w:lvlJc w:val="right"/>
+      <w:pPr>
+        <w:ind w:left="4746" w:hanging="180"/>
+      </w:pPr>
+    </w:lvl>
+    <w:lvl w:ilvl="6" w:tplc="1009000F" w:tentative="1">
+      <w:start w:val="1"/>
+      <w:numFmt w:val="decimal"/>
+      <w:lvlText w:val="%7."/>
+      <w:lvlJc w:val="left"/>
+      <w:pPr>
+        <w:ind w:left="5466" w:hanging="360"/>
+      </w:pPr>
+    </w:lvl>
+    <w:lvl w:ilvl="7" w:tplc="10090019" w:tentative="1">
+      <w:start w:val="1"/>
+      <w:numFmt w:val="lowerLetter"/>
+      <w:lvlText w:val="%8."/>
+      <w:lvlJc w:val="left"/>
+      <w:pPr>
+        <w:ind w:left="6186" w:hanging="360"/>
+      </w:pPr>
+    </w:lvl>
+    <w:lvl w:ilvl="8" w:tplc="1009001B" w:tentative="1">
+      <w:start w:val="1"/>
+      <w:numFmt w:val="lowerRoman"/>
+      <w:lvlText w:val="%9."/>
+      <w:lvlJc w:val="right"/>
+      <w:pPr>
+        <w:ind w:left="6906" w:hanging="180"/>
+      </w:pPr>
+    </w:lvl>
+  </w:abstractNum>
+  <w:abstractNum w:abstractNumId="2" w15:restartNumberingAfterBreak="0">
+    <w:nsid w:val="0F2B04C4"/>
+    <w:multiLevelType w:val="hybridMultilevel"/>
+    <w:tmpl w:val="E6200872"/>
+    <w:lvl w:ilvl="0" w:tplc="1009000F">
+      <w:start w:val="1"/>
+      <w:numFmt w:val="decimal"/>
+      <w:lvlText w:val="%1."/>
+      <w:lvlJc w:val="left"/>
+      <w:pPr>
+        <w:ind w:left="720" w:hanging="360"/>
+      </w:pPr>
+      <w:rPr>
+        <w:rFonts w:hint="default"/>
+      </w:rPr>
+    </w:lvl>
+    <w:lvl w:ilvl="1" w:tplc="10090003" w:tentative="1">
+      <w:start w:val="1"/>
+      <w:numFmt w:val="bullet"/>
+      <w:lvlText w:val="o"/>
+      <w:lvlJc w:val="left"/>
+      <w:pPr>
+        <w:ind w:left="1800" w:hanging="360"/>
+      </w:pPr>
+      <w:rPr>
+        <w:rFonts w:ascii="Courier New" w:hAnsi="Courier New" w:cs="Courier New" w:hint="default"/>
+      </w:rPr>
+    </w:lvl>
+    <w:lvl w:ilvl="2" w:tplc="10090005" w:tentative="1">
+      <w:start w:val="1"/>
+      <w:numFmt w:val="bullet"/>
+      <w:lvlText w:val=""/>
+      <w:lvlJc w:val="left"/>
+      <w:pPr>
+        <w:ind w:left="2520" w:hanging="360"/>
+      </w:pPr>
+      <w:rPr>
+        <w:rFonts w:ascii="Wingdings" w:hAnsi="Wingdings" w:hint="default"/>
+      </w:rPr>
+    </w:lvl>
+    <w:lvl w:ilvl="3" w:tplc="10090001" w:tentative="1">
+      <w:start w:val="1"/>
+      <w:numFmt w:val="bullet"/>
+      <w:lvlText w:val=""/>
+      <w:lvlJc w:val="left"/>
+      <w:pPr>
+        <w:ind w:left="3240" w:hanging="360"/>
+      </w:pPr>
+      <w:rPr>
+        <w:rFonts w:ascii="Symbol" w:hAnsi="Symbol" w:hint="default"/>
+      </w:rPr>
+    </w:lvl>
+    <w:lvl w:ilvl="4" w:tplc="10090003" w:tentative="1">
+      <w:start w:val="1"/>
+      <w:numFmt w:val="bullet"/>
+      <w:lvlText w:val="o"/>
+      <w:lvlJc w:val="left"/>
+      <w:pPr>
+        <w:ind w:left="3960" w:hanging="360"/>
+      </w:pPr>
+      <w:rPr>
+        <w:rFonts w:ascii="Courier New" w:hAnsi="Courier New" w:cs="Courier New" w:hint="default"/>
+      </w:rPr>
+    </w:lvl>
+    <w:lvl w:ilvl="5" w:tplc="10090005" w:tentative="1">
+      <w:start w:val="1"/>
+      <w:numFmt w:val="bullet"/>
+      <w:lvlText w:val=""/>
+      <w:lvlJc w:val="left"/>
+      <w:pPr>
+        <w:ind w:left="4680" w:hanging="360"/>
+      </w:pPr>
+      <w:rPr>
+        <w:rFonts w:ascii="Wingdings" w:hAnsi="Wingdings" w:hint="default"/>
+      </w:rPr>
+    </w:lvl>
+    <w:lvl w:ilvl="6" w:tplc="10090001" w:tentative="1">
+      <w:start w:val="1"/>
+      <w:numFmt w:val="bullet"/>
+      <w:lvlText w:val=""/>
+      <w:lvlJc w:val="left"/>
+      <w:pPr>
+        <w:ind w:left="5400" w:hanging="360"/>
+      </w:pPr>
+      <w:rPr>
+        <w:rFonts w:ascii="Symbol" w:hAnsi="Symbol" w:hint="default"/>
+      </w:rPr>
+    </w:lvl>
+    <w:lvl w:ilvl="7" w:tplc="10090003" w:tentative="1">
+      <w:start w:val="1"/>
+      <w:numFmt w:val="bullet"/>
+      <w:lvlText w:val="o"/>
+      <w:lvlJc w:val="left"/>
+      <w:pPr>
+        <w:ind w:left="6120" w:hanging="360"/>
+      </w:pPr>
+      <w:rPr>
+        <w:rFonts w:ascii="Courier New" w:hAnsi="Courier New" w:cs="Courier New" w:hint="default"/>
+      </w:rPr>
+    </w:lvl>
+    <w:lvl w:ilvl="8" w:tplc="10090005" w:tentative="1">
+      <w:start w:val="1"/>
+      <w:numFmt w:val="bullet"/>
+      <w:lvlText w:val=""/>
+      <w:lvlJc w:val="left"/>
+      <w:pPr>
+        <w:ind w:left="6840" w:hanging="360"/>
+      </w:pPr>
+      <w:rPr>
+        <w:rFonts w:ascii="Wingdings" w:hAnsi="Wingdings" w:hint="default"/>
+      </w:rPr>
+    </w:lvl>
+  </w:abstractNum>
+  <w:abstractNum w:abstractNumId="3" w15:restartNumberingAfterBreak="0">
+    <w:nsid w:val="116B6FBE"/>
+    <w:multiLevelType w:val="hybridMultilevel"/>
+    <w:tmpl w:val="1E34009C"/>
+    <w:lvl w:ilvl="0" w:tplc="10090001">
+      <w:start w:val="1"/>
+      <w:numFmt w:val="bullet"/>
+      <w:lvlText w:val=""/>
+      <w:lvlJc w:val="left"/>
+      <w:pPr>
+        <w:ind w:left="720" w:hanging="360"/>
+      </w:pPr>
+      <w:rPr>
+        <w:rFonts w:ascii="Symbol" w:hAnsi="Symbol" w:hint="default"/>
+      </w:rPr>
+    </w:lvl>
+    <w:lvl w:ilvl="1" w:tplc="10090003" w:tentative="1">
+      <w:start w:val="1"/>
+      <w:numFmt w:val="bullet"/>
+      <w:lvlText w:val="o"/>
+      <w:lvlJc w:val="left"/>
+      <w:pPr>
+        <w:ind w:left="1800" w:hanging="360"/>
+      </w:pPr>
+      <w:rPr>
+        <w:rFonts w:ascii="Courier New" w:hAnsi="Courier New" w:cs="Courier New" w:hint="default"/>
+      </w:rPr>
+    </w:lvl>
+    <w:lvl w:ilvl="2" w:tplc="10090005" w:tentative="1">
+      <w:start w:val="1"/>
+      <w:numFmt w:val="bullet"/>
+      <w:lvlText w:val=""/>
+      <w:lvlJc w:val="left"/>
+      <w:pPr>
+        <w:ind w:left="2520" w:hanging="360"/>
+      </w:pPr>
+      <w:rPr>
+        <w:rFonts w:ascii="Wingdings" w:hAnsi="Wingdings" w:hint="default"/>
+      </w:rPr>
+    </w:lvl>
+    <w:lvl w:ilvl="3" w:tplc="10090001" w:tentative="1">
+      <w:start w:val="1"/>
+      <w:numFmt w:val="bullet"/>
+      <w:lvlText w:val=""/>
+      <w:lvlJc w:val="left"/>
+      <w:pPr>
+        <w:ind w:left="3240" w:hanging="360"/>
+      </w:pPr>
+      <w:rPr>
+        <w:rFonts w:ascii="Symbol" w:hAnsi="Symbol" w:hint="default"/>
+      </w:rPr>
+    </w:lvl>
+    <w:lvl w:ilvl="4" w:tplc="10090003" w:tentative="1">
+      <w:start w:val="1"/>
+      <w:numFmt w:val="bullet"/>
+      <w:lvlText w:val="o"/>
+      <w:lvlJc w:val="left"/>
+      <w:pPr>
+        <w:ind w:left="3960" w:hanging="360"/>
+      </w:pPr>
+      <w:rPr>
+        <w:rFonts w:ascii="Courier New" w:hAnsi="Courier New" w:cs="Courier New" w:hint="default"/>
+      </w:rPr>
+    </w:lvl>
+    <w:lvl w:ilvl="5" w:tplc="10090005" w:tentative="1">
+      <w:start w:val="1"/>
+      <w:numFmt w:val="bullet"/>
+      <w:lvlText w:val=""/>
+      <w:lvlJc w:val="left"/>
+      <w:pPr>
+        <w:ind w:left="4680" w:hanging="360"/>
+      </w:pPr>
+      <w:rPr>
+        <w:rFonts w:ascii="Wingdings" w:hAnsi="Wingdings" w:hint="default"/>
+      </w:rPr>
+    </w:lvl>
+    <w:lvl w:ilvl="6" w:tplc="10090001" w:tentative="1">
+      <w:start w:val="1"/>
+      <w:numFmt w:val="bullet"/>
+      <w:lvlText w:val=""/>
+      <w:lvlJc w:val="left"/>
+      <w:pPr>
+        <w:ind w:left="5400" w:hanging="360"/>
+      </w:pPr>
+      <w:rPr>
+        <w:rFonts w:ascii="Symbol" w:hAnsi="Symbol" w:hint="default"/>
+      </w:rPr>
+    </w:lvl>
+    <w:lvl w:ilvl="7" w:tplc="10090003" w:tentative="1">
+      <w:start w:val="1"/>
+      <w:numFmt w:val="bullet"/>
+      <w:lvlText w:val="o"/>
+      <w:lvlJc w:val="left"/>
+      <w:pPr>
+        <w:ind w:left="6120" w:hanging="360"/>
+      </w:pPr>
+      <w:rPr>
+        <w:rFonts w:ascii="Courier New" w:hAnsi="Courier New" w:cs="Courier New" w:hint="default"/>
+      </w:rPr>
+    </w:lvl>
+    <w:lvl w:ilvl="8" w:tplc="10090005" w:tentative="1">
+      <w:start w:val="1"/>
+      <w:numFmt w:val="bullet"/>
+      <w:lvlText w:val=""/>
+      <w:lvlJc w:val="left"/>
+      <w:pPr>
+        <w:ind w:left="6840" w:hanging="360"/>
+      </w:pPr>
+      <w:rPr>
+        <w:rFonts w:ascii="Wingdings" w:hAnsi="Wingdings" w:hint="default"/>
+      </w:rPr>
+    </w:lvl>
+  </w:abstractNum>
+  <w:abstractNum w:abstractNumId="4" w15:restartNumberingAfterBreak="0">
+    <w:nsid w:val="22875572"/>
+    <w:multiLevelType w:val="hybridMultilevel"/>
+    <w:tmpl w:val="9752A01C"/>
+    <w:lvl w:ilvl="0" w:tplc="1009000F">
+      <w:start w:val="1"/>
+      <w:numFmt w:val="decimal"/>
+      <w:lvlText w:val="%1."/>
+      <w:lvlJc w:val="left"/>
+      <w:pPr>
+        <w:ind w:left="1146" w:hanging="360"/>
+      </w:pPr>
+    </w:lvl>
+    <w:lvl w:ilvl="1" w:tplc="10090019" w:tentative="1">
+      <w:start w:val="1"/>
+      <w:numFmt w:val="lowerLetter"/>
+      <w:lvlText w:val="%2."/>
+      <w:lvlJc w:val="left"/>
+      <w:pPr>
+        <w:ind w:left="1866" w:hanging="360"/>
+      </w:pPr>
+    </w:lvl>
+    <w:lvl w:ilvl="2" w:tplc="1009001B" w:tentative="1">
+      <w:start w:val="1"/>
+      <w:numFmt w:val="lowerRoman"/>
+      <w:lvlText w:val="%3."/>
+      <w:lvlJc w:val="right"/>
+      <w:pPr>
+        <w:ind w:left="2586" w:hanging="180"/>
+      </w:pPr>
+    </w:lvl>
+    <w:lvl w:ilvl="3" w:tplc="1009000F" w:tentative="1">
+      <w:start w:val="1"/>
+      <w:numFmt w:val="decimal"/>
+      <w:lvlText w:val="%4."/>
+      <w:lvlJc w:val="left"/>
+      <w:pPr>
+        <w:ind w:left="3306" w:hanging="360"/>
+      </w:pPr>
+    </w:lvl>
+    <w:lvl w:ilvl="4" w:tplc="10090019" w:tentative="1">
+      <w:start w:val="1"/>
+      <w:numFmt w:val="lowerLetter"/>
+      <w:lvlText w:val="%5."/>
+      <w:lvlJc w:val="left"/>
+      <w:pPr>
+        <w:ind w:left="4026" w:hanging="360"/>
+      </w:pPr>
+    </w:lvl>
+    <w:lvl w:ilvl="5" w:tplc="1009001B" w:tentative="1">
+      <w:start w:val="1"/>
+      <w:numFmt w:val="lowerRoman"/>
+      <w:lvlText w:val="%6."/>
+      <w:lvlJc w:val="right"/>
+      <w:pPr>
+        <w:ind w:left="4746" w:hanging="180"/>
+      </w:pPr>
+    </w:lvl>
+    <w:lvl w:ilvl="6" w:tplc="1009000F" w:tentative="1">
+      <w:start w:val="1"/>
+      <w:numFmt w:val="decimal"/>
+      <w:lvlText w:val="%7."/>
+      <w:lvlJc w:val="left"/>
+      <w:pPr>
+        <w:ind w:left="5466" w:hanging="360"/>
+      </w:pPr>
+    </w:lvl>
+    <w:lvl w:ilvl="7" w:tplc="10090019" w:tentative="1">
+      <w:start w:val="1"/>
+      <w:numFmt w:val="lowerLetter"/>
+      <w:lvlText w:val="%8."/>
+      <w:lvlJc w:val="left"/>
+      <w:pPr>
+        <w:ind w:left="6186" w:hanging="360"/>
+      </w:pPr>
+    </w:lvl>
+    <w:lvl w:ilvl="8" w:tplc="1009001B" w:tentative="1">
+      <w:start w:val="1"/>
+      <w:numFmt w:val="lowerRoman"/>
+      <w:lvlText w:val="%9."/>
+      <w:lvlJc w:val="right"/>
+      <w:pPr>
+        <w:ind w:left="6906" w:hanging="180"/>
+      </w:pPr>
+    </w:lvl>
+  </w:abstractNum>
+  <w:abstractNum w:abstractNumId="5" w15:restartNumberingAfterBreak="0">
+    <w:nsid w:val="5C2C43A9"/>
+    <w:multiLevelType w:val="hybridMultilevel"/>
+    <w:tmpl w:val="F996A748"/>
+    <w:lvl w:ilvl="0" w:tplc="10090001">
+      <w:start w:val="1"/>
+      <w:numFmt w:val="bullet"/>
+      <w:lvlText w:val=""/>
+      <w:lvlJc w:val="left"/>
+      <w:pPr>
+        <w:ind w:left="720" w:hanging="360"/>
+      </w:pPr>
+      <w:rPr>
+        <w:rFonts w:ascii="Symbol" w:hAnsi="Symbol" w:hint="default"/>
+      </w:rPr>
+    </w:lvl>
+    <w:lvl w:ilvl="1" w:tplc="10090003" w:tentative="1">
+      <w:start w:val="1"/>
+      <w:numFmt w:val="bullet"/>
+      <w:lvlText w:val="o"/>
+      <w:lvlJc w:val="left"/>
+      <w:pPr>
+        <w:ind w:left="1800" w:hanging="360"/>
+      </w:pPr>
+      <w:rPr>
+        <w:rFonts w:ascii="Courier New" w:hAnsi="Courier New" w:cs="Courier New" w:hint="default"/>
+      </w:rPr>
+    </w:lvl>
+    <w:lvl w:ilvl="2" w:tplc="10090005" w:tentative="1">
+      <w:start w:val="1"/>
+      <w:numFmt w:val="bullet"/>
+      <w:lvlText w:val=""/>
+      <w:lvlJc w:val="left"/>
+      <w:pPr>
+        <w:ind w:left="2520" w:hanging="360"/>
+      </w:pPr>
+      <w:rPr>
+        <w:rFonts w:ascii="Wingdings" w:hAnsi="Wingdings" w:hint="default"/>
+      </w:rPr>
+    </w:lvl>
+    <w:lvl w:ilvl="3" w:tplc="10090001" w:tentative="1">
+      <w:start w:val="1"/>
+      <w:numFmt w:val="bullet"/>
+      <w:lvlText w:val=""/>
+      <w:lvlJc w:val="left"/>
+      <w:pPr>
+        <w:ind w:left="3240" w:hanging="360"/>
+      </w:pPr>
+      <w:rPr>
+        <w:rFonts w:ascii="Symbol" w:hAnsi="Symbol" w:hint="default"/>
+      </w:rPr>
+    </w:lvl>
+    <w:lvl w:ilvl="4" w:tplc="10090003" w:tentative="1">
+      <w:start w:val="1"/>
+      <w:numFmt w:val="bullet"/>
+      <w:lvlText w:val="o"/>
+      <w:lvlJc w:val="left"/>
+      <w:pPr>
+        <w:ind w:left="3960" w:hanging="360"/>
+      </w:pPr>
+      <w:rPr>
+        <w:rFonts w:ascii="Courier New" w:hAnsi="Courier New" w:cs="Courier New" w:hint="default"/>
+      </w:rPr>
+    </w:lvl>
+    <w:lvl w:ilvl="5" w:tplc="10090005" w:tentative="1">
+      <w:start w:val="1"/>
+      <w:numFmt w:val="bullet"/>
+      <w:lvlText w:val=""/>
+      <w:lvlJc w:val="left"/>
+      <w:pPr>
+        <w:ind w:left="4680" w:hanging="360"/>
+      </w:pPr>
+      <w:rPr>
+        <w:rFonts w:ascii="Wingdings" w:hAnsi="Wingdings" w:hint="default"/>
+      </w:rPr>
+    </w:lvl>
+    <w:lvl w:ilvl="6" w:tplc="10090001" w:tentative="1">
+      <w:start w:val="1"/>
+      <w:numFmt w:val="bullet"/>
+      <w:lvlText w:val=""/>
+      <w:lvlJc w:val="left"/>
+      <w:pPr>
+        <w:ind w:left="5400" w:hanging="360"/>
+      </w:pPr>
+      <w:rPr>
+        <w:rFonts w:ascii="Symbol" w:hAnsi="Symbol" w:hint="default"/>
+      </w:rPr>
+    </w:lvl>
+    <w:lvl w:ilvl="7" w:tplc="10090003" w:tentative="1">
+      <w:start w:val="1"/>
+      <w:numFmt w:val="bullet"/>
+      <w:lvlText w:val="o"/>
+      <w:lvlJc w:val="left"/>
+      <w:pPr>
+        <w:ind w:left="6120" w:hanging="360"/>
+      </w:pPr>
+      <w:rPr>
+        <w:rFonts w:ascii="Courier New" w:hAnsi="Courier New" w:cs="Courier New" w:hint="default"/>
+      </w:rPr>
+    </w:lvl>
+    <w:lvl w:ilvl="8" w:tplc="10090005" w:tentative="1">
+      <w:start w:val="1"/>
+      <w:numFmt w:val="bullet"/>
+      <w:lvlText w:val=""/>
+      <w:lvlJc w:val="left"/>
+      <w:pPr>
+        <w:ind w:left="6840" w:hanging="360"/>
+      </w:pPr>
+      <w:rPr>
+        <w:rFonts w:ascii="Wingdings" w:hAnsi="Wingdings" w:hint="default"/>
+      </w:rPr>
+    </w:lvl>
+  </w:abstractNum>
+  <w:num w:numId="1">
+    <w:abstractNumId w:val="0"/>
+  </w:num>
+  <w:num w:numId="2">
+    <w:abstractNumId w:val="3"/>
+  </w:num>
+  <w:num w:numId="3">
+    <w:abstractNumId w:val="5"/>
+  </w:num>
+  <w:num w:numId="4">
+    <w:abstractNumId w:val="2"/>
+  </w:num>
+  <w:num w:numId="5">
+    <w:abstractNumId w:val="4"/>
+  </w:num>
+  <w:num w:numId="6">
+    <w:abstractNumId w:val="1"/>
+  </w:num>
+</w:numbering>
 </file>
 
 <file path=word/styles.xml><?xml version="1.0" encoding="utf-8"?>

</xml_diff>

<commit_message>
Report: Rough Draft Finished
</commit_message>
<xml_diff>
--- a/docs/Report.docx
+++ b/docs/Report.docx
@@ -49,21 +49,7 @@
         <w:rPr>
           <w:rFonts w:ascii="Times New Roman" w:hAnsi="Times New Roman" w:cs="Times New Roman"/>
         </w:rPr>
-        <w:t xml:space="preserve">key value store that achieves eventual consistency </w:t>
-      </w:r>
-      <w:proofErr w:type="gramStart"/>
-      <w:r>
-        <w:rPr>
-          <w:rFonts w:ascii="Times New Roman" w:hAnsi="Times New Roman" w:cs="Times New Roman"/>
-        </w:rPr>
-        <w:t>through the use of</w:t>
-      </w:r>
-      <w:proofErr w:type="gramEnd"/>
-      <w:r>
-        <w:rPr>
-          <w:rFonts w:ascii="Times New Roman" w:hAnsi="Times New Roman" w:cs="Times New Roman"/>
-        </w:rPr>
-        <w:t xml:space="preserve"> a conflict-free replicated data types (CRDTs). This </w:t>
+        <w:t xml:space="preserve">key value store that achieves eventual consistency through the use of a conflict-free replicated data types (CRDTs). This </w:t>
       </w:r>
       <w:r>
         <w:rPr>
@@ -147,27 +133,13 @@
         <w:rPr>
           <w:rFonts w:ascii="Times New Roman" w:hAnsi="Times New Roman" w:cs="Times New Roman"/>
         </w:rPr>
-        <w:t xml:space="preserve">. </w:t>
-      </w:r>
-      <w:proofErr w:type="gramStart"/>
-      <w:r>
-        <w:rPr>
-          <w:rFonts w:ascii="Times New Roman" w:hAnsi="Times New Roman" w:cs="Times New Roman"/>
-        </w:rPr>
-        <w:t xml:space="preserve">In particular, </w:t>
-      </w:r>
-      <w:r>
-        <w:rPr>
-          <w:rFonts w:ascii="Times New Roman" w:hAnsi="Times New Roman" w:cs="Times New Roman"/>
-        </w:rPr>
-        <w:t>this</w:t>
-      </w:r>
-      <w:proofErr w:type="gramEnd"/>
-      <w:r>
-        <w:rPr>
-          <w:rFonts w:ascii="Times New Roman" w:hAnsi="Times New Roman" w:cs="Times New Roman"/>
-        </w:rPr>
-        <w:t xml:space="preserve"> implementation easily scales to </w:t>
+        <w:t xml:space="preserve">. In particular, </w:t>
+      </w:r>
+      <w:r>
+        <w:rPr>
+          <w:rFonts w:ascii="Times New Roman" w:hAnsi="Times New Roman" w:cs="Times New Roman"/>
+        </w:rPr>
+        <w:t xml:space="preserve">this implementation easily scales to </w:t>
       </w:r>
       <w:r>
         <w:rPr>
@@ -318,21 +290,7 @@
         <w:rPr>
           <w:rFonts w:ascii="Times New Roman" w:hAnsi="Times New Roman" w:cs="Times New Roman"/>
         </w:rPr>
-        <w:t xml:space="preserve"> performance. On one end of the spectrum there is strong consistency which implies that the distributed system behaves like a single machine that serializes all operations. Strong consistency </w:t>
-      </w:r>
-      <w:proofErr w:type="gramStart"/>
-      <w:r>
-        <w:rPr>
-          <w:rFonts w:ascii="Times New Roman" w:hAnsi="Times New Roman" w:cs="Times New Roman"/>
-        </w:rPr>
-        <w:t>maintains perfect data consistency at all times</w:t>
-      </w:r>
-      <w:proofErr w:type="gramEnd"/>
-      <w:r>
-        <w:rPr>
-          <w:rFonts w:ascii="Times New Roman" w:hAnsi="Times New Roman" w:cs="Times New Roman"/>
-        </w:rPr>
-        <w:t xml:space="preserve">, at the expense of high latency due to the need for synchronization and constant communication between nodes. On the other end of the spectrum is eventual consistency which allows for </w:t>
+        <w:t xml:space="preserve"> performance. On one end of the spectrum there is strong consistency which implies that the distributed system behaves like a single machine that serializes all operations. Strong consistency maintains perfect data consistency at all times, at the expense of high latency due to the need for synchronization and constant communication between nodes. On the other end of the spectrum is eventual consistency which allows for </w:t>
       </w:r>
       <w:r>
         <w:rPr>
@@ -385,21 +343,7 @@
         <w:rPr>
           <w:rFonts w:ascii="Times New Roman" w:hAnsi="Times New Roman" w:cs="Times New Roman"/>
         </w:rPr>
-        <w:t xml:space="preserve"> performance. This has led to emergence of mixed consistency semantics, such as </w:t>
-      </w:r>
-      <w:proofErr w:type="spellStart"/>
-      <w:r>
-        <w:rPr>
-          <w:rFonts w:ascii="Times New Roman" w:hAnsi="Times New Roman" w:cs="Times New Roman"/>
-        </w:rPr>
-        <w:t>RedBlue</w:t>
-      </w:r>
-      <w:proofErr w:type="spellEnd"/>
-      <w:r>
-        <w:rPr>
-          <w:rFonts w:ascii="Times New Roman" w:hAnsi="Times New Roman" w:cs="Times New Roman"/>
-        </w:rPr>
-        <w:t xml:space="preserve"> consistency, consistency rationing, PSI and Horus [1, 2, 3, 4]. In such semantics, strong consistency is </w:t>
+        <w:t xml:space="preserve"> performance. This has led to emergence of mixed consistency semantics, such as RedBlue consistency, consistency rationing, PSI and Horus [1, 2, 3, 4]. In such semantics, strong consistency is </w:t>
       </w:r>
       <w:r>
         <w:rPr>
@@ -435,21 +379,7 @@
         <w:rPr>
           <w:rFonts w:ascii="Times New Roman" w:hAnsi="Times New Roman" w:cs="Times New Roman"/>
         </w:rPr>
-        <w:t xml:space="preserve"> the distributed system in a way that </w:t>
-      </w:r>
-      <w:proofErr w:type="gramStart"/>
-      <w:r>
-        <w:rPr>
-          <w:rFonts w:ascii="Times New Roman" w:hAnsi="Times New Roman" w:cs="Times New Roman"/>
-        </w:rPr>
-        <w:t>doesn’t</w:t>
-      </w:r>
-      <w:proofErr w:type="gramEnd"/>
-      <w:r>
-        <w:rPr>
-          <w:rFonts w:ascii="Times New Roman" w:hAnsi="Times New Roman" w:cs="Times New Roman"/>
-        </w:rPr>
-        <w:t xml:space="preserve"> require strong consistency at all. This is the approach that is used in concept of conflict-free replicated data types (CRDT) [5], which is the focus of this </w:t>
+        <w:t xml:space="preserve"> the distributed system in a way that doesn’t require strong consistency at all. This is the approach that is used in concept of conflict-free replicated data types (CRDT) [5], which is the focus of this </w:t>
       </w:r>
       <w:r>
         <w:rPr>
@@ -1179,21 +1109,7 @@
         <w:rPr>
           <w:rFonts w:ascii="Times New Roman" w:hAnsi="Times New Roman" w:cs="Times New Roman"/>
         </w:rPr>
-        <w:t xml:space="preserve">et if it is a member of the add set and is either not in the remove </w:t>
-      </w:r>
-      <w:proofErr w:type="gramStart"/>
-      <w:r>
-        <w:rPr>
-          <w:rFonts w:ascii="Times New Roman" w:hAnsi="Times New Roman" w:cs="Times New Roman"/>
-        </w:rPr>
-        <w:t>set, or</w:t>
-      </w:r>
-      <w:proofErr w:type="gramEnd"/>
-      <w:r>
-        <w:rPr>
-          <w:rFonts w:ascii="Times New Roman" w:hAnsi="Times New Roman" w:cs="Times New Roman"/>
-        </w:rPr>
-        <w:t xml:space="preserve"> is in the remove set but is marked with an earlier timestamp than in the add set. In the case when the timestamps </w:t>
+        <w:t xml:space="preserve">et if it is a member of the add set and is either not in the remove set, or is in the remove set but is marked with an earlier timestamp than in the add set. In the case when the timestamps </w:t>
       </w:r>
       <w:r>
         <w:rPr>
@@ -1548,21 +1464,7 @@
           <w:rFonts w:ascii="Times New Roman" w:hAnsi="Times New Roman" w:cs="Times New Roman"/>
         </w:rPr>
         <w:lastRenderedPageBreak/>
-        <w:t xml:space="preserve">It is not the case </w:t>
-      </w:r>
-      <w:proofErr w:type="gramStart"/>
-      <w:r>
-        <w:rPr>
-          <w:rFonts w:ascii="Times New Roman" w:hAnsi="Times New Roman" w:cs="Times New Roman"/>
-        </w:rPr>
-        <w:t>by all means that</w:t>
-      </w:r>
-      <w:proofErr w:type="gramEnd"/>
-      <w:r>
-        <w:rPr>
-          <w:rFonts w:ascii="Times New Roman" w:hAnsi="Times New Roman" w:cs="Times New Roman"/>
-        </w:rPr>
-        <w:t xml:space="preserve"> all of </w:t>
+        <w:t xml:space="preserve">It is not the case by all means that all of </w:t>
       </w:r>
       <w:r>
         <w:rPr>
@@ -1791,35 +1693,7 @@
         <w:rPr>
           <w:rFonts w:ascii="Times New Roman" w:hAnsi="Times New Roman" w:cs="Times New Roman"/>
         </w:rPr>
-        <w:t xml:space="preserve"> the </w:t>
-      </w:r>
-      <w:proofErr w:type="spellStart"/>
-      <w:r>
-        <w:rPr>
-          <w:rFonts w:ascii="Times New Roman" w:hAnsi="Times New Roman" w:cs="Times New Roman"/>
-        </w:rPr>
-        <w:t>RPCExt</w:t>
-      </w:r>
-      <w:proofErr w:type="spellEnd"/>
-      <w:r>
-        <w:rPr>
-          <w:rFonts w:ascii="Times New Roman" w:hAnsi="Times New Roman" w:cs="Times New Roman"/>
-        </w:rPr>
-        <w:t xml:space="preserve"> object. The methods available to a client through the </w:t>
-      </w:r>
-      <w:proofErr w:type="spellStart"/>
-      <w:r>
-        <w:rPr>
-          <w:rFonts w:ascii="Times New Roman" w:hAnsi="Times New Roman" w:cs="Times New Roman"/>
-        </w:rPr>
-        <w:t>RPCExt</w:t>
-      </w:r>
-      <w:proofErr w:type="spellEnd"/>
-      <w:r>
-        <w:rPr>
-          <w:rFonts w:ascii="Times New Roman" w:hAnsi="Times New Roman" w:cs="Times New Roman"/>
-        </w:rPr>
-        <w:t xml:space="preserve"> object are the following:</w:t>
+        <w:t xml:space="preserve"> the RPCExt object. The methods available to a client through the RPCExt object are the following:</w:t>
       </w:r>
     </w:p>
     <w:p>
@@ -1835,37 +1709,7 @@
         <w:rPr>
           <w:rFonts w:ascii="Times New Roman" w:hAnsi="Times New Roman" w:cs="Times New Roman"/>
         </w:rPr>
-        <w:t>Init</w:t>
-      </w:r>
-      <w:r>
-        <w:rPr>
-          <w:rFonts w:ascii="Times New Roman" w:hAnsi="Times New Roman" w:cs="Times New Roman"/>
-        </w:rPr>
-        <w:t>Replica (t</w:t>
-      </w:r>
-      <w:r>
-        <w:rPr>
-          <w:rFonts w:ascii="Times New Roman" w:hAnsi="Times New Roman" w:cs="Times New Roman"/>
-        </w:rPr>
-        <w:t>imeInt</w:t>
-      </w:r>
-      <w:r>
-        <w:rPr>
-          <w:rFonts w:ascii="Times New Roman" w:hAnsi="Times New Roman" w:cs="Times New Roman"/>
-        </w:rPr>
-        <w:t xml:space="preserve"> int, </w:t>
-      </w:r>
-      <w:r>
-        <w:rPr>
-          <w:rFonts w:ascii="Times New Roman" w:hAnsi="Times New Roman" w:cs="Times New Roman"/>
-        </w:rPr>
-        <w:t>bias Bias</w:t>
-      </w:r>
-      <w:r>
-        <w:rPr>
-          <w:rFonts w:ascii="Times New Roman" w:hAnsi="Times New Roman" w:cs="Times New Roman"/>
-        </w:rPr>
-        <w:t>)</w:t>
+        <w:t>InitReplica (timeInt int, bias Bias)</w:t>
       </w:r>
     </w:p>
     <w:p>
@@ -1986,13 +1830,7 @@
         <w:rPr>
           <w:rFonts w:ascii="Times New Roman" w:hAnsi="Times New Roman" w:cs="Times New Roman"/>
         </w:rPr>
-        <w:t xml:space="preserve">The </w:t>
-      </w:r>
-      <w:r>
-        <w:rPr>
-          <w:rFonts w:ascii="Times New Roman" w:hAnsi="Times New Roman" w:cs="Times New Roman"/>
-        </w:rPr>
-        <w:t>InitReplica</w:t>
+        <w:t>The InitReplica</w:t>
       </w:r>
       <w:r>
         <w:rPr>
@@ -2034,19 +1872,7 @@
         <w:rPr>
           <w:rFonts w:ascii="Times New Roman" w:hAnsi="Times New Roman" w:cs="Times New Roman"/>
         </w:rPr>
-        <w:t xml:space="preserve">sends commands to the replica by the virtue of the following four methods. In the CvRDT implementation, commands are processed locally, and state updates are broadcast to other replicas at time intervals specified by the </w:t>
-      </w:r>
-      <w:r>
-        <w:rPr>
-          <w:rFonts w:ascii="Times New Roman" w:hAnsi="Times New Roman" w:cs="Times New Roman"/>
-        </w:rPr>
-        <w:t>timeInt</w:t>
-      </w:r>
-      <w:r>
-        <w:rPr>
-          <w:rFonts w:ascii="Times New Roman" w:hAnsi="Times New Roman" w:cs="Times New Roman"/>
-        </w:rPr>
-        <w:t xml:space="preserve"> argument. In the CmRDT implementations, commands are processed locally and </w:t>
+        <w:t xml:space="preserve">sends commands to the replica by the virtue of the following four methods. In the CvRDT implementation, commands are processed locally, and state updates are broadcast to other replicas at time intervals specified by the timeInt argument. In the CmRDT implementations, commands are processed locally and </w:t>
       </w:r>
       <w:r>
         <w:rPr>
@@ -2172,27 +1998,13 @@
         <w:rPr>
           <w:rFonts w:ascii="Times New Roman" w:hAnsi="Times New Roman" w:cs="Times New Roman"/>
         </w:rPr>
-        <w:t xml:space="preserve"> </w:t>
-      </w:r>
-      <w:proofErr w:type="gramStart"/>
-      <w:r>
-        <w:rPr>
-          <w:rFonts w:ascii="Times New Roman" w:hAnsi="Times New Roman" w:cs="Times New Roman"/>
-        </w:rPr>
-        <w:t xml:space="preserve">In particular, </w:t>
-      </w:r>
-      <w:r>
-        <w:rPr>
-          <w:rFonts w:ascii="Times New Roman" w:hAnsi="Times New Roman" w:cs="Times New Roman"/>
-        </w:rPr>
-        <w:t>during</w:t>
-      </w:r>
-      <w:proofErr w:type="gramEnd"/>
-      <w:r>
-        <w:rPr>
-          <w:rFonts w:ascii="Times New Roman" w:hAnsi="Times New Roman" w:cs="Times New Roman"/>
-        </w:rPr>
-        <w:t xml:space="preserve"> this merge, </w:t>
+        <w:t xml:space="preserve"> In particular, </w:t>
+      </w:r>
+      <w:r>
+        <w:rPr>
+          <w:rFonts w:ascii="Times New Roman" w:hAnsi="Times New Roman" w:cs="Times New Roman"/>
+        </w:rPr>
+        <w:t xml:space="preserve">during this merge, </w:t>
       </w:r>
       <w:r>
         <w:rPr>
@@ -2233,31 +2045,7 @@
         <w:rPr>
           <w:rFonts w:ascii="Times New Roman" w:hAnsi="Times New Roman" w:cs="Times New Roman"/>
         </w:rPr>
-        <w:t xml:space="preserve">inserts the element into the static collection if and only if its </w:t>
-      </w:r>
-      <w:r>
-        <w:rPr>
-          <w:rFonts w:ascii="Times New Roman" w:hAnsi="Times New Roman" w:cs="Times New Roman"/>
-        </w:rPr>
-        <w:t xml:space="preserve">largest </w:t>
-      </w:r>
-      <w:r>
-        <w:rPr>
-          <w:rFonts w:ascii="Times New Roman" w:hAnsi="Times New Roman" w:cs="Times New Roman"/>
-        </w:rPr>
-        <w:t xml:space="preserve">timestamp in the positive collection is greater than its </w:t>
-      </w:r>
-      <w:r>
-        <w:rPr>
-          <w:rFonts w:ascii="Times New Roman" w:hAnsi="Times New Roman" w:cs="Times New Roman"/>
-        </w:rPr>
-        <w:t xml:space="preserve">largest </w:t>
-      </w:r>
-      <w:r>
-        <w:rPr>
-          <w:rFonts w:ascii="Times New Roman" w:hAnsi="Times New Roman" w:cs="Times New Roman"/>
-        </w:rPr>
-        <w:t xml:space="preserve">timestamp in the negative collection. Should the element’s largest timestamps in the positive and negative collections be the same, the element is inserted </w:t>
+        <w:t xml:space="preserve">inserts the element into the static collection if and only if its largest timestamp in the positive collection is greater than its largest timestamp in the negative collection. Should the element’s largest timestamps in the positive and negative collections be the same, the element is inserted </w:t>
       </w:r>
       <w:r>
         <w:rPr>
@@ -2293,19 +2081,7 @@
         <w:rPr>
           <w:rFonts w:ascii="Times New Roman" w:hAnsi="Times New Roman" w:cs="Times New Roman"/>
         </w:rPr>
-        <w:t xml:space="preserve">In a basic implementation, the </w:t>
-      </w:r>
-      <w:r>
-        <w:rPr>
-          <w:rFonts w:ascii="Times New Roman" w:hAnsi="Times New Roman" w:cs="Times New Roman"/>
-        </w:rPr>
-        <w:t>mergeCollections</w:t>
-      </w:r>
-      <w:r>
-        <w:rPr>
-          <w:rFonts w:ascii="Times New Roman" w:hAnsi="Times New Roman" w:cs="Times New Roman"/>
-        </w:rPr>
-        <w:t xml:space="preserve"> method needs to run only when</w:t>
+        <w:t>In a basic implementation, the mergeCollections method needs to run only when</w:t>
       </w:r>
       <w:r>
         <w:rPr>
@@ -2412,19 +2188,7 @@
         <w:rPr>
           <w:rFonts w:ascii="Times New Roman" w:hAnsi="Times New Roman" w:cs="Times New Roman"/>
         </w:rPr>
-        <w:t xml:space="preserve">Figure 3 shows an example of how </w:t>
-      </w:r>
-      <w:r>
-        <w:rPr>
-          <w:rFonts w:ascii="Times New Roman" w:hAnsi="Times New Roman" w:cs="Times New Roman"/>
-        </w:rPr>
-        <w:t>mergeCollections</w:t>
-      </w:r>
-      <w:r>
-        <w:rPr>
-          <w:rFonts w:ascii="Times New Roman" w:hAnsi="Times New Roman" w:cs="Times New Roman"/>
-        </w:rPr>
-        <w:t xml:space="preserve"> works</w:t>
+        <w:t>Figure 3 shows an example of how mergeCollections works</w:t>
       </w:r>
       <w:r>
         <w:rPr>
@@ -2733,49 +2497,7 @@
         <w:rPr>
           <w:rFonts w:ascii="Times New Roman" w:hAnsi="Times New Roman" w:cs="Times New Roman"/>
         </w:rPr>
-        <w:t xml:space="preserve">Likewise, we will refer to the conflicts that arise </w:t>
-      </w:r>
-      <w:r>
-        <w:rPr>
-          <w:rFonts w:ascii="Times New Roman" w:hAnsi="Times New Roman" w:cs="Times New Roman"/>
-        </w:rPr>
-        <w:t>between the following pairs of concurrent operations operating on the same</w:t>
-      </w:r>
-      <w:r>
-        <w:rPr>
-          <w:rFonts w:ascii="Times New Roman" w:hAnsi="Times New Roman" w:cs="Times New Roman"/>
-        </w:rPr>
-        <w:t xml:space="preserve"> key or same</w:t>
-      </w:r>
-      <w:r>
-        <w:rPr>
-          <w:rFonts w:ascii="Times New Roman" w:hAnsi="Times New Roman" w:cs="Times New Roman"/>
-        </w:rPr>
-        <w:t xml:space="preserve"> key</w:t>
-      </w:r>
-      <w:r>
-        <w:rPr>
-          <w:rFonts w:ascii="Times New Roman" w:hAnsi="Times New Roman" w:cs="Times New Roman"/>
-        </w:rPr>
-        <w:t>-value pair</w:t>
-      </w:r>
-      <w:r>
-        <w:rPr>
-          <w:rFonts w:ascii="Times New Roman" w:hAnsi="Times New Roman" w:cs="Times New Roman"/>
-        </w:rPr>
-        <w:t xml:space="preserve"> as type </w:t>
-      </w:r>
-      <w:r>
-        <w:rPr>
-          <w:rFonts w:ascii="Times New Roman" w:hAnsi="Times New Roman" w:cs="Times New Roman"/>
-        </w:rPr>
-        <w:t>I</w:t>
-      </w:r>
-      <w:r>
-        <w:rPr>
-          <w:rFonts w:ascii="Times New Roman" w:hAnsi="Times New Roman" w:cs="Times New Roman"/>
-        </w:rPr>
-        <w:t>I conflicts:</w:t>
+        <w:t>Likewise, we will refer to the conflicts that arise between the following pairs of concurrent operations operating on the same key or same key-value pair as type II conflicts:</w:t>
       </w:r>
     </w:p>
     <w:p>
@@ -2879,21 +2601,7 @@
           <w:rFonts w:ascii="Times New Roman" w:hAnsi="Times New Roman" w:cs="Times New Roman"/>
         </w:rPr>
         <w:lastRenderedPageBreak/>
-        <w:t xml:space="preserve">methods. The prepare-update method is side-effect free and takes place only at the replica to which the operation was initially delivered to. The effect-update method </w:t>
-      </w:r>
-      <w:proofErr w:type="gramStart"/>
-      <w:r>
-        <w:rPr>
-          <w:rFonts w:ascii="Times New Roman" w:hAnsi="Times New Roman" w:cs="Times New Roman"/>
-        </w:rPr>
-        <w:t>actually applies</w:t>
-      </w:r>
-      <w:proofErr w:type="gramEnd"/>
-      <w:r>
-        <w:rPr>
-          <w:rFonts w:ascii="Times New Roman" w:hAnsi="Times New Roman" w:cs="Times New Roman"/>
-        </w:rPr>
-        <w:t xml:space="preserve"> the operation to the local database and gets executed at each replica.</w:t>
+        <w:t>methods. The prepare-update method is side-effect free and takes place only at the replica to which the operation was initially delivered to. The effect-update method actually applies the operation to the local database and gets executed at each replica.</w:t>
       </w:r>
     </w:p>
     <w:p>
@@ -3126,6 +2834,12 @@
         </w:rPr>
         <w:t xml:space="preserve"> proceed.</w:t>
       </w:r>
+      <w:r>
+        <w:rPr>
+          <w:rFonts w:ascii="Times New Roman" w:hAnsi="Times New Roman" w:cs="Times New Roman"/>
+        </w:rPr>
+        <w:t xml:space="preserve"> The GoVector package was adapted to provide the vector clock functionality required for casual broadcasting.</w:t>
+      </w:r>
     </w:p>
     <w:p>
       <w:pPr>
@@ -3266,27 +2980,13 @@
         <w:rPr>
           <w:rFonts w:ascii="Times New Roman" w:hAnsi="Times New Roman" w:cs="Times New Roman"/>
         </w:rPr>
-        <w:t xml:space="preserve">hides any inconsistencies. </w:t>
-      </w:r>
-      <w:proofErr w:type="gramStart"/>
-      <w:r>
-        <w:rPr>
-          <w:rFonts w:ascii="Times New Roman" w:hAnsi="Times New Roman" w:cs="Times New Roman"/>
-        </w:rPr>
-        <w:t>In particular, s</w:t>
-      </w:r>
-      <w:r>
-        <w:rPr>
-          <w:rFonts w:ascii="Times New Roman" w:hAnsi="Times New Roman" w:cs="Times New Roman"/>
-        </w:rPr>
-        <w:t>hould</w:t>
-      </w:r>
-      <w:proofErr w:type="gramEnd"/>
-      <w:r>
-        <w:rPr>
-          <w:rFonts w:ascii="Times New Roman" w:hAnsi="Times New Roman" w:cs="Times New Roman"/>
-        </w:rPr>
-        <w:t xml:space="preserve"> </w:t>
+        <w:t>hides any inconsistencies. In particular, s</w:t>
+      </w:r>
+      <w:r>
+        <w:rPr>
+          <w:rFonts w:ascii="Times New Roman" w:hAnsi="Times New Roman" w:cs="Times New Roman"/>
+        </w:rPr>
+        <w:t xml:space="preserve">hould </w:t>
       </w:r>
       <w:r>
         <w:rPr>
@@ -3379,31 +3079,2322 @@
         <w:rPr>
           <w:rFonts w:ascii="Times New Roman" w:hAnsi="Times New Roman" w:cs="Times New Roman"/>
         </w:rPr>
-        <w:t>A typical workflow of the CmRDT-</w:t>
-      </w:r>
-      <w:r>
-        <w:rPr>
-          <w:rFonts w:ascii="Times New Roman" w:hAnsi="Times New Roman" w:cs="Times New Roman"/>
-        </w:rPr>
-        <w:t>C</w:t>
-      </w:r>
-      <w:r>
-        <w:rPr>
-          <w:rFonts w:ascii="Times New Roman" w:hAnsi="Times New Roman" w:cs="Times New Roman"/>
-        </w:rPr>
-        <w:t xml:space="preserve"> implementation is shown in Figure </w:t>
-      </w:r>
-      <w:r>
-        <w:rPr>
-          <w:rFonts w:ascii="Times New Roman" w:hAnsi="Times New Roman" w:cs="Times New Roman"/>
-        </w:rPr>
-        <w:t>5</w:t>
+        <w:t>A typical workflow of the CmRDT-C implementation is shown in Figure 5.</w:t>
+      </w:r>
+      <w:r>
+        <w:rPr>
+          <w:rFonts w:ascii="Times New Roman" w:hAnsi="Times New Roman" w:cs="Times New Roman"/>
+        </w:rPr>
+        <w:t xml:space="preserve"> When a replica receives a command from the client, it immediately timestamps the command with the current vector clock and packages the command into an OpNode struct. The OpNode struct, along with the timestamp, contains all necessary information to process the command. The OpNode struct is then inserted into the local queue of OpNodes</w:t>
+      </w:r>
+      <w:r>
+        <w:rPr>
+          <w:rFonts w:ascii="Times New Roman" w:hAnsi="Times New Roman" w:cs="Times New Roman"/>
+        </w:rPr>
+        <w:t xml:space="preserve">, where the nodes are </w:t>
+      </w:r>
+      <w:r>
+        <w:rPr>
+          <w:rFonts w:ascii="Times New Roman" w:hAnsi="Times New Roman" w:cs="Times New Roman"/>
+        </w:rPr>
+        <w:t xml:space="preserve">ordered according to vector clocks. Finally, the OpNode struct is also broadcast to all other replicas, where upon arrival, it is </w:t>
+      </w:r>
+      <w:r>
+        <w:rPr>
+          <w:rFonts w:ascii="Times New Roman" w:hAnsi="Times New Roman" w:cs="Times New Roman"/>
+        </w:rPr>
+        <w:t>likewise</w:t>
+      </w:r>
+      <w:r>
+        <w:rPr>
+          <w:rFonts w:ascii="Times New Roman" w:hAnsi="Times New Roman" w:cs="Times New Roman"/>
+        </w:rPr>
+        <w:t xml:space="preserve"> inserted into the local </w:t>
+      </w:r>
+      <w:r>
+        <w:rPr>
+          <w:rFonts w:ascii="Times New Roman" w:hAnsi="Times New Roman" w:cs="Times New Roman"/>
+        </w:rPr>
+        <w:t>OpNodes</w:t>
+      </w:r>
+      <w:r>
+        <w:rPr>
+          <w:rFonts w:ascii="Times New Roman" w:hAnsi="Times New Roman" w:cs="Times New Roman"/>
+        </w:rPr>
+        <w:t xml:space="preserve"> queues.</w:t>
+      </w:r>
+      <w:r>
+        <w:rPr>
+          <w:rFonts w:ascii="Times New Roman" w:hAnsi="Times New Roman" w:cs="Times New Roman"/>
+        </w:rPr>
+        <w:t xml:space="preserve"> The queue insertion mechanism first tries to locate a node </w:t>
+      </w:r>
+      <w:r>
+        <w:rPr>
+          <w:rFonts w:ascii="Times New Roman" w:hAnsi="Times New Roman" w:cs="Times New Roman"/>
+        </w:rPr>
+        <w:lastRenderedPageBreak/>
+        <w:t>whose timestamp is either ahead or behind the timestamp of the incoming node. If such a node does not exist, then the incoming node is placed next to a node with a concurrent timestamp.</w:t>
+      </w:r>
+      <w:r>
+        <w:rPr>
+          <w:rFonts w:ascii="Times New Roman" w:hAnsi="Times New Roman" w:cs="Times New Roman"/>
+        </w:rPr>
+        <w:t xml:space="preserve"> Therefore, the queue may have one or more blocks of one of more concurrent operations, as is shown in figure 6.</w:t>
+      </w:r>
+    </w:p>
+    <w:p>
+      <w:pPr>
+        <w:pStyle w:val="NoSpacing"/>
+        <w:spacing w:line="276" w:lineRule="auto"/>
+        <w:ind w:firstLine="426"/>
+        <w:jc w:val="both"/>
+        <w:rPr>
+          <w:rFonts w:ascii="Times New Roman" w:hAnsi="Times New Roman" w:cs="Times New Roman"/>
+        </w:rPr>
+      </w:pPr>
+      <w:r>
+        <w:rPr>
+          <w:rFonts w:ascii="Times New Roman" w:hAnsi="Times New Roman" w:cs="Times New Roman"/>
+        </w:rPr>
+        <w:t>Whenever the queue of OpNodes reaches a certain predetermined length</w:t>
+      </w:r>
+      <w:r>
+        <w:rPr>
+          <w:rFonts w:ascii="Times New Roman" w:hAnsi="Times New Roman" w:cs="Times New Roman"/>
+        </w:rPr>
+        <w:t xml:space="preserve"> or a certain maximum amount of time has passed</w:t>
+      </w:r>
+      <w:r>
+        <w:rPr>
+          <w:rFonts w:ascii="Times New Roman" w:hAnsi="Times New Roman" w:cs="Times New Roman"/>
+        </w:rPr>
+        <w:t xml:space="preserve">, it is processed to </w:t>
+      </w:r>
+      <w:r>
+        <w:rPr>
+          <w:rFonts w:ascii="Times New Roman" w:hAnsi="Times New Roman" w:cs="Times New Roman"/>
+        </w:rPr>
+        <w:t>resolve</w:t>
+      </w:r>
+      <w:r>
+        <w:rPr>
+          <w:rFonts w:ascii="Times New Roman" w:hAnsi="Times New Roman" w:cs="Times New Roman"/>
+        </w:rPr>
+        <w:t xml:space="preserve"> any conflicts between any concurrent operations. The processed operations are removed from the queue and are applied to the local database.</w:t>
+      </w:r>
+      <w:r>
+        <w:rPr>
+          <w:rFonts w:ascii="Times New Roman" w:hAnsi="Times New Roman" w:cs="Times New Roman"/>
+        </w:rPr>
+        <w:t xml:space="preserve"> Only the nodes which </w:t>
+      </w:r>
+      <w:r>
+        <w:rPr>
+          <w:rFonts w:ascii="Times New Roman" w:hAnsi="Times New Roman" w:cs="Times New Roman"/>
+        </w:rPr>
+        <w:t xml:space="preserve">can no longer </w:t>
+      </w:r>
+      <w:r>
+        <w:rPr>
+          <w:rFonts w:ascii="Times New Roman" w:hAnsi="Times New Roman" w:cs="Times New Roman"/>
+        </w:rPr>
+        <w:t xml:space="preserve">be concurrent to any </w:t>
+      </w:r>
+      <w:r>
+        <w:rPr>
+          <w:rFonts w:ascii="Times New Roman" w:hAnsi="Times New Roman" w:cs="Times New Roman"/>
+        </w:rPr>
+        <w:t xml:space="preserve">forthcoming </w:t>
+      </w:r>
+      <w:r>
+        <w:rPr>
+          <w:rFonts w:ascii="Times New Roman" w:hAnsi="Times New Roman" w:cs="Times New Roman"/>
+        </w:rPr>
+        <w:t>nodes</w:t>
+      </w:r>
+      <w:r>
+        <w:rPr>
+          <w:rFonts w:ascii="Times New Roman" w:hAnsi="Times New Roman" w:cs="Times New Roman"/>
+        </w:rPr>
+        <w:t xml:space="preserve"> are processed. </w:t>
+      </w:r>
+      <w:r>
+        <w:rPr>
+          <w:rFonts w:ascii="Times New Roman" w:hAnsi="Times New Roman" w:cs="Times New Roman"/>
+        </w:rPr>
+        <w:t xml:space="preserve">To determine this point on the queue, a maximum safe tick is computed by taking the minimum of the maximum clock ticks seen from all replicas. </w:t>
+      </w:r>
+    </w:p>
+    <w:p>
+      <w:pPr>
+        <w:pStyle w:val="NoSpacing"/>
+        <w:spacing w:line="276" w:lineRule="auto"/>
+        <w:ind w:firstLine="426"/>
+        <w:jc w:val="both"/>
+        <w:rPr>
+          <w:rFonts w:ascii="Times New Roman" w:hAnsi="Times New Roman" w:cs="Times New Roman"/>
+        </w:rPr>
+      </w:pPr>
+      <w:r>
+        <w:rPr>
+          <w:rFonts w:ascii="Times New Roman" w:hAnsi="Times New Roman" w:cs="Times New Roman"/>
+        </w:rPr>
+        <w:t xml:space="preserve">For example, suppose that some replica seen </w:t>
+      </w:r>
+      <w:r>
+        <w:rPr>
+          <w:rFonts w:ascii="Times New Roman" w:hAnsi="Times New Roman" w:cs="Times New Roman"/>
+        </w:rPr>
+        <w:t>nodes</w:t>
+      </w:r>
+      <w:r>
+        <w:rPr>
+          <w:rFonts w:ascii="Times New Roman" w:hAnsi="Times New Roman" w:cs="Times New Roman"/>
+        </w:rPr>
+        <w:t xml:space="preserve"> with the following vector clocks. Then the maximum </w:t>
+      </w:r>
+      <w:r>
+        <w:rPr>
+          <w:rFonts w:ascii="Times New Roman" w:hAnsi="Times New Roman" w:cs="Times New Roman"/>
+        </w:rPr>
+        <w:t xml:space="preserve">clock </w:t>
+      </w:r>
+      <w:r>
+        <w:rPr>
+          <w:rFonts w:ascii="Times New Roman" w:hAnsi="Times New Roman" w:cs="Times New Roman"/>
+        </w:rPr>
+        <w:t xml:space="preserve">tick seen from replica 1 is 3, </w:t>
+      </w:r>
+      <w:r>
+        <w:rPr>
+          <w:rFonts w:ascii="Times New Roman" w:hAnsi="Times New Roman" w:cs="Times New Roman"/>
+        </w:rPr>
+        <w:t>is also 3 from</w:t>
+      </w:r>
+      <w:r>
+        <w:rPr>
+          <w:rFonts w:ascii="Times New Roman" w:hAnsi="Times New Roman" w:cs="Times New Roman"/>
+        </w:rPr>
+        <w:t xml:space="preserve"> replica 2 </w:t>
+      </w:r>
+      <w:r>
+        <w:rPr>
+          <w:rFonts w:ascii="Times New Roman" w:hAnsi="Times New Roman" w:cs="Times New Roman"/>
+        </w:rPr>
+        <w:t>but is only 2 from replica 3</w:t>
+      </w:r>
+      <w:r>
+        <w:rPr>
+          <w:rFonts w:ascii="Times New Roman" w:hAnsi="Times New Roman" w:cs="Times New Roman"/>
+        </w:rPr>
+        <w:t xml:space="preserve">. Therefore, the maximum safe tick in this case is </w:t>
+      </w:r>
+      <m:oMath>
+        <m:func>
+          <m:funcPr>
+            <m:ctrlPr>
+              <w:rPr>
+                <w:rFonts w:ascii="Cambria Math" w:hAnsi="Cambria Math" w:cs="Times New Roman"/>
+                <w:i/>
+              </w:rPr>
+            </m:ctrlPr>
+          </m:funcPr>
+          <m:fName>
+            <m:r>
+              <m:rPr>
+                <m:sty m:val="p"/>
+              </m:rPr>
+              <w:rPr>
+                <w:rFonts w:ascii="Cambria Math" w:hAnsi="Cambria Math" w:cs="Times New Roman"/>
+              </w:rPr>
+              <m:t>min</m:t>
+            </m:r>
+          </m:fName>
+          <m:e>
+            <m:r>
+              <w:rPr>
+                <w:rFonts w:ascii="Cambria Math" w:hAnsi="Cambria Math" w:cs="Times New Roman"/>
+              </w:rPr>
+              <m:t>{3,3,2}</m:t>
+            </m:r>
+          </m:e>
+        </m:func>
+      </m:oMath>
+      <w:r>
+        <w:rPr>
+          <w:rFonts w:ascii="Times New Roman" w:hAnsi="Times New Roman" w:cs="Times New Roman"/>
+        </w:rPr>
+        <w:t xml:space="preserve"> which is 2.</w:t>
+      </w:r>
+      <w:r>
+        <w:rPr>
+          <w:rFonts w:ascii="Times New Roman" w:hAnsi="Times New Roman" w:cs="Times New Roman"/>
+        </w:rPr>
+        <w:t xml:space="preserve"> Therefore, only the first six </w:t>
+      </w:r>
+      <w:r>
+        <w:rPr>
+          <w:rFonts w:ascii="Times New Roman" w:hAnsi="Times New Roman" w:cs="Times New Roman"/>
+        </w:rPr>
+        <w:t>nodes</w:t>
+      </w:r>
+      <w:r>
+        <w:rPr>
+          <w:rFonts w:ascii="Times New Roman" w:hAnsi="Times New Roman" w:cs="Times New Roman"/>
+        </w:rPr>
+        <w:t xml:space="preserve"> will be processed as this point in time, as all </w:t>
+      </w:r>
+      <w:r>
+        <w:rPr>
+          <w:rFonts w:ascii="Times New Roman" w:hAnsi="Times New Roman" w:cs="Times New Roman"/>
+        </w:rPr>
+        <w:t>entries</w:t>
+      </w:r>
+      <w:r>
+        <w:rPr>
+          <w:rFonts w:ascii="Times New Roman" w:hAnsi="Times New Roman" w:cs="Times New Roman"/>
+        </w:rPr>
+        <w:t xml:space="preserve"> of </w:t>
+      </w:r>
+      <w:r>
+        <w:rPr>
+          <w:rFonts w:ascii="Times New Roman" w:hAnsi="Times New Roman" w:cs="Times New Roman"/>
+        </w:rPr>
+        <w:t>the</w:t>
+      </w:r>
+      <w:r>
+        <w:rPr>
+          <w:rFonts w:ascii="Times New Roman" w:hAnsi="Times New Roman" w:cs="Times New Roman"/>
+        </w:rPr>
+        <w:t xml:space="preserve"> timestamps of those </w:t>
+      </w:r>
+      <w:r>
+        <w:rPr>
+          <w:rFonts w:ascii="Times New Roman" w:hAnsi="Times New Roman" w:cs="Times New Roman"/>
+        </w:rPr>
+        <w:t>nodes</w:t>
+      </w:r>
+      <w:r>
+        <w:rPr>
+          <w:rFonts w:ascii="Times New Roman" w:hAnsi="Times New Roman" w:cs="Times New Roman"/>
+        </w:rPr>
+        <w:t xml:space="preserve"> are less than or equal to the current maximum safe tick.</w:t>
+      </w:r>
+      <w:r>
+        <w:rPr>
+          <w:rFonts w:ascii="Times New Roman" w:hAnsi="Times New Roman" w:cs="Times New Roman"/>
+        </w:rPr>
+        <w:t xml:space="preserve"> In particular, it might still be possible to receive an operation whose timestamp is concurrent to the timestamp of the seventh node, such a timestamp would be </w:t>
+      </w:r>
+      <m:oMath>
+        <m:r>
+          <w:rPr>
+            <w:rFonts w:ascii="Cambria Math" w:hAnsi="Cambria Math" w:cs="Times New Roman"/>
+          </w:rPr>
+          <m:t>[3,2,3</m:t>
+        </m:r>
+        <m:r>
+          <w:rPr>
+            <w:rFonts w:ascii="Cambria Math" w:eastAsiaTheme="minorEastAsia" w:hAnsi="Cambria Math" w:cs="Times New Roman"/>
+          </w:rPr>
+          <m:t>]</m:t>
+        </m:r>
+      </m:oMath>
+      <w:r>
+        <w:rPr>
+          <w:rFonts w:ascii="Times New Roman" w:eastAsiaTheme="minorEastAsia" w:hAnsi="Times New Roman" w:cs="Times New Roman"/>
+        </w:rPr>
+        <w:t>. However, it is no longer possible to receive an operation whose timestamp would be concurrent to any of the first six timestamps.</w:t>
+      </w:r>
+    </w:p>
+    <w:p>
+      <w:pPr>
+        <w:pStyle w:val="NoSpacing"/>
+        <w:spacing w:line="276" w:lineRule="auto"/>
+        <w:ind w:firstLine="426"/>
+        <w:jc w:val="both"/>
+        <w:rPr>
+          <w:rFonts w:ascii="Times New Roman" w:hAnsi="Times New Roman" w:cs="Times New Roman"/>
+        </w:rPr>
+      </w:pPr>
+      <m:oMathPara>
+        <m:oMath>
+          <m:limLow>
+            <m:limLowPr>
+              <m:ctrlPr>
+                <w:rPr>
+                  <w:rFonts w:ascii="Cambria Math" w:hAnsi="Cambria Math" w:cs="Times New Roman"/>
+                  <w:i/>
+                </w:rPr>
+              </m:ctrlPr>
+            </m:limLowPr>
+            <m:e>
+              <m:groupChr>
+                <m:groupChrPr>
+                  <m:ctrlPr>
+                    <w:rPr>
+                      <w:rFonts w:ascii="Cambria Math" w:hAnsi="Cambria Math" w:cs="Times New Roman"/>
+                      <w:i/>
+                    </w:rPr>
+                  </m:ctrlPr>
+                </m:groupChrPr>
+                <m:e>
+                  <m:d>
+                    <m:dPr>
+                      <m:begChr m:val="["/>
+                      <m:endChr m:val="]"/>
+                      <m:ctrlPr>
+                        <w:rPr>
+                          <w:rFonts w:ascii="Cambria Math" w:hAnsi="Cambria Math" w:cs="Times New Roman"/>
+                          <w:i/>
+                        </w:rPr>
+                      </m:ctrlPr>
+                    </m:dPr>
+                    <m:e>
+                      <m:m>
+                        <m:mPr>
+                          <m:mcs>
+                            <m:mc>
+                              <m:mcPr>
+                                <m:count m:val="1"/>
+                                <m:mcJc m:val="center"/>
+                              </m:mcPr>
+                            </m:mc>
+                          </m:mcs>
+                          <m:ctrlPr>
+                            <w:rPr>
+                              <w:rFonts w:ascii="Cambria Math" w:hAnsi="Cambria Math" w:cs="Times New Roman"/>
+                              <w:i/>
+                            </w:rPr>
+                          </m:ctrlPr>
+                        </m:mPr>
+                        <m:mr>
+                          <m:e>
+                            <m:r>
+                              <w:rPr>
+                                <w:rFonts w:ascii="Cambria Math" w:hAnsi="Cambria Math" w:cs="Times New Roman"/>
+                              </w:rPr>
+                              <m:t>1</m:t>
+                            </m:r>
+                          </m:e>
+                        </m:mr>
+                        <m:mr>
+                          <m:e>
+                            <m:r>
+                              <w:rPr>
+                                <w:rFonts w:ascii="Cambria Math" w:hAnsi="Cambria Math" w:cs="Times New Roman"/>
+                              </w:rPr>
+                              <m:t>0</m:t>
+                            </m:r>
+                          </m:e>
+                        </m:mr>
+                        <m:mr>
+                          <m:e>
+                            <m:r>
+                              <w:rPr>
+                                <w:rFonts w:ascii="Cambria Math" w:hAnsi="Cambria Math" w:cs="Times New Roman"/>
+                              </w:rPr>
+                              <m:t>0</m:t>
+                            </m:r>
+                          </m:e>
+                        </m:mr>
+                      </m:m>
+                    </m:e>
+                  </m:d>
+                  <m:r>
+                    <w:rPr>
+                      <w:rFonts w:ascii="Cambria Math" w:hAnsi="Cambria Math" w:cs="Times New Roman"/>
+                    </w:rPr>
+                    <m:t>,</m:t>
+                  </m:r>
+                  <m:d>
+                    <m:dPr>
+                      <m:begChr m:val="["/>
+                      <m:endChr m:val="]"/>
+                      <m:ctrlPr>
+                        <w:rPr>
+                          <w:rFonts w:ascii="Cambria Math" w:hAnsi="Cambria Math" w:cs="Times New Roman"/>
+                          <w:i/>
+                        </w:rPr>
+                      </m:ctrlPr>
+                    </m:dPr>
+                    <m:e>
+                      <m:m>
+                        <m:mPr>
+                          <m:mcs>
+                            <m:mc>
+                              <m:mcPr>
+                                <m:count m:val="1"/>
+                                <m:mcJc m:val="center"/>
+                              </m:mcPr>
+                            </m:mc>
+                          </m:mcs>
+                          <m:ctrlPr>
+                            <w:rPr>
+                              <w:rFonts w:ascii="Cambria Math" w:hAnsi="Cambria Math" w:cs="Times New Roman"/>
+                              <w:i/>
+                            </w:rPr>
+                          </m:ctrlPr>
+                        </m:mPr>
+                        <m:mr>
+                          <m:e>
+                            <m:r>
+                              <w:rPr>
+                                <w:rFonts w:ascii="Cambria Math" w:hAnsi="Cambria Math" w:cs="Times New Roman"/>
+                              </w:rPr>
+                              <m:t>0</m:t>
+                            </m:r>
+                          </m:e>
+                        </m:mr>
+                        <m:mr>
+                          <m:e>
+                            <m:r>
+                              <w:rPr>
+                                <w:rFonts w:ascii="Cambria Math" w:hAnsi="Cambria Math" w:cs="Times New Roman"/>
+                              </w:rPr>
+                              <m:t>1</m:t>
+                            </m:r>
+                          </m:e>
+                        </m:mr>
+                        <m:mr>
+                          <m:e>
+                            <m:r>
+                              <w:rPr>
+                                <w:rFonts w:ascii="Cambria Math" w:hAnsi="Cambria Math" w:cs="Times New Roman"/>
+                              </w:rPr>
+                              <m:t>0</m:t>
+                            </m:r>
+                          </m:e>
+                        </m:mr>
+                      </m:m>
+                    </m:e>
+                  </m:d>
+                  <m:r>
+                    <w:rPr>
+                      <w:rFonts w:ascii="Cambria Math" w:eastAsiaTheme="minorEastAsia" w:hAnsi="Cambria Math" w:cs="Times New Roman"/>
+                    </w:rPr>
+                    <m:t>,</m:t>
+                  </m:r>
+                  <m:d>
+                    <m:dPr>
+                      <m:begChr m:val="["/>
+                      <m:endChr m:val="]"/>
+                      <m:ctrlPr>
+                        <w:rPr>
+                          <w:rFonts w:ascii="Cambria Math" w:hAnsi="Cambria Math" w:cs="Times New Roman"/>
+                          <w:i/>
+                        </w:rPr>
+                      </m:ctrlPr>
+                    </m:dPr>
+                    <m:e>
+                      <m:m>
+                        <m:mPr>
+                          <m:mcs>
+                            <m:mc>
+                              <m:mcPr>
+                                <m:count m:val="1"/>
+                                <m:mcJc m:val="center"/>
+                              </m:mcPr>
+                            </m:mc>
+                          </m:mcs>
+                          <m:ctrlPr>
+                            <w:rPr>
+                              <w:rFonts w:ascii="Cambria Math" w:hAnsi="Cambria Math" w:cs="Times New Roman"/>
+                              <w:i/>
+                            </w:rPr>
+                          </m:ctrlPr>
+                        </m:mPr>
+                        <m:mr>
+                          <m:e>
+                            <m:r>
+                              <w:rPr>
+                                <w:rFonts w:ascii="Cambria Math" w:hAnsi="Cambria Math" w:cs="Times New Roman"/>
+                              </w:rPr>
+                              <m:t>0</m:t>
+                            </m:r>
+                          </m:e>
+                        </m:mr>
+                        <m:mr>
+                          <m:e>
+                            <m:r>
+                              <w:rPr>
+                                <w:rFonts w:ascii="Cambria Math" w:hAnsi="Cambria Math" w:cs="Times New Roman"/>
+                              </w:rPr>
+                              <m:t>1</m:t>
+                            </m:r>
+                          </m:e>
+                        </m:mr>
+                        <m:mr>
+                          <m:e>
+                            <m:r>
+                              <w:rPr>
+                                <w:rFonts w:ascii="Cambria Math" w:hAnsi="Cambria Math" w:cs="Times New Roman"/>
+                              </w:rPr>
+                              <m:t>1</m:t>
+                            </m:r>
+                          </m:e>
+                        </m:mr>
+                      </m:m>
+                    </m:e>
+                  </m:d>
+                  <m:r>
+                    <w:rPr>
+                      <w:rFonts w:ascii="Cambria Math" w:hAnsi="Cambria Math" w:cs="Times New Roman"/>
+                    </w:rPr>
+                    <m:t>,</m:t>
+                  </m:r>
+                  <m:d>
+                    <m:dPr>
+                      <m:begChr m:val="["/>
+                      <m:endChr m:val="]"/>
+                      <m:ctrlPr>
+                        <w:rPr>
+                          <w:rFonts w:ascii="Cambria Math" w:hAnsi="Cambria Math" w:cs="Times New Roman"/>
+                          <w:i/>
+                        </w:rPr>
+                      </m:ctrlPr>
+                    </m:dPr>
+                    <m:e>
+                      <m:m>
+                        <m:mPr>
+                          <m:mcs>
+                            <m:mc>
+                              <m:mcPr>
+                                <m:count m:val="1"/>
+                                <m:mcJc m:val="center"/>
+                              </m:mcPr>
+                            </m:mc>
+                          </m:mcs>
+                          <m:ctrlPr>
+                            <w:rPr>
+                              <w:rFonts w:ascii="Cambria Math" w:hAnsi="Cambria Math" w:cs="Times New Roman"/>
+                              <w:i/>
+                            </w:rPr>
+                          </m:ctrlPr>
+                        </m:mPr>
+                        <m:mr>
+                          <m:e>
+                            <m:r>
+                              <w:rPr>
+                                <w:rFonts w:ascii="Cambria Math" w:hAnsi="Cambria Math" w:cs="Times New Roman"/>
+                              </w:rPr>
+                              <m:t>1</m:t>
+                            </m:r>
+                          </m:e>
+                        </m:mr>
+                        <m:mr>
+                          <m:e>
+                            <m:r>
+                              <w:rPr>
+                                <w:rFonts w:ascii="Cambria Math" w:hAnsi="Cambria Math" w:cs="Times New Roman"/>
+                              </w:rPr>
+                              <m:t>2</m:t>
+                            </m:r>
+                          </m:e>
+                        </m:mr>
+                        <m:mr>
+                          <m:e>
+                            <m:r>
+                              <w:rPr>
+                                <w:rFonts w:ascii="Cambria Math" w:hAnsi="Cambria Math" w:cs="Times New Roman"/>
+                              </w:rPr>
+                              <m:t>1</m:t>
+                            </m:r>
+                          </m:e>
+                        </m:mr>
+                      </m:m>
+                    </m:e>
+                  </m:d>
+                  <m:r>
+                    <w:rPr>
+                      <w:rFonts w:ascii="Cambria Math" w:hAnsi="Cambria Math" w:cs="Times New Roman"/>
+                    </w:rPr>
+                    <m:t>,</m:t>
+                  </m:r>
+                  <m:d>
+                    <m:dPr>
+                      <m:begChr m:val="["/>
+                      <m:endChr m:val="]"/>
+                      <m:ctrlPr>
+                        <w:rPr>
+                          <w:rFonts w:ascii="Cambria Math" w:hAnsi="Cambria Math" w:cs="Times New Roman"/>
+                          <w:i/>
+                        </w:rPr>
+                      </m:ctrlPr>
+                    </m:dPr>
+                    <m:e>
+                      <m:m>
+                        <m:mPr>
+                          <m:mcs>
+                            <m:mc>
+                              <m:mcPr>
+                                <m:count m:val="1"/>
+                                <m:mcJc m:val="center"/>
+                              </m:mcPr>
+                            </m:mc>
+                          </m:mcs>
+                          <m:ctrlPr>
+                            <w:rPr>
+                              <w:rFonts w:ascii="Cambria Math" w:hAnsi="Cambria Math" w:cs="Times New Roman"/>
+                              <w:i/>
+                            </w:rPr>
+                          </m:ctrlPr>
+                        </m:mPr>
+                        <m:mr>
+                          <m:e>
+                            <m:r>
+                              <w:rPr>
+                                <w:rFonts w:ascii="Cambria Math" w:hAnsi="Cambria Math" w:cs="Times New Roman"/>
+                              </w:rPr>
+                              <m:t>2</m:t>
+                            </m:r>
+                          </m:e>
+                        </m:mr>
+                        <m:mr>
+                          <m:e>
+                            <m:r>
+                              <w:rPr>
+                                <w:rFonts w:ascii="Cambria Math" w:hAnsi="Cambria Math" w:cs="Times New Roman"/>
+                              </w:rPr>
+                              <m:t>2</m:t>
+                            </m:r>
+                          </m:e>
+                        </m:mr>
+                        <m:mr>
+                          <m:e>
+                            <m:r>
+                              <w:rPr>
+                                <w:rFonts w:ascii="Cambria Math" w:hAnsi="Cambria Math" w:cs="Times New Roman"/>
+                              </w:rPr>
+                              <m:t>1</m:t>
+                            </m:r>
+                          </m:e>
+                        </m:mr>
+                      </m:m>
+                    </m:e>
+                  </m:d>
+                  <m:r>
+                    <w:rPr>
+                      <w:rFonts w:ascii="Cambria Math" w:eastAsiaTheme="minorEastAsia" w:hAnsi="Cambria Math" w:cs="Times New Roman"/>
+                    </w:rPr>
+                    <m:t>,</m:t>
+                  </m:r>
+                  <m:d>
+                    <m:dPr>
+                      <m:begChr m:val="["/>
+                      <m:endChr m:val="]"/>
+                      <m:ctrlPr>
+                        <w:rPr>
+                          <w:rFonts w:ascii="Cambria Math" w:hAnsi="Cambria Math" w:cs="Times New Roman"/>
+                          <w:i/>
+                        </w:rPr>
+                      </m:ctrlPr>
+                    </m:dPr>
+                    <m:e>
+                      <m:m>
+                        <m:mPr>
+                          <m:mcs>
+                            <m:mc>
+                              <m:mcPr>
+                                <m:count m:val="1"/>
+                                <m:mcJc m:val="center"/>
+                              </m:mcPr>
+                            </m:mc>
+                          </m:mcs>
+                          <m:ctrlPr>
+                            <w:rPr>
+                              <w:rFonts w:ascii="Cambria Math" w:hAnsi="Cambria Math" w:cs="Times New Roman"/>
+                              <w:i/>
+                            </w:rPr>
+                          </m:ctrlPr>
+                        </m:mPr>
+                        <m:mr>
+                          <m:e>
+                            <m:r>
+                              <w:rPr>
+                                <w:rFonts w:ascii="Cambria Math" w:hAnsi="Cambria Math" w:cs="Times New Roman"/>
+                              </w:rPr>
+                              <m:t>2</m:t>
+                            </m:r>
+                          </m:e>
+                        </m:mr>
+                        <m:mr>
+                          <m:e>
+                            <m:r>
+                              <w:rPr>
+                                <w:rFonts w:ascii="Cambria Math" w:hAnsi="Cambria Math" w:cs="Times New Roman"/>
+                              </w:rPr>
+                              <m:t>2</m:t>
+                            </m:r>
+                          </m:e>
+                        </m:mr>
+                        <m:mr>
+                          <m:e>
+                            <m:r>
+                              <w:rPr>
+                                <w:rFonts w:ascii="Cambria Math" w:hAnsi="Cambria Math" w:cs="Times New Roman"/>
+                              </w:rPr>
+                              <m:t>2</m:t>
+                            </m:r>
+                          </m:e>
+                        </m:mr>
+                      </m:m>
+                    </m:e>
+                  </m:d>
+                </m:e>
+              </m:groupChr>
+            </m:e>
+            <m:lim>
+              <m:r>
+                <m:rPr>
+                  <m:sty m:val="p"/>
+                </m:rPr>
+                <w:rPr>
+                  <w:rFonts w:ascii="Cambria Math" w:hAnsi="Cambria Math" w:cs="Times New Roman"/>
+                </w:rPr>
+                <m:t>Only those are procssed</m:t>
+              </m:r>
+            </m:lim>
+          </m:limLow>
+          <m:r>
+            <w:rPr>
+              <w:rFonts w:ascii="Cambria Math" w:eastAsiaTheme="minorEastAsia" w:hAnsi="Cambria Math" w:cs="Times New Roman"/>
+            </w:rPr>
+            <m:t>,</m:t>
+          </m:r>
+          <m:d>
+            <m:dPr>
+              <m:begChr m:val="["/>
+              <m:endChr m:val="]"/>
+              <m:ctrlPr>
+                <w:rPr>
+                  <w:rFonts w:ascii="Cambria Math" w:hAnsi="Cambria Math" w:cs="Times New Roman"/>
+                  <w:i/>
+                </w:rPr>
+              </m:ctrlPr>
+            </m:dPr>
+            <m:e>
+              <m:m>
+                <m:mPr>
+                  <m:mcs>
+                    <m:mc>
+                      <m:mcPr>
+                        <m:count m:val="1"/>
+                        <m:mcJc m:val="center"/>
+                      </m:mcPr>
+                    </m:mc>
+                  </m:mcs>
+                  <m:ctrlPr>
+                    <w:rPr>
+                      <w:rFonts w:ascii="Cambria Math" w:hAnsi="Cambria Math" w:cs="Times New Roman"/>
+                      <w:i/>
+                    </w:rPr>
+                  </m:ctrlPr>
+                </m:mPr>
+                <m:mr>
+                  <m:e>
+                    <m:r>
+                      <w:rPr>
+                        <w:rFonts w:ascii="Cambria Math" w:hAnsi="Cambria Math" w:cs="Times New Roman"/>
+                      </w:rPr>
+                      <m:t>3</m:t>
+                    </m:r>
+                  </m:e>
+                </m:mr>
+                <m:mr>
+                  <m:e>
+                    <m:r>
+                      <w:rPr>
+                        <w:rFonts w:ascii="Cambria Math" w:hAnsi="Cambria Math" w:cs="Times New Roman"/>
+                      </w:rPr>
+                      <m:t>2</m:t>
+                    </m:r>
+                  </m:e>
+                </m:mr>
+                <m:mr>
+                  <m:e>
+                    <m:r>
+                      <w:rPr>
+                        <w:rFonts w:ascii="Cambria Math" w:hAnsi="Cambria Math" w:cs="Times New Roman"/>
+                      </w:rPr>
+                      <m:t>2</m:t>
+                    </m:r>
+                  </m:e>
+                </m:mr>
+              </m:m>
+            </m:e>
+          </m:d>
+          <m:r>
+            <w:rPr>
+              <w:rFonts w:ascii="Cambria Math" w:hAnsi="Cambria Math" w:cs="Times New Roman"/>
+            </w:rPr>
+            <m:t>,</m:t>
+          </m:r>
+          <m:d>
+            <m:dPr>
+              <m:begChr m:val="["/>
+              <m:endChr m:val="]"/>
+              <m:ctrlPr>
+                <w:rPr>
+                  <w:rFonts w:ascii="Cambria Math" w:hAnsi="Cambria Math" w:cs="Times New Roman"/>
+                  <w:i/>
+                </w:rPr>
+              </m:ctrlPr>
+            </m:dPr>
+            <m:e>
+              <m:m>
+                <m:mPr>
+                  <m:mcs>
+                    <m:mc>
+                      <m:mcPr>
+                        <m:count m:val="1"/>
+                        <m:mcJc m:val="center"/>
+                      </m:mcPr>
+                    </m:mc>
+                  </m:mcs>
+                  <m:ctrlPr>
+                    <w:rPr>
+                      <w:rFonts w:ascii="Cambria Math" w:hAnsi="Cambria Math" w:cs="Times New Roman"/>
+                      <w:i/>
+                    </w:rPr>
+                  </m:ctrlPr>
+                </m:mPr>
+                <m:mr>
+                  <m:e>
+                    <m:r>
+                      <w:rPr>
+                        <w:rFonts w:ascii="Cambria Math" w:hAnsi="Cambria Math" w:cs="Times New Roman"/>
+                      </w:rPr>
+                      <m:t>3</m:t>
+                    </m:r>
+                  </m:e>
+                </m:mr>
+                <m:mr>
+                  <m:e>
+                    <m:r>
+                      <w:rPr>
+                        <w:rFonts w:ascii="Cambria Math" w:hAnsi="Cambria Math" w:cs="Times New Roman"/>
+                      </w:rPr>
+                      <m:t>3</m:t>
+                    </m:r>
+                  </m:e>
+                </m:mr>
+                <m:mr>
+                  <m:e>
+                    <m:r>
+                      <w:rPr>
+                        <w:rFonts w:ascii="Cambria Math" w:hAnsi="Cambria Math" w:cs="Times New Roman"/>
+                      </w:rPr>
+                      <m:t>2</m:t>
+                    </m:r>
+                  </m:e>
+                </m:mr>
+              </m:m>
+            </m:e>
+          </m:d>
+        </m:oMath>
+      </m:oMathPara>
+    </w:p>
+    <w:p>
+      <w:pPr>
+        <w:pStyle w:val="NoSpacing"/>
+        <w:spacing w:line="276" w:lineRule="auto"/>
+        <w:ind w:firstLine="426"/>
+        <w:jc w:val="both"/>
+        <w:rPr>
+          <w:rFonts w:ascii="Times New Roman" w:hAnsi="Times New Roman" w:cs="Times New Roman"/>
+        </w:rPr>
+      </w:pPr>
+      <w:r>
+        <w:rPr>
+          <w:rFonts w:ascii="Times New Roman" w:hAnsi="Times New Roman" w:cs="Times New Roman"/>
+        </w:rPr>
+        <w:t xml:space="preserve">In order to ensure that clock ticks of different replicas do not grow </w:t>
+      </w:r>
+      <w:r>
+        <w:rPr>
+          <w:rFonts w:ascii="Times New Roman" w:hAnsi="Times New Roman" w:cs="Times New Roman"/>
+        </w:rPr>
+        <w:t xml:space="preserve">far </w:t>
+      </w:r>
+      <w:r>
+        <w:rPr>
+          <w:rFonts w:ascii="Times New Roman" w:hAnsi="Times New Roman" w:cs="Times New Roman"/>
+        </w:rPr>
+        <w:t>apart and hold up processing, replicas that do not have any operations to contribute will send no-ops at time intervals specified by the timeInt argument to the InitReplica RPCExt call.</w:t>
+      </w:r>
+    </w:p>
+    <w:p>
+      <w:pPr>
+        <w:pStyle w:val="NoSpacing"/>
+        <w:spacing w:line="276" w:lineRule="auto"/>
+        <w:ind w:firstLine="426"/>
+        <w:jc w:val="both"/>
+        <w:rPr>
+          <w:rFonts w:ascii="Times New Roman" w:hAnsi="Times New Roman" w:cs="Times New Roman"/>
+        </w:rPr>
+      </w:pPr>
+      <w:r>
+        <w:rPr>
+          <w:rFonts w:ascii="Times New Roman" w:hAnsi="Times New Roman" w:cs="Times New Roman"/>
+        </w:rPr>
+        <w:t>Once the queue has been cut off at the maximum safe tick for processing, any conflicts found in the blocks of concurrent operations are</w:t>
+      </w:r>
+      <w:r>
+        <w:rPr>
+          <w:rFonts w:ascii="Times New Roman" w:hAnsi="Times New Roman" w:cs="Times New Roman"/>
+        </w:rPr>
+        <w:t xml:space="preserve"> resolved. </w:t>
+      </w:r>
+      <w:r>
+        <w:rPr>
+          <w:rFonts w:ascii="Times New Roman" w:hAnsi="Times New Roman" w:cs="Times New Roman"/>
+        </w:rPr>
+        <w:t xml:space="preserve">First, blocks of concurrent operations </w:t>
+      </w:r>
+      <w:r>
+        <w:rPr>
+          <w:rFonts w:ascii="Times New Roman" w:hAnsi="Times New Roman" w:cs="Times New Roman"/>
+        </w:rPr>
+        <w:t xml:space="preserve">are scanned to determine if there are any conflicts to be resolved. </w:t>
+      </w:r>
+      <w:r>
+        <w:rPr>
+          <w:rFonts w:ascii="Times New Roman" w:hAnsi="Times New Roman" w:cs="Times New Roman"/>
+        </w:rPr>
+        <w:t xml:space="preserve">For a given block of concurrent operations, there are two </w:t>
+      </w:r>
+      <w:r>
+        <w:rPr>
+          <w:rFonts w:ascii="Times New Roman" w:hAnsi="Times New Roman" w:cs="Times New Roman"/>
+        </w:rPr>
+        <w:t>cases in which we can guarantee there would not be any conflicts:</w:t>
+      </w:r>
+    </w:p>
+    <w:p>
+      <w:pPr>
+        <w:pStyle w:val="NoSpacing"/>
+        <w:numPr>
+          <w:ilvl w:val="0"/>
+          <w:numId w:val="7"/>
+        </w:numPr>
+        <w:spacing w:line="276" w:lineRule="auto"/>
+        <w:ind w:left="709" w:hanging="283"/>
+        <w:jc w:val="both"/>
+        <w:rPr>
+          <w:rFonts w:ascii="Times New Roman" w:hAnsi="Times New Roman" w:cs="Times New Roman"/>
+        </w:rPr>
+      </w:pPr>
+      <w:r>
+        <w:rPr>
+          <w:rFonts w:ascii="Times New Roman" w:hAnsi="Times New Roman" w:cs="Times New Roman"/>
+        </w:rPr>
+        <w:t xml:space="preserve">all operations within </w:t>
+      </w:r>
+      <w:r>
+        <w:rPr>
+          <w:rFonts w:ascii="Times New Roman" w:hAnsi="Times New Roman" w:cs="Times New Roman"/>
+        </w:rPr>
+        <w:t>the</w:t>
+      </w:r>
+      <w:r>
+        <w:rPr>
+          <w:rFonts w:ascii="Times New Roman" w:hAnsi="Times New Roman" w:cs="Times New Roman"/>
+        </w:rPr>
+        <w:t xml:space="preserve"> block operate on different keys and values</w:t>
+      </w:r>
+      <w:r>
+        <w:rPr>
+          <w:rFonts w:ascii="Times New Roman" w:hAnsi="Times New Roman" w:cs="Times New Roman"/>
+        </w:rPr>
+        <w:t>, or</w:t>
+      </w:r>
+    </w:p>
+    <w:p>
+      <w:pPr>
+        <w:pStyle w:val="NoSpacing"/>
+        <w:numPr>
+          <w:ilvl w:val="0"/>
+          <w:numId w:val="7"/>
+        </w:numPr>
+        <w:spacing w:line="276" w:lineRule="auto"/>
+        <w:ind w:left="709" w:hanging="283"/>
+        <w:jc w:val="both"/>
+        <w:rPr>
+          <w:rFonts w:ascii="Times New Roman" w:hAnsi="Times New Roman" w:cs="Times New Roman"/>
+        </w:rPr>
+      </w:pPr>
+      <w:r>
+        <w:rPr>
+          <w:rFonts w:ascii="Times New Roman" w:hAnsi="Times New Roman" w:cs="Times New Roman"/>
+        </w:rPr>
+        <w:t xml:space="preserve">all operations </w:t>
+      </w:r>
+      <w:r>
+        <w:rPr>
+          <w:rFonts w:ascii="Times New Roman" w:hAnsi="Times New Roman" w:cs="Times New Roman"/>
+        </w:rPr>
+        <w:t xml:space="preserve">within </w:t>
+      </w:r>
+      <w:r>
+        <w:rPr>
+          <w:rFonts w:ascii="Times New Roman" w:hAnsi="Times New Roman" w:cs="Times New Roman"/>
+        </w:rPr>
+        <w:t>the</w:t>
+      </w:r>
+      <w:r>
+        <w:rPr>
+          <w:rFonts w:ascii="Times New Roman" w:hAnsi="Times New Roman" w:cs="Times New Roman"/>
+        </w:rPr>
+        <w:t xml:space="preserve"> block </w:t>
+      </w:r>
+      <w:r>
+        <w:rPr>
+          <w:rFonts w:ascii="Times New Roman" w:hAnsi="Times New Roman" w:cs="Times New Roman"/>
+        </w:rPr>
+        <w:t>are of the same type (for example, all operations are InsertKey)</w:t>
+      </w:r>
+    </w:p>
+    <w:p>
+      <w:pPr>
+        <w:pStyle w:val="NoSpacing"/>
+        <w:spacing w:line="276" w:lineRule="auto"/>
+        <w:ind w:firstLine="426"/>
+        <w:jc w:val="both"/>
+        <w:rPr>
+          <w:rFonts w:ascii="Times New Roman" w:hAnsi="Times New Roman" w:cs="Times New Roman"/>
+        </w:rPr>
+      </w:pPr>
+      <w:r>
+        <w:rPr>
+          <w:rFonts w:ascii="Times New Roman" w:hAnsi="Times New Roman" w:cs="Times New Roman"/>
+        </w:rPr>
+        <w:t xml:space="preserve">If a block of concurrent operations falls into either of the above categories, it is left as is. Otherwise, operations with the block are reordered to address </w:t>
+      </w:r>
+      <w:r>
+        <w:rPr>
+          <w:rFonts w:ascii="Times New Roman" w:hAnsi="Times New Roman" w:cs="Times New Roman"/>
+        </w:rPr>
+        <w:t xml:space="preserve">any </w:t>
+      </w:r>
+      <w:r>
+        <w:rPr>
+          <w:rFonts w:ascii="Times New Roman" w:hAnsi="Times New Roman" w:cs="Times New Roman"/>
+        </w:rPr>
+        <w:t xml:space="preserve">type I or type II conflicts. </w:t>
+      </w:r>
+      <w:r>
+        <w:rPr>
+          <w:rFonts w:ascii="Times New Roman" w:hAnsi="Times New Roman" w:cs="Times New Roman"/>
+        </w:rPr>
+        <w:t>With respect to type I conflicts, between concurrent InsertKey and InsertValue operations that operate on the same key, InsertKey is ordered to proceed first. Likewise, between concurrent RemoveKey and RemoveValue operations that operate on the same key-value pair, the RemoveValue is ordered to proceed first. As for type II conflicts, they are resolved in the same way as in the CvRDT implementation: as per the user specified bias. As in the CvRDT implementation, the bias towards adds or removes is passed as an argument to the InitReplica RPCExt call.</w:t>
+      </w:r>
+    </w:p>
+    <w:p>
+      <w:pPr>
+        <w:pStyle w:val="NoSpacing"/>
+        <w:spacing w:line="276" w:lineRule="auto"/>
+        <w:ind w:firstLine="426"/>
+        <w:jc w:val="both"/>
+        <w:rPr>
+          <w:rFonts w:ascii="Times New Roman" w:hAnsi="Times New Roman" w:cs="Times New Roman"/>
+        </w:rPr>
+      </w:pPr>
+    </w:p>
+    <w:p>
+      <w:pPr>
+        <w:pStyle w:val="NoSpacing"/>
+        <w:spacing w:line="276" w:lineRule="auto"/>
+        <w:ind w:firstLine="426"/>
+        <w:jc w:val="both"/>
+        <w:rPr>
+          <w:rFonts w:ascii="Times New Roman" w:hAnsi="Times New Roman" w:cs="Times New Roman"/>
+          <w:b/>
+          <w:bCs/>
+        </w:rPr>
+      </w:pPr>
+      <w:r>
+        <w:rPr>
+          <w:rFonts w:ascii="Times New Roman" w:hAnsi="Times New Roman" w:cs="Times New Roman"/>
+          <w:b/>
+          <w:bCs/>
+        </w:rPr>
+        <w:t>Evaluation</w:t>
+      </w:r>
+    </w:p>
+    <w:p>
+      <w:pPr>
+        <w:spacing w:after="0" w:line="276" w:lineRule="auto"/>
+        <w:ind w:firstLine="425"/>
+        <w:jc w:val="both"/>
+        <w:rPr>
+          <w:rFonts w:ascii="Times New Roman" w:hAnsi="Times New Roman" w:cs="Times New Roman"/>
+        </w:rPr>
+      </w:pPr>
+      <w:r>
+        <w:rPr>
+          <w:rFonts w:ascii="Times New Roman" w:hAnsi="Times New Roman" w:cs="Times New Roman"/>
+        </w:rPr>
+        <w:t xml:space="preserve">The </w:t>
+      </w:r>
+      <w:r>
+        <w:rPr>
+          <w:rFonts w:ascii="Times New Roman" w:hAnsi="Times New Roman" w:cs="Times New Roman"/>
+        </w:rPr>
+        <w:t>basic evaluation of throughput, latency and consistency of all implementations was carried out using three Microsoft Azure B2S VMs with 4GB of RAM and a separate premium SSD drive dedicated to Chevrotain. The</w:t>
+      </w:r>
+      <w:r>
+        <w:rPr>
+          <w:rFonts w:ascii="Times New Roman" w:hAnsi="Times New Roman" w:cs="Times New Roman"/>
+        </w:rPr>
+        <w:t xml:space="preserve"> initial</w:t>
+      </w:r>
+      <w:r>
+        <w:rPr>
+          <w:rFonts w:ascii="Times New Roman" w:hAnsi="Times New Roman" w:cs="Times New Roman"/>
+        </w:rPr>
+        <w:t xml:space="preserve"> </w:t>
+      </w:r>
+      <w:r>
+        <w:rPr>
+          <w:rFonts w:ascii="Times New Roman" w:hAnsi="Times New Roman" w:cs="Times New Roman"/>
+        </w:rPr>
+        <w:t xml:space="preserve">VMs were </w:t>
+      </w:r>
+      <w:r>
+        <w:rPr>
+          <w:rFonts w:ascii="Times New Roman" w:hAnsi="Times New Roman" w:cs="Times New Roman"/>
+        </w:rPr>
+        <w:t xml:space="preserve">geographically distributed and </w:t>
+      </w:r>
+      <w:r>
+        <w:rPr>
+          <w:rFonts w:ascii="Times New Roman" w:hAnsi="Times New Roman" w:cs="Times New Roman"/>
+        </w:rPr>
+        <w:t>situated in Central Canada, Southern UK and Japan.</w:t>
+      </w:r>
+    </w:p>
+    <w:p>
+      <w:pPr>
+        <w:spacing w:after="0" w:line="276" w:lineRule="auto"/>
+        <w:ind w:firstLine="425"/>
+        <w:jc w:val="both"/>
+        <w:rPr>
+          <w:rFonts w:ascii="Times New Roman" w:hAnsi="Times New Roman" w:cs="Times New Roman"/>
+        </w:rPr>
+      </w:pPr>
+      <w:r>
+        <w:rPr>
+          <w:rFonts w:ascii="Times New Roman" w:hAnsi="Times New Roman" w:cs="Times New Roman"/>
+        </w:rPr>
+        <w:t xml:space="preserve">A standard test set </w:t>
+      </w:r>
+      <w:r>
+        <w:rPr>
+          <w:rFonts w:ascii="Times New Roman" w:hAnsi="Times New Roman" w:cs="Times New Roman"/>
+        </w:rPr>
+        <w:t xml:space="preserve">suite </w:t>
+      </w:r>
+      <w:r>
+        <w:rPr>
+          <w:rFonts w:ascii="Times New Roman" w:hAnsi="Times New Roman" w:cs="Times New Roman"/>
+        </w:rPr>
+        <w:t xml:space="preserve">was used to gather all measurements: at the </w:t>
+      </w:r>
+      <w:r>
+        <w:rPr>
+          <w:rFonts w:ascii="Times New Roman" w:hAnsi="Times New Roman" w:cs="Times New Roman"/>
+        </w:rPr>
+        <w:t>beginning</w:t>
+      </w:r>
+      <w:r>
+        <w:rPr>
+          <w:rFonts w:ascii="Times New Roman" w:hAnsi="Times New Roman" w:cs="Times New Roman"/>
+        </w:rPr>
+        <w:t xml:space="preserve"> of the test, 50 key insertion commands were sent to each replica, immediately followed by 20 value insertion commands on </w:t>
+      </w:r>
+      <w:r>
+        <w:rPr>
+          <w:rFonts w:ascii="Times New Roman" w:hAnsi="Times New Roman" w:cs="Times New Roman"/>
+        </w:rPr>
+        <w:lastRenderedPageBreak/>
+        <w:t xml:space="preserve">each key. In the middle of the test, some additional keys and key-value pairs were repeatedly inserted and removed. Finally, at the end, </w:t>
+      </w:r>
+      <w:r>
+        <w:rPr>
+          <w:rFonts w:ascii="Times New Roman" w:hAnsi="Times New Roman" w:cs="Times New Roman"/>
+        </w:rPr>
+        <w:t xml:space="preserve">half of the values </w:t>
+      </w:r>
+      <w:r>
+        <w:rPr>
+          <w:rFonts w:ascii="Times New Roman" w:hAnsi="Times New Roman" w:cs="Times New Roman"/>
+        </w:rPr>
+        <w:t xml:space="preserve">from each key </w:t>
+      </w:r>
+      <w:r>
+        <w:rPr>
+          <w:rFonts w:ascii="Times New Roman" w:hAnsi="Times New Roman" w:cs="Times New Roman"/>
+        </w:rPr>
+        <w:t xml:space="preserve">and </w:t>
+      </w:r>
+      <w:r>
+        <w:rPr>
+          <w:rFonts w:ascii="Times New Roman" w:hAnsi="Times New Roman" w:cs="Times New Roman"/>
+        </w:rPr>
+        <w:t>one</w:t>
+      </w:r>
+      <w:r>
+        <w:rPr>
+          <w:rFonts w:ascii="Times New Roman" w:hAnsi="Times New Roman" w:cs="Times New Roman"/>
+        </w:rPr>
+        <w:t xml:space="preserve">-fourth of the keys were removed. </w:t>
+      </w:r>
+      <w:r>
+        <w:rPr>
+          <w:rFonts w:ascii="Times New Roman" w:hAnsi="Times New Roman" w:cs="Times New Roman"/>
+        </w:rPr>
+        <w:t xml:space="preserve">The </w:t>
+      </w:r>
+      <w:r>
+        <w:rPr>
+          <w:rFonts w:ascii="Times New Roman" w:hAnsi="Times New Roman" w:cs="Times New Roman"/>
+        </w:rPr>
+        <w:t xml:space="preserve">beginning </w:t>
+      </w:r>
+      <w:r>
+        <w:rPr>
+          <w:rFonts w:ascii="Times New Roman" w:hAnsi="Times New Roman" w:cs="Times New Roman"/>
+        </w:rPr>
+        <w:t xml:space="preserve">and end portions of the test were meant to introduce type I conflicts, while the middle portion </w:t>
+      </w:r>
+      <w:r>
+        <w:rPr>
+          <w:rFonts w:ascii="Times New Roman" w:hAnsi="Times New Roman" w:cs="Times New Roman"/>
+        </w:rPr>
+        <w:t xml:space="preserve">was </w:t>
+      </w:r>
+      <w:r>
+        <w:rPr>
+          <w:rFonts w:ascii="Times New Roman" w:hAnsi="Times New Roman" w:cs="Times New Roman"/>
+        </w:rPr>
+        <w:t xml:space="preserve">meant to introduce type II conflicts. In all experiments, each test was </w:t>
+      </w:r>
+      <w:r>
+        <w:rPr>
+          <w:rFonts w:ascii="Times New Roman" w:hAnsi="Times New Roman" w:cs="Times New Roman"/>
+        </w:rPr>
+        <w:t>done</w:t>
+      </w:r>
+      <w:r>
+        <w:rPr>
+          <w:rFonts w:ascii="Times New Roman" w:hAnsi="Times New Roman" w:cs="Times New Roman"/>
+        </w:rPr>
+        <w:t xml:space="preserve"> three times and reported results are the average of the three runs.</w:t>
+      </w:r>
+    </w:p>
+    <w:p>
+      <w:pPr>
+        <w:spacing w:after="0" w:line="276" w:lineRule="auto"/>
+        <w:ind w:firstLine="425"/>
+        <w:jc w:val="both"/>
+        <w:rPr>
+          <w:rFonts w:ascii="Times New Roman" w:hAnsi="Times New Roman" w:cs="Times New Roman"/>
+        </w:rPr>
+      </w:pPr>
+      <w:r>
+        <w:rPr>
+          <w:rFonts w:ascii="Times New Roman" w:hAnsi="Times New Roman" w:cs="Times New Roman"/>
+        </w:rPr>
+        <w:t xml:space="preserve">The client sent all commands asynchronously and was responsible for recording end-to-end latency. </w:t>
+      </w:r>
+      <w:r>
+        <w:rPr>
+          <w:rFonts w:ascii="Times New Roman" w:hAnsi="Times New Roman" w:cs="Times New Roman"/>
+        </w:rPr>
+        <w:t>The client introduced set</w:t>
+      </w:r>
+      <w:r>
+        <w:rPr>
+          <w:rFonts w:ascii="Times New Roman" w:hAnsi="Times New Roman" w:cs="Times New Roman"/>
+        </w:rPr>
+        <w:t xml:space="preserve"> delay</w:t>
+      </w:r>
+      <w:r>
+        <w:rPr>
+          <w:rFonts w:ascii="Times New Roman" w:hAnsi="Times New Roman" w:cs="Times New Roman"/>
+        </w:rPr>
+        <w:t>s</w:t>
+      </w:r>
+      <w:r>
+        <w:rPr>
+          <w:rFonts w:ascii="Times New Roman" w:hAnsi="Times New Roman" w:cs="Times New Roman"/>
+        </w:rPr>
+        <w:t xml:space="preserve"> between subsequent sends to </w:t>
+      </w:r>
+      <w:r>
+        <w:rPr>
+          <w:rFonts w:ascii="Times New Roman" w:hAnsi="Times New Roman" w:cs="Times New Roman"/>
+        </w:rPr>
+        <w:t>emulate</w:t>
+      </w:r>
+      <w:r>
+        <w:rPr>
+          <w:rFonts w:ascii="Times New Roman" w:hAnsi="Times New Roman" w:cs="Times New Roman"/>
+        </w:rPr>
+        <w:t xml:space="preserve"> various levels of throughput.</w:t>
+      </w:r>
+      <w:r>
+        <w:rPr>
+          <w:rFonts w:ascii="Times New Roman" w:hAnsi="Times New Roman" w:cs="Times New Roman"/>
+        </w:rPr>
+        <w:t xml:space="preserve"> A “zero” implementation was used as a baseline reference. This implementation still followed the system layout outlined in figure 1; however, once operations were received by </w:t>
+      </w:r>
+      <w:r>
+        <w:rPr>
+          <w:rFonts w:ascii="Times New Roman" w:hAnsi="Times New Roman" w:cs="Times New Roman"/>
+        </w:rPr>
+        <w:t xml:space="preserve">the </w:t>
+      </w:r>
+      <w:r>
+        <w:rPr>
+          <w:rFonts w:ascii="Times New Roman" w:hAnsi="Times New Roman" w:cs="Times New Roman"/>
+        </w:rPr>
+        <w:t xml:space="preserve">replicas, they were immediately applied to the local databases, without any additional processing to </w:t>
+      </w:r>
+      <w:r>
+        <w:rPr>
+          <w:rFonts w:ascii="Times New Roman" w:hAnsi="Times New Roman" w:cs="Times New Roman"/>
+        </w:rPr>
+        <w:t xml:space="preserve">improve </w:t>
+      </w:r>
+      <w:r>
+        <w:rPr>
+          <w:rFonts w:ascii="Times New Roman" w:hAnsi="Times New Roman" w:cs="Times New Roman"/>
+        </w:rPr>
+        <w:t>consistency.</w:t>
+      </w:r>
+    </w:p>
+    <w:p>
+      <w:pPr>
+        <w:spacing w:after="0" w:line="276" w:lineRule="auto"/>
+        <w:ind w:firstLine="425"/>
+        <w:jc w:val="both"/>
+        <w:rPr>
+          <w:rFonts w:ascii="Times New Roman" w:hAnsi="Times New Roman" w:cs="Times New Roman"/>
+        </w:rPr>
+      </w:pPr>
+    </w:p>
+    <w:p>
+      <w:pPr>
+        <w:spacing w:after="0" w:line="276" w:lineRule="auto"/>
+        <w:ind w:firstLine="425"/>
+        <w:jc w:val="both"/>
+        <w:rPr>
+          <w:rFonts w:ascii="Times New Roman" w:hAnsi="Times New Roman" w:cs="Times New Roman"/>
+          <w:b/>
+          <w:bCs/>
+        </w:rPr>
+      </w:pPr>
+      <w:r>
+        <w:rPr>
+          <w:rFonts w:ascii="Times New Roman" w:hAnsi="Times New Roman" w:cs="Times New Roman"/>
+          <w:b/>
+          <w:bCs/>
+        </w:rPr>
+        <w:t>Scalability</w:t>
+      </w:r>
+    </w:p>
+    <w:p>
+      <w:pPr>
+        <w:spacing w:after="0" w:line="276" w:lineRule="auto"/>
+        <w:ind w:firstLine="425"/>
+        <w:jc w:val="both"/>
+        <w:rPr>
+          <w:rFonts w:ascii="Times New Roman" w:hAnsi="Times New Roman" w:cs="Times New Roman"/>
+        </w:rPr>
+      </w:pPr>
+      <w:r>
+        <w:rPr>
+          <w:rFonts w:ascii="Times New Roman" w:hAnsi="Times New Roman" w:cs="Times New Roman"/>
+        </w:rPr>
+        <w:t>To measure scalability of each implementation, additional identical Microsoft Azure VMs were added in the following regions: Australia, Brazil South, US West and Africa.</w:t>
+      </w:r>
+    </w:p>
+    <w:p>
+      <w:pPr>
+        <w:spacing w:after="0" w:line="276" w:lineRule="auto"/>
+        <w:ind w:firstLine="425"/>
+        <w:jc w:val="both"/>
+        <w:rPr>
+          <w:rFonts w:ascii="Times New Roman" w:hAnsi="Times New Roman" w:cs="Times New Roman"/>
+        </w:rPr>
+      </w:pPr>
+    </w:p>
+    <w:p>
+      <w:pPr>
+        <w:pStyle w:val="NoSpacing"/>
+        <w:spacing w:line="276" w:lineRule="auto"/>
+        <w:ind w:firstLine="426"/>
+        <w:jc w:val="both"/>
+        <w:rPr>
+          <w:rFonts w:ascii="Times New Roman" w:hAnsi="Times New Roman" w:cs="Times New Roman"/>
+          <w:b/>
+          <w:bCs/>
+        </w:rPr>
+      </w:pPr>
+      <w:r>
+        <w:rPr>
+          <w:rFonts w:ascii="Times New Roman" w:hAnsi="Times New Roman" w:cs="Times New Roman"/>
+          <w:b/>
+          <w:bCs/>
+        </w:rPr>
+        <w:t>Applications</w:t>
+      </w:r>
+    </w:p>
+    <w:p>
+      <w:pPr>
+        <w:pStyle w:val="NoSpacing"/>
+        <w:spacing w:line="276" w:lineRule="auto"/>
+        <w:ind w:firstLine="426"/>
+        <w:jc w:val="both"/>
+        <w:rPr>
+          <w:rFonts w:ascii="Times New Roman" w:hAnsi="Times New Roman" w:cs="Times New Roman"/>
+        </w:rPr>
+      </w:pPr>
+      <w:r>
+        <w:rPr>
+          <w:rFonts w:ascii="Times New Roman" w:hAnsi="Times New Roman" w:cs="Times New Roman"/>
+        </w:rPr>
+        <w:t>There are numerous applications of replicated key-value stores.</w:t>
+      </w:r>
+      <w:r>
+        <w:rPr>
+          <w:rFonts w:ascii="Times New Roman" w:hAnsi="Times New Roman" w:cs="Times New Roman"/>
+        </w:rPr>
+        <w:t xml:space="preserve"> Some of the simpler ones include basic hash tables that could be used to store usernames and passwords or a list of network servers and their current status. </w:t>
+      </w:r>
+      <w:r>
+        <w:rPr>
+          <w:rFonts w:ascii="Times New Roman" w:hAnsi="Times New Roman" w:cs="Times New Roman"/>
+        </w:rPr>
+        <w:t>One</w:t>
+      </w:r>
+      <w:r>
+        <w:rPr>
+          <w:rFonts w:ascii="Times New Roman" w:hAnsi="Times New Roman" w:cs="Times New Roman"/>
+        </w:rPr>
+        <w:t xml:space="preserve"> slightly more involved</w:t>
+      </w:r>
+      <w:r>
+        <w:rPr>
+          <w:rFonts w:ascii="Times New Roman" w:hAnsi="Times New Roman" w:cs="Times New Roman"/>
+        </w:rPr>
+        <w:t xml:space="preserve"> application </w:t>
+      </w:r>
+      <w:r>
+        <w:rPr>
+          <w:rFonts w:ascii="Times New Roman" w:hAnsi="Times New Roman" w:cs="Times New Roman"/>
+        </w:rPr>
+        <w:t>i</w:t>
+      </w:r>
+      <w:r>
+        <w:rPr>
+          <w:rFonts w:ascii="Times New Roman" w:hAnsi="Times New Roman" w:cs="Times New Roman"/>
+        </w:rPr>
+        <w:t xml:space="preserve">s </w:t>
+      </w:r>
+      <w:r>
+        <w:rPr>
+          <w:rFonts w:ascii="Times New Roman" w:hAnsi="Times New Roman" w:cs="Times New Roman"/>
+        </w:rPr>
+        <w:t xml:space="preserve">a distributed web crawler that builds a web page link </w:t>
+      </w:r>
+      <w:r>
+        <w:rPr>
+          <w:rFonts w:ascii="Times New Roman" w:hAnsi="Times New Roman" w:cs="Times New Roman"/>
+        </w:rPr>
+        <w:t>directed graph (DG).</w:t>
+      </w:r>
+      <w:r>
+        <w:rPr>
+          <w:rFonts w:ascii="Times New Roman" w:hAnsi="Times New Roman" w:cs="Times New Roman"/>
+        </w:rPr>
+        <w:t xml:space="preserve"> Starting from some page on the web, a DG could be constructed to capture the relationship between web pages reachable from that page. Each page </w:t>
+      </w:r>
+      <w:r>
+        <w:rPr>
+          <w:rFonts w:ascii="Times New Roman" w:hAnsi="Times New Roman" w:cs="Times New Roman"/>
+        </w:rPr>
+        <w:t>would be</w:t>
+      </w:r>
+      <w:r>
+        <w:rPr>
+          <w:rFonts w:ascii="Times New Roman" w:hAnsi="Times New Roman" w:cs="Times New Roman"/>
+        </w:rPr>
+        <w:t xml:space="preserve"> represented by a vertex and each link </w:t>
+      </w:r>
+      <w:r>
+        <w:rPr>
+          <w:rFonts w:ascii="Times New Roman" w:hAnsi="Times New Roman" w:cs="Times New Roman"/>
+        </w:rPr>
+        <w:t>would be</w:t>
+      </w:r>
+      <w:r>
+        <w:rPr>
+          <w:rFonts w:ascii="Times New Roman" w:hAnsi="Times New Roman" w:cs="Times New Roman"/>
+        </w:rPr>
+        <w:t xml:space="preserve"> represented by an edge. Such DGs are used in the Page Rank algorithm originally invented by Google [</w:t>
+      </w:r>
+      <w:r>
+        <w:rPr>
+          <w:rFonts w:ascii="Times New Roman" w:hAnsi="Times New Roman" w:cs="Times New Roman"/>
+        </w:rPr>
+        <w:t>16</w:t>
+      </w:r>
+      <w:r>
+        <w:rPr>
+          <w:rFonts w:ascii="Times New Roman" w:hAnsi="Times New Roman" w:cs="Times New Roman"/>
+        </w:rPr>
+        <w:t>].</w:t>
+      </w:r>
+    </w:p>
+    <w:p>
+      <w:pPr>
+        <w:pStyle w:val="NoSpacing"/>
+        <w:spacing w:line="276" w:lineRule="auto"/>
+        <w:ind w:firstLine="426"/>
+        <w:jc w:val="both"/>
+        <w:rPr>
+          <w:rFonts w:ascii="Times New Roman" w:hAnsi="Times New Roman" w:cs="Times New Roman"/>
+        </w:rPr>
+      </w:pPr>
+      <w:r>
+        <w:rPr>
+          <w:rFonts w:ascii="Times New Roman" w:hAnsi="Times New Roman" w:cs="Times New Roman"/>
+        </w:rPr>
+        <w:t xml:space="preserve">Any graph could be represented as a key-value store with the keys being vertices and values for each key capturing the list of neighbors for the vertex. See figures </w:t>
+      </w:r>
+      <w:r>
+        <w:rPr>
+          <w:rFonts w:ascii="Times New Roman" w:hAnsi="Times New Roman" w:cs="Times New Roman"/>
+        </w:rPr>
+        <w:t xml:space="preserve">11 </w:t>
+      </w:r>
+      <w:r>
+        <w:rPr>
+          <w:rFonts w:ascii="Times New Roman" w:hAnsi="Times New Roman" w:cs="Times New Roman"/>
+        </w:rPr>
+        <w:t>and 1</w:t>
+      </w:r>
+      <w:r>
+        <w:rPr>
+          <w:rFonts w:ascii="Times New Roman" w:hAnsi="Times New Roman" w:cs="Times New Roman"/>
+        </w:rPr>
+        <w:t>2</w:t>
+      </w:r>
+      <w:r>
+        <w:rPr>
+          <w:rFonts w:ascii="Times New Roman" w:hAnsi="Times New Roman" w:cs="Times New Roman"/>
+        </w:rPr>
+        <w:t xml:space="preserve"> for an example of </w:t>
+      </w:r>
+      <w:r>
+        <w:rPr>
+          <w:rFonts w:ascii="Times New Roman" w:hAnsi="Times New Roman" w:cs="Times New Roman"/>
+        </w:rPr>
+        <w:t>web page link</w:t>
+      </w:r>
+      <w:r>
+        <w:rPr>
+          <w:rFonts w:ascii="Times New Roman" w:hAnsi="Times New Roman" w:cs="Times New Roman"/>
+        </w:rPr>
+        <w:t xml:space="preserve"> DG and its representation as a key-value store.</w:t>
+      </w:r>
+    </w:p>
+    <w:p>
+      <w:pPr>
+        <w:pStyle w:val="NoSpacing"/>
+        <w:spacing w:line="276" w:lineRule="auto"/>
+        <w:ind w:firstLine="426"/>
+        <w:jc w:val="both"/>
+        <w:rPr>
+          <w:rFonts w:ascii="Times New Roman" w:hAnsi="Times New Roman" w:cs="Times New Roman"/>
+        </w:rPr>
+      </w:pPr>
+      <w:r>
+        <w:rPr>
+          <w:rFonts w:ascii="Times New Roman" w:hAnsi="Times New Roman" w:cs="Times New Roman"/>
+        </w:rPr>
+        <w:t>The web page link DG framework was</w:t>
+      </w:r>
+      <w:r>
+        <w:rPr>
+          <w:rFonts w:ascii="Times New Roman" w:hAnsi="Times New Roman" w:cs="Times New Roman"/>
+        </w:rPr>
+        <w:t xml:space="preserve"> built a as an application proof-of-concept to Chevrotain</w:t>
       </w:r>
       <w:r>
         <w:rPr>
           <w:rFonts w:ascii="Times New Roman" w:hAnsi="Times New Roman" w:cs="Times New Roman"/>
         </w:rPr>
         <w:t>.</w:t>
+      </w:r>
+      <w:r>
+        <w:rPr>
+          <w:rFonts w:ascii="Times New Roman" w:hAnsi="Times New Roman" w:cs="Times New Roman"/>
+        </w:rPr>
+        <w:t xml:space="preserve"> </w:t>
+      </w:r>
+      <w:r>
+        <w:rPr>
+          <w:rFonts w:ascii="Times New Roman" w:hAnsi="Times New Roman" w:cs="Times New Roman"/>
+        </w:rPr>
+        <w:t>A client communicating with a certain replica is given a starting Wikipedia page (for example “Java”) and crawls any webpages originating from that page up to a certain depth, sending commands to Chevrotain to insert keys and values as pages are traversed. Other clients are given other starting webpages and send commands to their respective replicas. Chevrotain replicas then replicate the commands or exchange state to arrive at a uniform view of the Wikipedia page DG.</w:t>
+      </w:r>
+      <w:r>
+        <w:rPr>
+          <w:rFonts w:ascii="Times New Roman" w:hAnsi="Times New Roman" w:cs="Times New Roman"/>
+        </w:rPr>
+        <w:t xml:space="preserve"> </w:t>
+      </w:r>
+      <w:r>
+        <w:rPr>
+          <w:rFonts w:ascii="Times New Roman" w:hAnsi="Times New Roman" w:cs="Times New Roman"/>
+        </w:rPr>
+        <w:t>The Chevrotain implementations were tested using this framework and achieved perfect eventual consistency; however, this framework was not used for any benchmark measurements at this time.</w:t>
+      </w:r>
+      <w:r>
+        <w:rPr>
+          <w:rFonts w:ascii="Times New Roman" w:hAnsi="Times New Roman" w:cs="Times New Roman"/>
+        </w:rPr>
+        <w:t xml:space="preserve"> </w:t>
+      </w:r>
+    </w:p>
+    <w:p>
+      <w:pPr>
+        <w:pStyle w:val="NoSpacing"/>
+        <w:spacing w:line="276" w:lineRule="auto"/>
+        <w:ind w:firstLine="426"/>
+        <w:jc w:val="both"/>
+        <w:rPr>
+          <w:rFonts w:ascii="Times New Roman" w:hAnsi="Times New Roman" w:cs="Times New Roman"/>
+        </w:rPr>
+      </w:pPr>
+    </w:p>
+    <w:p>
+      <w:pPr>
+        <w:pStyle w:val="NoSpacing"/>
+        <w:spacing w:line="276" w:lineRule="auto"/>
+        <w:ind w:firstLine="426"/>
+        <w:jc w:val="both"/>
+        <w:rPr>
+          <w:rFonts w:ascii="Times New Roman" w:hAnsi="Times New Roman" w:cs="Times New Roman"/>
+          <w:b/>
+          <w:bCs/>
+        </w:rPr>
+      </w:pPr>
+      <w:r>
+        <w:rPr>
+          <w:rFonts w:ascii="Times New Roman" w:hAnsi="Times New Roman" w:cs="Times New Roman"/>
+          <w:b/>
+          <w:bCs/>
+        </w:rPr>
+        <w:t>Future Work</w:t>
+      </w:r>
+    </w:p>
+    <w:p>
+      <w:pPr>
+        <w:pStyle w:val="NoSpacing"/>
+        <w:spacing w:line="276" w:lineRule="auto"/>
+        <w:ind w:firstLine="426"/>
+        <w:jc w:val="both"/>
+        <w:rPr>
+          <w:rFonts w:ascii="Times New Roman" w:hAnsi="Times New Roman" w:cs="Times New Roman"/>
+        </w:rPr>
+      </w:pPr>
+      <w:r>
+        <w:rPr>
+          <w:rFonts w:ascii="Times New Roman" w:hAnsi="Times New Roman" w:cs="Times New Roman"/>
+        </w:rPr>
+        <w:t>Future work on this project would involve making Chevrotain more robust to failures and more performant. One of the goals would be to equip the CvRDT implementation with a better protocol for reaching agreement on the current safe tick among all replicas and responding to leader failures. In particular, Golang Paxos implementations</w:t>
+      </w:r>
+      <w:r>
+        <w:rPr>
+          <w:rFonts w:ascii="Times New Roman" w:hAnsi="Times New Roman" w:cs="Times New Roman"/>
+        </w:rPr>
+        <w:t xml:space="preserve"> []</w:t>
+      </w:r>
+      <w:r>
+        <w:rPr>
+          <w:rFonts w:ascii="Times New Roman" w:hAnsi="Times New Roman" w:cs="Times New Roman"/>
+        </w:rPr>
+        <w:t xml:space="preserve"> could be explored to address this. Another goal would b</w:t>
+      </w:r>
+      <w:r>
+        <w:rPr>
+          <w:rFonts w:ascii="Times New Roman" w:hAnsi="Times New Roman" w:cs="Times New Roman"/>
+        </w:rPr>
+        <w:t>e to have CmRDT</w:t>
+      </w:r>
+      <w:r>
+        <w:rPr>
+          <w:rFonts w:ascii="Times New Roman" w:hAnsi="Times New Roman" w:cs="Times New Roman"/>
+        </w:rPr>
+        <w:t xml:space="preserve"> implementations </w:t>
+      </w:r>
+      <w:r>
+        <w:rPr>
+          <w:rFonts w:ascii="Times New Roman" w:hAnsi="Times New Roman" w:cs="Times New Roman"/>
+        </w:rPr>
+        <w:t>b</w:t>
+      </w:r>
+      <w:r>
+        <w:rPr>
+          <w:rFonts w:ascii="Times New Roman" w:hAnsi="Times New Roman" w:cs="Times New Roman"/>
+        </w:rPr>
+        <w:t xml:space="preserve">e better suited to handle lengthy replica failures: should a replica be offline for </w:t>
+      </w:r>
+      <w:r>
+        <w:rPr>
+          <w:rFonts w:ascii="Times New Roman" w:hAnsi="Times New Roman" w:cs="Times New Roman"/>
+        </w:rPr>
+        <w:t xml:space="preserve">an </w:t>
+      </w:r>
+      <w:r>
+        <w:rPr>
+          <w:rFonts w:ascii="Times New Roman" w:hAnsi="Times New Roman" w:cs="Times New Roman"/>
+        </w:rPr>
+        <w:t>extend</w:t>
+      </w:r>
+      <w:r>
+        <w:rPr>
+          <w:rFonts w:ascii="Times New Roman" w:hAnsi="Times New Roman" w:cs="Times New Roman"/>
+        </w:rPr>
+        <w:t>ed</w:t>
+      </w:r>
+      <w:r>
+        <w:rPr>
+          <w:rFonts w:ascii="Times New Roman" w:hAnsi="Times New Roman" w:cs="Times New Roman"/>
+        </w:rPr>
+        <w:t xml:space="preserve"> period of time, it would </w:t>
+      </w:r>
+      <w:r>
+        <w:rPr>
+          <w:rFonts w:ascii="Times New Roman" w:hAnsi="Times New Roman" w:cs="Times New Roman"/>
+        </w:rPr>
+        <w:t>receive the entire state update as a single message, rather than receiving a series of messages containing individual commands.</w:t>
+      </w:r>
+    </w:p>
+    <w:p>
+      <w:pPr>
+        <w:pStyle w:val="NoSpacing"/>
+        <w:spacing w:line="276" w:lineRule="auto"/>
+        <w:ind w:firstLine="426"/>
+        <w:jc w:val="both"/>
+        <w:rPr>
+          <w:rFonts w:ascii="Times New Roman" w:hAnsi="Times New Roman" w:cs="Times New Roman"/>
+        </w:rPr>
+      </w:pPr>
+      <w:r>
+        <w:rPr>
+          <w:rFonts w:ascii="Times New Roman" w:hAnsi="Times New Roman" w:cs="Times New Roman"/>
+        </w:rPr>
+        <w:lastRenderedPageBreak/>
+        <w:t xml:space="preserve">Other test suites should be explored to gather performance measurements and evaluate robustness of Chevrotain. In particular, it would be interesting to see if there are any test suites that demonstrate best performance </w:t>
+      </w:r>
+      <w:r>
+        <w:rPr>
+          <w:rFonts w:ascii="Times New Roman" w:hAnsi="Times New Roman" w:cs="Times New Roman"/>
+        </w:rPr>
+        <w:t xml:space="preserve">when </w:t>
+      </w:r>
+      <w:r>
+        <w:rPr>
+          <w:rFonts w:ascii="Times New Roman" w:hAnsi="Times New Roman" w:cs="Times New Roman"/>
+        </w:rPr>
+        <w:t>on</w:t>
+      </w:r>
+      <w:r>
+        <w:rPr>
+          <w:rFonts w:ascii="Times New Roman" w:hAnsi="Times New Roman" w:cs="Times New Roman"/>
+        </w:rPr>
+        <w:t>ly using a certain implementation of Chevrotain</w:t>
+      </w:r>
+      <w:r>
+        <w:rPr>
+          <w:rFonts w:ascii="Times New Roman" w:hAnsi="Times New Roman" w:cs="Times New Roman"/>
+        </w:rPr>
+        <w:t>.</w:t>
+      </w:r>
+    </w:p>
+    <w:p>
+      <w:pPr>
+        <w:pStyle w:val="NoSpacing"/>
+        <w:spacing w:line="276" w:lineRule="auto"/>
+        <w:ind w:firstLine="426"/>
+        <w:jc w:val="both"/>
+        <w:rPr>
+          <w:rFonts w:ascii="Times New Roman" w:hAnsi="Times New Roman" w:cs="Times New Roman"/>
+        </w:rPr>
+      </w:pPr>
+      <w:r>
+        <w:rPr>
+          <w:rFonts w:ascii="Times New Roman" w:hAnsi="Times New Roman" w:cs="Times New Roman"/>
+        </w:rPr>
+        <w:t>A more interesting</w:t>
+      </w:r>
+      <w:r>
+        <w:rPr>
+          <w:rFonts w:ascii="Times New Roman" w:hAnsi="Times New Roman" w:cs="Times New Roman"/>
+        </w:rPr>
+        <w:t xml:space="preserve"> web crawling</w:t>
+      </w:r>
+      <w:r>
+        <w:rPr>
+          <w:rFonts w:ascii="Times New Roman" w:hAnsi="Times New Roman" w:cs="Times New Roman"/>
+        </w:rPr>
+        <w:t xml:space="preserve"> experiment would be to have Chevrotain replicas situated in different </w:t>
+      </w:r>
+      <w:r>
+        <w:rPr>
+          <w:rFonts w:ascii="Times New Roman" w:hAnsi="Times New Roman" w:cs="Times New Roman"/>
+        </w:rPr>
+        <w:t>geographical regions crawl web pages located in those regions, only occasionally exchanging states between themselves. In particular, it would be interesting to see if there would be a performance gain in comparison to a web crawler situated in a single region crawling pages from all over the globe.</w:t>
+      </w:r>
+    </w:p>
+    <w:p>
+      <w:pPr>
+        <w:pStyle w:val="NoSpacing"/>
+        <w:spacing w:line="276" w:lineRule="auto"/>
+        <w:ind w:firstLine="426"/>
+        <w:jc w:val="both"/>
+        <w:rPr>
+          <w:rFonts w:ascii="Times New Roman" w:hAnsi="Times New Roman" w:cs="Times New Roman"/>
+        </w:rPr>
+      </w:pPr>
+    </w:p>
+    <w:p>
+      <w:pPr>
+        <w:pStyle w:val="NoSpacing"/>
+        <w:spacing w:line="276" w:lineRule="auto"/>
+        <w:ind w:firstLine="426"/>
+        <w:jc w:val="both"/>
+        <w:rPr>
+          <w:rFonts w:ascii="Times New Roman" w:hAnsi="Times New Roman" w:cs="Times New Roman"/>
+          <w:b/>
+          <w:bCs/>
+        </w:rPr>
+      </w:pPr>
+      <w:r>
+        <w:rPr>
+          <w:rFonts w:ascii="Times New Roman" w:hAnsi="Times New Roman" w:cs="Times New Roman"/>
+          <w:b/>
+          <w:bCs/>
+        </w:rPr>
+        <w:t>Related Work</w:t>
+      </w:r>
+    </w:p>
+    <w:p>
+      <w:pPr>
+        <w:pStyle w:val="NoSpacing"/>
+        <w:spacing w:line="276" w:lineRule="auto"/>
+        <w:ind w:firstLine="426"/>
+        <w:jc w:val="both"/>
+        <w:rPr>
+          <w:rFonts w:ascii="Times New Roman" w:hAnsi="Times New Roman" w:cs="Times New Roman"/>
+        </w:rPr>
+      </w:pPr>
+      <w:r>
+        <w:rPr>
+          <w:rFonts w:ascii="Times New Roman" w:hAnsi="Times New Roman" w:cs="Times New Roman"/>
+        </w:rPr>
+        <w:t xml:space="preserve">There are several excellent CRDT libraries, most of them are written in JavaScript [6]. </w:t>
+      </w:r>
+      <w:r>
+        <w:rPr>
+          <w:rFonts w:ascii="Times New Roman" w:hAnsi="Times New Roman" w:cs="Times New Roman"/>
+        </w:rPr>
+        <w:t>Many</w:t>
+      </w:r>
+      <w:r>
+        <w:rPr>
+          <w:rFonts w:ascii="Times New Roman" w:hAnsi="Times New Roman" w:cs="Times New Roman"/>
+        </w:rPr>
+        <w:t xml:space="preserve"> of those are domain specific and not directly related to key-value stores, such as the auto-merge library for JSON files [7].</w:t>
+      </w:r>
+      <w:r>
+        <w:rPr>
+          <w:rFonts w:ascii="Times New Roman" w:hAnsi="Times New Roman" w:cs="Times New Roman"/>
+        </w:rPr>
+        <w:t xml:space="preserve"> </w:t>
+      </w:r>
+      <w:r>
+        <w:rPr>
+          <w:rFonts w:ascii="Times New Roman" w:hAnsi="Times New Roman" w:cs="Times New Roman"/>
+        </w:rPr>
+        <w:t xml:space="preserve">However, many modern databases either support or are adapted to support CRDT frameworks. One example is the </w:t>
+      </w:r>
+      <w:hyperlink r:id="rId5" w:history="1">
+        <w:r>
+          <w:rPr>
+            <w:rStyle w:val="Hyperlink"/>
+            <w:rFonts w:ascii="Times New Roman" w:hAnsi="Times New Roman" w:cs="Times New Roman"/>
+            <w:color w:val="auto"/>
+            <w:u w:val="none"/>
+          </w:rPr>
+          <w:t>Microsoft Azure CosmosDB</w:t>
+        </w:r>
+      </w:hyperlink>
+      <w:r>
+        <w:rPr>
+          <w:rFonts w:ascii="Times New Roman" w:hAnsi="Times New Roman" w:cs="Times New Roman"/>
+        </w:rPr>
+        <w:t xml:space="preserve"> that </w:t>
+      </w:r>
+      <w:r>
+        <w:rPr>
+          <w:rFonts w:ascii="Times New Roman" w:hAnsi="Times New Roman" w:cs="Times New Roman"/>
+        </w:rPr>
+        <w:t>supports</w:t>
+      </w:r>
+      <w:r>
+        <w:rPr>
+          <w:rFonts w:ascii="Times New Roman" w:hAnsi="Times New Roman" w:cs="Times New Roman"/>
+        </w:rPr>
+        <w:t xml:space="preserve"> CRTDs and either uses a LWW policy to resolve conflicts or requires users to supply a custom JavaScript for custom conflict resolution semantics.</w:t>
+      </w:r>
+    </w:p>
+    <w:p>
+      <w:pPr>
+        <w:pStyle w:val="NoSpacing"/>
+        <w:spacing w:line="276" w:lineRule="auto"/>
+        <w:ind w:firstLine="426"/>
+        <w:jc w:val="both"/>
+        <w:rPr>
+          <w:rFonts w:ascii="Times New Roman" w:hAnsi="Times New Roman" w:cs="Times New Roman"/>
+        </w:rPr>
+      </w:pPr>
+      <w:r>
+        <w:rPr>
+          <w:rFonts w:ascii="Times New Roman" w:hAnsi="Times New Roman" w:cs="Times New Roman"/>
+        </w:rPr>
+        <w:t xml:space="preserve"> </w:t>
+      </w:r>
+      <w:r>
+        <w:rPr>
+          <w:rFonts w:ascii="Times New Roman" w:hAnsi="Times New Roman" w:cs="Times New Roman"/>
+        </w:rPr>
+        <w:t xml:space="preserve">Perhaps the closest </w:t>
+      </w:r>
+      <w:r>
+        <w:rPr>
+          <w:rFonts w:ascii="Times New Roman" w:hAnsi="Times New Roman" w:cs="Times New Roman"/>
+        </w:rPr>
+        <w:t>work</w:t>
+      </w:r>
+      <w:r>
+        <w:rPr>
+          <w:rFonts w:ascii="Times New Roman" w:hAnsi="Times New Roman" w:cs="Times New Roman"/>
+        </w:rPr>
+        <w:t xml:space="preserve"> to this project is Roshi, </w:t>
+      </w:r>
+      <w:r>
+        <w:rPr>
+          <w:rFonts w:ascii="Times New Roman" w:hAnsi="Times New Roman" w:cs="Times New Roman"/>
+        </w:rPr>
+        <w:t>which is a Golan</w:t>
+      </w:r>
+      <w:r>
+        <w:rPr>
+          <w:rFonts w:ascii="Times New Roman" w:hAnsi="Times New Roman" w:cs="Times New Roman"/>
+        </w:rPr>
+        <w:t>g</w:t>
+      </w:r>
+      <w:r>
+        <w:rPr>
+          <w:rFonts w:ascii="Times New Roman" w:hAnsi="Times New Roman" w:cs="Times New Roman"/>
+        </w:rPr>
+        <w:t xml:space="preserve"> implementation of</w:t>
+      </w:r>
+      <w:r>
+        <w:rPr>
+          <w:rFonts w:ascii="Times New Roman" w:hAnsi="Times New Roman" w:cs="Times New Roman"/>
+        </w:rPr>
+        <w:t xml:space="preserve"> a</w:t>
+      </w:r>
+      <w:r>
+        <w:rPr>
+          <w:rFonts w:ascii="Times New Roman" w:hAnsi="Times New Roman" w:cs="Times New Roman"/>
+        </w:rPr>
+        <w:t xml:space="preserve">n event store based on a CRDT </w:t>
+      </w:r>
+      <w:r>
+        <w:rPr>
+          <w:rFonts w:ascii="Times New Roman" w:hAnsi="Times New Roman" w:cs="Times New Roman"/>
+        </w:rPr>
+        <w:t>LWW</w:t>
+      </w:r>
+      <w:r>
+        <w:rPr>
+          <w:rFonts w:ascii="Times New Roman" w:hAnsi="Times New Roman" w:cs="Times New Roman"/>
+        </w:rPr>
+        <w:t xml:space="preserve"> </w:t>
+      </w:r>
+      <w:r>
+        <w:rPr>
+          <w:rFonts w:ascii="Times New Roman" w:hAnsi="Times New Roman" w:cs="Times New Roman"/>
+        </w:rPr>
+        <w:t>element</w:t>
+      </w:r>
+      <w:r>
+        <w:rPr>
+          <w:rFonts w:ascii="Times New Roman" w:hAnsi="Times New Roman" w:cs="Times New Roman"/>
+        </w:rPr>
+        <w:t xml:space="preserve"> </w:t>
+      </w:r>
+      <w:r>
+        <w:rPr>
+          <w:rFonts w:ascii="Times New Roman" w:hAnsi="Times New Roman" w:cs="Times New Roman"/>
+        </w:rPr>
+        <w:t xml:space="preserve">set </w:t>
+      </w:r>
+      <w:r>
+        <w:rPr>
+          <w:rFonts w:ascii="Times New Roman" w:hAnsi="Times New Roman" w:cs="Times New Roman"/>
+        </w:rPr>
+        <w:t>w</w:t>
+      </w:r>
+      <w:r>
+        <w:rPr>
+          <w:rFonts w:ascii="Times New Roman" w:hAnsi="Times New Roman" w:cs="Times New Roman"/>
+        </w:rPr>
+        <w:t>ith limited inline garbage collection</w:t>
+      </w:r>
+      <w:r>
+        <w:rPr>
+          <w:rFonts w:ascii="Times New Roman" w:hAnsi="Times New Roman" w:cs="Times New Roman"/>
+        </w:rPr>
+        <w:t>. Moreover, Roshi is built on top of Redis, a distributed key-value store.</w:t>
+      </w:r>
+      <w:r>
+        <w:rPr>
+          <w:rFonts w:ascii="Times New Roman" w:hAnsi="Times New Roman" w:cs="Times New Roman"/>
+        </w:rPr>
+        <w:t xml:space="preserve"> Roshi originated from the need to manage social media events in SoundCloud (for example, reposts of music tracks).</w:t>
+      </w:r>
+    </w:p>
+    <w:p>
+      <w:pPr>
+        <w:pStyle w:val="NoSpacing"/>
+        <w:spacing w:line="276" w:lineRule="auto"/>
+        <w:ind w:firstLine="426"/>
+        <w:jc w:val="both"/>
+        <w:rPr>
+          <w:rFonts w:ascii="Times New Roman" w:hAnsi="Times New Roman" w:cs="Times New Roman"/>
+        </w:rPr>
+      </w:pPr>
+    </w:p>
+    <w:p>
+      <w:pPr>
+        <w:pStyle w:val="NoSpacing"/>
+        <w:spacing w:line="276" w:lineRule="auto"/>
+        <w:ind w:firstLine="426"/>
+        <w:jc w:val="both"/>
+        <w:rPr>
+          <w:rFonts w:ascii="Times New Roman" w:hAnsi="Times New Roman" w:cs="Times New Roman"/>
+          <w:b/>
+          <w:bCs/>
+        </w:rPr>
+      </w:pPr>
+      <w:r>
+        <w:rPr>
+          <w:rFonts w:ascii="Times New Roman" w:hAnsi="Times New Roman" w:cs="Times New Roman"/>
+          <w:b/>
+          <w:bCs/>
+        </w:rPr>
+        <w:t>Conclusions</w:t>
+      </w:r>
+    </w:p>
+    <w:p>
+      <w:pPr>
+        <w:pStyle w:val="NoSpacing"/>
+        <w:spacing w:line="276" w:lineRule="auto"/>
+        <w:ind w:firstLine="426"/>
+        <w:jc w:val="both"/>
+        <w:rPr>
+          <w:rFonts w:ascii="Times New Roman" w:hAnsi="Times New Roman" w:cs="Times New Roman"/>
+        </w:rPr>
+      </w:pPr>
+      <w:r>
+        <w:rPr>
+          <w:rFonts w:ascii="Times New Roman" w:hAnsi="Times New Roman" w:cs="Times New Roman"/>
+        </w:rPr>
+        <w:t>Chevrotain is a replicated key value store that achieves eventual consistency through the use of a conflict-free replicated data types (CRDTs).</w:t>
+      </w:r>
+      <w:r>
+        <w:rPr>
+          <w:rFonts w:ascii="Times New Roman" w:hAnsi="Times New Roman" w:cs="Times New Roman"/>
+        </w:rPr>
+        <w:t xml:space="preserve"> In this paper, we studied three different implementations of Chevrotain, one of which was state-based and the other two were operation-based, either with or without limited synchronization. The unsynchronized operation-based implementation performed best and was perhaps the easiest to work with. This is the only implementation that did not require any synchronization between replicas and did not require the end-user to specify a bias towards either the adds or removes of keys or values. The CvRDT implementation was the least performant and</w:t>
+      </w:r>
+      <w:r>
+        <w:rPr>
+          <w:rFonts w:ascii="Times New Roman" w:hAnsi="Times New Roman" w:cs="Times New Roman"/>
+        </w:rPr>
+        <w:t xml:space="preserve"> while being easiest to understand as a concept, came out to be</w:t>
+      </w:r>
+      <w:r>
+        <w:rPr>
+          <w:rFonts w:ascii="Times New Roman" w:hAnsi="Times New Roman" w:cs="Times New Roman"/>
+        </w:rPr>
+        <w:t xml:space="preserve"> surprisingly hard to implement</w:t>
+      </w:r>
+      <w:r>
+        <w:rPr>
+          <w:rFonts w:ascii="Times New Roman" w:hAnsi="Times New Roman" w:cs="Times New Roman"/>
+        </w:rPr>
+        <w:t xml:space="preserve"> </w:t>
+      </w:r>
+      <w:r>
+        <w:rPr>
+          <w:rFonts w:ascii="Times New Roman" w:hAnsi="Times New Roman" w:cs="Times New Roman"/>
+        </w:rPr>
+        <w:t>properly</w:t>
+      </w:r>
+      <w:r>
+        <w:rPr>
+          <w:rFonts w:ascii="Times New Roman" w:hAnsi="Times New Roman" w:cs="Times New Roman"/>
+        </w:rPr>
+        <w:t>.</w:t>
+      </w:r>
+    </w:p>
+    <w:p>
+      <w:pPr>
+        <w:pStyle w:val="NoSpacing"/>
+        <w:spacing w:line="276" w:lineRule="auto"/>
+        <w:ind w:firstLine="426"/>
+        <w:jc w:val="both"/>
+        <w:rPr>
+          <w:rFonts w:ascii="Times New Roman" w:hAnsi="Times New Roman" w:cs="Times New Roman"/>
+        </w:rPr>
+      </w:pPr>
+    </w:p>
+    <w:p>
+      <w:pPr>
+        <w:pStyle w:val="NoSpacing"/>
+        <w:spacing w:line="276" w:lineRule="auto"/>
+        <w:ind w:firstLine="426"/>
+        <w:jc w:val="both"/>
+        <w:rPr>
+          <w:rFonts w:ascii="Times New Roman" w:hAnsi="Times New Roman" w:cs="Times New Roman"/>
+          <w:b/>
+          <w:bCs/>
+        </w:rPr>
+      </w:pPr>
+      <w:r>
+        <w:rPr>
+          <w:rFonts w:ascii="Times New Roman" w:hAnsi="Times New Roman" w:cs="Times New Roman"/>
+          <w:b/>
+          <w:bCs/>
+        </w:rPr>
+        <w:t>Acknowledgements</w:t>
+      </w:r>
+    </w:p>
+    <w:p>
+      <w:pPr>
+        <w:pStyle w:val="NoSpacing"/>
+        <w:spacing w:line="276" w:lineRule="auto"/>
+        <w:ind w:firstLine="426"/>
+        <w:jc w:val="both"/>
+        <w:rPr>
+          <w:rFonts w:ascii="Times New Roman" w:hAnsi="Times New Roman" w:cs="Times New Roman"/>
+        </w:rPr>
+      </w:pPr>
+      <w:r>
+        <w:rPr>
+          <w:rFonts w:ascii="Times New Roman" w:hAnsi="Times New Roman" w:cs="Times New Roman"/>
+        </w:rPr>
+        <w:t xml:space="preserve">The author thanks </w:t>
+      </w:r>
+      <w:r>
+        <w:rPr>
+          <w:rFonts w:ascii="Times New Roman" w:hAnsi="Times New Roman" w:cs="Times New Roman"/>
+        </w:rPr>
+        <w:t xml:space="preserve">Prof. </w:t>
+      </w:r>
+      <w:r>
+        <w:rPr>
+          <w:rFonts w:ascii="Times New Roman" w:hAnsi="Times New Roman" w:cs="Times New Roman"/>
+        </w:rPr>
+        <w:t>Ivan Beschastnikh</w:t>
+      </w:r>
+      <w:r>
+        <w:rPr>
+          <w:rFonts w:ascii="Times New Roman" w:hAnsi="Times New Roman" w:cs="Times New Roman"/>
+        </w:rPr>
+        <w:t xml:space="preserve"> for his insight and feedback throughout this </w:t>
+      </w:r>
+      <w:r>
+        <w:rPr>
+          <w:rFonts w:ascii="Times New Roman" w:hAnsi="Times New Roman" w:cs="Times New Roman"/>
+        </w:rPr>
+        <w:t>project and the permission to adopt the GoVector package for this project’s needs</w:t>
+      </w:r>
+      <w:r>
+        <w:rPr>
+          <w:rFonts w:ascii="Times New Roman" w:hAnsi="Times New Roman" w:cs="Times New Roman"/>
+        </w:rPr>
+        <w:t xml:space="preserve">. The author also appreciates the Microsoft Azure Education credit received from Prof. </w:t>
+      </w:r>
+      <w:r>
+        <w:rPr>
+          <w:rFonts w:ascii="Times New Roman" w:hAnsi="Times New Roman" w:cs="Times New Roman"/>
+        </w:rPr>
+        <w:t>Beschastnikh</w:t>
+      </w:r>
+      <w:r>
+        <w:rPr>
+          <w:rFonts w:ascii="Times New Roman" w:hAnsi="Times New Roman" w:cs="Times New Roman"/>
+        </w:rPr>
+        <w:t xml:space="preserve"> and Microsoft Azure.</w:t>
+      </w:r>
+      <w:r>
+        <w:rPr>
+          <w:rFonts w:ascii="Times New Roman" w:hAnsi="Times New Roman" w:cs="Times New Roman"/>
+        </w:rPr>
+        <w:t xml:space="preserve"> Finally, the </w:t>
+      </w:r>
+      <w:r>
+        <w:rPr>
+          <w:rFonts w:ascii="Times New Roman" w:hAnsi="Times New Roman" w:cs="Times New Roman"/>
+        </w:rPr>
+        <w:t xml:space="preserve">author acknowledges the use </w:t>
+      </w:r>
+      <w:r>
+        <w:rPr>
+          <w:rFonts w:ascii="Times New Roman" w:hAnsi="Times New Roman" w:cs="Times New Roman"/>
+        </w:rPr>
+        <w:t>of UBC’s MATLAB student</w:t>
+      </w:r>
+      <w:r>
+        <w:rPr>
+          <w:rFonts w:ascii="Times New Roman" w:hAnsi="Times New Roman" w:cs="Times New Roman"/>
+        </w:rPr>
+        <w:t xml:space="preserve"> </w:t>
+      </w:r>
+      <w:r>
+        <w:rPr>
+          <w:rFonts w:ascii="Times New Roman" w:hAnsi="Times New Roman" w:cs="Times New Roman"/>
+        </w:rPr>
+        <w:t>license for analyzing performance data</w:t>
+      </w:r>
+      <w:r>
+        <w:rPr>
+          <w:rFonts w:ascii="Times New Roman" w:hAnsi="Times New Roman" w:cs="Times New Roman"/>
+        </w:rPr>
+        <w:t xml:space="preserve"> and constructing figures for this paper.</w:t>
       </w:r>
     </w:p>
     <w:sectPr>
@@ -3930,6 +5921,92 @@
     </w:lvl>
   </w:abstractNum>
   <w:abstractNum w:abstractNumId="5" w15:restartNumberingAfterBreak="0">
+    <w:nsid w:val="2E134C6F"/>
+    <w:multiLevelType w:val="hybridMultilevel"/>
+    <w:tmpl w:val="29BC56C8"/>
+    <w:lvl w:ilvl="0" w:tplc="1009000F">
+      <w:start w:val="1"/>
+      <w:numFmt w:val="decimal"/>
+      <w:lvlText w:val="%1."/>
+      <w:lvlJc w:val="left"/>
+      <w:pPr>
+        <w:ind w:left="1200" w:hanging="360"/>
+      </w:pPr>
+    </w:lvl>
+    <w:lvl w:ilvl="1" w:tplc="10090019" w:tentative="1">
+      <w:start w:val="1"/>
+      <w:numFmt w:val="lowerLetter"/>
+      <w:lvlText w:val="%2."/>
+      <w:lvlJc w:val="left"/>
+      <w:pPr>
+        <w:ind w:left="1920" w:hanging="360"/>
+      </w:pPr>
+    </w:lvl>
+    <w:lvl w:ilvl="2" w:tplc="1009001B" w:tentative="1">
+      <w:start w:val="1"/>
+      <w:numFmt w:val="lowerRoman"/>
+      <w:lvlText w:val="%3."/>
+      <w:lvlJc w:val="right"/>
+      <w:pPr>
+        <w:ind w:left="2640" w:hanging="180"/>
+      </w:pPr>
+    </w:lvl>
+    <w:lvl w:ilvl="3" w:tplc="1009000F" w:tentative="1">
+      <w:start w:val="1"/>
+      <w:numFmt w:val="decimal"/>
+      <w:lvlText w:val="%4."/>
+      <w:lvlJc w:val="left"/>
+      <w:pPr>
+        <w:ind w:left="3360" w:hanging="360"/>
+      </w:pPr>
+    </w:lvl>
+    <w:lvl w:ilvl="4" w:tplc="10090019" w:tentative="1">
+      <w:start w:val="1"/>
+      <w:numFmt w:val="lowerLetter"/>
+      <w:lvlText w:val="%5."/>
+      <w:lvlJc w:val="left"/>
+      <w:pPr>
+        <w:ind w:left="4080" w:hanging="360"/>
+      </w:pPr>
+    </w:lvl>
+    <w:lvl w:ilvl="5" w:tplc="1009001B" w:tentative="1">
+      <w:start w:val="1"/>
+      <w:numFmt w:val="lowerRoman"/>
+      <w:lvlText w:val="%6."/>
+      <w:lvlJc w:val="right"/>
+      <w:pPr>
+        <w:ind w:left="4800" w:hanging="180"/>
+      </w:pPr>
+    </w:lvl>
+    <w:lvl w:ilvl="6" w:tplc="1009000F" w:tentative="1">
+      <w:start w:val="1"/>
+      <w:numFmt w:val="decimal"/>
+      <w:lvlText w:val="%7."/>
+      <w:lvlJc w:val="left"/>
+      <w:pPr>
+        <w:ind w:left="5520" w:hanging="360"/>
+      </w:pPr>
+    </w:lvl>
+    <w:lvl w:ilvl="7" w:tplc="10090019" w:tentative="1">
+      <w:start w:val="1"/>
+      <w:numFmt w:val="lowerLetter"/>
+      <w:lvlText w:val="%8."/>
+      <w:lvlJc w:val="left"/>
+      <w:pPr>
+        <w:ind w:left="6240" w:hanging="360"/>
+      </w:pPr>
+    </w:lvl>
+    <w:lvl w:ilvl="8" w:tplc="1009001B" w:tentative="1">
+      <w:start w:val="1"/>
+      <w:numFmt w:val="lowerRoman"/>
+      <w:lvlText w:val="%9."/>
+      <w:lvlJc w:val="right"/>
+      <w:pPr>
+        <w:ind w:left="6960" w:hanging="180"/>
+      </w:pPr>
+    </w:lvl>
+  </w:abstractNum>
+  <w:abstractNum w:abstractNumId="6" w15:restartNumberingAfterBreak="0">
     <w:nsid w:val="5C2C43A9"/>
     <w:multiLevelType w:val="hybridMultilevel"/>
     <w:tmpl w:val="F996A748"/>
@@ -4049,7 +6126,7 @@
     <w:abstractNumId w:val="3"/>
   </w:num>
   <w:num w:numId="3">
-    <w:abstractNumId w:val="5"/>
+    <w:abstractNumId w:val="6"/>
   </w:num>
   <w:num w:numId="4">
     <w:abstractNumId w:val="2"/>
@@ -4059,6 +6136,9 @@
   </w:num>
   <w:num w:numId="6">
     <w:abstractNumId w:val="1"/>
+  </w:num>
+  <w:num w:numId="7">
+    <w:abstractNumId w:val="5"/>
   </w:num>
 </w:numbering>
 </file>
@@ -4498,6 +6578,28 @@
       <w:spacing w:after="0" w:line="240" w:lineRule="auto"/>
     </w:pPr>
   </w:style>
+  <w:style w:type="character" w:styleId="PlaceholderText">
+    <w:name w:val="Placeholder Text"/>
+    <w:basedOn w:val="DefaultParagraphFont"/>
+    <w:uiPriority w:val="99"/>
+    <w:semiHidden/>
+    <w:rsid w:val="008E5819"/>
+    <w:rPr>
+      <w:color w:val="808080"/>
+    </w:rPr>
+  </w:style>
+  <w:style w:type="character" w:styleId="Hyperlink">
+    <w:name w:val="Hyperlink"/>
+    <w:basedOn w:val="DefaultParagraphFont"/>
+    <w:uiPriority w:val="99"/>
+    <w:semiHidden/>
+    <w:unhideWhenUsed/>
+    <w:rsid w:val="00657FEC"/>
+    <w:rPr>
+      <w:color w:val="0000FF"/>
+      <w:u w:val="single"/>
+    </w:rPr>
+  </w:style>
 </w:styles>
 </file>
 

</xml_diff>

<commit_message>
Report: Rough Draft Proofread
</commit_message>
<xml_diff>
--- a/docs/Report.docx
+++ b/docs/Report.docx
@@ -49,7 +49,21 @@
         <w:rPr>
           <w:rFonts w:ascii="Times New Roman" w:hAnsi="Times New Roman" w:cs="Times New Roman"/>
         </w:rPr>
-        <w:t xml:space="preserve">key value store that achieves eventual consistency through the use of a conflict-free replicated data types (CRDTs). This </w:t>
+        <w:t xml:space="preserve">key value store that achieves eventual consistency </w:t>
+      </w:r>
+      <w:proofErr w:type="gramStart"/>
+      <w:r>
+        <w:rPr>
+          <w:rFonts w:ascii="Times New Roman" w:hAnsi="Times New Roman" w:cs="Times New Roman"/>
+        </w:rPr>
+        <w:t>through the use of</w:t>
+      </w:r>
+      <w:proofErr w:type="gramEnd"/>
+      <w:r>
+        <w:rPr>
+          <w:rFonts w:ascii="Times New Roman" w:hAnsi="Times New Roman" w:cs="Times New Roman"/>
+        </w:rPr>
+        <w:t xml:space="preserve"> a conflict-free replicated data types (CRDTs). This </w:t>
       </w:r>
       <w:r>
         <w:rPr>
@@ -61,7 +75,43 @@
         <w:rPr>
           <w:rFonts w:ascii="Times New Roman" w:hAnsi="Times New Roman" w:cs="Times New Roman"/>
         </w:rPr>
-        <w:t xml:space="preserve"> describes the designs, evaluates performances, and compares three different approaches to the implementation of Chevrotain. One of the approaches is based on a state-based CRDT model (CvRDT), while the other two approaches are based on an operation-based CRDT model (CmRDT), either with or without limited synchronization. Latency of all implementations is measured as a function of throughput, and consistency of all implementations is compared to a replicated key-value store that </w:t>
+        <w:t xml:space="preserve"> describes the designs, evaluates performances, and compares three different approaches to the implementation of Chevrotain. One of the approaches is based on a state-based CRDT model (CvRDT), while the other two approaches are based on an operation-based CRDT model (CmRDT), </w:t>
+      </w:r>
+      <w:r>
+        <w:rPr>
+          <w:rFonts w:ascii="Times New Roman" w:hAnsi="Times New Roman" w:cs="Times New Roman"/>
+        </w:rPr>
+        <w:t xml:space="preserve">that is either completely unsynchronized or makes </w:t>
+      </w:r>
+      <w:r>
+        <w:rPr>
+          <w:rFonts w:ascii="Times New Roman" w:hAnsi="Times New Roman" w:cs="Times New Roman"/>
+        </w:rPr>
+        <w:t xml:space="preserve">limited </w:t>
+      </w:r>
+      <w:r>
+        <w:rPr>
+          <w:rFonts w:ascii="Times New Roman" w:hAnsi="Times New Roman" w:cs="Times New Roman"/>
+        </w:rPr>
+        <w:t xml:space="preserve">use of </w:t>
+      </w:r>
+      <w:r>
+        <w:rPr>
+          <w:rFonts w:ascii="Times New Roman" w:hAnsi="Times New Roman" w:cs="Times New Roman"/>
+        </w:rPr>
+        <w:t xml:space="preserve">synchronization. Latency of all implementations is measured as a function of throughput, and consistency of all implementations is compared to a </w:t>
+      </w:r>
+      <w:r>
+        <w:rPr>
+          <w:rFonts w:ascii="Times New Roman" w:hAnsi="Times New Roman" w:cs="Times New Roman"/>
+        </w:rPr>
+        <w:t xml:space="preserve">simple </w:t>
+      </w:r>
+      <w:r>
+        <w:rPr>
+          <w:rFonts w:ascii="Times New Roman" w:hAnsi="Times New Roman" w:cs="Times New Roman"/>
+        </w:rPr>
+        <w:t xml:space="preserve">replicated key-value store that </w:t>
       </w:r>
       <w:r>
         <w:rPr>
@@ -127,19 +177,45 @@
         <w:rPr>
           <w:rFonts w:ascii="Times New Roman" w:hAnsi="Times New Roman" w:cs="Times New Roman"/>
         </w:rPr>
-        <w:t xml:space="preserve"> unsynchronized CmRDT implementation of Chevrotain demonstrates best performance</w:t>
-      </w:r>
-      <w:r>
-        <w:rPr>
-          <w:rFonts w:ascii="Times New Roman" w:hAnsi="Times New Roman" w:cs="Times New Roman"/>
-        </w:rPr>
-        <w:t xml:space="preserve">. In particular, </w:t>
-      </w:r>
-      <w:r>
-        <w:rPr>
-          <w:rFonts w:ascii="Times New Roman" w:hAnsi="Times New Roman" w:cs="Times New Roman"/>
-        </w:rPr>
-        <w:t xml:space="preserve">this implementation easily scales to </w:t>
+        <w:t xml:space="preserve"> unsynchronized CmRDT implementation of Chevrotain demonstrates </w:t>
+      </w:r>
+      <w:r>
+        <w:rPr>
+          <w:rFonts w:ascii="Times New Roman" w:hAnsi="Times New Roman" w:cs="Times New Roman"/>
+        </w:rPr>
+        <w:t xml:space="preserve">the </w:t>
+      </w:r>
+      <w:r>
+        <w:rPr>
+          <w:rFonts w:ascii="Times New Roman" w:hAnsi="Times New Roman" w:cs="Times New Roman"/>
+        </w:rPr>
+        <w:t>best performance</w:t>
+      </w:r>
+      <w:r>
+        <w:rPr>
+          <w:rFonts w:ascii="Times New Roman" w:hAnsi="Times New Roman" w:cs="Times New Roman"/>
+        </w:rPr>
+        <w:t xml:space="preserve">. </w:t>
+      </w:r>
+      <w:proofErr w:type="gramStart"/>
+      <w:r>
+        <w:rPr>
+          <w:rFonts w:ascii="Times New Roman" w:hAnsi="Times New Roman" w:cs="Times New Roman"/>
+        </w:rPr>
+        <w:t xml:space="preserve">In particular, </w:t>
+      </w:r>
+      <w:r>
+        <w:rPr>
+          <w:rFonts w:ascii="Times New Roman" w:hAnsi="Times New Roman" w:cs="Times New Roman"/>
+        </w:rPr>
+        <w:t>this</w:t>
+      </w:r>
+      <w:proofErr w:type="gramEnd"/>
+      <w:r>
+        <w:rPr>
+          <w:rFonts w:ascii="Times New Roman" w:hAnsi="Times New Roman" w:cs="Times New Roman"/>
+        </w:rPr>
+        <w:t xml:space="preserve"> implementation easily scales to </w:t>
       </w:r>
       <w:r>
         <w:rPr>
@@ -290,7 +366,21 @@
         <w:rPr>
           <w:rFonts w:ascii="Times New Roman" w:hAnsi="Times New Roman" w:cs="Times New Roman"/>
         </w:rPr>
-        <w:t xml:space="preserve"> performance. On one end of the spectrum there is strong consistency which implies that the distributed system behaves like a single machine that serializes all operations. Strong consistency maintains perfect data consistency at all times, at the expense of high latency due to the need for synchronization and constant communication between nodes. On the other end of the spectrum is eventual consistency which allows for </w:t>
+        <w:t xml:space="preserve"> performance. On one end of the spectrum there is strong consistency which implies that the distributed system behaves like a single machine that serializes all operations. Strong consistency </w:t>
+      </w:r>
+      <w:proofErr w:type="gramStart"/>
+      <w:r>
+        <w:rPr>
+          <w:rFonts w:ascii="Times New Roman" w:hAnsi="Times New Roman" w:cs="Times New Roman"/>
+        </w:rPr>
+        <w:t>maintains perfect data consistency at all times</w:t>
+      </w:r>
+      <w:proofErr w:type="gramEnd"/>
+      <w:r>
+        <w:rPr>
+          <w:rFonts w:ascii="Times New Roman" w:hAnsi="Times New Roman" w:cs="Times New Roman"/>
+        </w:rPr>
+        <w:t xml:space="preserve">, at the expense of high latency due to the need for synchronization and constant communication between nodes. On the other end of the spectrum is eventual consistency which allows for </w:t>
       </w:r>
       <w:r>
         <w:rPr>
@@ -343,7 +433,33 @@
         <w:rPr>
           <w:rFonts w:ascii="Times New Roman" w:hAnsi="Times New Roman" w:cs="Times New Roman"/>
         </w:rPr>
-        <w:t xml:space="preserve"> performance. This has led to emergence of mixed consistency semantics, such as RedBlue consistency, consistency rationing, PSI and Horus [1, 2, 3, 4]. In such semantics, strong consistency is </w:t>
+        <w:t xml:space="preserve"> performance. This has led to </w:t>
+      </w:r>
+      <w:r>
+        <w:rPr>
+          <w:rFonts w:ascii="Times New Roman" w:hAnsi="Times New Roman" w:cs="Times New Roman"/>
+        </w:rPr>
+        <w:t xml:space="preserve">the </w:t>
+      </w:r>
+      <w:r>
+        <w:rPr>
+          <w:rFonts w:ascii="Times New Roman" w:hAnsi="Times New Roman" w:cs="Times New Roman"/>
+        </w:rPr>
+        <w:t xml:space="preserve">emergence of mixed consistency semantics, such as </w:t>
+      </w:r>
+      <w:proofErr w:type="spellStart"/>
+      <w:r>
+        <w:rPr>
+          <w:rFonts w:ascii="Times New Roman" w:hAnsi="Times New Roman" w:cs="Times New Roman"/>
+        </w:rPr>
+        <w:t>RedBlue</w:t>
+      </w:r>
+      <w:proofErr w:type="spellEnd"/>
+      <w:r>
+        <w:rPr>
+          <w:rFonts w:ascii="Times New Roman" w:hAnsi="Times New Roman" w:cs="Times New Roman"/>
+        </w:rPr>
+        <w:t xml:space="preserve"> consistency, consistency rationing, PSI and Horus [1, 2, 3, 4]. In such semantics, strong consistency is </w:t>
       </w:r>
       <w:r>
         <w:rPr>
@@ -355,7 +471,19 @@
         <w:rPr>
           <w:rFonts w:ascii="Times New Roman" w:hAnsi="Times New Roman" w:cs="Times New Roman"/>
         </w:rPr>
-        <w:t xml:space="preserve"> operations that depend on data to be immediately consistent, while weak consistency is used with operations for which a high degree of consistency is not necessary. An alternate approach is</w:t>
+        <w:t xml:space="preserve"> operations that depend on</w:t>
+      </w:r>
+      <w:r>
+        <w:rPr>
+          <w:rFonts w:ascii="Times New Roman" w:hAnsi="Times New Roman" w:cs="Times New Roman"/>
+        </w:rPr>
+        <w:t xml:space="preserve"> the</w:t>
+      </w:r>
+      <w:r>
+        <w:rPr>
+          <w:rFonts w:ascii="Times New Roman" w:hAnsi="Times New Roman" w:cs="Times New Roman"/>
+        </w:rPr>
+        <w:t xml:space="preserve"> data to be immediately consistent, while weak consistency is used with operations for which a high degree of consistency is not necessary. An alternate approach is</w:t>
       </w:r>
       <w:r>
         <w:rPr>
@@ -379,7 +507,19 @@
         <w:rPr>
           <w:rFonts w:ascii="Times New Roman" w:hAnsi="Times New Roman" w:cs="Times New Roman"/>
         </w:rPr>
-        <w:t xml:space="preserve"> the distributed system in a way that doesn’t require strong consistency at all. This is the approach that is used in concept of conflict-free replicated data types (CRDT) [5], which is the focus of this </w:t>
+        <w:t xml:space="preserve"> the distributed system in a way that </w:t>
+      </w:r>
+      <w:r>
+        <w:rPr>
+          <w:rFonts w:ascii="Times New Roman" w:hAnsi="Times New Roman" w:cs="Times New Roman"/>
+        </w:rPr>
+        <w:t>does not</w:t>
+      </w:r>
+      <w:r>
+        <w:rPr>
+          <w:rFonts w:ascii="Times New Roman" w:hAnsi="Times New Roman" w:cs="Times New Roman"/>
+        </w:rPr>
+        <w:t xml:space="preserve"> require strong consistency at all. This is the approach that is used in concept of conflict-free replicated data types (CRDT) [5], which is the focus of this </w:t>
       </w:r>
       <w:r>
         <w:rPr>
@@ -468,7 +608,19 @@
         <w:rPr>
           <w:rFonts w:ascii="Times New Roman" w:hAnsi="Times New Roman" w:cs="Times New Roman"/>
         </w:rPr>
-        <w:t>Three different approaches to implementation of Chevrotain are considered. One of the approaches is based on a CvRDT mode</w:t>
+        <w:t xml:space="preserve">Three different approaches to implementation of Chevrotain are considered. One of the approaches is based on </w:t>
+      </w:r>
+      <w:r>
+        <w:rPr>
+          <w:rFonts w:ascii="Times New Roman" w:hAnsi="Times New Roman" w:cs="Times New Roman"/>
+        </w:rPr>
+        <w:t>the</w:t>
+      </w:r>
+      <w:r>
+        <w:rPr>
+          <w:rFonts w:ascii="Times New Roman" w:hAnsi="Times New Roman" w:cs="Times New Roman"/>
+        </w:rPr>
+        <w:t xml:space="preserve"> CvRDT mode</w:t>
       </w:r>
       <w:r>
         <w:rPr>
@@ -497,13 +649,25 @@
         <w:rPr>
           <w:rFonts w:ascii="Times New Roman" w:hAnsi="Times New Roman" w:cs="Times New Roman"/>
         </w:rPr>
-        <w:t xml:space="preserve">Key-value stores present a very flexible data storage model that has widespread applications, which allows Chevrotain to be appropriate tool </w:t>
-      </w:r>
-      <w:r>
-        <w:rPr>
-          <w:rFonts w:ascii="Times New Roman" w:hAnsi="Times New Roman" w:cs="Times New Roman"/>
-        </w:rPr>
-        <w:t>in</w:t>
+        <w:t xml:space="preserve">Key-value stores present a flexible data storage model that has widespread </w:t>
+      </w:r>
+      <w:r>
+        <w:rPr>
+          <w:rFonts w:ascii="Times New Roman" w:hAnsi="Times New Roman" w:cs="Times New Roman"/>
+        </w:rPr>
+        <w:t>use</w:t>
+      </w:r>
+      <w:r>
+        <w:rPr>
+          <w:rFonts w:ascii="Times New Roman" w:hAnsi="Times New Roman" w:cs="Times New Roman"/>
+        </w:rPr>
+        <w:t xml:space="preserve">, which allows Chevrotain to be appropriate tool </w:t>
+      </w:r>
+      <w:r>
+        <w:rPr>
+          <w:rFonts w:ascii="Times New Roman" w:hAnsi="Times New Roman" w:cs="Times New Roman"/>
+        </w:rPr>
+        <w:t>for</w:t>
       </w:r>
       <w:r>
         <w:rPr>
@@ -574,7 +738,14 @@
         <w:rPr>
           <w:rFonts w:ascii="Times New Roman" w:hAnsi="Times New Roman" w:cs="Times New Roman"/>
         </w:rPr>
-        <w:t xml:space="preserve"> the performance evaluation results, while sections 5-</w:t>
+        <w:t xml:space="preserve"> the </w:t>
+      </w:r>
+      <w:r>
+        <w:rPr>
+          <w:rFonts w:ascii="Times New Roman" w:hAnsi="Times New Roman" w:cs="Times New Roman"/>
+        </w:rPr>
+        <w:lastRenderedPageBreak/>
+        <w:t>performance evaluation results, while sections 5-</w:t>
       </w:r>
       <w:r>
         <w:rPr>
@@ -598,7 +769,7 @@
         <w:rPr>
           <w:rFonts w:ascii="Times New Roman" w:hAnsi="Times New Roman" w:cs="Times New Roman"/>
         </w:rPr>
-        <w:t>related work, future work on this project and present the conclusion.</w:t>
+        <w:t>related work, future work and present the conclusion.</w:t>
       </w:r>
     </w:p>
     <w:p>
@@ -630,7 +801,6 @@
           <w:b/>
           <w:bCs/>
         </w:rPr>
-        <w:lastRenderedPageBreak/>
         <w:t>Background: CvRDT</w:t>
       </w:r>
     </w:p>
@@ -655,6 +825,12 @@
           <w:rFonts w:ascii="Times New Roman" w:hAnsi="Times New Roman" w:cs="Times New Roman"/>
         </w:rPr>
         <w:t>at specified intervals</w:t>
+      </w:r>
+      <w:r>
+        <w:rPr>
+          <w:rFonts w:ascii="Times New Roman" w:hAnsi="Times New Roman" w:cs="Times New Roman"/>
+        </w:rPr>
+        <w:t xml:space="preserve"> in time</w:t>
       </w:r>
       <w:r>
         <w:rPr>
@@ -859,7 +1035,19 @@
         <w:rPr>
           <w:rFonts w:ascii="Times New Roman" w:hAnsi="Times New Roman" w:cs="Times New Roman"/>
         </w:rPr>
-        <w:t>incoming state. The least upper bound (or join) is another term from set theory [1</w:t>
+        <w:t>incoming state</w:t>
+      </w:r>
+      <w:r>
+        <w:rPr>
+          <w:rFonts w:ascii="Times New Roman" w:hAnsi="Times New Roman" w:cs="Times New Roman"/>
+        </w:rPr>
+        <w:t>s</w:t>
+      </w:r>
+      <w:r>
+        <w:rPr>
+          <w:rFonts w:ascii="Times New Roman" w:hAnsi="Times New Roman" w:cs="Times New Roman"/>
+        </w:rPr>
+        <w:t>. The least upper bound (or join) is another term from set theory [1</w:t>
       </w:r>
       <w:r>
         <w:rPr>
@@ -889,7 +1077,31 @@
         <w:rPr>
           <w:rFonts w:ascii="Times New Roman" w:hAnsi="Times New Roman" w:cs="Times New Roman"/>
         </w:rPr>
-        <w:t xml:space="preserve"> essentially means that the merge operation determines the maximal state of the local and incoming state.</w:t>
+        <w:t xml:space="preserve"> </w:t>
+      </w:r>
+      <w:r>
+        <w:rPr>
+          <w:rFonts w:ascii="Times New Roman" w:hAnsi="Times New Roman" w:cs="Times New Roman"/>
+        </w:rPr>
+        <w:t>effectively</w:t>
+      </w:r>
+      <w:r>
+        <w:rPr>
+          <w:rFonts w:ascii="Times New Roman" w:hAnsi="Times New Roman" w:cs="Times New Roman"/>
+        </w:rPr>
+        <w:t xml:space="preserve"> means that the merge operation determines the maximal state of the local and incoming state</w:t>
+      </w:r>
+      <w:r>
+        <w:rPr>
+          <w:rFonts w:ascii="Times New Roman" w:hAnsi="Times New Roman" w:cs="Times New Roman"/>
+        </w:rPr>
+        <w:t>s</w:t>
+      </w:r>
+      <w:r>
+        <w:rPr>
+          <w:rFonts w:ascii="Times New Roman" w:hAnsi="Times New Roman" w:cs="Times New Roman"/>
+        </w:rPr>
+        <w:t>.</w:t>
       </w:r>
     </w:p>
     <w:p>
@@ -918,7 +1130,19 @@
         <w:rPr>
           <w:rFonts w:ascii="Times New Roman" w:hAnsi="Times New Roman" w:cs="Times New Roman"/>
         </w:rPr>
-        <w:t xml:space="preserve"> is concerned with merging logs: the merge method just takes the union of the local and incoming log.</w:t>
+        <w:t xml:space="preserve"> is concerned with merging logs: the merge method just takes the union of the local and incoming log</w:t>
+      </w:r>
+      <w:r>
+        <w:rPr>
+          <w:rFonts w:ascii="Times New Roman" w:hAnsi="Times New Roman" w:cs="Times New Roman"/>
+        </w:rPr>
+        <w:t>s</w:t>
+      </w:r>
+      <w:r>
+        <w:rPr>
+          <w:rFonts w:ascii="Times New Roman" w:hAnsi="Times New Roman" w:cs="Times New Roman"/>
+        </w:rPr>
+        <w:t>.</w:t>
       </w:r>
     </w:p>
     <w:p>
@@ -989,7 +1213,19 @@
         <w:rPr>
           <w:rFonts w:ascii="Times New Roman" w:hAnsi="Times New Roman" w:cs="Times New Roman"/>
         </w:rPr>
-        <w:t xml:space="preserve"> and one such model </w:t>
+        <w:t xml:space="preserve"> and one such </w:t>
+      </w:r>
+      <w:r>
+        <w:rPr>
+          <w:rFonts w:ascii="Times New Roman" w:hAnsi="Times New Roman" w:cs="Times New Roman"/>
+        </w:rPr>
+        <w:t>framework</w:t>
+      </w:r>
+      <w:r>
+        <w:rPr>
+          <w:rFonts w:ascii="Times New Roman" w:hAnsi="Times New Roman" w:cs="Times New Roman"/>
+        </w:rPr>
+        <w:t xml:space="preserve"> </w:t>
       </w:r>
       <w:r>
         <w:rPr>
@@ -1001,7 +1237,7 @@
         <w:rPr>
           <w:rFonts w:ascii="Times New Roman" w:hAnsi="Times New Roman" w:cs="Times New Roman"/>
         </w:rPr>
-        <w:t>last</w:t>
+        <w:t>LWW</w:t>
       </w:r>
       <w:r>
         <w:rPr>
@@ -1013,7 +1249,7 @@
         <w:rPr>
           <w:rFonts w:ascii="Times New Roman" w:hAnsi="Times New Roman" w:cs="Times New Roman"/>
         </w:rPr>
-        <w:t xml:space="preserve"> write</w:t>
+        <w:t>element</w:t>
       </w:r>
       <w:r>
         <w:rPr>
@@ -1025,7 +1261,133 @@
         <w:rPr>
           <w:rFonts w:ascii="Times New Roman" w:hAnsi="Times New Roman" w:cs="Times New Roman"/>
         </w:rPr>
-        <w:t>wins (LWW)</w:t>
+        <w:t>set</w:t>
+      </w:r>
+      <w:r>
+        <w:rPr>
+          <w:rFonts w:ascii="Times New Roman" w:hAnsi="Times New Roman" w:cs="Times New Roman"/>
+        </w:rPr>
+        <w:t xml:space="preserve"> (</w:t>
+      </w:r>
+      <w:r>
+        <w:rPr>
+          <w:rFonts w:ascii="Times New Roman" w:hAnsi="Times New Roman" w:cs="Times New Roman"/>
+        </w:rPr>
+        <w:t>last-write-wins</w:t>
+      </w:r>
+      <w:r>
+        <w:rPr>
+          <w:rFonts w:ascii="Times New Roman" w:hAnsi="Times New Roman" w:cs="Times New Roman"/>
+        </w:rPr>
+        <w:t>-element-set)</w:t>
+      </w:r>
+      <w:r>
+        <w:rPr>
+          <w:rFonts w:ascii="Times New Roman" w:hAnsi="Times New Roman" w:cs="Times New Roman"/>
+        </w:rPr>
+        <w:t xml:space="preserve">. </w:t>
+      </w:r>
+      <w:r>
+        <w:rPr>
+          <w:rFonts w:ascii="Times New Roman" w:hAnsi="Times New Roman" w:cs="Times New Roman"/>
+        </w:rPr>
+        <w:t>In this framework, f</w:t>
+      </w:r>
+      <w:r>
+        <w:rPr>
+          <w:rFonts w:ascii="Times New Roman" w:hAnsi="Times New Roman" w:cs="Times New Roman"/>
+        </w:rPr>
+        <w:t>or any set, two sets are maintained: an “add</w:t>
+      </w:r>
+      <w:r>
+        <w:rPr>
+          <w:rFonts w:ascii="Times New Roman" w:hAnsi="Times New Roman" w:cs="Times New Roman"/>
+        </w:rPr>
+        <w:t xml:space="preserve">” </w:t>
+      </w:r>
+      <w:r>
+        <w:rPr>
+          <w:rFonts w:ascii="Times New Roman" w:hAnsi="Times New Roman" w:cs="Times New Roman"/>
+        </w:rPr>
+        <w:t>set and a “remove</w:t>
+      </w:r>
+      <w:r>
+        <w:rPr>
+          <w:rFonts w:ascii="Times New Roman" w:hAnsi="Times New Roman" w:cs="Times New Roman"/>
+        </w:rPr>
+        <w:t>”</w:t>
+      </w:r>
+      <w:r>
+        <w:rPr>
+          <w:rFonts w:ascii="Times New Roman" w:hAnsi="Times New Roman" w:cs="Times New Roman"/>
+        </w:rPr>
+        <w:t xml:space="preserve"> set. Elements are </w:t>
+      </w:r>
+      <w:r>
+        <w:rPr>
+          <w:rFonts w:ascii="Times New Roman" w:hAnsi="Times New Roman" w:cs="Times New Roman"/>
+        </w:rPr>
+        <w:t xml:space="preserve">added to the LWW-element-set by being added to the add set and are </w:t>
+      </w:r>
+      <w:r>
+        <w:rPr>
+          <w:rFonts w:ascii="Times New Roman" w:hAnsi="Times New Roman" w:cs="Times New Roman"/>
+        </w:rPr>
+        <w:t>removed from the LWW</w:t>
+      </w:r>
+      <w:r>
+        <w:rPr>
+          <w:rFonts w:ascii="Times New Roman" w:hAnsi="Times New Roman" w:cs="Times New Roman"/>
+        </w:rPr>
+        <w:t>-</w:t>
+      </w:r>
+      <w:r>
+        <w:rPr>
+          <w:rFonts w:ascii="Times New Roman" w:hAnsi="Times New Roman" w:cs="Times New Roman"/>
+        </w:rPr>
+        <w:t>e</w:t>
+      </w:r>
+      <w:r>
+        <w:rPr>
+          <w:rFonts w:ascii="Times New Roman" w:hAnsi="Times New Roman" w:cs="Times New Roman"/>
+        </w:rPr>
+        <w:t>lement</w:t>
+      </w:r>
+      <w:r>
+        <w:rPr>
+          <w:rFonts w:ascii="Times New Roman" w:hAnsi="Times New Roman" w:cs="Times New Roman"/>
+        </w:rPr>
+        <w:t>-</w:t>
+      </w:r>
+      <w:r>
+        <w:rPr>
+          <w:rFonts w:ascii="Times New Roman" w:hAnsi="Times New Roman" w:cs="Times New Roman"/>
+        </w:rPr>
+        <w:t>s</w:t>
+      </w:r>
+      <w:r>
+        <w:rPr>
+          <w:rFonts w:ascii="Times New Roman" w:hAnsi="Times New Roman" w:cs="Times New Roman"/>
+        </w:rPr>
+        <w:t xml:space="preserve">et by being added to the remove set. All additions </w:t>
+      </w:r>
+      <w:r>
+        <w:rPr>
+          <w:rFonts w:ascii="Times New Roman" w:hAnsi="Times New Roman" w:cs="Times New Roman"/>
+        </w:rPr>
+        <w:t xml:space="preserve">and </w:t>
+      </w:r>
+      <w:r>
+        <w:rPr>
+          <w:rFonts w:ascii="Times New Roman" w:hAnsi="Times New Roman" w:cs="Times New Roman"/>
+        </w:rPr>
+        <w:t xml:space="preserve">removals </w:t>
+      </w:r>
+      <w:r>
+        <w:rPr>
+          <w:rFonts w:ascii="Times New Roman" w:hAnsi="Times New Roman" w:cs="Times New Roman"/>
+        </w:rPr>
+        <w:t>are</w:t>
       </w:r>
       <w:r>
         <w:rPr>
@@ -1037,25 +1399,31 @@
         <w:rPr>
           <w:rFonts w:ascii="Times New Roman" w:hAnsi="Times New Roman" w:cs="Times New Roman"/>
         </w:rPr>
-        <w:t xml:space="preserve">element set. </w:t>
-      </w:r>
-      <w:r>
-        <w:rPr>
-          <w:rFonts w:ascii="Times New Roman" w:hAnsi="Times New Roman" w:cs="Times New Roman"/>
-        </w:rPr>
-        <w:t>In this framework, f</w:t>
-      </w:r>
-      <w:r>
-        <w:rPr>
-          <w:rFonts w:ascii="Times New Roman" w:hAnsi="Times New Roman" w:cs="Times New Roman"/>
-        </w:rPr>
-        <w:t>or any set, two sets are maintained: an “add set” and a “remove set”. Elements are removed from the LWW</w:t>
-      </w:r>
-      <w:r>
-        <w:rPr>
-          <w:rFonts w:ascii="Times New Roman" w:hAnsi="Times New Roman" w:cs="Times New Roman"/>
-        </w:rPr>
-        <w:t xml:space="preserve"> e</w:t>
+        <w:t>marked with</w:t>
+      </w:r>
+      <w:r>
+        <w:rPr>
+          <w:rFonts w:ascii="Times New Roman" w:hAnsi="Times New Roman" w:cs="Times New Roman"/>
+        </w:rPr>
+        <w:t xml:space="preserve"> Lamport</w:t>
+      </w:r>
+      <w:r>
+        <w:rPr>
+          <w:rFonts w:ascii="Times New Roman" w:hAnsi="Times New Roman" w:cs="Times New Roman"/>
+        </w:rPr>
+        <w:t xml:space="preserve"> timestamps. An element is a member of the LWW</w:t>
+      </w:r>
+      <w:r>
+        <w:rPr>
+          <w:rFonts w:ascii="Times New Roman" w:hAnsi="Times New Roman" w:cs="Times New Roman"/>
+        </w:rPr>
+        <w:t>-</w:t>
+      </w:r>
+      <w:r>
+        <w:rPr>
+          <w:rFonts w:ascii="Times New Roman" w:hAnsi="Times New Roman" w:cs="Times New Roman"/>
+        </w:rPr>
+        <w:t>e</w:t>
       </w:r>
       <w:r>
         <w:rPr>
@@ -1067,31 +1435,91 @@
         <w:rPr>
           <w:rFonts w:ascii="Times New Roman" w:hAnsi="Times New Roman" w:cs="Times New Roman"/>
         </w:rPr>
-        <w:t xml:space="preserve"> s</w:t>
-      </w:r>
-      <w:r>
-        <w:rPr>
-          <w:rFonts w:ascii="Times New Roman" w:hAnsi="Times New Roman" w:cs="Times New Roman"/>
-        </w:rPr>
-        <w:t>et by being added to the remove set. All removals and additions are marked with</w:t>
-      </w:r>
-      <w:r>
-        <w:rPr>
-          <w:rFonts w:ascii="Times New Roman" w:hAnsi="Times New Roman" w:cs="Times New Roman"/>
-        </w:rPr>
-        <w:t xml:space="preserve"> Lamport</w:t>
-      </w:r>
-      <w:r>
-        <w:rPr>
-          <w:rFonts w:ascii="Times New Roman" w:hAnsi="Times New Roman" w:cs="Times New Roman"/>
-        </w:rPr>
-        <w:t xml:space="preserve"> timestamps. An element is a member of the LWW</w:t>
-      </w:r>
-      <w:r>
-        <w:rPr>
-          <w:rFonts w:ascii="Times New Roman" w:hAnsi="Times New Roman" w:cs="Times New Roman"/>
-        </w:rPr>
-        <w:t xml:space="preserve"> e</w:t>
+        <w:t>-</w:t>
+      </w:r>
+      <w:r>
+        <w:rPr>
+          <w:rFonts w:ascii="Times New Roman" w:hAnsi="Times New Roman" w:cs="Times New Roman"/>
+        </w:rPr>
+        <w:t>s</w:t>
+      </w:r>
+      <w:r>
+        <w:rPr>
+          <w:rFonts w:ascii="Times New Roman" w:hAnsi="Times New Roman" w:cs="Times New Roman"/>
+        </w:rPr>
+        <w:t xml:space="preserve">et if it is a member of the add set and is either not in the remove </w:t>
+      </w:r>
+      <w:r>
+        <w:rPr>
+          <w:rFonts w:ascii="Times New Roman" w:hAnsi="Times New Roman" w:cs="Times New Roman"/>
+        </w:rPr>
+        <w:t>set or</w:t>
+      </w:r>
+      <w:r>
+        <w:rPr>
+          <w:rFonts w:ascii="Times New Roman" w:hAnsi="Times New Roman" w:cs="Times New Roman"/>
+        </w:rPr>
+        <w:t xml:space="preserve"> is in the remove set but is marked with an earlier timestamp than </w:t>
+      </w:r>
+      <w:r>
+        <w:rPr>
+          <w:rFonts w:ascii="Times New Roman" w:hAnsi="Times New Roman" w:cs="Times New Roman"/>
+        </w:rPr>
+        <w:t xml:space="preserve">is marked </w:t>
+      </w:r>
+      <w:r>
+        <w:rPr>
+          <w:rFonts w:ascii="Times New Roman" w:hAnsi="Times New Roman" w:cs="Times New Roman"/>
+        </w:rPr>
+        <w:t xml:space="preserve">in the add set. In the case when the timestamps </w:t>
+      </w:r>
+      <w:r>
+        <w:rPr>
+          <w:rFonts w:ascii="Times New Roman" w:hAnsi="Times New Roman" w:cs="Times New Roman"/>
+        </w:rPr>
+        <w:t>of</w:t>
+      </w:r>
+      <w:r>
+        <w:rPr>
+          <w:rFonts w:ascii="Times New Roman" w:hAnsi="Times New Roman" w:cs="Times New Roman"/>
+        </w:rPr>
+        <w:t xml:space="preserve"> the </w:t>
+      </w:r>
+      <w:r>
+        <w:rPr>
+          <w:rFonts w:ascii="Times New Roman" w:hAnsi="Times New Roman" w:cs="Times New Roman"/>
+        </w:rPr>
+        <w:t xml:space="preserve">element in the </w:t>
+      </w:r>
+      <w:r>
+        <w:rPr>
+          <w:rFonts w:ascii="Times New Roman" w:hAnsi="Times New Roman" w:cs="Times New Roman"/>
+        </w:rPr>
+        <w:t xml:space="preserve">add and remove sets are identical, a user-defined bias towards either the add or the remove operations comes into play. Merging two replicas of </w:t>
+      </w:r>
+      <w:r>
+        <w:rPr>
+          <w:rFonts w:ascii="Times New Roman" w:hAnsi="Times New Roman" w:cs="Times New Roman"/>
+        </w:rPr>
+        <w:t>an</w:t>
+      </w:r>
+      <w:r>
+        <w:rPr>
+          <w:rFonts w:ascii="Times New Roman" w:hAnsi="Times New Roman" w:cs="Times New Roman"/>
+        </w:rPr>
+        <w:t xml:space="preserve"> LWW</w:t>
+      </w:r>
+      <w:r>
+        <w:rPr>
+          <w:rFonts w:ascii="Times New Roman" w:hAnsi="Times New Roman" w:cs="Times New Roman"/>
+        </w:rPr>
+        <w:t>-</w:t>
+      </w:r>
+      <w:r>
+        <w:rPr>
+          <w:rFonts w:ascii="Times New Roman" w:hAnsi="Times New Roman" w:cs="Times New Roman"/>
+        </w:rPr>
+        <w:t>e</w:t>
       </w:r>
       <w:r>
         <w:rPr>
@@ -1103,61 +1531,31 @@
         <w:rPr>
           <w:rFonts w:ascii="Times New Roman" w:hAnsi="Times New Roman" w:cs="Times New Roman"/>
         </w:rPr>
-        <w:t xml:space="preserve"> s</w:t>
-      </w:r>
-      <w:r>
-        <w:rPr>
-          <w:rFonts w:ascii="Times New Roman" w:hAnsi="Times New Roman" w:cs="Times New Roman"/>
-        </w:rPr>
-        <w:t xml:space="preserve">et if it is a member of the add set and is either not in the remove set, or is in the remove set but is marked with an earlier timestamp than in the add set. In the case when the timestamps </w:t>
-      </w:r>
-      <w:r>
-        <w:rPr>
-          <w:rFonts w:ascii="Times New Roman" w:hAnsi="Times New Roman" w:cs="Times New Roman"/>
-        </w:rPr>
-        <w:t>of</w:t>
-      </w:r>
-      <w:r>
-        <w:rPr>
-          <w:rFonts w:ascii="Times New Roman" w:hAnsi="Times New Roman" w:cs="Times New Roman"/>
-        </w:rPr>
-        <w:t xml:space="preserve"> the </w:t>
-      </w:r>
-      <w:r>
-        <w:rPr>
-          <w:rFonts w:ascii="Times New Roman" w:hAnsi="Times New Roman" w:cs="Times New Roman"/>
-        </w:rPr>
-        <w:t xml:space="preserve">element in the </w:t>
-      </w:r>
-      <w:r>
-        <w:rPr>
-          <w:rFonts w:ascii="Times New Roman" w:hAnsi="Times New Roman" w:cs="Times New Roman"/>
-        </w:rPr>
-        <w:t>add and remove sets are identical, a user-defined bias towards either the add or the remove operations comes into play. Merging two replicas of the LWW</w:t>
-      </w:r>
-      <w:r>
-        <w:rPr>
-          <w:rFonts w:ascii="Times New Roman" w:hAnsi="Times New Roman" w:cs="Times New Roman"/>
-        </w:rPr>
-        <w:t xml:space="preserve"> e</w:t>
-      </w:r>
-      <w:r>
-        <w:rPr>
-          <w:rFonts w:ascii="Times New Roman" w:hAnsi="Times New Roman" w:cs="Times New Roman"/>
-        </w:rPr>
-        <w:t>lement</w:t>
-      </w:r>
-      <w:r>
-        <w:rPr>
-          <w:rFonts w:ascii="Times New Roman" w:hAnsi="Times New Roman" w:cs="Times New Roman"/>
-        </w:rPr>
-        <w:t xml:space="preserve"> s</w:t>
-      </w:r>
-      <w:r>
-        <w:rPr>
-          <w:rFonts w:ascii="Times New Roman" w:hAnsi="Times New Roman" w:cs="Times New Roman"/>
-        </w:rPr>
-        <w:t>ets consist of taking the union of the respective add and remove sets [12, 13].</w:t>
+        <w:t>-</w:t>
+      </w:r>
+      <w:r>
+        <w:rPr>
+          <w:rFonts w:ascii="Times New Roman" w:hAnsi="Times New Roman" w:cs="Times New Roman"/>
+        </w:rPr>
+        <w:t>s</w:t>
+      </w:r>
+      <w:r>
+        <w:rPr>
+          <w:rFonts w:ascii="Times New Roman" w:hAnsi="Times New Roman" w:cs="Times New Roman"/>
+        </w:rPr>
+        <w:t xml:space="preserve">et </w:t>
+      </w:r>
+      <w:r>
+        <w:rPr>
+          <w:rFonts w:ascii="Times New Roman" w:hAnsi="Times New Roman" w:cs="Times New Roman"/>
+        </w:rPr>
+        <w:t>entails</w:t>
+      </w:r>
+      <w:r>
+        <w:rPr>
+          <w:rFonts w:ascii="Times New Roman" w:hAnsi="Times New Roman" w:cs="Times New Roman"/>
+        </w:rPr>
+        <w:t xml:space="preserve"> taking the union of the respective add and remove sets [12, 13].</w:t>
       </w:r>
     </w:p>
     <w:p>
@@ -1228,7 +1626,31 @@
         <w:rPr>
           <w:rFonts w:ascii="Times New Roman" w:hAnsi="Times New Roman" w:cs="Times New Roman"/>
         </w:rPr>
-        <w:t xml:space="preserve"> approach to CRDTs is operation-based. Instead of having replicas occasionally send state to each other, whenever an update is executed at some replica, that update </w:t>
+        <w:t xml:space="preserve"> approach to CRDTs is operation-based. Instead of having replicas </w:t>
+      </w:r>
+      <w:r>
+        <w:rPr>
+          <w:rFonts w:ascii="Times New Roman" w:hAnsi="Times New Roman" w:cs="Times New Roman"/>
+        </w:rPr>
+        <w:t>periodically</w:t>
+      </w:r>
+      <w:r>
+        <w:rPr>
+          <w:rFonts w:ascii="Times New Roman" w:hAnsi="Times New Roman" w:cs="Times New Roman"/>
+        </w:rPr>
+        <w:t xml:space="preserve"> </w:t>
+      </w:r>
+      <w:r>
+        <w:rPr>
+          <w:rFonts w:ascii="Times New Roman" w:hAnsi="Times New Roman" w:cs="Times New Roman"/>
+        </w:rPr>
+        <w:t>exchange states</w:t>
+      </w:r>
+      <w:r>
+        <w:rPr>
+          <w:rFonts w:ascii="Times New Roman" w:hAnsi="Times New Roman" w:cs="Times New Roman"/>
+        </w:rPr>
+        <w:t xml:space="preserve">, whenever an update is executed at some replica, that update </w:t>
       </w:r>
       <w:r>
         <w:rPr>
@@ -1362,7 +1784,31 @@
         <w:rPr>
           <w:rFonts w:ascii="Times New Roman" w:hAnsi="Times New Roman" w:cs="Times New Roman"/>
         </w:rPr>
-        <w:t>the update operations are commutative (as in, the order in which they are applied at each replica is irrelevant and either order results in the same final state), or</w:t>
+        <w:t>the update</w:t>
+      </w:r>
+      <w:r>
+        <w:rPr>
+          <w:rFonts w:ascii="Times New Roman" w:hAnsi="Times New Roman" w:cs="Times New Roman"/>
+        </w:rPr>
+        <w:t xml:space="preserve">s </w:t>
+      </w:r>
+      <w:r>
+        <w:rPr>
+          <w:rFonts w:ascii="Times New Roman" w:hAnsi="Times New Roman" w:cs="Times New Roman"/>
+        </w:rPr>
+        <w:t xml:space="preserve">are commutative (as in, the order in which they are applied at </w:t>
+      </w:r>
+      <w:r>
+        <w:rPr>
+          <w:rFonts w:ascii="Times New Roman" w:hAnsi="Times New Roman" w:cs="Times New Roman"/>
+        </w:rPr>
+        <w:t>a</w:t>
+      </w:r>
+      <w:r>
+        <w:rPr>
+          <w:rFonts w:ascii="Times New Roman" w:hAnsi="Times New Roman" w:cs="Times New Roman"/>
+        </w:rPr>
+        <w:t xml:space="preserve"> replica is irrelevant and either order results in the same final state), or</w:t>
       </w:r>
     </w:p>
     <w:p>
@@ -1383,7 +1829,14 @@
         <w:rPr>
           <w:rFonts w:ascii="Times New Roman" w:hAnsi="Times New Roman" w:cs="Times New Roman"/>
         </w:rPr>
-        <w:t xml:space="preserve">the update operations </w:t>
+        <w:lastRenderedPageBreak/>
+        <w:t>the update</w:t>
+      </w:r>
+      <w:r>
+        <w:rPr>
+          <w:rFonts w:ascii="Times New Roman" w:hAnsi="Times New Roman" w:cs="Times New Roman"/>
+        </w:rPr>
+        <w:t xml:space="preserve">s </w:t>
       </w:r>
       <w:r>
         <w:rPr>
@@ -1401,7 +1854,25 @@
         <w:rPr>
           <w:rFonts w:ascii="Times New Roman" w:hAnsi="Times New Roman" w:cs="Times New Roman"/>
         </w:rPr>
-        <w:t>all concurrent updates have been received and any conflicts between those operations are resolved in a systematic way</w:t>
+        <w:t xml:space="preserve">all concurrent updates have been received and any conflicts between those </w:t>
+      </w:r>
+      <w:r>
+        <w:rPr>
+          <w:rFonts w:ascii="Times New Roman" w:hAnsi="Times New Roman" w:cs="Times New Roman"/>
+        </w:rPr>
+        <w:t>update</w:t>
+      </w:r>
+      <w:r>
+        <w:rPr>
+          <w:rFonts w:ascii="Times New Roman" w:hAnsi="Times New Roman" w:cs="Times New Roman"/>
+        </w:rPr>
+        <w:t xml:space="preserve">s </w:t>
+      </w:r>
+      <w:r>
+        <w:rPr>
+          <w:rFonts w:ascii="Times New Roman" w:hAnsi="Times New Roman" w:cs="Times New Roman"/>
+        </w:rPr>
+        <w:t>are resolved in a systematic way</w:t>
       </w:r>
       <w:r>
         <w:rPr>
@@ -1434,13 +1905,37 @@
         <w:rPr>
           <w:rFonts w:ascii="Times New Roman" w:hAnsi="Times New Roman" w:cs="Times New Roman"/>
         </w:rPr>
-        <w:t xml:space="preserve">her, application-specific approach is conceived that allows </w:t>
-      </w:r>
-      <w:r>
-        <w:rPr>
-          <w:rFonts w:ascii="Times New Roman" w:hAnsi="Times New Roman" w:cs="Times New Roman"/>
-        </w:rPr>
-        <w:t>concurrent update operations to proceed</w:t>
+        <w:t xml:space="preserve">her, application-specific approach is </w:t>
+      </w:r>
+      <w:r>
+        <w:rPr>
+          <w:rFonts w:ascii="Times New Roman" w:hAnsi="Times New Roman" w:cs="Times New Roman"/>
+        </w:rPr>
+        <w:t>formulated</w:t>
+      </w:r>
+      <w:r>
+        <w:rPr>
+          <w:rFonts w:ascii="Times New Roman" w:hAnsi="Times New Roman" w:cs="Times New Roman"/>
+        </w:rPr>
+        <w:t xml:space="preserve"> that allows </w:t>
+      </w:r>
+      <w:r>
+        <w:rPr>
+          <w:rFonts w:ascii="Times New Roman" w:hAnsi="Times New Roman" w:cs="Times New Roman"/>
+        </w:rPr>
+        <w:t>concurrent update</w:t>
+      </w:r>
+      <w:r>
+        <w:rPr>
+          <w:rFonts w:ascii="Times New Roman" w:hAnsi="Times New Roman" w:cs="Times New Roman"/>
+        </w:rPr>
+        <w:t xml:space="preserve">s </w:t>
+      </w:r>
+      <w:r>
+        <w:rPr>
+          <w:rFonts w:ascii="Times New Roman" w:hAnsi="Times New Roman" w:cs="Times New Roman"/>
+        </w:rPr>
+        <w:t>to proceed</w:t>
       </w:r>
       <w:r>
         <w:rPr>
@@ -1463,20 +1958,31 @@
         <w:rPr>
           <w:rFonts w:ascii="Times New Roman" w:hAnsi="Times New Roman" w:cs="Times New Roman"/>
         </w:rPr>
-        <w:lastRenderedPageBreak/>
-        <w:t xml:space="preserve">It is not the case by all means that all of </w:t>
-      </w:r>
-      <w:r>
-        <w:rPr>
-          <w:rFonts w:ascii="Times New Roman" w:hAnsi="Times New Roman" w:cs="Times New Roman"/>
-        </w:rPr>
-        <w:t xml:space="preserve">the </w:t>
-      </w:r>
-      <w:r>
-        <w:rPr>
-          <w:rFonts w:ascii="Times New Roman" w:hAnsi="Times New Roman" w:cs="Times New Roman"/>
-        </w:rPr>
-        <w:t>operations are commutative</w:t>
+        <w:t xml:space="preserve">It is not the case by </w:t>
+      </w:r>
+      <w:r>
+        <w:rPr>
+          <w:rFonts w:ascii="Times New Roman" w:hAnsi="Times New Roman" w:cs="Times New Roman"/>
+        </w:rPr>
+        <w:t>any</w:t>
+      </w:r>
+      <w:r>
+        <w:rPr>
+          <w:rFonts w:ascii="Times New Roman" w:hAnsi="Times New Roman" w:cs="Times New Roman"/>
+        </w:rPr>
+        <w:t xml:space="preserve"> means that </w:t>
+      </w:r>
+      <w:r>
+        <w:rPr>
+          <w:rFonts w:ascii="Times New Roman" w:hAnsi="Times New Roman" w:cs="Times New Roman"/>
+        </w:rPr>
+        <w:t>all</w:t>
+      </w:r>
+      <w:r>
+        <w:rPr>
+          <w:rFonts w:ascii="Times New Roman" w:hAnsi="Times New Roman" w:cs="Times New Roman"/>
+        </w:rPr>
+        <w:t xml:space="preserve"> operations are commutative</w:t>
       </w:r>
       <w:r>
         <w:rPr>
@@ -1512,7 +2018,31 @@
         <w:rPr>
           <w:rFonts w:ascii="Times New Roman" w:hAnsi="Times New Roman" w:cs="Times New Roman"/>
         </w:rPr>
-        <w:t xml:space="preserve"> of point 2 and requires limited synchronization between replicas. This approach will be referred to as CmRDT-C. We will also present a more optimistic </w:t>
+        <w:t xml:space="preserve"> of point 2 and requires</w:t>
+      </w:r>
+      <w:r>
+        <w:rPr>
+          <w:rFonts w:ascii="Times New Roman" w:hAnsi="Times New Roman" w:cs="Times New Roman"/>
+        </w:rPr>
+        <w:t xml:space="preserve"> a</w:t>
+      </w:r>
+      <w:r>
+        <w:rPr>
+          <w:rFonts w:ascii="Times New Roman" w:hAnsi="Times New Roman" w:cs="Times New Roman"/>
+        </w:rPr>
+        <w:t xml:space="preserve"> limited </w:t>
+      </w:r>
+      <w:r>
+        <w:rPr>
+          <w:rFonts w:ascii="Times New Roman" w:hAnsi="Times New Roman" w:cs="Times New Roman"/>
+        </w:rPr>
+        <w:t xml:space="preserve">degree of </w:t>
+      </w:r>
+      <w:r>
+        <w:rPr>
+          <w:rFonts w:ascii="Times New Roman" w:hAnsi="Times New Roman" w:cs="Times New Roman"/>
+        </w:rPr>
+        <w:t xml:space="preserve">synchronization between replicas. This approach will be referred to as CmRDT-C. We will also present a more optimistic </w:t>
       </w:r>
       <w:r>
         <w:rPr>
@@ -1591,7 +2121,13 @@
         <w:rPr>
           <w:rFonts w:ascii="Times New Roman" w:hAnsi="Times New Roman" w:cs="Times New Roman"/>
         </w:rPr>
-        <w:t xml:space="preserve">General system layout, </w:t>
+        <w:t>The g</w:t>
+      </w:r>
+      <w:r>
+        <w:rPr>
+          <w:rFonts w:ascii="Times New Roman" w:hAnsi="Times New Roman" w:cs="Times New Roman"/>
+        </w:rPr>
+        <w:t xml:space="preserve">eneral system layout, </w:t>
       </w:r>
       <w:r>
         <w:rPr>
@@ -1615,7 +2151,19 @@
         <w:rPr>
           <w:rFonts w:ascii="Times New Roman" w:hAnsi="Times New Roman" w:cs="Times New Roman"/>
         </w:rPr>
-        <w:t xml:space="preserve">The entire implementation is written in Golang and each replica contains a local copy of a MongoDB database. </w:t>
+        <w:t>The entire implementation is written in Golang and each replica contains a local copy of a MongoDB</w:t>
+      </w:r>
+      <w:r>
+        <w:rPr>
+          <w:rFonts w:ascii="Times New Roman" w:hAnsi="Times New Roman" w:cs="Times New Roman"/>
+        </w:rPr>
+        <w:t xml:space="preserve"> 4.4</w:t>
+      </w:r>
+      <w:r>
+        <w:rPr>
+          <w:rFonts w:ascii="Times New Roman" w:hAnsi="Times New Roman" w:cs="Times New Roman"/>
+        </w:rPr>
+        <w:t xml:space="preserve"> database. </w:t>
       </w:r>
       <w:r>
         <w:rPr>
@@ -1809,11 +2357,19 @@
           <w:rFonts w:ascii="Times New Roman" w:hAnsi="Times New Roman" w:cs="Times New Roman"/>
         </w:rPr>
       </w:pPr>
-      <w:r>
-        <w:rPr>
-          <w:rFonts w:ascii="Times New Roman" w:hAnsi="Times New Roman" w:cs="Times New Roman"/>
-        </w:rPr>
-        <w:t>TerminateReplica ()</w:t>
+      <w:proofErr w:type="spellStart"/>
+      <w:r>
+        <w:rPr>
+          <w:rFonts w:ascii="Times New Roman" w:hAnsi="Times New Roman" w:cs="Times New Roman"/>
+        </w:rPr>
+        <w:t>TerminateReplica</w:t>
+      </w:r>
+      <w:proofErr w:type="spellEnd"/>
+      <w:r>
+        <w:rPr>
+          <w:rFonts w:ascii="Times New Roman" w:hAnsi="Times New Roman" w:cs="Times New Roman"/>
+        </w:rPr>
+        <w:t xml:space="preserve"> ()</w:t>
       </w:r>
     </w:p>
     <w:p>
@@ -1854,6 +2410,36 @@
         <w:rPr>
           <w:rFonts w:ascii="Times New Roman" w:hAnsi="Times New Roman" w:cs="Times New Roman"/>
         </w:rPr>
+        <w:t xml:space="preserve"> A group membership file that list</w:t>
+      </w:r>
+      <w:r>
+        <w:rPr>
+          <w:rFonts w:ascii="Times New Roman" w:hAnsi="Times New Roman" w:cs="Times New Roman"/>
+        </w:rPr>
+        <w:t>s</w:t>
+      </w:r>
+      <w:r>
+        <w:rPr>
+          <w:rFonts w:ascii="Times New Roman" w:hAnsi="Times New Roman" w:cs="Times New Roman"/>
+        </w:rPr>
+        <w:t xml:space="preserve"> other replicas</w:t>
+      </w:r>
+      <w:r>
+        <w:rPr>
+          <w:rFonts w:ascii="Times New Roman" w:hAnsi="Times New Roman" w:cs="Times New Roman"/>
+        </w:rPr>
+        <w:t>’</w:t>
+      </w:r>
+      <w:r>
+        <w:rPr>
+          <w:rFonts w:ascii="Times New Roman" w:hAnsi="Times New Roman" w:cs="Times New Roman"/>
+        </w:rPr>
+        <w:t xml:space="preserve"> IP addresses and port numbers is provided for this purpose.</w:t>
+      </w:r>
+      <w:r>
+        <w:rPr>
+          <w:rFonts w:ascii="Times New Roman" w:hAnsi="Times New Roman" w:cs="Times New Roman"/>
+        </w:rPr>
         <w:t xml:space="preserve"> Once a replica </w:t>
       </w:r>
       <w:r>
@@ -1872,7 +2458,31 @@
         <w:rPr>
           <w:rFonts w:ascii="Times New Roman" w:hAnsi="Times New Roman" w:cs="Times New Roman"/>
         </w:rPr>
-        <w:t xml:space="preserve">sends commands to the replica by the virtue of the following four methods. In the CvRDT implementation, commands are processed locally, and state updates are broadcast to other replicas at time intervals specified by the timeInt argument. In the CmRDT implementations, commands are processed locally and </w:t>
+        <w:t xml:space="preserve">sends commands to the replica by the virtue of the </w:t>
+      </w:r>
+      <w:r>
+        <w:rPr>
+          <w:rFonts w:ascii="Times New Roman" w:hAnsi="Times New Roman" w:cs="Times New Roman"/>
+        </w:rPr>
+        <w:t>remaining</w:t>
+      </w:r>
+      <w:r>
+        <w:rPr>
+          <w:rFonts w:ascii="Times New Roman" w:hAnsi="Times New Roman" w:cs="Times New Roman"/>
+        </w:rPr>
+        <w:t xml:space="preserve"> methods. In the CvRDT implementation, commands are processed locally, and state updates are broadcast to other replicas </w:t>
+      </w:r>
+      <w:r>
+        <w:rPr>
+          <w:rFonts w:ascii="Times New Roman" w:hAnsi="Times New Roman" w:cs="Times New Roman"/>
+        </w:rPr>
+        <w:t>periodically with a</w:t>
+      </w:r>
+      <w:r>
+        <w:rPr>
+          <w:rFonts w:ascii="Times New Roman" w:hAnsi="Times New Roman" w:cs="Times New Roman"/>
+        </w:rPr>
+        <w:t xml:space="preserve"> time interval specified by the timeInt argument. In the CmRDT implementations, commands are processed locally and </w:t>
       </w:r>
       <w:r>
         <w:rPr>
@@ -1963,7 +2573,43 @@
         <w:rPr>
           <w:rFonts w:ascii="Times New Roman" w:hAnsi="Times New Roman" w:cs="Times New Roman"/>
         </w:rPr>
-        <w:t xml:space="preserve">Each local copy of the database holds two collections: a positive collection and a negative collection. The collections respective store all the “add” and all the “remove” sets of the LWW element set frameworks. We will refer to positive and negative collections as the dynamic collections. </w:t>
+        <w:t>Each local copy of the database holds two collections: a positive collection and a negative collection. The collections respective</w:t>
+      </w:r>
+      <w:r>
+        <w:rPr>
+          <w:rFonts w:ascii="Times New Roman" w:hAnsi="Times New Roman" w:cs="Times New Roman"/>
+        </w:rPr>
+        <w:t>ly</w:t>
+      </w:r>
+      <w:r>
+        <w:rPr>
+          <w:rFonts w:ascii="Times New Roman" w:hAnsi="Times New Roman" w:cs="Times New Roman"/>
+        </w:rPr>
+        <w:t xml:space="preserve"> store all the “add” and all the “remove” sets of the LWW</w:t>
+      </w:r>
+      <w:r>
+        <w:rPr>
+          <w:rFonts w:ascii="Times New Roman" w:hAnsi="Times New Roman" w:cs="Times New Roman"/>
+        </w:rPr>
+        <w:t>-</w:t>
+      </w:r>
+      <w:r>
+        <w:rPr>
+          <w:rFonts w:ascii="Times New Roman" w:hAnsi="Times New Roman" w:cs="Times New Roman"/>
+        </w:rPr>
+        <w:t>element</w:t>
+      </w:r>
+      <w:r>
+        <w:rPr>
+          <w:rFonts w:ascii="Times New Roman" w:hAnsi="Times New Roman" w:cs="Times New Roman"/>
+        </w:rPr>
+        <w:t>-</w:t>
+      </w:r>
+      <w:r>
+        <w:rPr>
+          <w:rFonts w:ascii="Times New Roman" w:hAnsi="Times New Roman" w:cs="Times New Roman"/>
+        </w:rPr>
+        <w:t xml:space="preserve">set. We will refer to positive and negative collections as the dynamic collections. </w:t>
       </w:r>
     </w:p>
     <w:p>
@@ -1980,7 +2626,19 @@
         <w:rPr>
           <w:rFonts w:ascii="Times New Roman" w:hAnsi="Times New Roman" w:cs="Times New Roman"/>
         </w:rPr>
-        <w:t>Suppose a client makes an RPC call to the InsertKey method. Since a key is being inserted, this key will be immediately added to set of all keys in the positive collection (had the RemoveKey method been called, the key would been added to the same set in the negative collection)</w:t>
+        <w:t>Suppose a client makes an RPC</w:t>
+      </w:r>
+      <w:r>
+        <w:rPr>
+          <w:rFonts w:ascii="Times New Roman" w:hAnsi="Times New Roman" w:cs="Times New Roman"/>
+        </w:rPr>
+        <w:t>Ext</w:t>
+      </w:r>
+      <w:r>
+        <w:rPr>
+          <w:rFonts w:ascii="Times New Roman" w:hAnsi="Times New Roman" w:cs="Times New Roman"/>
+        </w:rPr>
+        <w:t xml:space="preserve"> call to the InsertKey method. Since a key is being inserted, this key will be immediately added to set of all keys in the positive collection (had the RemoveKey method been called, the key would been added to the same set in the negative collection)</w:t>
       </w:r>
       <w:r>
         <w:rPr>
@@ -1992,25 +2650,126 @@
         <w:rPr>
           <w:rFonts w:ascii="Times New Roman" w:hAnsi="Times New Roman" w:cs="Times New Roman"/>
         </w:rPr>
-        <w:t>. Then, at predetermined time intervals, specified at replica’s initialization, the entire state of the local database will be downloaded and broadcast to all other replicas. This is done by calling the MergeState method of the RPCInt object on each replica. Once a replica receives the incoming state, it merges it with its own state, by taking union of the corresponding sets in the corresponding collections.</w:t>
-      </w:r>
-      <w:r>
-        <w:rPr>
-          <w:rFonts w:ascii="Times New Roman" w:hAnsi="Times New Roman" w:cs="Times New Roman"/>
-        </w:rPr>
-        <w:t xml:space="preserve"> In particular, </w:t>
-      </w:r>
-      <w:r>
-        <w:rPr>
-          <w:rFonts w:ascii="Times New Roman" w:hAnsi="Times New Roman" w:cs="Times New Roman"/>
-        </w:rPr>
-        <w:t xml:space="preserve">during this merge, </w:t>
-      </w:r>
-      <w:r>
-        <w:rPr>
-          <w:rFonts w:ascii="Times New Roman" w:hAnsi="Times New Roman" w:cs="Times New Roman"/>
-        </w:rPr>
-        <w:t>a replica adds any missing elements to the right set in its database.</w:t>
+        <w:t xml:space="preserve">. Then, at predetermined time intervals, specified at replica’s initialization, the entire state of the local database will be downloaded and broadcast to all other replicas. This is done by calling the </w:t>
+      </w:r>
+      <w:proofErr w:type="spellStart"/>
+      <w:r>
+        <w:rPr>
+          <w:rFonts w:ascii="Times New Roman" w:hAnsi="Times New Roman" w:cs="Times New Roman"/>
+        </w:rPr>
+        <w:t>MergeState</w:t>
+      </w:r>
+      <w:proofErr w:type="spellEnd"/>
+      <w:r>
+        <w:rPr>
+          <w:rFonts w:ascii="Times New Roman" w:hAnsi="Times New Roman" w:cs="Times New Roman"/>
+        </w:rPr>
+        <w:t xml:space="preserve"> method of the RPCInt object on each replica. Once a replica receives the incoming state, it merges </w:t>
+      </w:r>
+      <w:r>
+        <w:rPr>
+          <w:rFonts w:ascii="Times New Roman" w:hAnsi="Times New Roman" w:cs="Times New Roman"/>
+        </w:rPr>
+        <w:t>that state</w:t>
+      </w:r>
+      <w:r>
+        <w:rPr>
+          <w:rFonts w:ascii="Times New Roman" w:hAnsi="Times New Roman" w:cs="Times New Roman"/>
+        </w:rPr>
+        <w:t xml:space="preserve"> with its own state, by taking</w:t>
+      </w:r>
+      <w:r>
+        <w:rPr>
+          <w:rFonts w:ascii="Times New Roman" w:hAnsi="Times New Roman" w:cs="Times New Roman"/>
+        </w:rPr>
+        <w:t xml:space="preserve"> the</w:t>
+      </w:r>
+      <w:r>
+        <w:rPr>
+          <w:rFonts w:ascii="Times New Roman" w:hAnsi="Times New Roman" w:cs="Times New Roman"/>
+        </w:rPr>
+        <w:t xml:space="preserve"> union of the corresponding sets in the corresponding collections.</w:t>
+      </w:r>
+      <w:r>
+        <w:rPr>
+          <w:rFonts w:ascii="Times New Roman" w:hAnsi="Times New Roman" w:cs="Times New Roman"/>
+        </w:rPr>
+        <w:t xml:space="preserve"> </w:t>
+      </w:r>
+      <w:proofErr w:type="gramStart"/>
+      <w:r>
+        <w:rPr>
+          <w:rFonts w:ascii="Times New Roman" w:hAnsi="Times New Roman" w:cs="Times New Roman"/>
+        </w:rPr>
+        <w:t xml:space="preserve">In particular, </w:t>
+      </w:r>
+      <w:r>
+        <w:rPr>
+          <w:rFonts w:ascii="Times New Roman" w:hAnsi="Times New Roman" w:cs="Times New Roman"/>
+        </w:rPr>
+        <w:t>during</w:t>
+      </w:r>
+      <w:proofErr w:type="gramEnd"/>
+      <w:r>
+        <w:rPr>
+          <w:rFonts w:ascii="Times New Roman" w:hAnsi="Times New Roman" w:cs="Times New Roman"/>
+        </w:rPr>
+        <w:t xml:space="preserve"> this merge, </w:t>
+      </w:r>
+      <w:r>
+        <w:rPr>
+          <w:rFonts w:ascii="Times New Roman" w:hAnsi="Times New Roman" w:cs="Times New Roman"/>
+        </w:rPr>
+        <w:t xml:space="preserve">a replica adds any missing elements to the </w:t>
+      </w:r>
+      <w:r>
+        <w:rPr>
+          <w:rFonts w:ascii="Times New Roman" w:hAnsi="Times New Roman" w:cs="Times New Roman"/>
+        </w:rPr>
+        <w:lastRenderedPageBreak/>
+        <w:t>correct</w:t>
+      </w:r>
+      <w:r>
+        <w:rPr>
+          <w:rFonts w:ascii="Times New Roman" w:hAnsi="Times New Roman" w:cs="Times New Roman"/>
+        </w:rPr>
+        <w:t xml:space="preserve"> set in its database.</w:t>
+      </w:r>
+      <w:r>
+        <w:rPr>
+          <w:rFonts w:ascii="Times New Roman" w:hAnsi="Times New Roman" w:cs="Times New Roman"/>
+        </w:rPr>
+        <w:t xml:space="preserve"> </w:t>
+      </w:r>
+      <w:r>
+        <w:rPr>
+          <w:rFonts w:ascii="Times New Roman" w:hAnsi="Times New Roman" w:cs="Times New Roman"/>
+        </w:rPr>
+        <w:t>When merging</w:t>
+      </w:r>
+      <w:r>
+        <w:rPr>
+          <w:rFonts w:ascii="Times New Roman" w:hAnsi="Times New Roman" w:cs="Times New Roman"/>
+        </w:rPr>
+        <w:t xml:space="preserve"> dynamic collections, elements</w:t>
+      </w:r>
+      <w:r>
+        <w:rPr>
+          <w:rFonts w:ascii="Times New Roman" w:hAnsi="Times New Roman" w:cs="Times New Roman"/>
+        </w:rPr>
+        <w:t xml:space="preserve"> are considered identical if and only if their values and timestamps are </w:t>
+      </w:r>
+      <w:r>
+        <w:rPr>
+          <w:rFonts w:ascii="Times New Roman" w:hAnsi="Times New Roman" w:cs="Times New Roman"/>
+        </w:rPr>
+        <w:t>identical</w:t>
+      </w:r>
+      <w:r>
+        <w:rPr>
+          <w:rFonts w:ascii="Times New Roman" w:hAnsi="Times New Roman" w:cs="Times New Roman"/>
+        </w:rPr>
+        <w:t>.</w:t>
       </w:r>
     </w:p>
     <w:p>
@@ -2027,7 +2786,33 @@
         <w:rPr>
           <w:rFonts w:ascii="Times New Roman" w:hAnsi="Times New Roman" w:cs="Times New Roman"/>
         </w:rPr>
-        <w:t xml:space="preserve">The mergeCollections method merges the sets of the positive and negative collections into a single collection, called the static collection. </w:t>
+        <w:t xml:space="preserve">The </w:t>
+      </w:r>
+      <w:proofErr w:type="spellStart"/>
+      <w:r>
+        <w:rPr>
+          <w:rFonts w:ascii="Times New Roman" w:hAnsi="Times New Roman" w:cs="Times New Roman"/>
+        </w:rPr>
+        <w:t>mergeCollections</w:t>
+      </w:r>
+      <w:proofErr w:type="spellEnd"/>
+      <w:r>
+        <w:rPr>
+          <w:rFonts w:ascii="Times New Roman" w:hAnsi="Times New Roman" w:cs="Times New Roman"/>
+        </w:rPr>
+        <w:t xml:space="preserve"> method merges the positive and negative collections into a single collection, </w:t>
+      </w:r>
+      <w:r>
+        <w:rPr>
+          <w:rFonts w:ascii="Times New Roman" w:hAnsi="Times New Roman" w:cs="Times New Roman"/>
+        </w:rPr>
+        <w:t>referred to as</w:t>
+      </w:r>
+      <w:r>
+        <w:rPr>
+          <w:rFonts w:ascii="Times New Roman" w:hAnsi="Times New Roman" w:cs="Times New Roman"/>
+        </w:rPr>
+        <w:t xml:space="preserve"> the static collection. </w:t>
       </w:r>
       <w:r>
         <w:rPr>
@@ -2045,14 +2830,7 @@
         <w:rPr>
           <w:rFonts w:ascii="Times New Roman" w:hAnsi="Times New Roman" w:cs="Times New Roman"/>
         </w:rPr>
-        <w:t xml:space="preserve">inserts the element into the static collection if and only if its largest timestamp in the positive collection is greater than its largest timestamp in the negative collection. Should the element’s largest timestamps in the positive and negative collections be the same, the element is inserted </w:t>
-      </w:r>
-      <w:r>
-        <w:rPr>
-          <w:rFonts w:ascii="Times New Roman" w:hAnsi="Times New Roman" w:cs="Times New Roman"/>
-        </w:rPr>
-        <w:lastRenderedPageBreak/>
-        <w:t xml:space="preserve">into the static collection if indicated so by the bias set at replica’s initialization. The bias tends to be application specific and is </w:t>
+        <w:t xml:space="preserve">inserts the element into the static collection if and only if its largest timestamp in the positive collection is greater than its largest timestamp in the negative collection. Should the element’s largest timestamps in the positive and negative collections be the same, the element is inserted into the static collection if indicated so by the bias set at replica’s initialization. The bias tends to be application specific and is </w:t>
       </w:r>
       <w:r>
         <w:rPr>
@@ -2081,7 +2859,21 @@
         <w:rPr>
           <w:rFonts w:ascii="Times New Roman" w:hAnsi="Times New Roman" w:cs="Times New Roman"/>
         </w:rPr>
-        <w:t>In a basic implementation, the mergeCollections method needs to run only when</w:t>
+        <w:t xml:space="preserve">In a basic implementation, the </w:t>
+      </w:r>
+      <w:proofErr w:type="spellStart"/>
+      <w:r>
+        <w:rPr>
+          <w:rFonts w:ascii="Times New Roman" w:hAnsi="Times New Roman" w:cs="Times New Roman"/>
+        </w:rPr>
+        <w:t>mergeCollections</w:t>
+      </w:r>
+      <w:proofErr w:type="spellEnd"/>
+      <w:r>
+        <w:rPr>
+          <w:rFonts w:ascii="Times New Roman" w:hAnsi="Times New Roman" w:cs="Times New Roman"/>
+        </w:rPr>
+        <w:t xml:space="preserve"> method needs to run only when</w:t>
       </w:r>
       <w:r>
         <w:rPr>
@@ -2093,25 +2885,31 @@
         <w:rPr>
           <w:rFonts w:ascii="Times New Roman" w:hAnsi="Times New Roman" w:cs="Times New Roman"/>
         </w:rPr>
-        <w:t xml:space="preserve"> the user wishes to access the data. However, such an approach leads to replicas broadcasting the entire </w:t>
-      </w:r>
-      <w:r>
-        <w:rPr>
-          <w:rFonts w:ascii="Times New Roman" w:hAnsi="Times New Roman" w:cs="Times New Roman"/>
-        </w:rPr>
-        <w:t xml:space="preserve">states of their local </w:t>
-      </w:r>
-      <w:r>
-        <w:rPr>
-          <w:rFonts w:ascii="Times New Roman" w:hAnsi="Times New Roman" w:cs="Times New Roman"/>
-        </w:rPr>
-        <w:t xml:space="preserve">databases and </w:t>
-      </w:r>
-      <w:r>
-        <w:rPr>
-          <w:rFonts w:ascii="Times New Roman" w:hAnsi="Times New Roman" w:cs="Times New Roman"/>
-        </w:rPr>
-        <w:t xml:space="preserve">results in </w:t>
+        <w:t xml:space="preserve"> the user wishes to access the data. However, such an approach leads to replicas </w:t>
+      </w:r>
+      <w:r>
+        <w:rPr>
+          <w:rFonts w:ascii="Times New Roman" w:hAnsi="Times New Roman" w:cs="Times New Roman"/>
+        </w:rPr>
+        <w:t>always broadcasting the entire states of their local databases</w:t>
+      </w:r>
+      <w:r>
+        <w:rPr>
+          <w:rFonts w:ascii="Times New Roman" w:hAnsi="Times New Roman" w:cs="Times New Roman"/>
+        </w:rPr>
+        <w:t xml:space="preserve"> </w:t>
+      </w:r>
+      <w:r>
+        <w:rPr>
+          <w:rFonts w:ascii="Times New Roman" w:hAnsi="Times New Roman" w:cs="Times New Roman"/>
+        </w:rPr>
+        <w:t>and</w:t>
+      </w:r>
+      <w:r>
+        <w:rPr>
+          <w:rFonts w:ascii="Times New Roman" w:hAnsi="Times New Roman" w:cs="Times New Roman"/>
+        </w:rPr>
+        <w:t xml:space="preserve"> </w:t>
       </w:r>
       <w:r>
         <w:rPr>
@@ -2123,13 +2921,33 @@
         <w:rPr>
           <w:rFonts w:ascii="Times New Roman" w:hAnsi="Times New Roman" w:cs="Times New Roman"/>
         </w:rPr>
-        <w:t xml:space="preserve"> performance issues. </w:t>
-      </w:r>
-      <w:r>
-        <w:rPr>
-          <w:rFonts w:ascii="Times New Roman" w:hAnsi="Times New Roman" w:cs="Times New Roman"/>
-        </w:rPr>
-        <w:t>Therefore, in Chevrotain, the mergeCollections method runs following each state broadcast.</w:t>
+        <w:t xml:space="preserve">ly degrades </w:t>
+      </w:r>
+      <w:r>
+        <w:rPr>
+          <w:rFonts w:ascii="Times New Roman" w:hAnsi="Times New Roman" w:cs="Times New Roman"/>
+        </w:rPr>
+        <w:t xml:space="preserve">performance. </w:t>
+      </w:r>
+      <w:r>
+        <w:rPr>
+          <w:rFonts w:ascii="Times New Roman" w:hAnsi="Times New Roman" w:cs="Times New Roman"/>
+        </w:rPr>
+        <w:t xml:space="preserve">Therefore, in Chevrotain, the </w:t>
+      </w:r>
+      <w:proofErr w:type="spellStart"/>
+      <w:r>
+        <w:rPr>
+          <w:rFonts w:ascii="Times New Roman" w:hAnsi="Times New Roman" w:cs="Times New Roman"/>
+        </w:rPr>
+        <w:t>mergeCollections</w:t>
+      </w:r>
+      <w:proofErr w:type="spellEnd"/>
+      <w:r>
+        <w:rPr>
+          <w:rFonts w:ascii="Times New Roman" w:hAnsi="Times New Roman" w:cs="Times New Roman"/>
+        </w:rPr>
+        <w:t xml:space="preserve"> method runs following each state broadcast.</w:t>
       </w:r>
       <w:r>
         <w:rPr>
@@ -2159,7 +2977,31 @@
         <w:rPr>
           <w:rFonts w:ascii="Times New Roman" w:hAnsi="Times New Roman" w:cs="Times New Roman"/>
         </w:rPr>
-        <w:t>Replicas agree on a current safe tick of the Lamport clock and all entries of the positive and negative collections that timestamped greater than this tick are moved into the static collection. Those elements are also removed from the positive and negative collections</w:t>
+        <w:t xml:space="preserve">Replicas agree on a current safe tick of the Lamport clock and all entries of the positive and negative collections that </w:t>
+      </w:r>
+      <w:r>
+        <w:rPr>
+          <w:rFonts w:ascii="Times New Roman" w:hAnsi="Times New Roman" w:cs="Times New Roman"/>
+        </w:rPr>
+        <w:t xml:space="preserve">are </w:t>
+      </w:r>
+      <w:r>
+        <w:rPr>
+          <w:rFonts w:ascii="Times New Roman" w:hAnsi="Times New Roman" w:cs="Times New Roman"/>
+        </w:rPr>
+        <w:t>timestamp</w:t>
+      </w:r>
+      <w:r>
+        <w:rPr>
+          <w:rFonts w:ascii="Times New Roman" w:hAnsi="Times New Roman" w:cs="Times New Roman"/>
+        </w:rPr>
+        <w:t>ed with timestamps smaller</w:t>
+      </w:r>
+      <w:r>
+        <w:rPr>
+          <w:rFonts w:ascii="Times New Roman" w:hAnsi="Times New Roman" w:cs="Times New Roman"/>
+        </w:rPr>
+        <w:t xml:space="preserve"> than this tick are moved into the static collection. Those elements are also removed from the positive and negative collections</w:t>
       </w:r>
       <w:r>
         <w:rPr>
@@ -2188,7 +3030,21 @@
         <w:rPr>
           <w:rFonts w:ascii="Times New Roman" w:hAnsi="Times New Roman" w:cs="Times New Roman"/>
         </w:rPr>
-        <w:t>Figure 3 shows an example of how mergeCollections works</w:t>
+        <w:t xml:space="preserve">Figure 3 shows an example of how </w:t>
+      </w:r>
+      <w:proofErr w:type="spellStart"/>
+      <w:r>
+        <w:rPr>
+          <w:rFonts w:ascii="Times New Roman" w:hAnsi="Times New Roman" w:cs="Times New Roman"/>
+        </w:rPr>
+        <w:t>mergeCollections</w:t>
+      </w:r>
+      <w:proofErr w:type="spellEnd"/>
+      <w:r>
+        <w:rPr>
+          <w:rFonts w:ascii="Times New Roman" w:hAnsi="Times New Roman" w:cs="Times New Roman"/>
+        </w:rPr>
+        <w:t xml:space="preserve"> works</w:t>
       </w:r>
       <w:r>
         <w:rPr>
@@ -2212,13 +3068,37 @@
         <w:rPr>
           <w:rFonts w:ascii="Times New Roman" w:hAnsi="Times New Roman" w:cs="Times New Roman"/>
         </w:rPr>
-        <w:t xml:space="preserve">herefore, element 3 will be inserted into the static collection as only the entry {“3”, 6} of the positive collection is considered at this time. </w:t>
-      </w:r>
-      <w:r>
-        <w:rPr>
-          <w:rFonts w:ascii="Times New Roman" w:hAnsi="Times New Roman" w:cs="Times New Roman"/>
-        </w:rPr>
-        <w:t xml:space="preserve">Should there be no further entries for element 3, it will be removed from the static collection on the next iteration once entry </w:t>
+        <w:t xml:space="preserve">herefore, element 3 will be inserted into the static collection as </w:t>
+      </w:r>
+      <w:r>
+        <w:rPr>
+          <w:rFonts w:ascii="Times New Roman" w:hAnsi="Times New Roman" w:cs="Times New Roman"/>
+        </w:rPr>
+        <w:t>just</w:t>
+      </w:r>
+      <w:r>
+        <w:rPr>
+          <w:rFonts w:ascii="Times New Roman" w:hAnsi="Times New Roman" w:cs="Times New Roman"/>
+        </w:rPr>
+        <w:t xml:space="preserve"> the entry {“3”, 6} of the positive collection </w:t>
+      </w:r>
+      <w:r>
+        <w:rPr>
+          <w:rFonts w:ascii="Times New Roman" w:hAnsi="Times New Roman" w:cs="Times New Roman"/>
+        </w:rPr>
+        <w:t xml:space="preserve">for element 3 </w:t>
+      </w:r>
+      <w:r>
+        <w:rPr>
+          <w:rFonts w:ascii="Times New Roman" w:hAnsi="Times New Roman" w:cs="Times New Roman"/>
+        </w:rPr>
+        <w:t xml:space="preserve">is considered at this time. </w:t>
+      </w:r>
+      <w:r>
+        <w:rPr>
+          <w:rFonts w:ascii="Times New Roman" w:hAnsi="Times New Roman" w:cs="Times New Roman"/>
+        </w:rPr>
+        <w:t xml:space="preserve">Should there be no further entries for element 3, it will be removed from the static collection on the next iteration once </w:t>
       </w:r>
       <w:r>
         <w:rPr>
@@ -2230,7 +3110,7 @@
         <w:rPr>
           <w:rFonts w:ascii="Times New Roman" w:hAnsi="Times New Roman" w:cs="Times New Roman"/>
         </w:rPr>
-        <w:t xml:space="preserve">{“3”, 10} is processed. </w:t>
+        <w:t xml:space="preserve">entry {“3”, 10} is processed. </w:t>
       </w:r>
       <w:r>
         <w:rPr>
@@ -2242,7 +3122,49 @@
         <w:rPr>
           <w:rFonts w:ascii="Times New Roman" w:hAnsi="Times New Roman" w:cs="Times New Roman"/>
         </w:rPr>
-        <w:t xml:space="preserve"> as the {“4”, 5} entry of the negative collection dominates over the entry {“4”, 2} of the positive collection and entry {“4”, 9} </w:t>
+        <w:t xml:space="preserve"> as the</w:t>
+      </w:r>
+      <w:r>
+        <w:rPr>
+          <w:rFonts w:ascii="Times New Roman" w:hAnsi="Times New Roman" w:cs="Times New Roman"/>
+        </w:rPr>
+        <w:t xml:space="preserve"> </w:t>
+      </w:r>
+      <w:r>
+        <w:rPr>
+          <w:rFonts w:ascii="Times New Roman" w:hAnsi="Times New Roman" w:cs="Times New Roman"/>
+        </w:rPr>
+        <w:t>entry</w:t>
+      </w:r>
+      <w:r>
+        <w:rPr>
+          <w:rFonts w:ascii="Times New Roman" w:hAnsi="Times New Roman" w:cs="Times New Roman"/>
+        </w:rPr>
+        <w:t xml:space="preserve"> {“4”, 5}</w:t>
+      </w:r>
+      <w:r>
+        <w:rPr>
+          <w:rFonts w:ascii="Times New Roman" w:hAnsi="Times New Roman" w:cs="Times New Roman"/>
+        </w:rPr>
+        <w:t xml:space="preserve"> </w:t>
+      </w:r>
+      <w:r>
+        <w:rPr>
+          <w:rFonts w:ascii="Times New Roman" w:hAnsi="Times New Roman" w:cs="Times New Roman"/>
+        </w:rPr>
+        <w:t xml:space="preserve">of the negative collection dominates over the entry {“4”, 2} of the positive collection and </w:t>
+      </w:r>
+      <w:r>
+        <w:rPr>
+          <w:rFonts w:ascii="Times New Roman" w:hAnsi="Times New Roman" w:cs="Times New Roman"/>
+        </w:rPr>
+        <w:t xml:space="preserve">the </w:t>
+      </w:r>
+      <w:r>
+        <w:rPr>
+          <w:rFonts w:ascii="Times New Roman" w:hAnsi="Times New Roman" w:cs="Times New Roman"/>
+        </w:rPr>
+        <w:t xml:space="preserve">entry {“4”, 9} </w:t>
       </w:r>
       <w:r>
         <w:rPr>
@@ -2307,13 +3229,55 @@
         <w:rPr>
           <w:rFonts w:ascii="Times New Roman" w:hAnsi="Times New Roman" w:cs="Times New Roman"/>
         </w:rPr>
-        <w:t xml:space="preserve">timestamps </w:t>
-      </w:r>
-      <w:r>
-        <w:rPr>
-          <w:rFonts w:ascii="Times New Roman" w:hAnsi="Times New Roman" w:cs="Times New Roman"/>
-        </w:rPr>
-        <w:t>ticks from all replicas as replies to state broadcasts. It then takes the minimum among those ticks and its own current tick and broadcast the result with the following state broadcast. Other replicas then accept the leader mandated current tick. A more robust implementation is considered in future work.</w:t>
+        <w:t xml:space="preserve">timestamp </w:t>
+      </w:r>
+      <w:r>
+        <w:rPr>
+          <w:rFonts w:ascii="Times New Roman" w:hAnsi="Times New Roman" w:cs="Times New Roman"/>
+        </w:rPr>
+        <w:t xml:space="preserve">ticks from all replicas as replies to state broadcasts. It then takes the minimum among those ticks and </w:t>
+      </w:r>
+      <w:r>
+        <w:rPr>
+          <w:rFonts w:ascii="Times New Roman" w:hAnsi="Times New Roman" w:cs="Times New Roman"/>
+        </w:rPr>
+        <w:t xml:space="preserve">of </w:t>
+      </w:r>
+      <w:r>
+        <w:rPr>
+          <w:rFonts w:ascii="Times New Roman" w:hAnsi="Times New Roman" w:cs="Times New Roman"/>
+        </w:rPr>
+        <w:t>its own current tick</w:t>
+      </w:r>
+      <w:r>
+        <w:rPr>
+          <w:rFonts w:ascii="Times New Roman" w:hAnsi="Times New Roman" w:cs="Times New Roman"/>
+        </w:rPr>
+        <w:t>. The result</w:t>
+      </w:r>
+      <w:r>
+        <w:rPr>
+          <w:rFonts w:ascii="Times New Roman" w:hAnsi="Times New Roman" w:cs="Times New Roman"/>
+        </w:rPr>
+        <w:t>ing tick</w:t>
+      </w:r>
+      <w:r>
+        <w:rPr>
+          <w:rFonts w:ascii="Times New Roman" w:hAnsi="Times New Roman" w:cs="Times New Roman"/>
+        </w:rPr>
+        <w:t xml:space="preserve"> is </w:t>
+      </w:r>
+      <w:r>
+        <w:rPr>
+          <w:rFonts w:ascii="Times New Roman" w:hAnsi="Times New Roman" w:cs="Times New Roman"/>
+        </w:rPr>
+        <w:t>included in</w:t>
+      </w:r>
+      <w:r>
+        <w:rPr>
+          <w:rFonts w:ascii="Times New Roman" w:hAnsi="Times New Roman" w:cs="Times New Roman"/>
+        </w:rPr>
+        <w:t xml:space="preserve"> the following state broadcast. Other replicas then accept the leader mandated current tick. A more robust implementation is considered in future work.</w:t>
       </w:r>
     </w:p>
     <w:p>
@@ -2330,7 +3294,55 @@
         <w:rPr>
           <w:rFonts w:ascii="Times New Roman" w:hAnsi="Times New Roman" w:cs="Times New Roman"/>
         </w:rPr>
-        <w:t>Replicas must acquire a lock prior to processing any merges. This, along with the agreement on current safe tick, ensures that exactly same blocks of elements are moved into the static collection by all replica</w:t>
+        <w:t xml:space="preserve">Replicas </w:t>
+      </w:r>
+      <w:r>
+        <w:rPr>
+          <w:rFonts w:ascii="Times New Roman" w:hAnsi="Times New Roman" w:cs="Times New Roman"/>
+        </w:rPr>
+        <w:t>wait for the incoming state broadcast to be merged into the local state prior to merging the collections together</w:t>
+      </w:r>
+      <w:r>
+        <w:rPr>
+          <w:rFonts w:ascii="Times New Roman" w:hAnsi="Times New Roman" w:cs="Times New Roman"/>
+        </w:rPr>
+        <w:t>. This, along with the agreement on</w:t>
+      </w:r>
+      <w:r>
+        <w:rPr>
+          <w:rFonts w:ascii="Times New Roman" w:hAnsi="Times New Roman" w:cs="Times New Roman"/>
+        </w:rPr>
+        <w:t xml:space="preserve"> the</w:t>
+      </w:r>
+      <w:r>
+        <w:rPr>
+          <w:rFonts w:ascii="Times New Roman" w:hAnsi="Times New Roman" w:cs="Times New Roman"/>
+        </w:rPr>
+        <w:t xml:space="preserve"> current safe tick, ensures that </w:t>
+      </w:r>
+      <w:r>
+        <w:rPr>
+          <w:rFonts w:ascii="Times New Roman" w:hAnsi="Times New Roman" w:cs="Times New Roman"/>
+        </w:rPr>
+        <w:t xml:space="preserve">elements are moved in </w:t>
+      </w:r>
+      <w:r>
+        <w:rPr>
+          <w:rFonts w:ascii="Times New Roman" w:hAnsi="Times New Roman" w:cs="Times New Roman"/>
+        </w:rPr>
+        <w:t xml:space="preserve">exactly same blocks into the static collection </w:t>
+      </w:r>
+      <w:r>
+        <w:rPr>
+          <w:rFonts w:ascii="Times New Roman" w:hAnsi="Times New Roman" w:cs="Times New Roman"/>
+        </w:rPr>
+        <w:t xml:space="preserve">at all </w:t>
+      </w:r>
+      <w:r>
+        <w:rPr>
+          <w:rFonts w:ascii="Times New Roman" w:hAnsi="Times New Roman" w:cs="Times New Roman"/>
+        </w:rPr>
+        <w:t>replica</w:t>
       </w:r>
       <w:r>
         <w:rPr>
@@ -2342,13 +3354,55 @@
         <w:rPr>
           <w:rFonts w:ascii="Times New Roman" w:hAnsi="Times New Roman" w:cs="Times New Roman"/>
         </w:rPr>
+        <w:t xml:space="preserve"> </w:t>
+      </w:r>
+      <w:r>
+        <w:rPr>
+          <w:rFonts w:ascii="Times New Roman" w:hAnsi="Times New Roman" w:cs="Times New Roman"/>
+        </w:rPr>
+        <w:t>when</w:t>
+      </w:r>
+      <w:r>
+        <w:rPr>
+          <w:rFonts w:ascii="Times New Roman" w:hAnsi="Times New Roman" w:cs="Times New Roman"/>
+        </w:rPr>
+        <w:t xml:space="preserve"> mer</w:t>
+      </w:r>
+      <w:r>
+        <w:rPr>
+          <w:rFonts w:ascii="Times New Roman" w:hAnsi="Times New Roman" w:cs="Times New Roman"/>
+        </w:rPr>
+        <w:t>g</w:t>
+      </w:r>
+      <w:r>
+        <w:rPr>
+          <w:rFonts w:ascii="Times New Roman" w:hAnsi="Times New Roman" w:cs="Times New Roman"/>
+        </w:rPr>
+        <w:t>ing</w:t>
+      </w:r>
+      <w:r>
+        <w:rPr>
+          <w:rFonts w:ascii="Times New Roman" w:hAnsi="Times New Roman" w:cs="Times New Roman"/>
+        </w:rPr>
         <w:t>.</w:t>
       </w:r>
       <w:r>
         <w:rPr>
           <w:rFonts w:ascii="Times New Roman" w:hAnsi="Times New Roman" w:cs="Times New Roman"/>
         </w:rPr>
-        <w:t xml:space="preserve"> This level of determinism ensures there is no loss of consistency and elements with equivalent timestamps are processed in the same way at all replicas.</w:t>
+        <w:t xml:space="preserve"> This level of determinism ensures there is no loss of consistency</w:t>
+      </w:r>
+      <w:r>
+        <w:rPr>
+          <w:rFonts w:ascii="Times New Roman" w:hAnsi="Times New Roman" w:cs="Times New Roman"/>
+        </w:rPr>
+        <w:t xml:space="preserve"> due to merges</w:t>
+      </w:r>
+      <w:r>
+        <w:rPr>
+          <w:rFonts w:ascii="Times New Roman" w:hAnsi="Times New Roman" w:cs="Times New Roman"/>
+        </w:rPr>
+        <w:t xml:space="preserve"> and elements with equivalent timestamps are processed in the same way at all replicas.</w:t>
       </w:r>
     </w:p>
     <w:p>
@@ -2415,13 +3469,31 @@
         <w:rPr>
           <w:rFonts w:ascii="Times New Roman" w:hAnsi="Times New Roman" w:cs="Times New Roman"/>
         </w:rPr>
-        <w:t xml:space="preserve">Conflict resolution mechanisms will be implementation specific. </w:t>
-      </w:r>
-      <w:r>
-        <w:rPr>
-          <w:rFonts w:ascii="Times New Roman" w:hAnsi="Times New Roman" w:cs="Times New Roman"/>
-        </w:rPr>
-        <w:t>The operations that operate on different key-value pairs are commutative and can proceed in any order. As far as the other operations are concerned, the following two types of conflicts can arise.</w:t>
+        <w:t>The specific c</w:t>
+      </w:r>
+      <w:r>
+        <w:rPr>
+          <w:rFonts w:ascii="Times New Roman" w:hAnsi="Times New Roman" w:cs="Times New Roman"/>
+        </w:rPr>
+        <w:t xml:space="preserve">onflict resolution mechanisms will be implementation specific. </w:t>
+      </w:r>
+      <w:r>
+        <w:rPr>
+          <w:rFonts w:ascii="Times New Roman" w:hAnsi="Times New Roman" w:cs="Times New Roman"/>
+        </w:rPr>
+        <w:t xml:space="preserve">The operations that operate on different </w:t>
+      </w:r>
+      <w:r>
+        <w:rPr>
+          <w:rFonts w:ascii="Times New Roman" w:hAnsi="Times New Roman" w:cs="Times New Roman"/>
+        </w:rPr>
+        <w:t xml:space="preserve">keys or on different </w:t>
+      </w:r>
+      <w:r>
+        <w:rPr>
+          <w:rFonts w:ascii="Times New Roman" w:hAnsi="Times New Roman" w:cs="Times New Roman"/>
+        </w:rPr>
+        <w:t>key-value pairs are commutative and can proceed in any order. As far as the other operations are concerned, the following two types of conflicts can arise.</w:t>
       </w:r>
     </w:p>
     <w:p>
@@ -2438,7 +3510,19 @@
         <w:rPr>
           <w:rFonts w:ascii="Times New Roman" w:hAnsi="Times New Roman" w:cs="Times New Roman"/>
         </w:rPr>
-        <w:t>We will refer to the conflicts that arise between the following pairs of concurrent operations operating on the same key as type I conflicts:</w:t>
+        <w:t xml:space="preserve">We will refer to the conflicts that arise between the following pairs of concurrent operations operating on the same key </w:t>
+      </w:r>
+      <w:r>
+        <w:rPr>
+          <w:rFonts w:ascii="Times New Roman" w:hAnsi="Times New Roman" w:cs="Times New Roman"/>
+        </w:rPr>
+        <w:t xml:space="preserve">or on the same key-value pair </w:t>
+      </w:r>
+      <w:r>
+        <w:rPr>
+          <w:rFonts w:ascii="Times New Roman" w:hAnsi="Times New Roman" w:cs="Times New Roman"/>
+        </w:rPr>
+        <w:t>as type I conflicts:</w:t>
       </w:r>
     </w:p>
     <w:p>
@@ -2459,6 +3543,7 @@
         <w:rPr>
           <w:rFonts w:ascii="Times New Roman" w:hAnsi="Times New Roman" w:cs="Times New Roman"/>
         </w:rPr>
+        <w:lastRenderedPageBreak/>
         <w:t>InsertKey, InsertValue</w:t>
       </w:r>
     </w:p>
@@ -2539,7 +3624,7 @@
         <w:rPr>
           <w:rFonts w:ascii="Times New Roman" w:hAnsi="Times New Roman" w:cs="Times New Roman"/>
         </w:rPr>
-        <w:t>InsertValue, Remove Value</w:t>
+        <w:t>InsertValue, RemoveValue</w:t>
       </w:r>
     </w:p>
     <w:p>
@@ -2588,411 +3673,647 @@
         <w:rPr>
           <w:rFonts w:ascii="Times New Roman" w:hAnsi="Times New Roman" w:cs="Times New Roman"/>
         </w:rPr>
-        <w:t xml:space="preserve">The implementation of CmRDT-O is largely an adoption of the approach described for a graph CRDT in section 5 of [5] to a key-value store. </w:t>
-      </w:r>
-      <w:r>
-        <w:rPr>
-          <w:rFonts w:ascii="Times New Roman" w:hAnsi="Times New Roman" w:cs="Times New Roman"/>
-        </w:rPr>
-        <w:t xml:space="preserve">Each operation is split into a prepare-update and effect-update </w:t>
+        <w:t xml:space="preserve">The implementation of CmRDT-O is largely an adoption of the </w:t>
+      </w:r>
+      <w:r>
+        <w:rPr>
+          <w:rFonts w:ascii="Times New Roman" w:hAnsi="Times New Roman" w:cs="Times New Roman"/>
+        </w:rPr>
+        <w:t>implementation of a</w:t>
+      </w:r>
+      <w:r>
+        <w:rPr>
+          <w:rFonts w:ascii="Times New Roman" w:hAnsi="Times New Roman" w:cs="Times New Roman"/>
+        </w:rPr>
+        <w:t xml:space="preserve"> graph CRDT </w:t>
+      </w:r>
+      <w:r>
+        <w:rPr>
+          <w:rFonts w:ascii="Times New Roman" w:hAnsi="Times New Roman" w:cs="Times New Roman"/>
+        </w:rPr>
+        <w:t xml:space="preserve">that is </w:t>
+      </w:r>
+      <w:r>
+        <w:rPr>
+          <w:rFonts w:ascii="Times New Roman" w:hAnsi="Times New Roman" w:cs="Times New Roman"/>
+        </w:rPr>
+        <w:t xml:space="preserve">described </w:t>
+      </w:r>
+      <w:r>
+        <w:rPr>
+          <w:rFonts w:ascii="Times New Roman" w:hAnsi="Times New Roman" w:cs="Times New Roman"/>
+        </w:rPr>
+        <w:t xml:space="preserve">in section 5 of [5] to a key-value store. </w:t>
+      </w:r>
+      <w:r>
+        <w:rPr>
+          <w:rFonts w:ascii="Times New Roman" w:hAnsi="Times New Roman" w:cs="Times New Roman"/>
+        </w:rPr>
+        <w:t xml:space="preserve">Each operation is split into prepare-update and effect-update methods. The prepare-update method is side-effect free and takes place only at the replica to which the operation was initially delivered to. The effect-update method </w:t>
+      </w:r>
+      <w:r>
+        <w:rPr>
+          <w:rFonts w:ascii="Times New Roman" w:hAnsi="Times New Roman" w:cs="Times New Roman"/>
+        </w:rPr>
+        <w:t>applies</w:t>
+      </w:r>
+      <w:r>
+        <w:rPr>
+          <w:rFonts w:ascii="Times New Roman" w:hAnsi="Times New Roman" w:cs="Times New Roman"/>
+        </w:rPr>
+        <w:t xml:space="preserve"> the operation to the local database and </w:t>
+      </w:r>
+      <w:r>
+        <w:rPr>
+          <w:rFonts w:ascii="Times New Roman" w:hAnsi="Times New Roman" w:cs="Times New Roman"/>
+        </w:rPr>
+        <w:t>runs</w:t>
+      </w:r>
+      <w:r>
+        <w:rPr>
+          <w:rFonts w:ascii="Times New Roman" w:hAnsi="Times New Roman" w:cs="Times New Roman"/>
+        </w:rPr>
+        <w:t xml:space="preserve"> at each replica.</w:t>
+      </w:r>
+    </w:p>
+    <w:p>
+      <w:pPr>
+        <w:pStyle w:val="NoSpacing"/>
+        <w:spacing w:line="276" w:lineRule="auto"/>
+        <w:ind w:firstLine="426"/>
+        <w:jc w:val="both"/>
+        <w:rPr>
+          <w:rFonts w:ascii="Times New Roman" w:hAnsi="Times New Roman" w:cs="Times New Roman"/>
+        </w:rPr>
+      </w:pPr>
+      <w:r>
+        <w:rPr>
+          <w:rFonts w:ascii="Times New Roman" w:hAnsi="Times New Roman" w:cs="Times New Roman"/>
+        </w:rPr>
+        <w:t xml:space="preserve">A typical workflow of the </w:t>
+      </w:r>
+      <w:r>
+        <w:rPr>
+          <w:rFonts w:ascii="Times New Roman" w:hAnsi="Times New Roman" w:cs="Times New Roman"/>
+        </w:rPr>
+        <w:t xml:space="preserve">CmRDT-O </w:t>
+      </w:r>
+      <w:r>
+        <w:rPr>
+          <w:rFonts w:ascii="Times New Roman" w:hAnsi="Times New Roman" w:cs="Times New Roman"/>
+        </w:rPr>
+        <w:t xml:space="preserve">implementation is shown in Figure </w:t>
+      </w:r>
+      <w:r>
+        <w:rPr>
+          <w:rFonts w:ascii="Times New Roman" w:hAnsi="Times New Roman" w:cs="Times New Roman"/>
+        </w:rPr>
+        <w:t>4</w:t>
+      </w:r>
+      <w:r>
+        <w:rPr>
+          <w:rFonts w:ascii="Times New Roman" w:hAnsi="Times New Roman" w:cs="Times New Roman"/>
+        </w:rPr>
+        <w:t xml:space="preserve">. </w:t>
+      </w:r>
+      <w:r>
+        <w:rPr>
+          <w:rFonts w:ascii="Times New Roman" w:hAnsi="Times New Roman" w:cs="Times New Roman"/>
+        </w:rPr>
+        <w:t xml:space="preserve">The CmRDT-O database initially maintains a collection of a set of keys and sets of values for each key. This collection will be referred to as the dynamic collection. In this collection, each instance of each element is tagged with a unique id. </w:t>
+      </w:r>
+      <w:r>
+        <w:rPr>
+          <w:rFonts w:ascii="Times New Roman" w:hAnsi="Times New Roman" w:cs="Times New Roman"/>
+        </w:rPr>
+        <w:t>When inserting a key or a value, t</w:t>
+      </w:r>
+      <w:r>
+        <w:rPr>
+          <w:rFonts w:ascii="Times New Roman" w:hAnsi="Times New Roman" w:cs="Times New Roman"/>
+        </w:rPr>
+        <w:t xml:space="preserve">he prepare-update method </w:t>
+      </w:r>
+      <w:r>
+        <w:rPr>
+          <w:rFonts w:ascii="Times New Roman" w:hAnsi="Times New Roman" w:cs="Times New Roman"/>
+        </w:rPr>
+        <w:t>generates</w:t>
+      </w:r>
+      <w:r>
+        <w:rPr>
+          <w:rFonts w:ascii="Times New Roman" w:hAnsi="Times New Roman" w:cs="Times New Roman"/>
+        </w:rPr>
+        <w:t xml:space="preserve"> </w:t>
+      </w:r>
+      <w:r>
+        <w:rPr>
+          <w:rFonts w:ascii="Times New Roman" w:hAnsi="Times New Roman" w:cs="Times New Roman"/>
+        </w:rPr>
+        <w:t xml:space="preserve">a </w:t>
+      </w:r>
+      <w:r>
+        <w:rPr>
+          <w:rFonts w:ascii="Times New Roman" w:hAnsi="Times New Roman" w:cs="Times New Roman"/>
+        </w:rPr>
+        <w:t>unique id</w:t>
+      </w:r>
+      <w:r>
+        <w:rPr>
+          <w:rFonts w:ascii="Times New Roman" w:hAnsi="Times New Roman" w:cs="Times New Roman"/>
+        </w:rPr>
+        <w:t xml:space="preserve"> for the key or the value</w:t>
+      </w:r>
+      <w:r>
+        <w:rPr>
+          <w:rFonts w:ascii="Times New Roman" w:hAnsi="Times New Roman" w:cs="Times New Roman"/>
+        </w:rPr>
+        <w:t xml:space="preserve">. The element-id pair is then </w:t>
+      </w:r>
+      <w:r>
+        <w:rPr>
+          <w:rFonts w:ascii="Times New Roman" w:hAnsi="Times New Roman" w:cs="Times New Roman"/>
+        </w:rPr>
+        <w:t xml:space="preserve">immediately </w:t>
+      </w:r>
+      <w:r>
+        <w:rPr>
+          <w:rFonts w:ascii="Times New Roman" w:hAnsi="Times New Roman" w:cs="Times New Roman"/>
+        </w:rPr>
+        <w:t xml:space="preserve">inserted into the local database by the effect-update method and is </w:t>
+      </w:r>
+      <w:r>
+        <w:rPr>
+          <w:rFonts w:ascii="Times New Roman" w:hAnsi="Times New Roman" w:cs="Times New Roman"/>
+        </w:rPr>
+        <w:t>also</w:t>
+      </w:r>
+      <w:r>
+        <w:rPr>
+          <w:rFonts w:ascii="Times New Roman" w:hAnsi="Times New Roman" w:cs="Times New Roman"/>
+        </w:rPr>
+        <w:t xml:space="preserve"> broadcast to all other replicas to be processed by the effect-update methods there (in particular, the element will be inserted</w:t>
+      </w:r>
+      <w:r>
+        <w:rPr>
+          <w:rFonts w:ascii="Times New Roman" w:hAnsi="Times New Roman" w:cs="Times New Roman"/>
+        </w:rPr>
+        <w:t xml:space="preserve"> into </w:t>
+      </w:r>
+      <w:r>
+        <w:rPr>
+          <w:rFonts w:ascii="Times New Roman" w:hAnsi="Times New Roman" w:cs="Times New Roman"/>
+        </w:rPr>
+        <w:t xml:space="preserve">the </w:t>
+      </w:r>
+      <w:r>
+        <w:rPr>
+          <w:rFonts w:ascii="Times New Roman" w:hAnsi="Times New Roman" w:cs="Times New Roman"/>
+        </w:rPr>
+        <w:t>databases</w:t>
+      </w:r>
+      <w:r>
+        <w:rPr>
+          <w:rFonts w:ascii="Times New Roman" w:hAnsi="Times New Roman" w:cs="Times New Roman"/>
+        </w:rPr>
+        <w:t xml:space="preserve"> with the same id at all replicas).</w:t>
+      </w:r>
+      <w:r>
+        <w:rPr>
+          <w:rFonts w:ascii="Times New Roman" w:hAnsi="Times New Roman" w:cs="Times New Roman"/>
+        </w:rPr>
+        <w:t xml:space="preserve"> A lock is used to ensure that </w:t>
+      </w:r>
+      <w:r>
+        <w:rPr>
+          <w:rFonts w:ascii="Times New Roman" w:hAnsi="Times New Roman" w:cs="Times New Roman"/>
+        </w:rPr>
+        <w:t>the</w:t>
+      </w:r>
+      <w:r>
+        <w:rPr>
+          <w:rFonts w:ascii="Times New Roman" w:hAnsi="Times New Roman" w:cs="Times New Roman"/>
+        </w:rPr>
+        <w:t xml:space="preserve"> effect-update method </w:t>
+      </w:r>
+      <w:r>
+        <w:rPr>
+          <w:rFonts w:ascii="Times New Roman" w:hAnsi="Times New Roman" w:cs="Times New Roman"/>
+        </w:rPr>
+        <w:t xml:space="preserve">immediately follows the </w:t>
+      </w:r>
+      <w:r>
+        <w:rPr>
+          <w:rFonts w:ascii="Times New Roman" w:hAnsi="Times New Roman" w:cs="Times New Roman"/>
+        </w:rPr>
+        <w:t xml:space="preserve">prepare-update method </w:t>
+      </w:r>
+      <w:r>
+        <w:rPr>
+          <w:rFonts w:ascii="Times New Roman" w:hAnsi="Times New Roman" w:cs="Times New Roman"/>
+        </w:rPr>
+        <w:t>at the initiating repl</w:t>
+      </w:r>
+      <w:r>
+        <w:rPr>
+          <w:rFonts w:ascii="Times New Roman" w:hAnsi="Times New Roman" w:cs="Times New Roman"/>
+        </w:rPr>
+        <w:t>ica.</w:t>
+      </w:r>
+    </w:p>
+    <w:p>
+      <w:pPr>
+        <w:pStyle w:val="NoSpacing"/>
+        <w:spacing w:line="276" w:lineRule="auto"/>
+        <w:ind w:firstLine="426"/>
+        <w:jc w:val="both"/>
+        <w:rPr>
+          <w:rFonts w:ascii="Times New Roman" w:hAnsi="Times New Roman" w:cs="Times New Roman"/>
+        </w:rPr>
+      </w:pPr>
+      <w:r>
+        <w:rPr>
+          <w:rFonts w:ascii="Times New Roman" w:hAnsi="Times New Roman" w:cs="Times New Roman"/>
+        </w:rPr>
+        <w:t>When removing a key or a value, t</w:t>
+      </w:r>
+      <w:r>
+        <w:rPr>
+          <w:rFonts w:ascii="Times New Roman" w:hAnsi="Times New Roman" w:cs="Times New Roman"/>
+        </w:rPr>
+        <w:t>he prepare-update method generate</w:t>
+      </w:r>
+      <w:r>
+        <w:rPr>
+          <w:rFonts w:ascii="Times New Roman" w:hAnsi="Times New Roman" w:cs="Times New Roman"/>
+        </w:rPr>
+        <w:t>s</w:t>
+      </w:r>
+      <w:r>
+        <w:rPr>
+          <w:rFonts w:ascii="Times New Roman" w:hAnsi="Times New Roman" w:cs="Times New Roman"/>
+        </w:rPr>
+        <w:t xml:space="preserve"> the </w:t>
+      </w:r>
+      <w:r>
+        <w:rPr>
+          <w:rFonts w:ascii="Times New Roman" w:hAnsi="Times New Roman" w:cs="Times New Roman"/>
+        </w:rPr>
+        <w:t xml:space="preserve">“removal” </w:t>
+      </w:r>
+      <w:r>
+        <w:rPr>
+          <w:rFonts w:ascii="Times New Roman" w:hAnsi="Times New Roman" w:cs="Times New Roman"/>
+        </w:rPr>
+        <w:t xml:space="preserve">set </w:t>
+      </w:r>
+      <w:r>
+        <w:rPr>
+          <w:rFonts w:ascii="Times New Roman" w:hAnsi="Times New Roman" w:cs="Times New Roman"/>
+        </w:rPr>
+        <w:t>which contains the</w:t>
+      </w:r>
+      <w:r>
+        <w:rPr>
+          <w:rFonts w:ascii="Times New Roman" w:hAnsi="Times New Roman" w:cs="Times New Roman"/>
+        </w:rPr>
+        <w:t xml:space="preserve"> unique ids of all instances of the given element. The effect-update then removes all those instances from the local database. </w:t>
+      </w:r>
+      <w:r>
+        <w:rPr>
+          <w:rFonts w:ascii="Times New Roman" w:hAnsi="Times New Roman" w:cs="Times New Roman"/>
+        </w:rPr>
+        <w:t>Finally, t</w:t>
+      </w:r>
+      <w:r>
+        <w:rPr>
+          <w:rFonts w:ascii="Times New Roman" w:hAnsi="Times New Roman" w:cs="Times New Roman"/>
+        </w:rPr>
+        <w:t>he element-ids pair is broadcast to all other replicas for removal by the effect-update methods there</w:t>
+      </w:r>
+      <w:r>
+        <w:rPr>
+          <w:rFonts w:ascii="Times New Roman" w:hAnsi="Times New Roman" w:cs="Times New Roman"/>
+        </w:rPr>
+        <w:t xml:space="preserve"> (in particular, all replicas will remove the exact same instances of the given element).</w:t>
+      </w:r>
+    </w:p>
+    <w:p>
+      <w:pPr>
+        <w:pStyle w:val="NoSpacing"/>
+        <w:spacing w:line="276" w:lineRule="auto"/>
+        <w:ind w:firstLine="426"/>
+        <w:jc w:val="both"/>
+        <w:rPr>
+          <w:rFonts w:ascii="Times New Roman" w:hAnsi="Times New Roman" w:cs="Times New Roman"/>
+        </w:rPr>
+      </w:pPr>
+      <w:r>
+        <w:rPr>
+          <w:rFonts w:ascii="Times New Roman" w:hAnsi="Times New Roman" w:cs="Times New Roman"/>
+        </w:rPr>
+        <w:t>Broadcast</w:t>
+      </w:r>
+      <w:r>
+        <w:rPr>
+          <w:rFonts w:ascii="Times New Roman" w:hAnsi="Times New Roman" w:cs="Times New Roman"/>
+        </w:rPr>
+        <w:t>s are to be ordered according to the vector clocks and therefore the incoming broadcasts are held at each replica until the correct broadcast arrives. To achieve this</w:t>
+      </w:r>
+      <w:r>
+        <w:rPr>
+          <w:rFonts w:ascii="Times New Roman" w:hAnsi="Times New Roman" w:cs="Times New Roman"/>
+        </w:rPr>
+        <w:t>, a channel is established to communicate with each incoming</w:t>
+      </w:r>
+      <w:r>
+        <w:rPr>
+          <w:rFonts w:ascii="Times New Roman" w:hAnsi="Times New Roman" w:cs="Times New Roman"/>
+        </w:rPr>
+        <w:t xml:space="preserve"> </w:t>
+      </w:r>
+      <w:r>
+        <w:rPr>
+          <w:rFonts w:ascii="Times New Roman" w:hAnsi="Times New Roman" w:cs="Times New Roman"/>
+        </w:rPr>
+        <w:t>RPCInt call. The channel of any RPCInt call that is waiting on new broadcast messages to arrive is</w:t>
+      </w:r>
+      <w:r>
+        <w:rPr>
+          <w:rFonts w:ascii="Times New Roman" w:hAnsi="Times New Roman" w:cs="Times New Roman"/>
+        </w:rPr>
+        <w:t xml:space="preserve"> </w:t>
+      </w:r>
+      <w:r>
+        <w:rPr>
+          <w:rFonts w:ascii="Times New Roman" w:hAnsi="Times New Roman" w:cs="Times New Roman"/>
+        </w:rPr>
+        <w:t xml:space="preserve">added to a dynamic pool. Whenever </w:t>
+      </w:r>
+      <w:r>
+        <w:rPr>
+          <w:rFonts w:ascii="Times New Roman" w:hAnsi="Times New Roman" w:cs="Times New Roman"/>
+        </w:rPr>
+        <w:t xml:space="preserve">the correct </w:t>
+      </w:r>
+      <w:r>
+        <w:rPr>
+          <w:rFonts w:ascii="Times New Roman" w:hAnsi="Times New Roman" w:cs="Times New Roman"/>
+        </w:rPr>
+        <w:t xml:space="preserve">broadcast message arrives, the updated </w:t>
+      </w:r>
+      <w:r>
+        <w:rPr>
+          <w:rFonts w:ascii="Times New Roman" w:hAnsi="Times New Roman" w:cs="Times New Roman"/>
+        </w:rPr>
+        <w:t xml:space="preserve">local </w:t>
+      </w:r>
+      <w:r>
+        <w:rPr>
+          <w:rFonts w:ascii="Times New Roman" w:hAnsi="Times New Roman" w:cs="Times New Roman"/>
+        </w:rPr>
+        <w:t>vector clock is</w:t>
+      </w:r>
+      <w:r>
+        <w:rPr>
+          <w:rFonts w:ascii="Times New Roman" w:hAnsi="Times New Roman" w:cs="Times New Roman"/>
+        </w:rPr>
+        <w:t xml:space="preserve"> </w:t>
+      </w:r>
+      <w:r>
+        <w:rPr>
+          <w:rFonts w:ascii="Times New Roman" w:hAnsi="Times New Roman" w:cs="Times New Roman"/>
+        </w:rPr>
+        <w:t>broadcast to the channel pool to see if any of the waiting RPCInt calls can</w:t>
+      </w:r>
+      <w:r>
+        <w:rPr>
+          <w:rFonts w:ascii="Times New Roman" w:hAnsi="Times New Roman" w:cs="Times New Roman"/>
+        </w:rPr>
+        <w:t xml:space="preserve"> </w:t>
+      </w:r>
+      <w:r>
+        <w:rPr>
+          <w:rFonts w:ascii="Times New Roman" w:hAnsi="Times New Roman" w:cs="Times New Roman"/>
+        </w:rPr>
+        <w:t>proceed</w:t>
+      </w:r>
+      <w:r>
+        <w:rPr>
+          <w:rFonts w:ascii="Times New Roman" w:hAnsi="Times New Roman" w:cs="Times New Roman"/>
+        </w:rPr>
+        <w:t xml:space="preserve"> next</w:t>
+      </w:r>
+      <w:r>
+        <w:rPr>
+          <w:rFonts w:ascii="Times New Roman" w:hAnsi="Times New Roman" w:cs="Times New Roman"/>
+        </w:rPr>
+        <w:t>.</w:t>
+      </w:r>
+      <w:r>
+        <w:rPr>
+          <w:rFonts w:ascii="Times New Roman" w:hAnsi="Times New Roman" w:cs="Times New Roman"/>
+        </w:rPr>
+        <w:t xml:space="preserve"> The GoVector package was adapted to provide the vector clock functionality required for casual broadcasting.</w:t>
+      </w:r>
+    </w:p>
+    <w:p>
+      <w:pPr>
+        <w:pStyle w:val="NoSpacing"/>
+        <w:spacing w:line="276" w:lineRule="auto"/>
+        <w:ind w:firstLine="426"/>
+        <w:jc w:val="both"/>
+        <w:rPr>
+          <w:rFonts w:ascii="Times New Roman" w:hAnsi="Times New Roman" w:cs="Times New Roman"/>
+        </w:rPr>
+      </w:pPr>
+      <w:r>
+        <w:rPr>
+          <w:rFonts w:ascii="Times New Roman" w:hAnsi="Times New Roman" w:cs="Times New Roman"/>
+        </w:rPr>
+        <w:t xml:space="preserve">Fixation of the removal set by the prepare-update method </w:t>
+      </w:r>
+      <w:r>
+        <w:rPr>
+          <w:rFonts w:ascii="Times New Roman" w:hAnsi="Times New Roman" w:cs="Times New Roman"/>
+        </w:rPr>
+        <w:t>addresses</w:t>
+      </w:r>
+      <w:r>
+        <w:rPr>
+          <w:rFonts w:ascii="Times New Roman" w:hAnsi="Times New Roman" w:cs="Times New Roman"/>
+        </w:rPr>
+        <w:t xml:space="preserve"> type II conflicts</w:t>
+      </w:r>
+      <w:r>
+        <w:rPr>
+          <w:rFonts w:ascii="Times New Roman" w:hAnsi="Times New Roman" w:cs="Times New Roman"/>
+        </w:rPr>
+        <w:t xml:space="preserve">. There cannot be a concurrent InsertKey and RemoveKey coming from the same replica as those would be ordered by vector clocks on that replica. Should there be a concurrent InsertKey and RemoveKey coming from different replicas, InsertKey will </w:t>
+      </w:r>
+      <w:r>
+        <w:rPr>
+          <w:rFonts w:ascii="Times New Roman" w:hAnsi="Times New Roman" w:cs="Times New Roman"/>
+        </w:rPr>
+        <w:t>take precedence</w:t>
+      </w:r>
+      <w:r>
+        <w:rPr>
+          <w:rFonts w:ascii="Times New Roman" w:hAnsi="Times New Roman" w:cs="Times New Roman"/>
+        </w:rPr>
+        <w:t xml:space="preserve"> as the removal set associated with the call to RemoveKey will not include the </w:t>
+      </w:r>
+      <w:r>
+        <w:rPr>
+          <w:rFonts w:ascii="Times New Roman" w:hAnsi="Times New Roman" w:cs="Times New Roman"/>
+        </w:rPr>
+        <w:t xml:space="preserve">just-generated </w:t>
+      </w:r>
+      <w:r>
+        <w:rPr>
+          <w:rFonts w:ascii="Times New Roman" w:hAnsi="Times New Roman" w:cs="Times New Roman"/>
+        </w:rPr>
+        <w:t xml:space="preserve">unique id of the </w:t>
+      </w:r>
+      <w:r>
+        <w:rPr>
+          <w:rFonts w:ascii="Times New Roman" w:hAnsi="Times New Roman" w:cs="Times New Roman"/>
+        </w:rPr>
+        <w:t xml:space="preserve">instance of the </w:t>
+      </w:r>
+      <w:r>
+        <w:rPr>
+          <w:rFonts w:ascii="Times New Roman" w:hAnsi="Times New Roman" w:cs="Times New Roman"/>
+        </w:rPr>
+        <w:t>element to be inserted</w:t>
+      </w:r>
+      <w:r>
+        <w:rPr>
+          <w:rFonts w:ascii="Times New Roman" w:hAnsi="Times New Roman" w:cs="Times New Roman"/>
+        </w:rPr>
+        <w:t>.</w:t>
+      </w:r>
+    </w:p>
+    <w:p>
+      <w:pPr>
+        <w:pStyle w:val="NoSpacing"/>
+        <w:spacing w:line="276" w:lineRule="auto"/>
+        <w:ind w:firstLine="426"/>
+        <w:jc w:val="both"/>
+        <w:rPr>
+          <w:rFonts w:ascii="Times New Roman" w:hAnsi="Times New Roman" w:cs="Times New Roman"/>
+        </w:rPr>
+      </w:pPr>
+      <w:r>
+        <w:rPr>
+          <w:rFonts w:ascii="Times New Roman" w:hAnsi="Times New Roman" w:cs="Times New Roman"/>
+        </w:rPr>
+        <w:t xml:space="preserve">Type I conflicts are resolved by allowing an InsertValue to proceed to the local database even if the corresponding InsertKey has not arrived yet. </w:t>
+      </w:r>
+      <w:r>
+        <w:rPr>
+          <w:rFonts w:ascii="Times New Roman" w:hAnsi="Times New Roman" w:cs="Times New Roman"/>
+        </w:rPr>
+        <w:t xml:space="preserve">Whenever an end-user wishes to </w:t>
+      </w:r>
+      <w:r>
+        <w:rPr>
+          <w:rFonts w:ascii="Times New Roman" w:hAnsi="Times New Roman" w:cs="Times New Roman"/>
+        </w:rPr>
+        <w:t xml:space="preserve">start </w:t>
+      </w:r>
+      <w:r>
+        <w:rPr>
+          <w:rFonts w:ascii="Times New Roman" w:hAnsi="Times New Roman" w:cs="Times New Roman"/>
+        </w:rPr>
+        <w:t>look</w:t>
+      </w:r>
+      <w:r>
+        <w:rPr>
+          <w:rFonts w:ascii="Times New Roman" w:hAnsi="Times New Roman" w:cs="Times New Roman"/>
+        </w:rPr>
+        <w:t>ing</w:t>
+      </w:r>
+      <w:r>
+        <w:rPr>
+          <w:rFonts w:ascii="Times New Roman" w:hAnsi="Times New Roman" w:cs="Times New Roman"/>
+        </w:rPr>
+        <w:t xml:space="preserve"> </w:t>
+      </w:r>
+      <w:r>
+        <w:rPr>
+          <w:rFonts w:ascii="Times New Roman" w:hAnsi="Times New Roman" w:cs="Times New Roman"/>
+        </w:rPr>
+        <w:t xml:space="preserve">up keys or values in the database, the dynamic collection is transformed into </w:t>
+      </w:r>
+      <w:r>
+        <w:rPr>
+          <w:rFonts w:ascii="Times New Roman" w:hAnsi="Times New Roman" w:cs="Times New Roman"/>
+        </w:rPr>
+        <w:t xml:space="preserve">what is referred to as </w:t>
+      </w:r>
+      <w:r>
+        <w:rPr>
+          <w:rFonts w:ascii="Times New Roman" w:hAnsi="Times New Roman" w:cs="Times New Roman"/>
+        </w:rPr>
+        <w:t>the static collection</w:t>
+      </w:r>
+      <w:r>
+        <w:rPr>
+          <w:rFonts w:ascii="Times New Roman" w:hAnsi="Times New Roman" w:cs="Times New Roman"/>
+        </w:rPr>
+        <w:t xml:space="preserve"> by the lookup method. This method presents a simple view of the data without</w:t>
+      </w:r>
+      <w:r>
+        <w:rPr>
+          <w:rFonts w:ascii="Times New Roman" w:hAnsi="Times New Roman" w:cs="Times New Roman"/>
+        </w:rPr>
+        <w:t xml:space="preserve"> the unique ids and </w:t>
+      </w:r>
+      <w:r>
+        <w:rPr>
+          <w:rFonts w:ascii="Times New Roman" w:hAnsi="Times New Roman" w:cs="Times New Roman"/>
+        </w:rPr>
+        <w:t xml:space="preserve">it also </w:t>
+      </w:r>
+      <w:r>
+        <w:rPr>
+          <w:rFonts w:ascii="Times New Roman" w:hAnsi="Times New Roman" w:cs="Times New Roman"/>
+        </w:rPr>
+        <w:t xml:space="preserve">hides any inconsistencies. </w:t>
+      </w:r>
+      <w:proofErr w:type="gramStart"/>
+      <w:r>
+        <w:rPr>
+          <w:rFonts w:ascii="Times New Roman" w:hAnsi="Times New Roman" w:cs="Times New Roman"/>
+        </w:rPr>
+        <w:t>In particular, s</w:t>
+      </w:r>
+      <w:r>
+        <w:rPr>
+          <w:rFonts w:ascii="Times New Roman" w:hAnsi="Times New Roman" w:cs="Times New Roman"/>
+        </w:rPr>
+        <w:t>hould</w:t>
+      </w:r>
+      <w:proofErr w:type="gramEnd"/>
+      <w:r>
+        <w:rPr>
+          <w:rFonts w:ascii="Times New Roman" w:hAnsi="Times New Roman" w:cs="Times New Roman"/>
+        </w:rPr>
+        <w:t xml:space="preserve"> </w:t>
+      </w:r>
+      <w:r>
+        <w:rPr>
+          <w:rFonts w:ascii="Times New Roman" w:hAnsi="Times New Roman" w:cs="Times New Roman"/>
+        </w:rPr>
+        <w:t xml:space="preserve">the InsertKey method never arrive, the inserted value will </w:t>
       </w:r>
       <w:r>
         <w:rPr>
           <w:rFonts w:ascii="Times New Roman" w:hAnsi="Times New Roman" w:cs="Times New Roman"/>
         </w:rPr>
         <w:lastRenderedPageBreak/>
-        <w:t>methods. The prepare-update method is side-effect free and takes place only at the replica to which the operation was initially delivered to. The effect-update method actually applies the operation to the local database and gets executed at each replica.</w:t>
-      </w:r>
-    </w:p>
-    <w:p>
-      <w:pPr>
-        <w:pStyle w:val="NoSpacing"/>
-        <w:spacing w:line="276" w:lineRule="auto"/>
-        <w:ind w:firstLine="426"/>
-        <w:jc w:val="both"/>
-        <w:rPr>
-          <w:rFonts w:ascii="Times New Roman" w:hAnsi="Times New Roman" w:cs="Times New Roman"/>
-        </w:rPr>
-      </w:pPr>
-      <w:r>
-        <w:rPr>
-          <w:rFonts w:ascii="Times New Roman" w:hAnsi="Times New Roman" w:cs="Times New Roman"/>
-        </w:rPr>
-        <w:t xml:space="preserve">A typical workflow of the </w:t>
-      </w:r>
-      <w:r>
-        <w:rPr>
-          <w:rFonts w:ascii="Times New Roman" w:hAnsi="Times New Roman" w:cs="Times New Roman"/>
-        </w:rPr>
-        <w:t xml:space="preserve">CmRDT-O </w:t>
-      </w:r>
-      <w:r>
-        <w:rPr>
-          <w:rFonts w:ascii="Times New Roman" w:hAnsi="Times New Roman" w:cs="Times New Roman"/>
-        </w:rPr>
-        <w:t xml:space="preserve">implementation is shown in Figure </w:t>
-      </w:r>
-      <w:r>
-        <w:rPr>
-          <w:rFonts w:ascii="Times New Roman" w:hAnsi="Times New Roman" w:cs="Times New Roman"/>
-        </w:rPr>
-        <w:t>4</w:t>
-      </w:r>
-      <w:r>
-        <w:rPr>
-          <w:rFonts w:ascii="Times New Roman" w:hAnsi="Times New Roman" w:cs="Times New Roman"/>
-        </w:rPr>
-        <w:t xml:space="preserve">. </w:t>
-      </w:r>
-      <w:r>
-        <w:rPr>
-          <w:rFonts w:ascii="Times New Roman" w:hAnsi="Times New Roman" w:cs="Times New Roman"/>
-        </w:rPr>
-        <w:t xml:space="preserve">The CmRDT-O the database initially maintains a collection of a set of keys and sets of values for each key. This collection will be referred to as the dynamic collection. In this collection, each instance of each element is tagged with a unique id. The prepare-update methods for insertion of a key or value generate this unique id. The element-id pair is then inserted immediately into the local database by the effect-update method and is </w:t>
-      </w:r>
-      <w:r>
-        <w:rPr>
-          <w:rFonts w:ascii="Times New Roman" w:hAnsi="Times New Roman" w:cs="Times New Roman"/>
-        </w:rPr>
-        <w:t>also</w:t>
-      </w:r>
-      <w:r>
-        <w:rPr>
-          <w:rFonts w:ascii="Times New Roman" w:hAnsi="Times New Roman" w:cs="Times New Roman"/>
-        </w:rPr>
-        <w:t xml:space="preserve"> broadcast to all other replicas to be processed by the effect-update methods there (in particular, the element will be inserted with the same id at all replicas).</w:t>
-      </w:r>
-      <w:r>
-        <w:rPr>
-          <w:rFonts w:ascii="Times New Roman" w:hAnsi="Times New Roman" w:cs="Times New Roman"/>
-        </w:rPr>
-        <w:t xml:space="preserve"> A lock is used to ensure that the prepare-update method is immediately followed by the effect-update method at the initiating repl</w:t>
-      </w:r>
-      <w:r>
-        <w:rPr>
-          <w:rFonts w:ascii="Times New Roman" w:hAnsi="Times New Roman" w:cs="Times New Roman"/>
-        </w:rPr>
-        <w:t>ica.</w:t>
-      </w:r>
-    </w:p>
-    <w:p>
-      <w:pPr>
-        <w:pStyle w:val="NoSpacing"/>
-        <w:spacing w:line="276" w:lineRule="auto"/>
-        <w:ind w:firstLine="426"/>
-        <w:jc w:val="both"/>
-        <w:rPr>
-          <w:rFonts w:ascii="Times New Roman" w:hAnsi="Times New Roman" w:cs="Times New Roman"/>
-        </w:rPr>
-      </w:pPr>
-      <w:r>
-        <w:rPr>
-          <w:rFonts w:ascii="Times New Roman" w:hAnsi="Times New Roman" w:cs="Times New Roman"/>
-        </w:rPr>
-        <w:t xml:space="preserve">The prepare-update methods for </w:t>
-      </w:r>
-      <w:r>
-        <w:rPr>
-          <w:rFonts w:ascii="Times New Roman" w:hAnsi="Times New Roman" w:cs="Times New Roman"/>
-        </w:rPr>
-        <w:t>removal</w:t>
-      </w:r>
-      <w:r>
-        <w:rPr>
-          <w:rFonts w:ascii="Times New Roman" w:hAnsi="Times New Roman" w:cs="Times New Roman"/>
-        </w:rPr>
-        <w:t xml:space="preserve"> of a key or a value generate the </w:t>
-      </w:r>
-      <w:r>
-        <w:rPr>
-          <w:rFonts w:ascii="Times New Roman" w:hAnsi="Times New Roman" w:cs="Times New Roman"/>
-        </w:rPr>
-        <w:t xml:space="preserve">“removal” </w:t>
-      </w:r>
-      <w:r>
-        <w:rPr>
-          <w:rFonts w:ascii="Times New Roman" w:hAnsi="Times New Roman" w:cs="Times New Roman"/>
-        </w:rPr>
-        <w:t xml:space="preserve">set of unique ids of all instances of the given element. The effect-update then removes all those instances from the local database. </w:t>
-      </w:r>
-      <w:r>
-        <w:rPr>
-          <w:rFonts w:ascii="Times New Roman" w:hAnsi="Times New Roman" w:cs="Times New Roman"/>
-        </w:rPr>
-        <w:t>Finally, t</w:t>
-      </w:r>
-      <w:r>
-        <w:rPr>
-          <w:rFonts w:ascii="Times New Roman" w:hAnsi="Times New Roman" w:cs="Times New Roman"/>
-        </w:rPr>
-        <w:t>he element-ids pair is broadcast to all other replicas for removal by the effect-update methods there</w:t>
-      </w:r>
-      <w:r>
-        <w:rPr>
-          <w:rFonts w:ascii="Times New Roman" w:hAnsi="Times New Roman" w:cs="Times New Roman"/>
-        </w:rPr>
-        <w:t xml:space="preserve"> (in particular, all replicas will remove the exact same instances of the given element).</w:t>
-      </w:r>
-    </w:p>
-    <w:p>
-      <w:pPr>
-        <w:pStyle w:val="NoSpacing"/>
-        <w:spacing w:line="276" w:lineRule="auto"/>
-        <w:ind w:firstLine="426"/>
-        <w:jc w:val="both"/>
-        <w:rPr>
-          <w:rFonts w:ascii="Times New Roman" w:hAnsi="Times New Roman" w:cs="Times New Roman"/>
-        </w:rPr>
-      </w:pPr>
-      <w:r>
-        <w:rPr>
-          <w:rFonts w:ascii="Times New Roman" w:hAnsi="Times New Roman" w:cs="Times New Roman"/>
-        </w:rPr>
-        <w:t>Broadcast</w:t>
-      </w:r>
-      <w:r>
-        <w:rPr>
-          <w:rFonts w:ascii="Times New Roman" w:hAnsi="Times New Roman" w:cs="Times New Roman"/>
-        </w:rPr>
-        <w:t>s are to be ordered according to the vector clocks and therefore the incoming broadcasts are held at each replica until the correct broadcast arrives. To achieve this</w:t>
-      </w:r>
-      <w:r>
-        <w:rPr>
-          <w:rFonts w:ascii="Times New Roman" w:hAnsi="Times New Roman" w:cs="Times New Roman"/>
-        </w:rPr>
-        <w:t>, a channel is established to communicate with each incoming</w:t>
-      </w:r>
-      <w:r>
-        <w:rPr>
-          <w:rFonts w:ascii="Times New Roman" w:hAnsi="Times New Roman" w:cs="Times New Roman"/>
-        </w:rPr>
-        <w:t xml:space="preserve"> </w:t>
-      </w:r>
-      <w:r>
-        <w:rPr>
-          <w:rFonts w:ascii="Times New Roman" w:hAnsi="Times New Roman" w:cs="Times New Roman"/>
-        </w:rPr>
-        <w:t>RPCInt call. The channel of any RPCInt call that is waiting on new broadcast messages to arrive is</w:t>
-      </w:r>
-      <w:r>
-        <w:rPr>
-          <w:rFonts w:ascii="Times New Roman" w:hAnsi="Times New Roman" w:cs="Times New Roman"/>
-        </w:rPr>
-        <w:t xml:space="preserve"> </w:t>
-      </w:r>
-      <w:r>
-        <w:rPr>
-          <w:rFonts w:ascii="Times New Roman" w:hAnsi="Times New Roman" w:cs="Times New Roman"/>
-        </w:rPr>
-        <w:t xml:space="preserve">then added to a dynamic pool. Whenever </w:t>
-      </w:r>
-      <w:r>
-        <w:rPr>
-          <w:rFonts w:ascii="Times New Roman" w:hAnsi="Times New Roman" w:cs="Times New Roman"/>
-        </w:rPr>
-        <w:t xml:space="preserve">the correct </w:t>
-      </w:r>
-      <w:r>
-        <w:rPr>
-          <w:rFonts w:ascii="Times New Roman" w:hAnsi="Times New Roman" w:cs="Times New Roman"/>
-        </w:rPr>
-        <w:t xml:space="preserve">broadcast message arrives, the updated </w:t>
-      </w:r>
-      <w:r>
-        <w:rPr>
-          <w:rFonts w:ascii="Times New Roman" w:hAnsi="Times New Roman" w:cs="Times New Roman"/>
-        </w:rPr>
-        <w:t xml:space="preserve">local </w:t>
-      </w:r>
-      <w:r>
-        <w:rPr>
-          <w:rFonts w:ascii="Times New Roman" w:hAnsi="Times New Roman" w:cs="Times New Roman"/>
-        </w:rPr>
-        <w:t>vector clock is</w:t>
-      </w:r>
-      <w:r>
-        <w:rPr>
-          <w:rFonts w:ascii="Times New Roman" w:hAnsi="Times New Roman" w:cs="Times New Roman"/>
-        </w:rPr>
-        <w:t xml:space="preserve"> </w:t>
-      </w:r>
-      <w:r>
-        <w:rPr>
-          <w:rFonts w:ascii="Times New Roman" w:hAnsi="Times New Roman" w:cs="Times New Roman"/>
-        </w:rPr>
-        <w:t>broadcast to the channel pool to see if any of the waiting RPCInt calls can</w:t>
-      </w:r>
-      <w:r>
-        <w:rPr>
-          <w:rFonts w:ascii="Times New Roman" w:hAnsi="Times New Roman" w:cs="Times New Roman"/>
-        </w:rPr>
-        <w:t xml:space="preserve"> also</w:t>
-      </w:r>
-      <w:r>
-        <w:rPr>
-          <w:rFonts w:ascii="Times New Roman" w:hAnsi="Times New Roman" w:cs="Times New Roman"/>
-        </w:rPr>
-        <w:t xml:space="preserve"> proceed.</w:t>
-      </w:r>
-      <w:r>
-        <w:rPr>
-          <w:rFonts w:ascii="Times New Roman" w:hAnsi="Times New Roman" w:cs="Times New Roman"/>
-        </w:rPr>
-        <w:t xml:space="preserve"> The GoVector package was adapted to provide the vector clock functionality required for casual broadcasting.</w:t>
-      </w:r>
-    </w:p>
-    <w:p>
-      <w:pPr>
-        <w:pStyle w:val="NoSpacing"/>
-        <w:spacing w:line="276" w:lineRule="auto"/>
-        <w:ind w:firstLine="426"/>
-        <w:jc w:val="both"/>
-        <w:rPr>
-          <w:rFonts w:ascii="Times New Roman" w:hAnsi="Times New Roman" w:cs="Times New Roman"/>
-        </w:rPr>
-      </w:pPr>
-      <w:r>
-        <w:rPr>
-          <w:rFonts w:ascii="Times New Roman" w:hAnsi="Times New Roman" w:cs="Times New Roman"/>
-        </w:rPr>
-        <w:t xml:space="preserve">Fixation of the removal set by the prepare-update method </w:t>
-      </w:r>
-      <w:r>
-        <w:rPr>
-          <w:rFonts w:ascii="Times New Roman" w:hAnsi="Times New Roman" w:cs="Times New Roman"/>
-        </w:rPr>
-        <w:t>addresses</w:t>
-      </w:r>
-      <w:r>
-        <w:rPr>
-          <w:rFonts w:ascii="Times New Roman" w:hAnsi="Times New Roman" w:cs="Times New Roman"/>
-        </w:rPr>
-        <w:t xml:space="preserve"> type II conflicts</w:t>
-      </w:r>
-      <w:r>
-        <w:rPr>
-          <w:rFonts w:ascii="Times New Roman" w:hAnsi="Times New Roman" w:cs="Times New Roman"/>
-        </w:rPr>
-        <w:t xml:space="preserve">. There cannot be a concurrent InsertKey and RemoveKey coming from the same replica as those would be ordered by vector clocks on that replica. Should there be a concurrent InsertKey and RemoveKey coming from different replicas, InsertKey will </w:t>
-      </w:r>
-      <w:r>
-        <w:rPr>
-          <w:rFonts w:ascii="Times New Roman" w:hAnsi="Times New Roman" w:cs="Times New Roman"/>
-        </w:rPr>
-        <w:t>take precedence</w:t>
-      </w:r>
-      <w:r>
-        <w:rPr>
-          <w:rFonts w:ascii="Times New Roman" w:hAnsi="Times New Roman" w:cs="Times New Roman"/>
-        </w:rPr>
-        <w:t xml:space="preserve"> as the removal set associated with the call to RemoveKey will not include the unique id of the </w:t>
-      </w:r>
-      <w:r>
-        <w:rPr>
-          <w:rFonts w:ascii="Times New Roman" w:hAnsi="Times New Roman" w:cs="Times New Roman"/>
-        </w:rPr>
-        <w:t xml:space="preserve">instance of the </w:t>
-      </w:r>
-      <w:r>
-        <w:rPr>
-          <w:rFonts w:ascii="Times New Roman" w:hAnsi="Times New Roman" w:cs="Times New Roman"/>
-        </w:rPr>
-        <w:t>element to be inserted</w:t>
-      </w:r>
-      <w:r>
-        <w:rPr>
-          <w:rFonts w:ascii="Times New Roman" w:hAnsi="Times New Roman" w:cs="Times New Roman"/>
-        </w:rPr>
-        <w:t>.</w:t>
-      </w:r>
-    </w:p>
-    <w:p>
-      <w:pPr>
-        <w:pStyle w:val="NoSpacing"/>
-        <w:spacing w:line="276" w:lineRule="auto"/>
-        <w:ind w:firstLine="426"/>
-        <w:jc w:val="both"/>
-        <w:rPr>
-          <w:rFonts w:ascii="Times New Roman" w:hAnsi="Times New Roman" w:cs="Times New Roman"/>
-        </w:rPr>
-      </w:pPr>
-      <w:r>
-        <w:rPr>
-          <w:rFonts w:ascii="Times New Roman" w:hAnsi="Times New Roman" w:cs="Times New Roman"/>
-        </w:rPr>
-        <w:t xml:space="preserve">Type I conflicts are resolved by allowing an InsertValue to proceed to the local database even if the corresponding InsertKey has not arrived yet. </w:t>
-      </w:r>
-      <w:r>
-        <w:rPr>
-          <w:rFonts w:ascii="Times New Roman" w:hAnsi="Times New Roman" w:cs="Times New Roman"/>
-        </w:rPr>
-        <w:t xml:space="preserve">Whenever an end-user wishes to </w:t>
-      </w:r>
-      <w:r>
-        <w:rPr>
-          <w:rFonts w:ascii="Times New Roman" w:hAnsi="Times New Roman" w:cs="Times New Roman"/>
-        </w:rPr>
-        <w:t xml:space="preserve">start </w:t>
-      </w:r>
-      <w:r>
-        <w:rPr>
-          <w:rFonts w:ascii="Times New Roman" w:hAnsi="Times New Roman" w:cs="Times New Roman"/>
-        </w:rPr>
-        <w:t>look</w:t>
-      </w:r>
-      <w:r>
-        <w:rPr>
-          <w:rFonts w:ascii="Times New Roman" w:hAnsi="Times New Roman" w:cs="Times New Roman"/>
-        </w:rPr>
-        <w:t>ing</w:t>
-      </w:r>
-      <w:r>
-        <w:rPr>
-          <w:rFonts w:ascii="Times New Roman" w:hAnsi="Times New Roman" w:cs="Times New Roman"/>
-        </w:rPr>
-        <w:t xml:space="preserve"> </w:t>
-      </w:r>
-      <w:r>
-        <w:rPr>
-          <w:rFonts w:ascii="Times New Roman" w:hAnsi="Times New Roman" w:cs="Times New Roman"/>
-        </w:rPr>
-        <w:t>up keys or values in the database, the dynamical collection is transformed into the static collection</w:t>
-      </w:r>
-      <w:r>
-        <w:rPr>
-          <w:rFonts w:ascii="Times New Roman" w:hAnsi="Times New Roman" w:cs="Times New Roman"/>
-        </w:rPr>
-        <w:t xml:space="preserve"> by the lookup method. This method presents a simple view of the data without</w:t>
-      </w:r>
-      <w:r>
-        <w:rPr>
-          <w:rFonts w:ascii="Times New Roman" w:hAnsi="Times New Roman" w:cs="Times New Roman"/>
-        </w:rPr>
-        <w:t xml:space="preserve"> the unique ids and </w:t>
-      </w:r>
-      <w:r>
-        <w:rPr>
-          <w:rFonts w:ascii="Times New Roman" w:hAnsi="Times New Roman" w:cs="Times New Roman"/>
-        </w:rPr>
-        <w:t xml:space="preserve">it also </w:t>
-      </w:r>
-      <w:r>
-        <w:rPr>
-          <w:rFonts w:ascii="Times New Roman" w:hAnsi="Times New Roman" w:cs="Times New Roman"/>
-        </w:rPr>
-        <w:t>hides any inconsistencies. In particular, s</w:t>
-      </w:r>
-      <w:r>
-        <w:rPr>
-          <w:rFonts w:ascii="Times New Roman" w:hAnsi="Times New Roman" w:cs="Times New Roman"/>
-        </w:rPr>
-        <w:t xml:space="preserve">hould </w:t>
-      </w:r>
-      <w:r>
-        <w:rPr>
-          <w:rFonts w:ascii="Times New Roman" w:hAnsi="Times New Roman" w:cs="Times New Roman"/>
-        </w:rPr>
-        <w:t xml:space="preserve">the InsertKey method never arrive, the inserted value will not be </w:t>
+        <w:t xml:space="preserve">not be </w:t>
       </w:r>
       <w:r>
         <w:rPr>
@@ -3073,7 +4394,31 @@
         <w:rPr>
           <w:rFonts w:ascii="Times New Roman" w:hAnsi="Times New Roman" w:cs="Times New Roman"/>
         </w:rPr>
-        <w:t xml:space="preserve">In the CmRDT-C implementation, a queue is used to order concurrent operations at each replica and resolve any conflicts that arise in a pre-determined, systematic way. </w:t>
+        <w:t xml:space="preserve">In the CmRDT-C implementation, a queue is used to order operations at each replica and </w:t>
+      </w:r>
+      <w:r>
+        <w:rPr>
+          <w:rFonts w:ascii="Times New Roman" w:hAnsi="Times New Roman" w:cs="Times New Roman"/>
+        </w:rPr>
+        <w:t xml:space="preserve">to </w:t>
+      </w:r>
+      <w:r>
+        <w:rPr>
+          <w:rFonts w:ascii="Times New Roman" w:hAnsi="Times New Roman" w:cs="Times New Roman"/>
+        </w:rPr>
+        <w:t>resolve any conflicts that arise</w:t>
+      </w:r>
+      <w:r>
+        <w:rPr>
+          <w:rFonts w:ascii="Times New Roman" w:hAnsi="Times New Roman" w:cs="Times New Roman"/>
+        </w:rPr>
+        <w:t xml:space="preserve"> between concurrent operations</w:t>
+      </w:r>
+      <w:r>
+        <w:rPr>
+          <w:rFonts w:ascii="Times New Roman" w:hAnsi="Times New Roman" w:cs="Times New Roman"/>
+        </w:rPr>
+        <w:t xml:space="preserve"> in a pre-determined, systematic way. </w:t>
       </w:r>
       <w:r>
         <w:rPr>
@@ -3091,7 +4436,25 @@
         <w:rPr>
           <w:rFonts w:ascii="Times New Roman" w:hAnsi="Times New Roman" w:cs="Times New Roman"/>
         </w:rPr>
-        <w:t xml:space="preserve">, where the nodes are </w:t>
+        <w:t xml:space="preserve">, where the </w:t>
+      </w:r>
+      <w:r>
+        <w:rPr>
+          <w:rFonts w:ascii="Times New Roman" w:hAnsi="Times New Roman" w:cs="Times New Roman"/>
+        </w:rPr>
+        <w:t>OpNode</w:t>
+      </w:r>
+      <w:r>
+        <w:rPr>
+          <w:rFonts w:ascii="Times New Roman" w:hAnsi="Times New Roman" w:cs="Times New Roman"/>
+        </w:rPr>
+        <w:t xml:space="preserve">s </w:t>
+      </w:r>
+      <w:r>
+        <w:rPr>
+          <w:rFonts w:ascii="Times New Roman" w:hAnsi="Times New Roman" w:cs="Times New Roman"/>
+        </w:rPr>
+        <w:t xml:space="preserve">are </w:t>
       </w:r>
       <w:r>
         <w:rPr>
@@ -3109,32 +4472,97 @@
         <w:rPr>
           <w:rFonts w:ascii="Times New Roman" w:hAnsi="Times New Roman" w:cs="Times New Roman"/>
         </w:rPr>
-        <w:t xml:space="preserve"> inserted into the local </w:t>
-      </w:r>
-      <w:r>
-        <w:rPr>
-          <w:rFonts w:ascii="Times New Roman" w:hAnsi="Times New Roman" w:cs="Times New Roman"/>
-        </w:rPr>
-        <w:t>OpNodes</w:t>
-      </w:r>
-      <w:r>
-        <w:rPr>
-          <w:rFonts w:ascii="Times New Roman" w:hAnsi="Times New Roman" w:cs="Times New Roman"/>
-        </w:rPr>
-        <w:t xml:space="preserve"> queues.</w:t>
-      </w:r>
-      <w:r>
-        <w:rPr>
-          <w:rFonts w:ascii="Times New Roman" w:hAnsi="Times New Roman" w:cs="Times New Roman"/>
-        </w:rPr>
-        <w:t xml:space="preserve"> The queue insertion mechanism first tries to locate a node </w:t>
-      </w:r>
-      <w:r>
-        <w:rPr>
-          <w:rFonts w:ascii="Times New Roman" w:hAnsi="Times New Roman" w:cs="Times New Roman"/>
-        </w:rPr>
-        <w:lastRenderedPageBreak/>
-        <w:t>whose timestamp is either ahead or behind the timestamp of the incoming node. If such a node does not exist, then the incoming node is placed next to a node with a concurrent timestamp.</w:t>
+        <w:t xml:space="preserve"> inserted into the local OpNodes queues.</w:t>
+      </w:r>
+      <w:r>
+        <w:rPr>
+          <w:rFonts w:ascii="Times New Roman" w:hAnsi="Times New Roman" w:cs="Times New Roman"/>
+        </w:rPr>
+        <w:t xml:space="preserve"> The queue insertion mechanism first tries to locate a</w:t>
+      </w:r>
+      <w:r>
+        <w:rPr>
+          <w:rFonts w:ascii="Times New Roman" w:hAnsi="Times New Roman" w:cs="Times New Roman"/>
+        </w:rPr>
+        <w:t xml:space="preserve">n </w:t>
+      </w:r>
+      <w:r>
+        <w:rPr>
+          <w:rFonts w:ascii="Times New Roman" w:hAnsi="Times New Roman" w:cs="Times New Roman"/>
+        </w:rPr>
+        <w:t xml:space="preserve">OpNode </w:t>
+      </w:r>
+      <w:r>
+        <w:rPr>
+          <w:rFonts w:ascii="Times New Roman" w:hAnsi="Times New Roman" w:cs="Times New Roman"/>
+        </w:rPr>
+        <w:t xml:space="preserve">whose timestamp is either ahead or behind the timestamp of the incoming </w:t>
+      </w:r>
+      <w:r>
+        <w:rPr>
+          <w:rFonts w:ascii="Times New Roman" w:hAnsi="Times New Roman" w:cs="Times New Roman"/>
+        </w:rPr>
+        <w:t>OpNode</w:t>
+      </w:r>
+      <w:r>
+        <w:rPr>
+          <w:rFonts w:ascii="Times New Roman" w:hAnsi="Times New Roman" w:cs="Times New Roman"/>
+        </w:rPr>
+        <w:t>. If such a</w:t>
+      </w:r>
+      <w:r>
+        <w:rPr>
+          <w:rFonts w:ascii="Times New Roman" w:hAnsi="Times New Roman" w:cs="Times New Roman"/>
+        </w:rPr>
+        <w:t xml:space="preserve">n </w:t>
+      </w:r>
+      <w:r>
+        <w:rPr>
+          <w:rFonts w:ascii="Times New Roman" w:hAnsi="Times New Roman" w:cs="Times New Roman"/>
+        </w:rPr>
+        <w:t xml:space="preserve">OpNode </w:t>
+      </w:r>
+      <w:r>
+        <w:rPr>
+          <w:rFonts w:ascii="Times New Roman" w:hAnsi="Times New Roman" w:cs="Times New Roman"/>
+        </w:rPr>
+        <w:t xml:space="preserve">does not exist, then the incoming </w:t>
+      </w:r>
+      <w:r>
+        <w:rPr>
+          <w:rFonts w:ascii="Times New Roman" w:hAnsi="Times New Roman" w:cs="Times New Roman"/>
+        </w:rPr>
+        <w:t xml:space="preserve">OpNode </w:t>
+      </w:r>
+      <w:r>
+        <w:rPr>
+          <w:rFonts w:ascii="Times New Roman" w:hAnsi="Times New Roman" w:cs="Times New Roman"/>
+        </w:rPr>
+        <w:t>is placed next to a</w:t>
+      </w:r>
+      <w:r>
+        <w:rPr>
+          <w:rFonts w:ascii="Times New Roman" w:hAnsi="Times New Roman" w:cs="Times New Roman"/>
+        </w:rPr>
+        <w:t>n</w:t>
+      </w:r>
+      <w:r>
+        <w:rPr>
+          <w:rFonts w:ascii="Times New Roman" w:hAnsi="Times New Roman" w:cs="Times New Roman"/>
+        </w:rPr>
+        <w:t xml:space="preserve"> </w:t>
+      </w:r>
+      <w:r>
+        <w:rPr>
+          <w:rFonts w:ascii="Times New Roman" w:hAnsi="Times New Roman" w:cs="Times New Roman"/>
+        </w:rPr>
+        <w:t>OpNode</w:t>
+      </w:r>
+      <w:r>
+        <w:rPr>
+          <w:rFonts w:ascii="Times New Roman" w:hAnsi="Times New Roman" w:cs="Times New Roman"/>
+        </w:rPr>
+        <w:t xml:space="preserve"> with a concurrent timestamp.</w:t>
       </w:r>
       <w:r>
         <w:rPr>
@@ -3163,7 +4591,7 @@
         <w:rPr>
           <w:rFonts w:ascii="Times New Roman" w:hAnsi="Times New Roman" w:cs="Times New Roman"/>
         </w:rPr>
-        <w:t xml:space="preserve"> or a certain maximum amount of time has passed</w:t>
+        <w:t xml:space="preserve"> or a certain amount of time has passed</w:t>
       </w:r>
       <w:r>
         <w:rPr>
@@ -3187,7 +4615,31 @@
         <w:rPr>
           <w:rFonts w:ascii="Times New Roman" w:hAnsi="Times New Roman" w:cs="Times New Roman"/>
         </w:rPr>
-        <w:t xml:space="preserve"> Only the nodes which </w:t>
+        <w:t xml:space="preserve"> Only the </w:t>
+      </w:r>
+      <w:r>
+        <w:rPr>
+          <w:rFonts w:ascii="Times New Roman" w:hAnsi="Times New Roman" w:cs="Times New Roman"/>
+        </w:rPr>
+        <w:t>OpNode</w:t>
+      </w:r>
+      <w:r>
+        <w:rPr>
+          <w:rFonts w:ascii="Times New Roman" w:hAnsi="Times New Roman" w:cs="Times New Roman"/>
+        </w:rPr>
+        <w:t xml:space="preserve"> wh</w:t>
+      </w:r>
+      <w:r>
+        <w:rPr>
+          <w:rFonts w:ascii="Times New Roman" w:hAnsi="Times New Roman" w:cs="Times New Roman"/>
+        </w:rPr>
+        <w:t>ose timestamps</w:t>
+      </w:r>
+      <w:r>
+        <w:rPr>
+          <w:rFonts w:ascii="Times New Roman" w:hAnsi="Times New Roman" w:cs="Times New Roman"/>
+        </w:rPr>
+        <w:t xml:space="preserve"> </w:t>
       </w:r>
       <w:r>
         <w:rPr>
@@ -3199,7 +4651,19 @@
         <w:rPr>
           <w:rFonts w:ascii="Times New Roman" w:hAnsi="Times New Roman" w:cs="Times New Roman"/>
         </w:rPr>
-        <w:t xml:space="preserve">be concurrent to any </w:t>
+        <w:t xml:space="preserve">be concurrent to </w:t>
+      </w:r>
+      <w:r>
+        <w:rPr>
+          <w:rFonts w:ascii="Times New Roman" w:hAnsi="Times New Roman" w:cs="Times New Roman"/>
+        </w:rPr>
+        <w:t xml:space="preserve">the timestamps of </w:t>
+      </w:r>
+      <w:r>
+        <w:rPr>
+          <w:rFonts w:ascii="Times New Roman" w:hAnsi="Times New Roman" w:cs="Times New Roman"/>
+        </w:rPr>
+        <w:t xml:space="preserve">any </w:t>
       </w:r>
       <w:r>
         <w:rPr>
@@ -3211,13 +4675,25 @@
         <w:rPr>
           <w:rFonts w:ascii="Times New Roman" w:hAnsi="Times New Roman" w:cs="Times New Roman"/>
         </w:rPr>
-        <w:t>nodes</w:t>
-      </w:r>
-      <w:r>
-        <w:rPr>
-          <w:rFonts w:ascii="Times New Roman" w:hAnsi="Times New Roman" w:cs="Times New Roman"/>
-        </w:rPr>
-        <w:t xml:space="preserve"> are processed. </w:t>
+        <w:t>OpNode</w:t>
+      </w:r>
+      <w:r>
+        <w:rPr>
+          <w:rFonts w:ascii="Times New Roman" w:hAnsi="Times New Roman" w:cs="Times New Roman"/>
+        </w:rPr>
+        <w:t>s</w:t>
+      </w:r>
+      <w:r>
+        <w:rPr>
+          <w:rFonts w:ascii="Times New Roman" w:hAnsi="Times New Roman" w:cs="Times New Roman"/>
+        </w:rPr>
+        <w:t xml:space="preserve"> </w:t>
+      </w:r>
+      <w:r>
+        <w:rPr>
+          <w:rFonts w:ascii="Times New Roman" w:hAnsi="Times New Roman" w:cs="Times New Roman"/>
+        </w:rPr>
+        <w:t xml:space="preserve">are processed. </w:t>
       </w:r>
       <w:r>
         <w:rPr>
@@ -3240,19 +4716,43 @@
         <w:rPr>
           <w:rFonts w:ascii="Times New Roman" w:hAnsi="Times New Roman" w:cs="Times New Roman"/>
         </w:rPr>
-        <w:t xml:space="preserve">For example, suppose that some replica seen </w:t>
-      </w:r>
-      <w:r>
-        <w:rPr>
-          <w:rFonts w:ascii="Times New Roman" w:hAnsi="Times New Roman" w:cs="Times New Roman"/>
-        </w:rPr>
-        <w:t>nodes</w:t>
-      </w:r>
-      <w:r>
-        <w:rPr>
-          <w:rFonts w:ascii="Times New Roman" w:hAnsi="Times New Roman" w:cs="Times New Roman"/>
-        </w:rPr>
-        <w:t xml:space="preserve"> with the following vector clocks. Then the maximum </w:t>
+        <w:t xml:space="preserve">For example, suppose that some replica </w:t>
+      </w:r>
+      <w:r>
+        <w:rPr>
+          <w:rFonts w:ascii="Times New Roman" w:hAnsi="Times New Roman" w:cs="Times New Roman"/>
+        </w:rPr>
+        <w:t xml:space="preserve">has </w:t>
+      </w:r>
+      <w:r>
+        <w:rPr>
+          <w:rFonts w:ascii="Times New Roman" w:hAnsi="Times New Roman" w:cs="Times New Roman"/>
+        </w:rPr>
+        <w:t xml:space="preserve">seen </w:t>
+      </w:r>
+      <w:r>
+        <w:rPr>
+          <w:rFonts w:ascii="Times New Roman" w:hAnsi="Times New Roman" w:cs="Times New Roman"/>
+        </w:rPr>
+        <w:t xml:space="preserve">the </w:t>
+      </w:r>
+      <w:r>
+        <w:rPr>
+          <w:rFonts w:ascii="Times New Roman" w:hAnsi="Times New Roman" w:cs="Times New Roman"/>
+        </w:rPr>
+        <w:t>OpNode</w:t>
+      </w:r>
+      <w:r>
+        <w:rPr>
+          <w:rFonts w:ascii="Times New Roman" w:hAnsi="Times New Roman" w:cs="Times New Roman"/>
+        </w:rPr>
+        <w:t xml:space="preserve">s </w:t>
+      </w:r>
+      <w:r>
+        <w:rPr>
+          <w:rFonts w:ascii="Times New Roman" w:hAnsi="Times New Roman" w:cs="Times New Roman"/>
+        </w:rPr>
+        <w:t xml:space="preserve">with the following vector clocks. Then the maximum </w:t>
       </w:r>
       <w:r>
         <w:rPr>
@@ -3337,13 +4837,25 @@
         <w:rPr>
           <w:rFonts w:ascii="Times New Roman" w:hAnsi="Times New Roman" w:cs="Times New Roman"/>
         </w:rPr>
-        <w:t>nodes</w:t>
-      </w:r>
-      <w:r>
-        <w:rPr>
-          <w:rFonts w:ascii="Times New Roman" w:hAnsi="Times New Roman" w:cs="Times New Roman"/>
-        </w:rPr>
-        <w:t xml:space="preserve"> will be processed as this point in time, as all </w:t>
+        <w:t>OpNode</w:t>
+      </w:r>
+      <w:r>
+        <w:rPr>
+          <w:rFonts w:ascii="Times New Roman" w:hAnsi="Times New Roman" w:cs="Times New Roman"/>
+        </w:rPr>
+        <w:t>s</w:t>
+      </w:r>
+      <w:r>
+        <w:rPr>
+          <w:rFonts w:ascii="Times New Roman" w:hAnsi="Times New Roman" w:cs="Times New Roman"/>
+        </w:rPr>
+        <w:t xml:space="preserve"> </w:t>
+      </w:r>
+      <w:r>
+        <w:rPr>
+          <w:rFonts w:ascii="Times New Roman" w:hAnsi="Times New Roman" w:cs="Times New Roman"/>
+        </w:rPr>
+        <w:t xml:space="preserve">will be processed as this point in time, as all </w:t>
       </w:r>
       <w:r>
         <w:rPr>
@@ -3373,26 +4885,76 @@
         <w:rPr>
           <w:rFonts w:ascii="Times New Roman" w:hAnsi="Times New Roman" w:cs="Times New Roman"/>
         </w:rPr>
-        <w:t>nodes</w:t>
-      </w:r>
-      <w:r>
-        <w:rPr>
-          <w:rFonts w:ascii="Times New Roman" w:hAnsi="Times New Roman" w:cs="Times New Roman"/>
-        </w:rPr>
-        <w:t xml:space="preserve"> are less than or equal to the current maximum safe tick.</w:t>
-      </w:r>
-      <w:r>
-        <w:rPr>
-          <w:rFonts w:ascii="Times New Roman" w:hAnsi="Times New Roman" w:cs="Times New Roman"/>
-        </w:rPr>
-        <w:t xml:space="preserve"> In particular, it might still be possible to receive an operation whose timestamp is concurrent to the timestamp of the seventh node, such a timestamp would be </w:t>
+        <w:t>OpNode</w:t>
+      </w:r>
+      <w:r>
+        <w:rPr>
+          <w:rFonts w:ascii="Times New Roman" w:hAnsi="Times New Roman" w:cs="Times New Roman"/>
+        </w:rPr>
+        <w:t xml:space="preserve">s </w:t>
+      </w:r>
+      <w:r>
+        <w:rPr>
+          <w:rFonts w:ascii="Times New Roman" w:hAnsi="Times New Roman" w:cs="Times New Roman"/>
+        </w:rPr>
+        <w:t>are less than or equal to the current maximum safe tick.</w:t>
+      </w:r>
+      <w:r>
+        <w:rPr>
+          <w:rFonts w:ascii="Times New Roman" w:hAnsi="Times New Roman" w:cs="Times New Roman"/>
+        </w:rPr>
+        <w:t xml:space="preserve"> </w:t>
+      </w:r>
+      <w:proofErr w:type="gramStart"/>
+      <w:r>
+        <w:rPr>
+          <w:rFonts w:ascii="Times New Roman" w:hAnsi="Times New Roman" w:cs="Times New Roman"/>
+        </w:rPr>
+        <w:t>In particular, it</w:t>
+      </w:r>
+      <w:proofErr w:type="gramEnd"/>
+      <w:r>
+        <w:rPr>
+          <w:rFonts w:ascii="Times New Roman" w:hAnsi="Times New Roman" w:cs="Times New Roman"/>
+        </w:rPr>
+        <w:t xml:space="preserve"> might still be possible to receive an operation whose timestamp is concurrent to the timestamp of the seventh </w:t>
+      </w:r>
+      <w:r>
+        <w:rPr>
+          <w:rFonts w:ascii="Times New Roman" w:hAnsi="Times New Roman" w:cs="Times New Roman"/>
+        </w:rPr>
+        <w:t>OpNode</w:t>
+      </w:r>
+      <w:r>
+        <w:rPr>
+          <w:rFonts w:ascii="Times New Roman" w:hAnsi="Times New Roman" w:cs="Times New Roman"/>
+        </w:rPr>
+        <w:t xml:space="preserve">, such a timestamp would be </w:t>
       </w:r>
       <m:oMath>
         <m:r>
           <w:rPr>
             <w:rFonts w:ascii="Cambria Math" w:hAnsi="Cambria Math" w:cs="Times New Roman"/>
           </w:rPr>
-          <m:t>[3,2,3</m:t>
+          <m:t>[</m:t>
+        </m:r>
+        <m:r>
+          <w:rPr>
+            <w:rFonts w:ascii="Cambria Math" w:hAnsi="Cambria Math" w:cs="Times New Roman"/>
+          </w:rPr>
+          <m:t>2</m:t>
+        </m:r>
+        <m:r>
+          <w:rPr>
+            <w:rFonts w:ascii="Cambria Math" w:hAnsi="Cambria Math" w:cs="Times New Roman"/>
+          </w:rPr>
+          <m:t>,2,</m:t>
+        </m:r>
+        <m:r>
+          <w:rPr>
+            <w:rFonts w:ascii="Cambria Math" w:hAnsi="Cambria Math" w:cs="Times New Roman"/>
+          </w:rPr>
+          <m:t>3</m:t>
         </m:r>
         <m:r>
           <w:rPr>
@@ -3401,6 +4963,12 @@
           <m:t>]</m:t>
         </m:r>
       </m:oMath>
+      <w:r>
+        <w:rPr>
+          <w:rFonts w:ascii="Times New Roman" w:eastAsiaTheme="minorEastAsia" w:hAnsi="Times New Roman" w:cs="Times New Roman"/>
+        </w:rPr>
+        <w:t xml:space="preserve"> coming from the third replica</w:t>
+      </w:r>
       <w:r>
         <w:rPr>
           <w:rFonts w:ascii="Times New Roman" w:eastAsiaTheme="minorEastAsia" w:hAnsi="Times New Roman" w:cs="Times New Roman"/>
@@ -4006,11 +5574,19 @@
           <w:rFonts w:ascii="Times New Roman" w:hAnsi="Times New Roman" w:cs="Times New Roman"/>
         </w:rPr>
       </w:pPr>
-      <w:r>
-        <w:rPr>
-          <w:rFonts w:ascii="Times New Roman" w:hAnsi="Times New Roman" w:cs="Times New Roman"/>
-        </w:rPr>
-        <w:t xml:space="preserve">In order to ensure that clock ticks of different replicas do not grow </w:t>
+      <w:proofErr w:type="gramStart"/>
+      <w:r>
+        <w:rPr>
+          <w:rFonts w:ascii="Times New Roman" w:hAnsi="Times New Roman" w:cs="Times New Roman"/>
+        </w:rPr>
+        <w:t>In order to</w:t>
+      </w:r>
+      <w:proofErr w:type="gramEnd"/>
+      <w:r>
+        <w:rPr>
+          <w:rFonts w:ascii="Times New Roman" w:hAnsi="Times New Roman" w:cs="Times New Roman"/>
+        </w:rPr>
+        <w:t xml:space="preserve"> ensure that clock ticks of different replicas do not grow </w:t>
       </w:r>
       <w:r>
         <w:rPr>
@@ -4045,7 +5621,25 @@
         <w:rPr>
           <w:rFonts w:ascii="Times New Roman" w:hAnsi="Times New Roman" w:cs="Times New Roman"/>
         </w:rPr>
-        <w:t xml:space="preserve"> resolved. </w:t>
+        <w:t xml:space="preserve"> </w:t>
+      </w:r>
+      <w:r>
+        <w:rPr>
+          <w:rFonts w:ascii="Times New Roman" w:hAnsi="Times New Roman" w:cs="Times New Roman"/>
+        </w:rPr>
+        <w:t>addresse</w:t>
+      </w:r>
+      <w:r>
+        <w:rPr>
+          <w:rFonts w:ascii="Times New Roman" w:hAnsi="Times New Roman" w:cs="Times New Roman"/>
+        </w:rPr>
+        <w:t>d</w:t>
+      </w:r>
+      <w:r>
+        <w:rPr>
+          <w:rFonts w:ascii="Times New Roman" w:hAnsi="Times New Roman" w:cs="Times New Roman"/>
+        </w:rPr>
+        <w:t xml:space="preserve">. </w:t>
       </w:r>
       <w:r>
         <w:rPr>
@@ -4057,7 +5651,19 @@
         <w:rPr>
           <w:rFonts w:ascii="Times New Roman" w:hAnsi="Times New Roman" w:cs="Times New Roman"/>
         </w:rPr>
-        <w:t xml:space="preserve">are scanned to determine if there are any conflicts to be resolved. </w:t>
+        <w:t xml:space="preserve">are scanned to determine if there are any conflicts to be </w:t>
+      </w:r>
+      <w:r>
+        <w:rPr>
+          <w:rFonts w:ascii="Times New Roman" w:hAnsi="Times New Roman" w:cs="Times New Roman"/>
+        </w:rPr>
+        <w:t>addressed</w:t>
+      </w:r>
+      <w:r>
+        <w:rPr>
+          <w:rFonts w:ascii="Times New Roman" w:hAnsi="Times New Roman" w:cs="Times New Roman"/>
+        </w:rPr>
+        <w:t xml:space="preserve">. </w:t>
       </w:r>
       <w:r>
         <w:rPr>
@@ -4069,7 +5675,19 @@
         <w:rPr>
           <w:rFonts w:ascii="Times New Roman" w:hAnsi="Times New Roman" w:cs="Times New Roman"/>
         </w:rPr>
-        <w:t>cases in which we can guarantee there would not be any conflicts:</w:t>
+        <w:t xml:space="preserve">cases in which we can </w:t>
+      </w:r>
+      <w:r>
+        <w:rPr>
+          <w:rFonts w:ascii="Times New Roman" w:hAnsi="Times New Roman" w:cs="Times New Roman"/>
+        </w:rPr>
+        <w:t>safely say</w:t>
+      </w:r>
+      <w:r>
+        <w:rPr>
+          <w:rFonts w:ascii="Times New Roman" w:hAnsi="Times New Roman" w:cs="Times New Roman"/>
+        </w:rPr>
+        <w:t xml:space="preserve"> there would not be any conflicts:</w:t>
       </w:r>
     </w:p>
     <w:p>
@@ -4129,13 +5747,7 @@
         <w:rPr>
           <w:rFonts w:ascii="Times New Roman" w:hAnsi="Times New Roman" w:cs="Times New Roman"/>
         </w:rPr>
-        <w:t xml:space="preserve">all operations </w:t>
-      </w:r>
-      <w:r>
-        <w:rPr>
-          <w:rFonts w:ascii="Times New Roman" w:hAnsi="Times New Roman" w:cs="Times New Roman"/>
-        </w:rPr>
-        <w:t xml:space="preserve">within </w:t>
+        <w:t xml:space="preserve">all operations within </w:t>
       </w:r>
       <w:r>
         <w:rPr>
@@ -4170,7 +5782,19 @@
         <w:rPr>
           <w:rFonts w:ascii="Times New Roman" w:hAnsi="Times New Roman" w:cs="Times New Roman"/>
         </w:rPr>
-        <w:t xml:space="preserve">If a block of concurrent operations falls into either of the above categories, it is left as is. Otherwise, operations with the block are reordered to address </w:t>
+        <w:t>If a block of concurrent operations falls into either of the above categories, it is left as is. Otherwise, operations with</w:t>
+      </w:r>
+      <w:r>
+        <w:rPr>
+          <w:rFonts w:ascii="Times New Roman" w:hAnsi="Times New Roman" w:cs="Times New Roman"/>
+        </w:rPr>
+        <w:t>in</w:t>
+      </w:r>
+      <w:r>
+        <w:rPr>
+          <w:rFonts w:ascii="Times New Roman" w:hAnsi="Times New Roman" w:cs="Times New Roman"/>
+        </w:rPr>
+        <w:t xml:space="preserve"> the block are reordered to address </w:t>
       </w:r>
       <w:r>
         <w:rPr>
@@ -4188,7 +5812,14 @@
         <w:rPr>
           <w:rFonts w:ascii="Times New Roman" w:hAnsi="Times New Roman" w:cs="Times New Roman"/>
         </w:rPr>
-        <w:t>With respect to type I conflicts, between concurrent InsertKey and InsertValue operations that operate on the same key, InsertKey is ordered to proceed first. Likewise, between concurrent RemoveKey and RemoveValue operations that operate on the same key-value pair, the RemoveValue is ordered to proceed first. As for type II conflicts, they are resolved in the same way as in the CvRDT implementation: as per the user specified bias. As in the CvRDT implementation, the bias towards adds or removes is passed as an argument to the InitReplica RPCExt call.</w:t>
+        <w:t xml:space="preserve">With respect to type I </w:t>
+      </w:r>
+      <w:r>
+        <w:rPr>
+          <w:rFonts w:ascii="Times New Roman" w:hAnsi="Times New Roman" w:cs="Times New Roman"/>
+        </w:rPr>
+        <w:lastRenderedPageBreak/>
+        <w:t>conflicts between concurrent InsertKey and InsertValue operations that operate on the same key, InsertKey is ordered to proceed first. Likewise, between concurrent RemoveKey and RemoveValue operations that operate on the same key-value pair, the RemoveValue is ordered to proceed first. As for type II conflicts, they are resolved in the same way as in the CvRDT implementation: as per the user specified bias. As in the CvRDT implementation, the bias towards adds or removes is passed as an argument to the InitReplica RPCExt call.</w:t>
       </w:r>
     </w:p>
     <w:p>
@@ -4242,7 +5873,19 @@
         <w:rPr>
           <w:rFonts w:ascii="Times New Roman" w:hAnsi="Times New Roman" w:cs="Times New Roman"/>
         </w:rPr>
-        <w:t>basic evaluation of throughput, latency and consistency of all implementations was carried out using three Microsoft Azure B2S VMs with 4GB of RAM and a separate premium SSD drive dedicated to Chevrotain. The</w:t>
+        <w:t xml:space="preserve">basic evaluation of throughput, latency and consistency of all implementations was carried out using three Microsoft Azure B2S VMs with </w:t>
+      </w:r>
+      <w:r>
+        <w:rPr>
+          <w:rFonts w:ascii="Times New Roman" w:hAnsi="Times New Roman" w:cs="Times New Roman"/>
+        </w:rPr>
+        <w:t xml:space="preserve">2 vCPUs, </w:t>
+      </w:r>
+      <w:r>
+        <w:rPr>
+          <w:rFonts w:ascii="Times New Roman" w:hAnsi="Times New Roman" w:cs="Times New Roman"/>
+        </w:rPr>
+        <w:t>4GB of RAM and a separate premium SSD drive dedicated to Chevrotain. The</w:t>
       </w:r>
       <w:r>
         <w:rPr>
@@ -4272,7 +5915,21 @@
         <w:rPr>
           <w:rFonts w:ascii="Times New Roman" w:hAnsi="Times New Roman" w:cs="Times New Roman"/>
         </w:rPr>
-        <w:t>situated in Central Canada, Southern UK and Japan.</w:t>
+        <w:t xml:space="preserve">situated in Central Canada, Southern </w:t>
+      </w:r>
+      <w:proofErr w:type="gramStart"/>
+      <w:r>
+        <w:rPr>
+          <w:rFonts w:ascii="Times New Roman" w:hAnsi="Times New Roman" w:cs="Times New Roman"/>
+        </w:rPr>
+        <w:t>UK</w:t>
+      </w:r>
+      <w:proofErr w:type="gramEnd"/>
+      <w:r>
+        <w:rPr>
+          <w:rFonts w:ascii="Times New Roman" w:hAnsi="Times New Roman" w:cs="Times New Roman"/>
+        </w:rPr>
+        <w:t xml:space="preserve"> and Japan.</w:t>
       </w:r>
     </w:p>
     <w:p>
@@ -4300,7 +5957,19 @@
         <w:rPr>
           <w:rFonts w:ascii="Times New Roman" w:hAnsi="Times New Roman" w:cs="Times New Roman"/>
         </w:rPr>
-        <w:t xml:space="preserve">was used to gather all measurements: at the </w:t>
+        <w:t xml:space="preserve">was used to </w:t>
+      </w:r>
+      <w:r>
+        <w:rPr>
+          <w:rFonts w:ascii="Times New Roman" w:hAnsi="Times New Roman" w:cs="Times New Roman"/>
+        </w:rPr>
+        <w:t>collect</w:t>
+      </w:r>
+      <w:r>
+        <w:rPr>
+          <w:rFonts w:ascii="Times New Roman" w:hAnsi="Times New Roman" w:cs="Times New Roman"/>
+        </w:rPr>
+        <w:t xml:space="preserve"> all measurements: at the </w:t>
       </w:r>
       <w:r>
         <w:rPr>
@@ -4312,32 +5981,19 @@
         <w:rPr>
           <w:rFonts w:ascii="Times New Roman" w:hAnsi="Times New Roman" w:cs="Times New Roman"/>
         </w:rPr>
-        <w:t xml:space="preserve"> of the test, 50 key insertion commands were sent to each replica, immediately followed by 20 value insertion commands on </w:t>
-      </w:r>
-      <w:r>
-        <w:rPr>
-          <w:rFonts w:ascii="Times New Roman" w:hAnsi="Times New Roman" w:cs="Times New Roman"/>
-        </w:rPr>
-        <w:lastRenderedPageBreak/>
-        <w:t xml:space="preserve">each key. In the middle of the test, some additional keys and key-value pairs were repeatedly inserted and removed. Finally, at the end, </w:t>
-      </w:r>
-      <w:r>
-        <w:rPr>
-          <w:rFonts w:ascii="Times New Roman" w:hAnsi="Times New Roman" w:cs="Times New Roman"/>
-        </w:rPr>
-        <w:t xml:space="preserve">half of the values </w:t>
-      </w:r>
-      <w:r>
-        <w:rPr>
-          <w:rFonts w:ascii="Times New Roman" w:hAnsi="Times New Roman" w:cs="Times New Roman"/>
-        </w:rPr>
-        <w:t xml:space="preserve">from each key </w:t>
-      </w:r>
-      <w:r>
-        <w:rPr>
-          <w:rFonts w:ascii="Times New Roman" w:hAnsi="Times New Roman" w:cs="Times New Roman"/>
-        </w:rPr>
-        <w:t xml:space="preserve">and </w:t>
+        <w:t xml:space="preserve"> of the test, 50 key insertion commands were sent to each replica, immediately followed by 20 value insertion commands on each key. In the middle of the test, some additional keys and key-value pairs were repeatedly inserted and removed. Finally, at the end</w:t>
+      </w:r>
+      <w:r>
+        <w:rPr>
+          <w:rFonts w:ascii="Times New Roman" w:hAnsi="Times New Roman" w:cs="Times New Roman"/>
+        </w:rPr>
+        <w:t xml:space="preserve"> of test</w:t>
+      </w:r>
+      <w:r>
+        <w:rPr>
+          <w:rFonts w:ascii="Times New Roman" w:hAnsi="Times New Roman" w:cs="Times New Roman"/>
+        </w:rPr>
+        <w:t xml:space="preserve">, half of the values from each key and </w:t>
       </w:r>
       <w:r>
         <w:rPr>
@@ -4349,13 +6005,7 @@
         <w:rPr>
           <w:rFonts w:ascii="Times New Roman" w:hAnsi="Times New Roman" w:cs="Times New Roman"/>
         </w:rPr>
-        <w:t xml:space="preserve">-fourth of the keys were removed. </w:t>
-      </w:r>
-      <w:r>
-        <w:rPr>
-          <w:rFonts w:ascii="Times New Roman" w:hAnsi="Times New Roman" w:cs="Times New Roman"/>
-        </w:rPr>
-        <w:t xml:space="preserve">The </w:t>
+        <w:t xml:space="preserve">-fourth of the keys were removed. The </w:t>
       </w:r>
       <w:r>
         <w:rPr>
@@ -4407,7 +6057,31 @@
         <w:rPr>
           <w:rFonts w:ascii="Times New Roman" w:hAnsi="Times New Roman" w:cs="Times New Roman"/>
         </w:rPr>
-        <w:t xml:space="preserve">The client sent all commands asynchronously and was responsible for recording end-to-end latency. </w:t>
+        <w:t xml:space="preserve">The client sent all commands asynchronously and was responsible for recording </w:t>
+      </w:r>
+      <w:r>
+        <w:rPr>
+          <w:rFonts w:ascii="Times New Roman" w:hAnsi="Times New Roman" w:cs="Times New Roman"/>
+        </w:rPr>
+        <w:t>round trip</w:t>
+      </w:r>
+      <w:r>
+        <w:rPr>
+          <w:rFonts w:ascii="Times New Roman" w:hAnsi="Times New Roman" w:cs="Times New Roman"/>
+        </w:rPr>
+        <w:t xml:space="preserve"> latenc</w:t>
+      </w:r>
+      <w:r>
+        <w:rPr>
+          <w:rFonts w:ascii="Times New Roman" w:hAnsi="Times New Roman" w:cs="Times New Roman"/>
+        </w:rPr>
+        <w:t>ies of each RPCExt call</w:t>
+      </w:r>
+      <w:r>
+        <w:rPr>
+          <w:rFonts w:ascii="Times New Roman" w:hAnsi="Times New Roman" w:cs="Times New Roman"/>
+        </w:rPr>
+        <w:t xml:space="preserve">. </w:t>
       </w:r>
       <w:r>
         <w:rPr>
@@ -4485,6 +6159,26 @@
           <w:rFonts w:ascii="Times New Roman" w:hAnsi="Times New Roman" w:cs="Times New Roman"/>
         </w:rPr>
       </w:pPr>
+      <w:r>
+        <w:rPr>
+          <w:rFonts w:ascii="Times New Roman" w:hAnsi="Times New Roman" w:cs="Times New Roman"/>
+        </w:rPr>
+        <w:t xml:space="preserve">A particular problem with achieving consistency in the CmRDT-C implementation is the maximum length of the queue. Ordering of OpNodes in the queue according to vector clocks is not unique and as the queue </w:t>
+      </w:r>
+      <w:proofErr w:type="gramStart"/>
+      <w:r>
+        <w:rPr>
+          <w:rFonts w:ascii="Times New Roman" w:hAnsi="Times New Roman" w:cs="Times New Roman"/>
+        </w:rPr>
+        <w:t>grows in size</w:t>
+      </w:r>
+      <w:proofErr w:type="gramEnd"/>
+      <w:r>
+        <w:rPr>
+          <w:rFonts w:ascii="Times New Roman" w:hAnsi="Times New Roman" w:cs="Times New Roman"/>
+        </w:rPr>
+        <w:t>, this non-uniqueness becomes more problematic.</w:t>
+      </w:r>
     </w:p>
     <w:p>
       <w:pPr>
@@ -4493,6 +6187,16 @@
         <w:jc w:val="both"/>
         <w:rPr>
           <w:rFonts w:ascii="Times New Roman" w:hAnsi="Times New Roman" w:cs="Times New Roman"/>
+        </w:rPr>
+      </w:pPr>
+    </w:p>
+    <w:p>
+      <w:pPr>
+        <w:spacing w:after="0" w:line="276" w:lineRule="auto"/>
+        <w:ind w:firstLine="425"/>
+        <w:jc w:val="both"/>
+        <w:rPr>
+          <w:rFonts w:ascii="Times New Roman" w:hAnsi="Times New Roman" w:cs="Times New Roman"/>
           <w:b/>
           <w:bCs/>
         </w:rPr>
@@ -4519,7 +6223,21 @@
         <w:rPr>
           <w:rFonts w:ascii="Times New Roman" w:hAnsi="Times New Roman" w:cs="Times New Roman"/>
         </w:rPr>
-        <w:t>To measure scalability of each implementation, additional identical Microsoft Azure VMs were added in the following regions: Australia, Brazil South, US West and Africa.</w:t>
+        <w:t xml:space="preserve">To measure scalability of each implementation, additional identical Microsoft Azure VMs were added in the following regions: Australia, Brazil South, US </w:t>
+      </w:r>
+      <w:proofErr w:type="gramStart"/>
+      <w:r>
+        <w:rPr>
+          <w:rFonts w:ascii="Times New Roman" w:hAnsi="Times New Roman" w:cs="Times New Roman"/>
+        </w:rPr>
+        <w:t>West</w:t>
+      </w:r>
+      <w:proofErr w:type="gramEnd"/>
+      <w:r>
+        <w:rPr>
+          <w:rFonts w:ascii="Times New Roman" w:hAnsi="Times New Roman" w:cs="Times New Roman"/>
+        </w:rPr>
+        <w:t xml:space="preserve"> and Africa.</w:t>
       </w:r>
     </w:p>
     <w:p>
@@ -4573,7 +6291,19 @@
         <w:rPr>
           <w:rFonts w:ascii="Times New Roman" w:hAnsi="Times New Roman" w:cs="Times New Roman"/>
         </w:rPr>
-        <w:t xml:space="preserve"> Some of the simpler ones include basic hash tables that could be used to store usernames and passwords or a list of network servers and their current status. </w:t>
+        <w:t xml:space="preserve"> Some of the simpler ones include basic hash tables that could be used to store usernames and passwords or a list of network servers and their current status</w:t>
+      </w:r>
+      <w:r>
+        <w:rPr>
+          <w:rFonts w:ascii="Times New Roman" w:hAnsi="Times New Roman" w:cs="Times New Roman"/>
+        </w:rPr>
+        <w:t>es</w:t>
+      </w:r>
+      <w:r>
+        <w:rPr>
+          <w:rFonts w:ascii="Times New Roman" w:hAnsi="Times New Roman" w:cs="Times New Roman"/>
+        </w:rPr>
+        <w:t xml:space="preserve">. </w:t>
       </w:r>
       <w:r>
         <w:rPr>
@@ -4627,7 +6357,7 @@
         <w:rPr>
           <w:rFonts w:ascii="Times New Roman" w:hAnsi="Times New Roman" w:cs="Times New Roman"/>
         </w:rPr>
-        <w:t>would be</w:t>
+        <w:t>is</w:t>
       </w:r>
       <w:r>
         <w:rPr>
@@ -4639,7 +6369,7 @@
         <w:rPr>
           <w:rFonts w:ascii="Times New Roman" w:hAnsi="Times New Roman" w:cs="Times New Roman"/>
         </w:rPr>
-        <w:t>would be</w:t>
+        <w:t>is</w:t>
       </w:r>
       <w:r>
         <w:rPr>
@@ -4674,7 +6404,19 @@
         <w:rPr>
           <w:rFonts w:ascii="Times New Roman" w:hAnsi="Times New Roman" w:cs="Times New Roman"/>
         </w:rPr>
-        <w:t xml:space="preserve">Any graph could be represented as a key-value store with the keys being vertices and values for each key capturing the list of neighbors for the vertex. See figures </w:t>
+        <w:t>Any graph could be represented as a key-value store with the keys being vertices and values for each key capturing the list of neighbo</w:t>
+      </w:r>
+      <w:r>
+        <w:rPr>
+          <w:rFonts w:ascii="Times New Roman" w:hAnsi="Times New Roman" w:cs="Times New Roman"/>
+        </w:rPr>
+        <w:t>ring vertices to that</w:t>
+      </w:r>
+      <w:r>
+        <w:rPr>
+          <w:rFonts w:ascii="Times New Roman" w:hAnsi="Times New Roman" w:cs="Times New Roman"/>
+        </w:rPr>
+        <w:t xml:space="preserve"> the vertex. See figures </w:t>
       </w:r>
       <w:r>
         <w:rPr>
@@ -4727,19 +6469,20 @@
         <w:rPr>
           <w:rFonts w:ascii="Times New Roman" w:hAnsi="Times New Roman" w:cs="Times New Roman"/>
         </w:rPr>
-        <w:t>The web page link DG framework was</w:t>
-      </w:r>
-      <w:r>
-        <w:rPr>
-          <w:rFonts w:ascii="Times New Roman" w:hAnsi="Times New Roman" w:cs="Times New Roman"/>
-        </w:rPr>
-        <w:t xml:space="preserve"> built a as an application proof-of-concept to Chevrotain</w:t>
-      </w:r>
-      <w:r>
-        <w:rPr>
-          <w:rFonts w:ascii="Times New Roman" w:hAnsi="Times New Roman" w:cs="Times New Roman"/>
-        </w:rPr>
-        <w:t>.</w:t>
+        <w:lastRenderedPageBreak/>
+        <w:t xml:space="preserve">The web page link DG framework was built a as an application proof-of-concept to Chevrotain. </w:t>
+      </w:r>
+      <w:r>
+        <w:rPr>
+          <w:rFonts w:ascii="Times New Roman" w:hAnsi="Times New Roman" w:cs="Times New Roman"/>
+        </w:rPr>
+        <w:t xml:space="preserve">A client communicating with a certain replica is given a starting Wikipedia page (for example “Java”) and crawls any webpages originating from that page up to a certain depth, sending commands to Chevrotain to insert keys and values as pages are traversed. Other clients are given other starting webpages and send commands to their respective </w:t>
+      </w:r>
+      <w:r>
+        <w:rPr>
+          <w:rFonts w:ascii="Times New Roman" w:hAnsi="Times New Roman" w:cs="Times New Roman"/>
+        </w:rPr>
+        <w:t>Chevrotain</w:t>
       </w:r>
       <w:r>
         <w:rPr>
@@ -4751,7 +6494,7 @@
         <w:rPr>
           <w:rFonts w:ascii="Times New Roman" w:hAnsi="Times New Roman" w:cs="Times New Roman"/>
         </w:rPr>
-        <w:t>A client communicating with a certain replica is given a starting Wikipedia page (for example “Java”) and crawls any webpages originating from that page up to a certain depth, sending commands to Chevrotain to insert keys and values as pages are traversed. Other clients are given other starting webpages and send commands to their respective replicas. Chevrotain replicas then replicate the commands or exchange state to arrive at a uniform view of the Wikipedia page DG.</w:t>
+        <w:t>replicas. Chevrotain replicas then replicate the commands or exchange state to arrive at a uniform view of the Wikipedia page DG.</w:t>
       </w:r>
       <w:r>
         <w:rPr>
@@ -4764,12 +6507,6 @@
           <w:rFonts w:ascii="Times New Roman" w:hAnsi="Times New Roman" w:cs="Times New Roman"/>
         </w:rPr>
         <w:t>The Chevrotain implementations were tested using this framework and achieved perfect eventual consistency; however, this framework was not used for any benchmark measurements at this time.</w:t>
-      </w:r>
-      <w:r>
-        <w:rPr>
-          <w:rFonts w:ascii="Times New Roman" w:hAnsi="Times New Roman" w:cs="Times New Roman"/>
-        </w:rPr>
-        <w:t xml:space="preserve"> </w:t>
       </w:r>
     </w:p>
     <w:p>
@@ -4818,7 +6555,41 @@
         <w:rPr>
           <w:rFonts w:ascii="Times New Roman" w:hAnsi="Times New Roman" w:cs="Times New Roman"/>
         </w:rPr>
-        <w:t>Future work on this project would involve making Chevrotain more robust to failures and more performant. One of the goals would be to equip the CvRDT implementation with a better protocol for reaching agreement on the current safe tick among all replicas and responding to leader failures. In particular, Golang Paxos implementations</w:t>
+        <w:t xml:space="preserve">Future work on this project would involve making Chevrotain more robust to failures and more </w:t>
+      </w:r>
+      <w:r>
+        <w:rPr>
+          <w:rFonts w:ascii="Times New Roman" w:hAnsi="Times New Roman" w:cs="Times New Roman"/>
+        </w:rPr>
+        <w:t>optimized for performance</w:t>
+      </w:r>
+      <w:r>
+        <w:rPr>
+          <w:rFonts w:ascii="Times New Roman" w:hAnsi="Times New Roman" w:cs="Times New Roman"/>
+        </w:rPr>
+        <w:t xml:space="preserve">. One of the goals would be to equip the CvRDT implementation with a better protocol for reaching agreement on the current safe tick among all replicas and responding to leader failures. </w:t>
+      </w:r>
+      <w:proofErr w:type="gramStart"/>
+      <w:r>
+        <w:rPr>
+          <w:rFonts w:ascii="Times New Roman" w:hAnsi="Times New Roman" w:cs="Times New Roman"/>
+        </w:rPr>
+        <w:t xml:space="preserve">In particular, Golang </w:t>
+      </w:r>
+      <w:proofErr w:type="spellStart"/>
+      <w:r>
+        <w:rPr>
+          <w:rFonts w:ascii="Times New Roman" w:hAnsi="Times New Roman" w:cs="Times New Roman"/>
+        </w:rPr>
+        <w:t>Paxos</w:t>
+      </w:r>
+      <w:proofErr w:type="spellEnd"/>
+      <w:proofErr w:type="gramEnd"/>
+      <w:r>
+        <w:rPr>
+          <w:rFonts w:ascii="Times New Roman" w:hAnsi="Times New Roman" w:cs="Times New Roman"/>
+        </w:rPr>
+        <w:t xml:space="preserve"> implementations</w:t>
       </w:r>
       <w:r>
         <w:rPr>
@@ -4878,13 +6649,39 @@
         <w:rPr>
           <w:rFonts w:ascii="Times New Roman" w:hAnsi="Times New Roman" w:cs="Times New Roman"/>
         </w:rPr>
-        <w:t xml:space="preserve"> period of time, it would </w:t>
-      </w:r>
-      <w:r>
-        <w:rPr>
-          <w:rFonts w:ascii="Times New Roman" w:hAnsi="Times New Roman" w:cs="Times New Roman"/>
-        </w:rPr>
-        <w:t>receive the entire state update as a single message, rather than receiving a series of messages containing individual commands.</w:t>
+        <w:t xml:space="preserve"> </w:t>
+      </w:r>
+      <w:proofErr w:type="gramStart"/>
+      <w:r>
+        <w:rPr>
+          <w:rFonts w:ascii="Times New Roman" w:hAnsi="Times New Roman" w:cs="Times New Roman"/>
+        </w:rPr>
+        <w:t>period of time</w:t>
+      </w:r>
+      <w:proofErr w:type="gramEnd"/>
+      <w:r>
+        <w:rPr>
+          <w:rFonts w:ascii="Times New Roman" w:hAnsi="Times New Roman" w:cs="Times New Roman"/>
+        </w:rPr>
+        <w:t xml:space="preserve">, it would </w:t>
+      </w:r>
+      <w:r>
+        <w:rPr>
+          <w:rFonts w:ascii="Times New Roman" w:hAnsi="Times New Roman" w:cs="Times New Roman"/>
+        </w:rPr>
+        <w:t xml:space="preserve">receive the entire state update as a single message, rather than receiving a series of messages containing individual </w:t>
+      </w:r>
+      <w:r>
+        <w:rPr>
+          <w:rFonts w:ascii="Times New Roman" w:hAnsi="Times New Roman" w:cs="Times New Roman"/>
+        </w:rPr>
+        <w:t>operations</w:t>
+      </w:r>
+      <w:r>
+        <w:rPr>
+          <w:rFonts w:ascii="Times New Roman" w:hAnsi="Times New Roman" w:cs="Times New Roman"/>
+        </w:rPr>
+        <w:t>.</w:t>
       </w:r>
     </w:p>
     <w:p>
@@ -4901,32 +6698,39 @@
         <w:rPr>
           <w:rFonts w:ascii="Times New Roman" w:hAnsi="Times New Roman" w:cs="Times New Roman"/>
         </w:rPr>
-        <w:lastRenderedPageBreak/>
-        <w:t xml:space="preserve">Other test suites should be explored to gather performance measurements and evaluate robustness of Chevrotain. In particular, it would be interesting to see if there are any test suites that demonstrate best performance </w:t>
-      </w:r>
-      <w:r>
-        <w:rPr>
-          <w:rFonts w:ascii="Times New Roman" w:hAnsi="Times New Roman" w:cs="Times New Roman"/>
-        </w:rPr>
-        <w:t xml:space="preserve">when </w:t>
-      </w:r>
-      <w:r>
-        <w:rPr>
-          <w:rFonts w:ascii="Times New Roman" w:hAnsi="Times New Roman" w:cs="Times New Roman"/>
-        </w:rPr>
-        <w:t>on</w:t>
-      </w:r>
-      <w:r>
-        <w:rPr>
-          <w:rFonts w:ascii="Times New Roman" w:hAnsi="Times New Roman" w:cs="Times New Roman"/>
-        </w:rPr>
-        <w:t>ly using a certain implementation of Chevrotain</w:t>
-      </w:r>
-      <w:r>
-        <w:rPr>
-          <w:rFonts w:ascii="Times New Roman" w:hAnsi="Times New Roman" w:cs="Times New Roman"/>
-        </w:rPr>
-        <w:t>.</w:t>
+        <w:t xml:space="preserve">Other test suites should be explored to gather performance measurements and evaluate robustness of Chevrotain. </w:t>
+      </w:r>
+      <w:proofErr w:type="gramStart"/>
+      <w:r>
+        <w:rPr>
+          <w:rFonts w:ascii="Times New Roman" w:hAnsi="Times New Roman" w:cs="Times New Roman"/>
+        </w:rPr>
+        <w:t>In particular, it</w:t>
+      </w:r>
+      <w:proofErr w:type="gramEnd"/>
+      <w:r>
+        <w:rPr>
+          <w:rFonts w:ascii="Times New Roman" w:hAnsi="Times New Roman" w:cs="Times New Roman"/>
+        </w:rPr>
+        <w:t xml:space="preserve"> would be interesting to </w:t>
+      </w:r>
+      <w:r>
+        <w:rPr>
+          <w:rFonts w:ascii="Times New Roman" w:hAnsi="Times New Roman" w:cs="Times New Roman"/>
+        </w:rPr>
+        <w:t xml:space="preserve">discover test suites that perform very well with </w:t>
+      </w:r>
+      <w:r>
+        <w:rPr>
+          <w:rFonts w:ascii="Times New Roman" w:hAnsi="Times New Roman" w:cs="Times New Roman"/>
+        </w:rPr>
+        <w:t xml:space="preserve">some </w:t>
+      </w:r>
+      <w:r>
+        <w:rPr>
+          <w:rFonts w:ascii="Times New Roman" w:hAnsi="Times New Roman" w:cs="Times New Roman"/>
+        </w:rPr>
+        <w:t>implementation of Chevrotain and poorly with others.</w:t>
       </w:r>
     </w:p>
     <w:p>
@@ -4943,25 +6747,51 @@
         <w:rPr>
           <w:rFonts w:ascii="Times New Roman" w:hAnsi="Times New Roman" w:cs="Times New Roman"/>
         </w:rPr>
-        <w:t>A more interesting</w:t>
-      </w:r>
-      <w:r>
-        <w:rPr>
-          <w:rFonts w:ascii="Times New Roman" w:hAnsi="Times New Roman" w:cs="Times New Roman"/>
-        </w:rPr>
-        <w:t xml:space="preserve"> web crawling</w:t>
-      </w:r>
-      <w:r>
-        <w:rPr>
-          <w:rFonts w:ascii="Times New Roman" w:hAnsi="Times New Roman" w:cs="Times New Roman"/>
-        </w:rPr>
-        <w:t xml:space="preserve"> experiment would be to have Chevrotain replicas situated in different </w:t>
-      </w:r>
-      <w:r>
-        <w:rPr>
-          <w:rFonts w:ascii="Times New Roman" w:hAnsi="Times New Roman" w:cs="Times New Roman"/>
-        </w:rPr>
-        <w:t>geographical regions crawl web pages located in those regions, only occasionally exchanging states between themselves. In particular, it would be interesting to see if there would be a performance gain in comparison to a web crawler situated in a single region crawling pages from all over the globe.</w:t>
+        <w:t>A more interesting web crawling experiment would be to have Chevrotain replicas situated in different geographical regions crawl web pages located in those regions</w:t>
+      </w:r>
+      <w:r>
+        <w:rPr>
+          <w:rFonts w:ascii="Times New Roman" w:hAnsi="Times New Roman" w:cs="Times New Roman"/>
+        </w:rPr>
+        <w:t xml:space="preserve"> and </w:t>
+      </w:r>
+      <w:r>
+        <w:rPr>
+          <w:rFonts w:ascii="Times New Roman" w:hAnsi="Times New Roman" w:cs="Times New Roman"/>
+        </w:rPr>
+        <w:t>only occasionally exchang</w:t>
+      </w:r>
+      <w:r>
+        <w:rPr>
+          <w:rFonts w:ascii="Times New Roman" w:hAnsi="Times New Roman" w:cs="Times New Roman"/>
+        </w:rPr>
+        <w:t>e</w:t>
+      </w:r>
+      <w:r>
+        <w:rPr>
+          <w:rFonts w:ascii="Times New Roman" w:hAnsi="Times New Roman" w:cs="Times New Roman"/>
+        </w:rPr>
+        <w:t xml:space="preserve"> states between themselves. </w:t>
+      </w:r>
+      <w:proofErr w:type="gramStart"/>
+      <w:r>
+        <w:rPr>
+          <w:rFonts w:ascii="Times New Roman" w:hAnsi="Times New Roman" w:cs="Times New Roman"/>
+        </w:rPr>
+        <w:t>In particular, it</w:t>
+      </w:r>
+      <w:proofErr w:type="gramEnd"/>
+      <w:r>
+        <w:rPr>
+          <w:rFonts w:ascii="Times New Roman" w:hAnsi="Times New Roman" w:cs="Times New Roman"/>
+        </w:rPr>
+        <w:t xml:space="preserve"> would be interesting to see if there would be a performance gain in comparison to a web crawler situated in a single region crawling pages from all over the globe</w:t>
+      </w:r>
+      <w:r>
+        <w:rPr>
+          <w:rFonts w:ascii="Times New Roman" w:hAnsi="Times New Roman" w:cs="Times New Roman"/>
+        </w:rPr>
+        <w:t xml:space="preserve"> from there.</w:t>
       </w:r>
     </w:p>
     <w:p>
@@ -5044,26 +6874,49 @@
             <w:color w:val="auto"/>
             <w:u w:val="none"/>
           </w:rPr>
-          <w:t>Microsoft Azure CosmosDB</w:t>
+          <w:t xml:space="preserve">Microsoft Azure </w:t>
         </w:r>
+        <w:proofErr w:type="spellStart"/>
+        <w:r>
+          <w:rPr>
+            <w:rStyle w:val="Hyperlink"/>
+            <w:rFonts w:ascii="Times New Roman" w:hAnsi="Times New Roman" w:cs="Times New Roman"/>
+            <w:color w:val="auto"/>
+            <w:u w:val="none"/>
+          </w:rPr>
+          <w:t>CosmosDB</w:t>
+        </w:r>
+        <w:proofErr w:type="spellEnd"/>
       </w:hyperlink>
       <w:r>
         <w:rPr>
           <w:rFonts w:ascii="Times New Roman" w:hAnsi="Times New Roman" w:cs="Times New Roman"/>
         </w:rPr>
-        <w:t xml:space="preserve"> that </w:t>
-      </w:r>
-      <w:r>
-        <w:rPr>
-          <w:rFonts w:ascii="Times New Roman" w:hAnsi="Times New Roman" w:cs="Times New Roman"/>
-        </w:rPr>
-        <w:t>supports</w:t>
-      </w:r>
-      <w:r>
-        <w:rPr>
-          <w:rFonts w:ascii="Times New Roman" w:hAnsi="Times New Roman" w:cs="Times New Roman"/>
-        </w:rPr>
-        <w:t xml:space="preserve"> CRTDs and either uses a LWW policy to resolve conflicts or requires users to supply a custom JavaScript for custom conflict resolution semantics.</w:t>
+        <w:t xml:space="preserve"> that supports CRD</w:t>
+      </w:r>
+      <w:r>
+        <w:rPr>
+          <w:rFonts w:ascii="Times New Roman" w:hAnsi="Times New Roman" w:cs="Times New Roman"/>
+        </w:rPr>
+        <w:t>T</w:t>
+      </w:r>
+      <w:r>
+        <w:rPr>
+          <w:rFonts w:ascii="Times New Roman" w:hAnsi="Times New Roman" w:cs="Times New Roman"/>
+        </w:rPr>
+        <w:t xml:space="preserve">s and either uses a LWW policy to resolve conflicts or requires users to supply a custom JavaScript </w:t>
+      </w:r>
+      <w:r>
+        <w:rPr>
+          <w:rFonts w:ascii="Times New Roman" w:hAnsi="Times New Roman" w:cs="Times New Roman"/>
+        </w:rPr>
+        <w:t xml:space="preserve">file that specifies </w:t>
+      </w:r>
+      <w:r>
+        <w:rPr>
+          <w:rFonts w:ascii="Times New Roman" w:hAnsi="Times New Roman" w:cs="Times New Roman"/>
+        </w:rPr>
+        <w:t>conflict resolution semantics.</w:t>
       </w:r>
     </w:p>
     <w:p>
@@ -5098,7 +6951,21 @@
         <w:rPr>
           <w:rFonts w:ascii="Times New Roman" w:hAnsi="Times New Roman" w:cs="Times New Roman"/>
         </w:rPr>
-        <w:t xml:space="preserve"> to this project is Roshi, </w:t>
+        <w:t xml:space="preserve"> to this project is </w:t>
+      </w:r>
+      <w:proofErr w:type="spellStart"/>
+      <w:r>
+        <w:rPr>
+          <w:rFonts w:ascii="Times New Roman" w:hAnsi="Times New Roman" w:cs="Times New Roman"/>
+        </w:rPr>
+        <w:t>Roshi</w:t>
+      </w:r>
+      <w:proofErr w:type="spellEnd"/>
+      <w:r>
+        <w:rPr>
+          <w:rFonts w:ascii="Times New Roman" w:hAnsi="Times New Roman" w:cs="Times New Roman"/>
+        </w:rPr>
+        <w:t xml:space="preserve">, </w:t>
       </w:r>
       <w:r>
         <w:rPr>
@@ -5140,49 +7007,77 @@
         <w:rPr>
           <w:rFonts w:ascii="Times New Roman" w:hAnsi="Times New Roman" w:cs="Times New Roman"/>
         </w:rPr>
+        <w:t>-</w:t>
+      </w:r>
+      <w:r>
+        <w:rPr>
+          <w:rFonts w:ascii="Times New Roman" w:hAnsi="Times New Roman" w:cs="Times New Roman"/>
+        </w:rPr>
+        <w:t>element</w:t>
+      </w:r>
+      <w:r>
+        <w:rPr>
+          <w:rFonts w:ascii="Times New Roman" w:hAnsi="Times New Roman" w:cs="Times New Roman"/>
+        </w:rPr>
+        <w:t>-</w:t>
+      </w:r>
+      <w:r>
+        <w:rPr>
+          <w:rFonts w:ascii="Times New Roman" w:hAnsi="Times New Roman" w:cs="Times New Roman"/>
+        </w:rPr>
+        <w:t xml:space="preserve">set </w:t>
+      </w:r>
+      <w:r>
+        <w:rPr>
+          <w:rFonts w:ascii="Times New Roman" w:hAnsi="Times New Roman" w:cs="Times New Roman"/>
+        </w:rPr>
+        <w:t>w</w:t>
+      </w:r>
+      <w:r>
+        <w:rPr>
+          <w:rFonts w:ascii="Times New Roman" w:hAnsi="Times New Roman" w:cs="Times New Roman"/>
+        </w:rPr>
+        <w:t>ith limited inline garbage collection</w:t>
+      </w:r>
+      <w:r>
+        <w:rPr>
+          <w:rFonts w:ascii="Times New Roman" w:hAnsi="Times New Roman" w:cs="Times New Roman"/>
+        </w:rPr>
+        <w:t xml:space="preserve">. Moreover, </w:t>
+      </w:r>
+      <w:proofErr w:type="spellStart"/>
+      <w:r>
+        <w:rPr>
+          <w:rFonts w:ascii="Times New Roman" w:hAnsi="Times New Roman" w:cs="Times New Roman"/>
+        </w:rPr>
+        <w:t>Roshi</w:t>
+      </w:r>
+      <w:proofErr w:type="spellEnd"/>
+      <w:r>
+        <w:rPr>
+          <w:rFonts w:ascii="Times New Roman" w:hAnsi="Times New Roman" w:cs="Times New Roman"/>
+        </w:rPr>
+        <w:t xml:space="preserve"> is built on top of Redis, a distributed key-value store.</w:t>
+      </w:r>
+      <w:r>
+        <w:rPr>
+          <w:rFonts w:ascii="Times New Roman" w:hAnsi="Times New Roman" w:cs="Times New Roman"/>
+        </w:rPr>
         <w:t xml:space="preserve"> </w:t>
       </w:r>
-      <w:r>
-        <w:rPr>
-          <w:rFonts w:ascii="Times New Roman" w:hAnsi="Times New Roman" w:cs="Times New Roman"/>
-        </w:rPr>
-        <w:t>element</w:t>
-      </w:r>
-      <w:r>
-        <w:rPr>
-          <w:rFonts w:ascii="Times New Roman" w:hAnsi="Times New Roman" w:cs="Times New Roman"/>
-        </w:rPr>
-        <w:t xml:space="preserve"> </w:t>
-      </w:r>
-      <w:r>
-        <w:rPr>
-          <w:rFonts w:ascii="Times New Roman" w:hAnsi="Times New Roman" w:cs="Times New Roman"/>
-        </w:rPr>
-        <w:t xml:space="preserve">set </w:t>
-      </w:r>
-      <w:r>
-        <w:rPr>
-          <w:rFonts w:ascii="Times New Roman" w:hAnsi="Times New Roman" w:cs="Times New Roman"/>
-        </w:rPr>
-        <w:t>w</w:t>
-      </w:r>
-      <w:r>
-        <w:rPr>
-          <w:rFonts w:ascii="Times New Roman" w:hAnsi="Times New Roman" w:cs="Times New Roman"/>
-        </w:rPr>
-        <w:t>ith limited inline garbage collection</w:t>
-      </w:r>
-      <w:r>
-        <w:rPr>
-          <w:rFonts w:ascii="Times New Roman" w:hAnsi="Times New Roman" w:cs="Times New Roman"/>
-        </w:rPr>
-        <w:t>. Moreover, Roshi is built on top of Redis, a distributed key-value store.</w:t>
-      </w:r>
-      <w:r>
-        <w:rPr>
-          <w:rFonts w:ascii="Times New Roman" w:hAnsi="Times New Roman" w:cs="Times New Roman"/>
-        </w:rPr>
-        <w:t xml:space="preserve"> Roshi originated from the need to manage social media events in SoundCloud (for example, reposts of music tracks).</w:t>
+      <w:proofErr w:type="spellStart"/>
+      <w:r>
+        <w:rPr>
+          <w:rFonts w:ascii="Times New Roman" w:hAnsi="Times New Roman" w:cs="Times New Roman"/>
+        </w:rPr>
+        <w:t>Roshi</w:t>
+      </w:r>
+      <w:proofErr w:type="spellEnd"/>
+      <w:r>
+        <w:rPr>
+          <w:rFonts w:ascii="Times New Roman" w:hAnsi="Times New Roman" w:cs="Times New Roman"/>
+        </w:rPr>
+        <w:t xml:space="preserve"> originated from the need to manage social media events in SoundCloud (for example, reposts of music tracks).</w:t>
       </w:r>
     </w:p>
     <w:p>
@@ -5231,13 +7126,40 @@
         <w:rPr>
           <w:rFonts w:ascii="Times New Roman" w:hAnsi="Times New Roman" w:cs="Times New Roman"/>
         </w:rPr>
-        <w:t>Chevrotain is a replicated key value store that achieves eventual consistency through the use of a conflict-free replicated data types (CRDTs).</w:t>
-      </w:r>
-      <w:r>
-        <w:rPr>
-          <w:rFonts w:ascii="Times New Roman" w:hAnsi="Times New Roman" w:cs="Times New Roman"/>
-        </w:rPr>
-        <w:t xml:space="preserve"> In this paper, we studied three different implementations of Chevrotain, one of which was state-based and the other two were operation-based, either with or without limited synchronization. The unsynchronized operation-based implementation performed best and was perhaps the easiest to work with. This is the only implementation that did not require any synchronization between replicas and did not require the end-user to specify a bias towards either the adds or removes of keys or values. The CvRDT implementation was the least performant and</w:t>
+        <w:t xml:space="preserve">Chevrotain is a replicated key value store that achieves eventual consistency </w:t>
+      </w:r>
+      <w:proofErr w:type="gramStart"/>
+      <w:r>
+        <w:rPr>
+          <w:rFonts w:ascii="Times New Roman" w:hAnsi="Times New Roman" w:cs="Times New Roman"/>
+        </w:rPr>
+        <w:t>through the use of</w:t>
+      </w:r>
+      <w:proofErr w:type="gramEnd"/>
+      <w:r>
+        <w:rPr>
+          <w:rFonts w:ascii="Times New Roman" w:hAnsi="Times New Roman" w:cs="Times New Roman"/>
+        </w:rPr>
+        <w:t xml:space="preserve"> a conflict-free replicated data types (CRDTs). In this paper, we studied three different implementations of Chevrotain, one of which was state-based and the other two were operation-based, either with or without limited synchronization. The unsynchronized operation-based implementation </w:t>
+      </w:r>
+      <w:r>
+        <w:rPr>
+          <w:rFonts w:ascii="Times New Roman" w:hAnsi="Times New Roman" w:cs="Times New Roman"/>
+        </w:rPr>
+        <w:t xml:space="preserve">(CmRDT-O) </w:t>
+      </w:r>
+      <w:r>
+        <w:rPr>
+          <w:rFonts w:ascii="Times New Roman" w:hAnsi="Times New Roman" w:cs="Times New Roman"/>
+        </w:rPr>
+        <w:t xml:space="preserve">performed best and was perhaps the easiest to work with. This is the only implementation that did not require any synchronization between replicas and did not require the end-user to specify a bias towards either the adds </w:t>
+      </w:r>
+      <w:r>
+        <w:rPr>
+          <w:rFonts w:ascii="Times New Roman" w:hAnsi="Times New Roman" w:cs="Times New Roman"/>
+        </w:rPr>
+        <w:lastRenderedPageBreak/>
+        <w:t>or removes of keys or values. The CvRDT implementation was the least performant and</w:t>
       </w:r>
       <w:r>
         <w:rPr>
@@ -5249,25 +7171,73 @@
         <w:rPr>
           <w:rFonts w:ascii="Times New Roman" w:hAnsi="Times New Roman" w:cs="Times New Roman"/>
         </w:rPr>
-        <w:t xml:space="preserve"> surprisingly hard to implement</w:t>
-      </w:r>
-      <w:r>
-        <w:rPr>
-          <w:rFonts w:ascii="Times New Roman" w:hAnsi="Times New Roman" w:cs="Times New Roman"/>
-        </w:rPr>
-        <w:t xml:space="preserve"> </w:t>
-      </w:r>
-      <w:r>
-        <w:rPr>
-          <w:rFonts w:ascii="Times New Roman" w:hAnsi="Times New Roman" w:cs="Times New Roman"/>
-        </w:rPr>
-        <w:t>properly</w:t>
+        <w:t xml:space="preserve"> surprisingly </w:t>
+      </w:r>
+      <w:r>
+        <w:rPr>
+          <w:rFonts w:ascii="Times New Roman" w:hAnsi="Times New Roman" w:cs="Times New Roman"/>
+        </w:rPr>
+        <w:t>difficult</w:t>
+      </w:r>
+      <w:r>
+        <w:rPr>
+          <w:rFonts w:ascii="Times New Roman" w:hAnsi="Times New Roman" w:cs="Times New Roman"/>
+        </w:rPr>
+        <w:t xml:space="preserve"> to implement</w:t>
+      </w:r>
+      <w:r>
+        <w:rPr>
+          <w:rFonts w:ascii="Times New Roman" w:hAnsi="Times New Roman" w:cs="Times New Roman"/>
+        </w:rPr>
+        <w:t xml:space="preserve"> properly</w:t>
       </w:r>
       <w:r>
         <w:rPr>
           <w:rFonts w:ascii="Times New Roman" w:hAnsi="Times New Roman" w:cs="Times New Roman"/>
         </w:rPr>
         <w:t>.</w:t>
+      </w:r>
+      <w:r>
+        <w:rPr>
+          <w:rFonts w:ascii="Times New Roman" w:hAnsi="Times New Roman" w:cs="Times New Roman"/>
+        </w:rPr>
+        <w:t xml:space="preserve"> The CmRDT-C implementation suffered from</w:t>
+      </w:r>
+      <w:r>
+        <w:rPr>
+          <w:rFonts w:ascii="Times New Roman" w:hAnsi="Times New Roman" w:cs="Times New Roman"/>
+        </w:rPr>
+        <w:t xml:space="preserve"> both,</w:t>
+      </w:r>
+      <w:r>
+        <w:rPr>
+          <w:rFonts w:ascii="Times New Roman" w:hAnsi="Times New Roman" w:cs="Times New Roman"/>
+        </w:rPr>
+        <w:t xml:space="preserve"> the </w:t>
+      </w:r>
+      <w:r>
+        <w:rPr>
+          <w:rFonts w:ascii="Times New Roman" w:hAnsi="Times New Roman" w:cs="Times New Roman"/>
+        </w:rPr>
+        <w:t xml:space="preserve">logical and computational </w:t>
+      </w:r>
+      <w:r>
+        <w:rPr>
+          <w:rFonts w:ascii="Times New Roman" w:hAnsi="Times New Roman" w:cs="Times New Roman"/>
+        </w:rPr>
+        <w:t>complexit</w:t>
+      </w:r>
+      <w:r>
+        <w:rPr>
+          <w:rFonts w:ascii="Times New Roman" w:hAnsi="Times New Roman" w:cs="Times New Roman"/>
+        </w:rPr>
+        <w:t>ies</w:t>
+      </w:r>
+      <w:r>
+        <w:rPr>
+          <w:rFonts w:ascii="Times New Roman" w:hAnsi="Times New Roman" w:cs="Times New Roman"/>
+        </w:rPr>
+        <w:t xml:space="preserve"> of ordering OpNodes according to vector clocks on the queue.</w:t>
       </w:r>
     </w:p>
     <w:p>
@@ -5328,8 +7298,16 @@
         <w:rPr>
           <w:rFonts w:ascii="Times New Roman" w:hAnsi="Times New Roman" w:cs="Times New Roman"/>
         </w:rPr>
-        <w:t>Ivan Beschastnikh</w:t>
-      </w:r>
+        <w:t xml:space="preserve">Ivan </w:t>
+      </w:r>
+      <w:proofErr w:type="spellStart"/>
+      <w:r>
+        <w:rPr>
+          <w:rFonts w:ascii="Times New Roman" w:hAnsi="Times New Roman" w:cs="Times New Roman"/>
+        </w:rPr>
+        <w:t>Beschastnikh</w:t>
+      </w:r>
+      <w:proofErr w:type="spellEnd"/>
       <w:r>
         <w:rPr>
           <w:rFonts w:ascii="Times New Roman" w:hAnsi="Times New Roman" w:cs="Times New Roman"/>
@@ -5348,12 +7326,14 @@
         </w:rPr>
         <w:t xml:space="preserve">. The author also appreciates the Microsoft Azure Education credit received from Prof. </w:t>
       </w:r>
+      <w:proofErr w:type="spellStart"/>
       <w:r>
         <w:rPr>
           <w:rFonts w:ascii="Times New Roman" w:hAnsi="Times New Roman" w:cs="Times New Roman"/>
         </w:rPr>
         <w:t>Beschastnikh</w:t>
       </w:r>
+      <w:proofErr w:type="spellEnd"/>
       <w:r>
         <w:rPr>
           <w:rFonts w:ascii="Times New Roman" w:hAnsi="Times New Roman" w:cs="Times New Roman"/>

</xml_diff>

<commit_message>
Added Final Batch of Data From Azure, Part 2
</commit_message>
<xml_diff>
--- a/docs/Report.docx
+++ b/docs/Report.docx
@@ -49,21 +49,7 @@
         <w:rPr>
           <w:rFonts w:ascii="Times New Roman" w:hAnsi="Times New Roman" w:cs="Times New Roman"/>
         </w:rPr>
-        <w:t xml:space="preserve">key value store that achieves eventual consistency </w:t>
-      </w:r>
-      <w:proofErr w:type="gramStart"/>
-      <w:r>
-        <w:rPr>
-          <w:rFonts w:ascii="Times New Roman" w:hAnsi="Times New Roman" w:cs="Times New Roman"/>
-        </w:rPr>
-        <w:t>through the use of</w:t>
-      </w:r>
-      <w:proofErr w:type="gramEnd"/>
-      <w:r>
-        <w:rPr>
-          <w:rFonts w:ascii="Times New Roman" w:hAnsi="Times New Roman" w:cs="Times New Roman"/>
-        </w:rPr>
-        <w:t xml:space="preserve"> a conflict-free replicated data types (CRDTs). This </w:t>
+        <w:t xml:space="preserve">key value store that achieves eventual consistency through the use of a conflict-free replicated data types (CRDTs). This </w:t>
       </w:r>
       <w:r>
         <w:rPr>
@@ -195,27 +181,13 @@
         <w:rPr>
           <w:rFonts w:ascii="Times New Roman" w:hAnsi="Times New Roman" w:cs="Times New Roman"/>
         </w:rPr>
-        <w:t xml:space="preserve">. </w:t>
-      </w:r>
-      <w:proofErr w:type="gramStart"/>
-      <w:r>
-        <w:rPr>
-          <w:rFonts w:ascii="Times New Roman" w:hAnsi="Times New Roman" w:cs="Times New Roman"/>
-        </w:rPr>
-        <w:t xml:space="preserve">In particular, </w:t>
-      </w:r>
-      <w:r>
-        <w:rPr>
-          <w:rFonts w:ascii="Times New Roman" w:hAnsi="Times New Roman" w:cs="Times New Roman"/>
-        </w:rPr>
-        <w:t>this</w:t>
-      </w:r>
-      <w:proofErr w:type="gramEnd"/>
-      <w:r>
-        <w:rPr>
-          <w:rFonts w:ascii="Times New Roman" w:hAnsi="Times New Roman" w:cs="Times New Roman"/>
-        </w:rPr>
-        <w:t xml:space="preserve"> implementation easily scales to </w:t>
+        <w:t xml:space="preserve">. In particular, </w:t>
+      </w:r>
+      <w:r>
+        <w:rPr>
+          <w:rFonts w:ascii="Times New Roman" w:hAnsi="Times New Roman" w:cs="Times New Roman"/>
+        </w:rPr>
+        <w:t xml:space="preserve">this implementation easily scales to </w:t>
       </w:r>
       <w:r>
         <w:rPr>
@@ -366,21 +338,7 @@
         <w:rPr>
           <w:rFonts w:ascii="Times New Roman" w:hAnsi="Times New Roman" w:cs="Times New Roman"/>
         </w:rPr>
-        <w:t xml:space="preserve"> performance. On one end of the spectrum there is strong consistency which implies that the distributed system behaves like a single machine that serializes all operations. Strong consistency </w:t>
-      </w:r>
-      <w:proofErr w:type="gramStart"/>
-      <w:r>
-        <w:rPr>
-          <w:rFonts w:ascii="Times New Roman" w:hAnsi="Times New Roman" w:cs="Times New Roman"/>
-        </w:rPr>
-        <w:t>maintains perfect data consistency at all times</w:t>
-      </w:r>
-      <w:proofErr w:type="gramEnd"/>
-      <w:r>
-        <w:rPr>
-          <w:rFonts w:ascii="Times New Roman" w:hAnsi="Times New Roman" w:cs="Times New Roman"/>
-        </w:rPr>
-        <w:t xml:space="preserve">, at the expense of high latency due to the need for synchronization and constant communication between nodes. On the other end of the spectrum is eventual consistency which allows for </w:t>
+        <w:t xml:space="preserve"> performance. On one end of the spectrum there is strong consistency which implies that the distributed system behaves like a single machine that serializes all operations. Strong consistency maintains perfect data consistency at all times, at the expense of high latency due to the need for synchronization and constant communication between nodes. On the other end of the spectrum is eventual consistency which allows for </w:t>
       </w:r>
       <w:r>
         <w:rPr>
@@ -445,21 +403,7 @@
         <w:rPr>
           <w:rFonts w:ascii="Times New Roman" w:hAnsi="Times New Roman" w:cs="Times New Roman"/>
         </w:rPr>
-        <w:t xml:space="preserve">emergence of mixed consistency semantics, such as </w:t>
-      </w:r>
-      <w:proofErr w:type="spellStart"/>
-      <w:r>
-        <w:rPr>
-          <w:rFonts w:ascii="Times New Roman" w:hAnsi="Times New Roman" w:cs="Times New Roman"/>
-        </w:rPr>
-        <w:t>RedBlue</w:t>
-      </w:r>
-      <w:proofErr w:type="spellEnd"/>
-      <w:r>
-        <w:rPr>
-          <w:rFonts w:ascii="Times New Roman" w:hAnsi="Times New Roman" w:cs="Times New Roman"/>
-        </w:rPr>
-        <w:t xml:space="preserve"> consistency, consistency rationing, PSI and Horus [1, 2, 3, 4]. In such semantics, strong consistency is </w:t>
+        <w:t xml:space="preserve">emergence of mixed consistency semantics, such as RedBlue consistency, consistency rationing, PSI and Horus [1, 2, 3, 4]. In such semantics, strong consistency is </w:t>
       </w:r>
       <w:r>
         <w:rPr>
@@ -1219,13 +1163,7 @@
         <w:rPr>
           <w:rFonts w:ascii="Times New Roman" w:hAnsi="Times New Roman" w:cs="Times New Roman"/>
         </w:rPr>
-        <w:t>framework</w:t>
-      </w:r>
-      <w:r>
-        <w:rPr>
-          <w:rFonts w:ascii="Times New Roman" w:hAnsi="Times New Roman" w:cs="Times New Roman"/>
-        </w:rPr>
-        <w:t xml:space="preserve"> </w:t>
+        <w:t xml:space="preserve">framework </w:t>
       </w:r>
       <w:r>
         <w:rPr>
@@ -1267,19 +1205,7 @@
         <w:rPr>
           <w:rFonts w:ascii="Times New Roman" w:hAnsi="Times New Roman" w:cs="Times New Roman"/>
         </w:rPr>
-        <w:t xml:space="preserve"> (</w:t>
-      </w:r>
-      <w:r>
-        <w:rPr>
-          <w:rFonts w:ascii="Times New Roman" w:hAnsi="Times New Roman" w:cs="Times New Roman"/>
-        </w:rPr>
-        <w:t>last-write-wins</w:t>
-      </w:r>
-      <w:r>
-        <w:rPr>
-          <w:rFonts w:ascii="Times New Roman" w:hAnsi="Times New Roman" w:cs="Times New Roman"/>
-        </w:rPr>
-        <w:t>-element-set)</w:t>
+        <w:t xml:space="preserve"> (last-write-wins-element-set)</w:t>
       </w:r>
       <w:r>
         <w:rPr>
@@ -1375,13 +1301,7 @@
         <w:rPr>
           <w:rFonts w:ascii="Times New Roman" w:hAnsi="Times New Roman" w:cs="Times New Roman"/>
         </w:rPr>
-        <w:t xml:space="preserve">and </w:t>
-      </w:r>
-      <w:r>
-        <w:rPr>
-          <w:rFonts w:ascii="Times New Roman" w:hAnsi="Times New Roman" w:cs="Times New Roman"/>
-        </w:rPr>
-        <w:t xml:space="preserve">removals </w:t>
+        <w:t xml:space="preserve">and removals </w:t>
       </w:r>
       <w:r>
         <w:rPr>
@@ -2357,19 +2277,11 @@
           <w:rFonts w:ascii="Times New Roman" w:hAnsi="Times New Roman" w:cs="Times New Roman"/>
         </w:rPr>
       </w:pPr>
-      <w:proofErr w:type="spellStart"/>
-      <w:r>
-        <w:rPr>
-          <w:rFonts w:ascii="Times New Roman" w:hAnsi="Times New Roman" w:cs="Times New Roman"/>
-        </w:rPr>
-        <w:t>TerminateReplica</w:t>
-      </w:r>
-      <w:proofErr w:type="spellEnd"/>
-      <w:r>
-        <w:rPr>
-          <w:rFonts w:ascii="Times New Roman" w:hAnsi="Times New Roman" w:cs="Times New Roman"/>
-        </w:rPr>
-        <w:t xml:space="preserve"> ()</w:t>
+      <w:r>
+        <w:rPr>
+          <w:rFonts w:ascii="Times New Roman" w:hAnsi="Times New Roman" w:cs="Times New Roman"/>
+        </w:rPr>
+        <w:t>TerminateReplica ()</w:t>
       </w:r>
     </w:p>
     <w:p>
@@ -2650,21 +2562,7 @@
         <w:rPr>
           <w:rFonts w:ascii="Times New Roman" w:hAnsi="Times New Roman" w:cs="Times New Roman"/>
         </w:rPr>
-        <w:t xml:space="preserve">. Then, at predetermined time intervals, specified at replica’s initialization, the entire state of the local database will be downloaded and broadcast to all other replicas. This is done by calling the </w:t>
-      </w:r>
-      <w:proofErr w:type="spellStart"/>
-      <w:r>
-        <w:rPr>
-          <w:rFonts w:ascii="Times New Roman" w:hAnsi="Times New Roman" w:cs="Times New Roman"/>
-        </w:rPr>
-        <w:t>MergeState</w:t>
-      </w:r>
-      <w:proofErr w:type="spellEnd"/>
-      <w:r>
-        <w:rPr>
-          <w:rFonts w:ascii="Times New Roman" w:hAnsi="Times New Roman" w:cs="Times New Roman"/>
-        </w:rPr>
-        <w:t xml:space="preserve"> method of the RPCInt object on each replica. Once a replica receives the incoming state, it merges </w:t>
+        <w:t xml:space="preserve">. Then, at predetermined time intervals, specified at replica’s initialization, the entire state of the local database will be downloaded and broadcast to all other replicas. This is done by calling the MergeState method of the RPCInt object on each replica. Once a replica receives the incoming state, it merges </w:t>
       </w:r>
       <w:r>
         <w:rPr>
@@ -2694,27 +2592,13 @@
         <w:rPr>
           <w:rFonts w:ascii="Times New Roman" w:hAnsi="Times New Roman" w:cs="Times New Roman"/>
         </w:rPr>
-        <w:t xml:space="preserve"> </w:t>
-      </w:r>
-      <w:proofErr w:type="gramStart"/>
-      <w:r>
-        <w:rPr>
-          <w:rFonts w:ascii="Times New Roman" w:hAnsi="Times New Roman" w:cs="Times New Roman"/>
-        </w:rPr>
-        <w:t xml:space="preserve">In particular, </w:t>
-      </w:r>
-      <w:r>
-        <w:rPr>
-          <w:rFonts w:ascii="Times New Roman" w:hAnsi="Times New Roman" w:cs="Times New Roman"/>
-        </w:rPr>
-        <w:t>during</w:t>
-      </w:r>
-      <w:proofErr w:type="gramEnd"/>
-      <w:r>
-        <w:rPr>
-          <w:rFonts w:ascii="Times New Roman" w:hAnsi="Times New Roman" w:cs="Times New Roman"/>
-        </w:rPr>
-        <w:t xml:space="preserve"> this merge, </w:t>
+        <w:t xml:space="preserve"> In particular, </w:t>
+      </w:r>
+      <w:r>
+        <w:rPr>
+          <w:rFonts w:ascii="Times New Roman" w:hAnsi="Times New Roman" w:cs="Times New Roman"/>
+        </w:rPr>
+        <w:t xml:space="preserve">during this merge, </w:t>
       </w:r>
       <w:r>
         <w:rPr>
@@ -2786,21 +2670,7 @@
         <w:rPr>
           <w:rFonts w:ascii="Times New Roman" w:hAnsi="Times New Roman" w:cs="Times New Roman"/>
         </w:rPr>
-        <w:t xml:space="preserve">The </w:t>
-      </w:r>
-      <w:proofErr w:type="spellStart"/>
-      <w:r>
-        <w:rPr>
-          <w:rFonts w:ascii="Times New Roman" w:hAnsi="Times New Roman" w:cs="Times New Roman"/>
-        </w:rPr>
-        <w:t>mergeCollections</w:t>
-      </w:r>
-      <w:proofErr w:type="spellEnd"/>
-      <w:r>
-        <w:rPr>
-          <w:rFonts w:ascii="Times New Roman" w:hAnsi="Times New Roman" w:cs="Times New Roman"/>
-        </w:rPr>
-        <w:t xml:space="preserve"> method merges the positive and negative collections into a single collection, </w:t>
+        <w:t xml:space="preserve">The mergeCollections method merges the positive and negative collections into a single collection, </w:t>
       </w:r>
       <w:r>
         <w:rPr>
@@ -2859,21 +2729,7 @@
         <w:rPr>
           <w:rFonts w:ascii="Times New Roman" w:hAnsi="Times New Roman" w:cs="Times New Roman"/>
         </w:rPr>
-        <w:t xml:space="preserve">In a basic implementation, the </w:t>
-      </w:r>
-      <w:proofErr w:type="spellStart"/>
-      <w:r>
-        <w:rPr>
-          <w:rFonts w:ascii="Times New Roman" w:hAnsi="Times New Roman" w:cs="Times New Roman"/>
-        </w:rPr>
-        <w:t>mergeCollections</w:t>
-      </w:r>
-      <w:proofErr w:type="spellEnd"/>
-      <w:r>
-        <w:rPr>
-          <w:rFonts w:ascii="Times New Roman" w:hAnsi="Times New Roman" w:cs="Times New Roman"/>
-        </w:rPr>
-        <w:t xml:space="preserve"> method needs to run only when</w:t>
+        <w:t>In a basic implementation, the mergeCollections method needs to run only when</w:t>
       </w:r>
       <w:r>
         <w:rPr>
@@ -2933,21 +2789,7 @@
         <w:rPr>
           <w:rFonts w:ascii="Times New Roman" w:hAnsi="Times New Roman" w:cs="Times New Roman"/>
         </w:rPr>
-        <w:t xml:space="preserve">Therefore, in Chevrotain, the </w:t>
-      </w:r>
-      <w:proofErr w:type="spellStart"/>
-      <w:r>
-        <w:rPr>
-          <w:rFonts w:ascii="Times New Roman" w:hAnsi="Times New Roman" w:cs="Times New Roman"/>
-        </w:rPr>
-        <w:t>mergeCollections</w:t>
-      </w:r>
-      <w:proofErr w:type="spellEnd"/>
-      <w:r>
-        <w:rPr>
-          <w:rFonts w:ascii="Times New Roman" w:hAnsi="Times New Roman" w:cs="Times New Roman"/>
-        </w:rPr>
-        <w:t xml:space="preserve"> method runs following each state broadcast.</w:t>
+        <w:t>Therefore, in Chevrotain, the mergeCollections method runs following each state broadcast.</w:t>
       </w:r>
       <w:r>
         <w:rPr>
@@ -3030,21 +2872,7 @@
         <w:rPr>
           <w:rFonts w:ascii="Times New Roman" w:hAnsi="Times New Roman" w:cs="Times New Roman"/>
         </w:rPr>
-        <w:t xml:space="preserve">Figure 3 shows an example of how </w:t>
-      </w:r>
-      <w:proofErr w:type="spellStart"/>
-      <w:r>
-        <w:rPr>
-          <w:rFonts w:ascii="Times New Roman" w:hAnsi="Times New Roman" w:cs="Times New Roman"/>
-        </w:rPr>
-        <w:t>mergeCollections</w:t>
-      </w:r>
-      <w:proofErr w:type="spellEnd"/>
-      <w:r>
-        <w:rPr>
-          <w:rFonts w:ascii="Times New Roman" w:hAnsi="Times New Roman" w:cs="Times New Roman"/>
-        </w:rPr>
-        <w:t xml:space="preserve"> works</w:t>
+        <w:t>Figure 3 shows an example of how mergeCollections works</w:t>
       </w:r>
       <w:r>
         <w:rPr>
@@ -3128,13 +2956,7 @@
         <w:rPr>
           <w:rFonts w:ascii="Times New Roman" w:hAnsi="Times New Roman" w:cs="Times New Roman"/>
         </w:rPr>
-        <w:t xml:space="preserve"> </w:t>
-      </w:r>
-      <w:r>
-        <w:rPr>
-          <w:rFonts w:ascii="Times New Roman" w:hAnsi="Times New Roman" w:cs="Times New Roman"/>
-        </w:rPr>
-        <w:t>entry</w:t>
+        <w:t xml:space="preserve"> entry</w:t>
       </w:r>
       <w:r>
         <w:rPr>
@@ -3900,13 +3722,7 @@
         <w:rPr>
           <w:rFonts w:ascii="Times New Roman" w:hAnsi="Times New Roman" w:cs="Times New Roman"/>
         </w:rPr>
-        <w:t xml:space="preserve">immediately follows the </w:t>
-      </w:r>
-      <w:r>
-        <w:rPr>
-          <w:rFonts w:ascii="Times New Roman" w:hAnsi="Times New Roman" w:cs="Times New Roman"/>
-        </w:rPr>
-        <w:t xml:space="preserve">prepare-update method </w:t>
+        <w:t xml:space="preserve">immediately follows the prepare-update method </w:t>
       </w:r>
       <w:r>
         <w:rPr>
@@ -4280,27 +4096,13 @@
         <w:rPr>
           <w:rFonts w:ascii="Times New Roman" w:hAnsi="Times New Roman" w:cs="Times New Roman"/>
         </w:rPr>
-        <w:t xml:space="preserve">hides any inconsistencies. </w:t>
-      </w:r>
-      <w:proofErr w:type="gramStart"/>
-      <w:r>
-        <w:rPr>
-          <w:rFonts w:ascii="Times New Roman" w:hAnsi="Times New Roman" w:cs="Times New Roman"/>
-        </w:rPr>
-        <w:t>In particular, s</w:t>
-      </w:r>
-      <w:r>
-        <w:rPr>
-          <w:rFonts w:ascii="Times New Roman" w:hAnsi="Times New Roman" w:cs="Times New Roman"/>
-        </w:rPr>
-        <w:t>hould</w:t>
-      </w:r>
-      <w:proofErr w:type="gramEnd"/>
-      <w:r>
-        <w:rPr>
-          <w:rFonts w:ascii="Times New Roman" w:hAnsi="Times New Roman" w:cs="Times New Roman"/>
-        </w:rPr>
-        <w:t xml:space="preserve"> </w:t>
+        <w:t>hides any inconsistencies. In particular, s</w:t>
+      </w:r>
+      <w:r>
+        <w:rPr>
+          <w:rFonts w:ascii="Times New Roman" w:hAnsi="Times New Roman" w:cs="Times New Roman"/>
+        </w:rPr>
+        <w:t xml:space="preserve">hould </w:t>
       </w:r>
       <w:r>
         <w:rPr>
@@ -4442,49 +4244,73 @@
         <w:rPr>
           <w:rFonts w:ascii="Times New Roman" w:hAnsi="Times New Roman" w:cs="Times New Roman"/>
         </w:rPr>
+        <w:t xml:space="preserve">OpNodes </w:t>
+      </w:r>
+      <w:r>
+        <w:rPr>
+          <w:rFonts w:ascii="Times New Roman" w:hAnsi="Times New Roman" w:cs="Times New Roman"/>
+        </w:rPr>
+        <w:t xml:space="preserve">are </w:t>
+      </w:r>
+      <w:r>
+        <w:rPr>
+          <w:rFonts w:ascii="Times New Roman" w:hAnsi="Times New Roman" w:cs="Times New Roman"/>
+        </w:rPr>
+        <w:t xml:space="preserve">ordered according to vector clocks. Finally, the OpNode struct is also broadcast to all other replicas, where upon arrival, it is </w:t>
+      </w:r>
+      <w:r>
+        <w:rPr>
+          <w:rFonts w:ascii="Times New Roman" w:hAnsi="Times New Roman" w:cs="Times New Roman"/>
+        </w:rPr>
+        <w:t>likewise</w:t>
+      </w:r>
+      <w:r>
+        <w:rPr>
+          <w:rFonts w:ascii="Times New Roman" w:hAnsi="Times New Roman" w:cs="Times New Roman"/>
+        </w:rPr>
+        <w:t xml:space="preserve"> inserted into the local OpNodes queues.</w:t>
+      </w:r>
+      <w:r>
+        <w:rPr>
+          <w:rFonts w:ascii="Times New Roman" w:hAnsi="Times New Roman" w:cs="Times New Roman"/>
+        </w:rPr>
+        <w:t xml:space="preserve"> The queue insertion mechanism first tries to locate a</w:t>
+      </w:r>
+      <w:r>
+        <w:rPr>
+          <w:rFonts w:ascii="Times New Roman" w:hAnsi="Times New Roman" w:cs="Times New Roman"/>
+        </w:rPr>
+        <w:t xml:space="preserve">n OpNode </w:t>
+      </w:r>
+      <w:r>
+        <w:rPr>
+          <w:rFonts w:ascii="Times New Roman" w:hAnsi="Times New Roman" w:cs="Times New Roman"/>
+        </w:rPr>
+        <w:t xml:space="preserve">whose timestamp is either ahead or behind the timestamp of the incoming </w:t>
+      </w:r>
+      <w:r>
+        <w:rPr>
+          <w:rFonts w:ascii="Times New Roman" w:hAnsi="Times New Roman" w:cs="Times New Roman"/>
+        </w:rPr>
         <w:t>OpNode</w:t>
       </w:r>
       <w:r>
         <w:rPr>
           <w:rFonts w:ascii="Times New Roman" w:hAnsi="Times New Roman" w:cs="Times New Roman"/>
         </w:rPr>
-        <w:t xml:space="preserve">s </w:t>
-      </w:r>
-      <w:r>
-        <w:rPr>
-          <w:rFonts w:ascii="Times New Roman" w:hAnsi="Times New Roman" w:cs="Times New Roman"/>
-        </w:rPr>
-        <w:t xml:space="preserve">are </w:t>
-      </w:r>
-      <w:r>
-        <w:rPr>
-          <w:rFonts w:ascii="Times New Roman" w:hAnsi="Times New Roman" w:cs="Times New Roman"/>
-        </w:rPr>
-        <w:t xml:space="preserve">ordered according to vector clocks. Finally, the OpNode struct is also broadcast to all other replicas, where upon arrival, it is </w:t>
-      </w:r>
-      <w:r>
-        <w:rPr>
-          <w:rFonts w:ascii="Times New Roman" w:hAnsi="Times New Roman" w:cs="Times New Roman"/>
-        </w:rPr>
-        <w:t>likewise</w:t>
-      </w:r>
-      <w:r>
-        <w:rPr>
-          <w:rFonts w:ascii="Times New Roman" w:hAnsi="Times New Roman" w:cs="Times New Roman"/>
-        </w:rPr>
-        <w:t xml:space="preserve"> inserted into the local OpNodes queues.</w:t>
-      </w:r>
-      <w:r>
-        <w:rPr>
-          <w:rFonts w:ascii="Times New Roman" w:hAnsi="Times New Roman" w:cs="Times New Roman"/>
-        </w:rPr>
-        <w:t xml:space="preserve"> The queue insertion mechanism first tries to locate a</w:t>
-      </w:r>
-      <w:r>
-        <w:rPr>
-          <w:rFonts w:ascii="Times New Roman" w:hAnsi="Times New Roman" w:cs="Times New Roman"/>
-        </w:rPr>
-        <w:t xml:space="preserve">n </w:t>
+        <w:t>. If such a</w:t>
+      </w:r>
+      <w:r>
+        <w:rPr>
+          <w:rFonts w:ascii="Times New Roman" w:hAnsi="Times New Roman" w:cs="Times New Roman"/>
+        </w:rPr>
+        <w:t xml:space="preserve">n OpNode </w:t>
+      </w:r>
+      <w:r>
+        <w:rPr>
+          <w:rFonts w:ascii="Times New Roman" w:hAnsi="Times New Roman" w:cs="Times New Roman"/>
+        </w:rPr>
+        <w:t xml:space="preserve">does not exist, then the incoming </w:t>
       </w:r>
       <w:r>
         <w:rPr>
@@ -4496,7 +4322,19 @@
         <w:rPr>
           <w:rFonts w:ascii="Times New Roman" w:hAnsi="Times New Roman" w:cs="Times New Roman"/>
         </w:rPr>
-        <w:t xml:space="preserve">whose timestamp is either ahead or behind the timestamp of the incoming </w:t>
+        <w:t>is placed next to a</w:t>
+      </w:r>
+      <w:r>
+        <w:rPr>
+          <w:rFonts w:ascii="Times New Roman" w:hAnsi="Times New Roman" w:cs="Times New Roman"/>
+        </w:rPr>
+        <w:t>n</w:t>
+      </w:r>
+      <w:r>
+        <w:rPr>
+          <w:rFonts w:ascii="Times New Roman" w:hAnsi="Times New Roman" w:cs="Times New Roman"/>
+        </w:rPr>
+        <w:t xml:space="preserve"> </w:t>
       </w:r>
       <w:r>
         <w:rPr>
@@ -4508,43 +4346,78 @@
         <w:rPr>
           <w:rFonts w:ascii="Times New Roman" w:hAnsi="Times New Roman" w:cs="Times New Roman"/>
         </w:rPr>
-        <w:t>. If such a</w:t>
-      </w:r>
-      <w:r>
-        <w:rPr>
-          <w:rFonts w:ascii="Times New Roman" w:hAnsi="Times New Roman" w:cs="Times New Roman"/>
-        </w:rPr>
-        <w:t xml:space="preserve">n </w:t>
-      </w:r>
-      <w:r>
-        <w:rPr>
-          <w:rFonts w:ascii="Times New Roman" w:hAnsi="Times New Roman" w:cs="Times New Roman"/>
-        </w:rPr>
-        <w:t xml:space="preserve">OpNode </w:t>
-      </w:r>
-      <w:r>
-        <w:rPr>
-          <w:rFonts w:ascii="Times New Roman" w:hAnsi="Times New Roman" w:cs="Times New Roman"/>
-        </w:rPr>
-        <w:t xml:space="preserve">does not exist, then the incoming </w:t>
-      </w:r>
-      <w:r>
-        <w:rPr>
-          <w:rFonts w:ascii="Times New Roman" w:hAnsi="Times New Roman" w:cs="Times New Roman"/>
-        </w:rPr>
-        <w:t xml:space="preserve">OpNode </w:t>
-      </w:r>
-      <w:r>
-        <w:rPr>
-          <w:rFonts w:ascii="Times New Roman" w:hAnsi="Times New Roman" w:cs="Times New Roman"/>
-        </w:rPr>
-        <w:t>is placed next to a</w:t>
-      </w:r>
-      <w:r>
-        <w:rPr>
-          <w:rFonts w:ascii="Times New Roman" w:hAnsi="Times New Roman" w:cs="Times New Roman"/>
-        </w:rPr>
-        <w:t>n</w:t>
+        <w:t xml:space="preserve"> with a concurrent timestamp.</w:t>
+      </w:r>
+      <w:r>
+        <w:rPr>
+          <w:rFonts w:ascii="Times New Roman" w:hAnsi="Times New Roman" w:cs="Times New Roman"/>
+        </w:rPr>
+        <w:t xml:space="preserve"> Therefore, the queue may have one or more blocks of one of more concurrent operations, as is shown in figure 6.</w:t>
+      </w:r>
+    </w:p>
+    <w:p>
+      <w:pPr>
+        <w:pStyle w:val="NoSpacing"/>
+        <w:spacing w:line="276" w:lineRule="auto"/>
+        <w:ind w:firstLine="426"/>
+        <w:jc w:val="both"/>
+        <w:rPr>
+          <w:rFonts w:ascii="Times New Roman" w:hAnsi="Times New Roman" w:cs="Times New Roman"/>
+        </w:rPr>
+      </w:pPr>
+      <w:r>
+        <w:rPr>
+          <w:rFonts w:ascii="Times New Roman" w:hAnsi="Times New Roman" w:cs="Times New Roman"/>
+        </w:rPr>
+        <w:t>Whenever the queue of OpNodes reaches a certain predetermined length</w:t>
+      </w:r>
+      <w:r>
+        <w:rPr>
+          <w:rFonts w:ascii="Times New Roman" w:hAnsi="Times New Roman" w:cs="Times New Roman"/>
+        </w:rPr>
+        <w:t xml:space="preserve"> or a certain amount of time has passed</w:t>
+      </w:r>
+      <w:r>
+        <w:rPr>
+          <w:rFonts w:ascii="Times New Roman" w:hAnsi="Times New Roman" w:cs="Times New Roman"/>
+        </w:rPr>
+        <w:t xml:space="preserve">, it is processed to </w:t>
+      </w:r>
+      <w:r>
+        <w:rPr>
+          <w:rFonts w:ascii="Times New Roman" w:hAnsi="Times New Roman" w:cs="Times New Roman"/>
+        </w:rPr>
+        <w:t>resolve</w:t>
+      </w:r>
+      <w:r>
+        <w:rPr>
+          <w:rFonts w:ascii="Times New Roman" w:hAnsi="Times New Roman" w:cs="Times New Roman"/>
+        </w:rPr>
+        <w:t xml:space="preserve"> any conflicts between any concurrent operations. The processed operations are removed from the queue and are applied to the local database.</w:t>
+      </w:r>
+      <w:r>
+        <w:rPr>
+          <w:rFonts w:ascii="Times New Roman" w:hAnsi="Times New Roman" w:cs="Times New Roman"/>
+        </w:rPr>
+        <w:t xml:space="preserve"> Only the </w:t>
+      </w:r>
+      <w:r>
+        <w:rPr>
+          <w:rFonts w:ascii="Times New Roman" w:hAnsi="Times New Roman" w:cs="Times New Roman"/>
+        </w:rPr>
+        <w:t>OpNode</w:t>
+      </w:r>
+      <w:r>
+        <w:rPr>
+          <w:rFonts w:ascii="Times New Roman" w:hAnsi="Times New Roman" w:cs="Times New Roman"/>
+        </w:rPr>
+        <w:t xml:space="preserve"> wh</w:t>
+      </w:r>
+      <w:r>
+        <w:rPr>
+          <w:rFonts w:ascii="Times New Roman" w:hAnsi="Times New Roman" w:cs="Times New Roman"/>
+        </w:rPr>
+        <w:t>ose timestamps</w:t>
       </w:r>
       <w:r>
         <w:rPr>
@@ -4556,19 +4429,61 @@
         <w:rPr>
           <w:rFonts w:ascii="Times New Roman" w:hAnsi="Times New Roman" w:cs="Times New Roman"/>
         </w:rPr>
+        <w:t xml:space="preserve">can no longer </w:t>
+      </w:r>
+      <w:r>
+        <w:rPr>
+          <w:rFonts w:ascii="Times New Roman" w:hAnsi="Times New Roman" w:cs="Times New Roman"/>
+        </w:rPr>
+        <w:t xml:space="preserve">be concurrent to </w:t>
+      </w:r>
+      <w:r>
+        <w:rPr>
+          <w:rFonts w:ascii="Times New Roman" w:hAnsi="Times New Roman" w:cs="Times New Roman"/>
+        </w:rPr>
+        <w:t xml:space="preserve">the timestamps of </w:t>
+      </w:r>
+      <w:r>
+        <w:rPr>
+          <w:rFonts w:ascii="Times New Roman" w:hAnsi="Times New Roman" w:cs="Times New Roman"/>
+        </w:rPr>
+        <w:t xml:space="preserve">any </w:t>
+      </w:r>
+      <w:r>
+        <w:rPr>
+          <w:rFonts w:ascii="Times New Roman" w:hAnsi="Times New Roman" w:cs="Times New Roman"/>
+        </w:rPr>
+        <w:t xml:space="preserve">forthcoming </w:t>
+      </w:r>
+      <w:r>
+        <w:rPr>
+          <w:rFonts w:ascii="Times New Roman" w:hAnsi="Times New Roman" w:cs="Times New Roman"/>
+        </w:rPr>
         <w:t>OpNode</w:t>
       </w:r>
       <w:r>
         <w:rPr>
           <w:rFonts w:ascii="Times New Roman" w:hAnsi="Times New Roman" w:cs="Times New Roman"/>
         </w:rPr>
-        <w:t xml:space="preserve"> with a concurrent timestamp.</w:t>
-      </w:r>
-      <w:r>
-        <w:rPr>
-          <w:rFonts w:ascii="Times New Roman" w:hAnsi="Times New Roman" w:cs="Times New Roman"/>
-        </w:rPr>
-        <w:t xml:space="preserve"> Therefore, the queue may have one or more blocks of one of more concurrent operations, as is shown in figure 6.</w:t>
+        <w:t>s</w:t>
+      </w:r>
+      <w:r>
+        <w:rPr>
+          <w:rFonts w:ascii="Times New Roman" w:hAnsi="Times New Roman" w:cs="Times New Roman"/>
+        </w:rPr>
+        <w:t xml:space="preserve"> </w:t>
+      </w:r>
+      <w:r>
+        <w:rPr>
+          <w:rFonts w:ascii="Times New Roman" w:hAnsi="Times New Roman" w:cs="Times New Roman"/>
+        </w:rPr>
+        <w:t xml:space="preserve">are processed. </w:t>
+      </w:r>
+      <w:r>
+        <w:rPr>
+          <w:rFonts w:ascii="Times New Roman" w:hAnsi="Times New Roman" w:cs="Times New Roman"/>
+        </w:rPr>
+        <w:t xml:space="preserve">To determine this point on the queue, a maximum safe tick is computed by taking the minimum of the maximum clock ticks seen from all replicas. </w:t>
       </w:r>
     </w:p>
     <w:p>
@@ -4585,137 +4500,6 @@
         <w:rPr>
           <w:rFonts w:ascii="Times New Roman" w:hAnsi="Times New Roman" w:cs="Times New Roman"/>
         </w:rPr>
-        <w:t>Whenever the queue of OpNodes reaches a certain predetermined length</w:t>
-      </w:r>
-      <w:r>
-        <w:rPr>
-          <w:rFonts w:ascii="Times New Roman" w:hAnsi="Times New Roman" w:cs="Times New Roman"/>
-        </w:rPr>
-        <w:t xml:space="preserve"> or a certain amount of time has passed</w:t>
-      </w:r>
-      <w:r>
-        <w:rPr>
-          <w:rFonts w:ascii="Times New Roman" w:hAnsi="Times New Roman" w:cs="Times New Roman"/>
-        </w:rPr>
-        <w:t xml:space="preserve">, it is processed to </w:t>
-      </w:r>
-      <w:r>
-        <w:rPr>
-          <w:rFonts w:ascii="Times New Roman" w:hAnsi="Times New Roman" w:cs="Times New Roman"/>
-        </w:rPr>
-        <w:t>resolve</w:t>
-      </w:r>
-      <w:r>
-        <w:rPr>
-          <w:rFonts w:ascii="Times New Roman" w:hAnsi="Times New Roman" w:cs="Times New Roman"/>
-        </w:rPr>
-        <w:t xml:space="preserve"> any conflicts between any concurrent operations. The processed operations are removed from the queue and are applied to the local database.</w:t>
-      </w:r>
-      <w:r>
-        <w:rPr>
-          <w:rFonts w:ascii="Times New Roman" w:hAnsi="Times New Roman" w:cs="Times New Roman"/>
-        </w:rPr>
-        <w:t xml:space="preserve"> Only the </w:t>
-      </w:r>
-      <w:r>
-        <w:rPr>
-          <w:rFonts w:ascii="Times New Roman" w:hAnsi="Times New Roman" w:cs="Times New Roman"/>
-        </w:rPr>
-        <w:t>OpNode</w:t>
-      </w:r>
-      <w:r>
-        <w:rPr>
-          <w:rFonts w:ascii="Times New Roman" w:hAnsi="Times New Roman" w:cs="Times New Roman"/>
-        </w:rPr>
-        <w:t xml:space="preserve"> wh</w:t>
-      </w:r>
-      <w:r>
-        <w:rPr>
-          <w:rFonts w:ascii="Times New Roman" w:hAnsi="Times New Roman" w:cs="Times New Roman"/>
-        </w:rPr>
-        <w:t>ose timestamps</w:t>
-      </w:r>
-      <w:r>
-        <w:rPr>
-          <w:rFonts w:ascii="Times New Roman" w:hAnsi="Times New Roman" w:cs="Times New Roman"/>
-        </w:rPr>
-        <w:t xml:space="preserve"> </w:t>
-      </w:r>
-      <w:r>
-        <w:rPr>
-          <w:rFonts w:ascii="Times New Roman" w:hAnsi="Times New Roman" w:cs="Times New Roman"/>
-        </w:rPr>
-        <w:t xml:space="preserve">can no longer </w:t>
-      </w:r>
-      <w:r>
-        <w:rPr>
-          <w:rFonts w:ascii="Times New Roman" w:hAnsi="Times New Roman" w:cs="Times New Roman"/>
-        </w:rPr>
-        <w:t xml:space="preserve">be concurrent to </w:t>
-      </w:r>
-      <w:r>
-        <w:rPr>
-          <w:rFonts w:ascii="Times New Roman" w:hAnsi="Times New Roman" w:cs="Times New Roman"/>
-        </w:rPr>
-        <w:t xml:space="preserve">the timestamps of </w:t>
-      </w:r>
-      <w:r>
-        <w:rPr>
-          <w:rFonts w:ascii="Times New Roman" w:hAnsi="Times New Roman" w:cs="Times New Roman"/>
-        </w:rPr>
-        <w:t xml:space="preserve">any </w:t>
-      </w:r>
-      <w:r>
-        <w:rPr>
-          <w:rFonts w:ascii="Times New Roman" w:hAnsi="Times New Roman" w:cs="Times New Roman"/>
-        </w:rPr>
-        <w:t xml:space="preserve">forthcoming </w:t>
-      </w:r>
-      <w:r>
-        <w:rPr>
-          <w:rFonts w:ascii="Times New Roman" w:hAnsi="Times New Roman" w:cs="Times New Roman"/>
-        </w:rPr>
-        <w:t>OpNode</w:t>
-      </w:r>
-      <w:r>
-        <w:rPr>
-          <w:rFonts w:ascii="Times New Roman" w:hAnsi="Times New Roman" w:cs="Times New Roman"/>
-        </w:rPr>
-        <w:t>s</w:t>
-      </w:r>
-      <w:r>
-        <w:rPr>
-          <w:rFonts w:ascii="Times New Roman" w:hAnsi="Times New Roman" w:cs="Times New Roman"/>
-        </w:rPr>
-        <w:t xml:space="preserve"> </w:t>
-      </w:r>
-      <w:r>
-        <w:rPr>
-          <w:rFonts w:ascii="Times New Roman" w:hAnsi="Times New Roman" w:cs="Times New Roman"/>
-        </w:rPr>
-        <w:t xml:space="preserve">are processed. </w:t>
-      </w:r>
-      <w:r>
-        <w:rPr>
-          <w:rFonts w:ascii="Times New Roman" w:hAnsi="Times New Roman" w:cs="Times New Roman"/>
-        </w:rPr>
-        <w:t xml:space="preserve">To determine this point on the queue, a maximum safe tick is computed by taking the minimum of the maximum clock ticks seen from all replicas. </w:t>
-      </w:r>
-    </w:p>
-    <w:p>
-      <w:pPr>
-        <w:pStyle w:val="NoSpacing"/>
-        <w:spacing w:line="276" w:lineRule="auto"/>
-        <w:ind w:firstLine="426"/>
-        <w:jc w:val="both"/>
-        <w:rPr>
-          <w:rFonts w:ascii="Times New Roman" w:hAnsi="Times New Roman" w:cs="Times New Roman"/>
-        </w:rPr>
-      </w:pPr>
-      <w:r>
-        <w:rPr>
-          <w:rFonts w:ascii="Times New Roman" w:hAnsi="Times New Roman" w:cs="Times New Roman"/>
-        </w:rPr>
         <w:t xml:space="preserve">For example, suppose that some replica </w:t>
       </w:r>
       <w:r>
@@ -4740,13 +4524,7 @@
         <w:rPr>
           <w:rFonts w:ascii="Times New Roman" w:hAnsi="Times New Roman" w:cs="Times New Roman"/>
         </w:rPr>
-        <w:t>OpNode</w:t>
-      </w:r>
-      <w:r>
-        <w:rPr>
-          <w:rFonts w:ascii="Times New Roman" w:hAnsi="Times New Roman" w:cs="Times New Roman"/>
-        </w:rPr>
-        <w:t xml:space="preserve">s </w:t>
+        <w:t xml:space="preserve">OpNodes </w:t>
       </w:r>
       <w:r>
         <w:rPr>
@@ -4837,19 +4615,7 @@
         <w:rPr>
           <w:rFonts w:ascii="Times New Roman" w:hAnsi="Times New Roman" w:cs="Times New Roman"/>
         </w:rPr>
-        <w:t>OpNode</w:t>
-      </w:r>
-      <w:r>
-        <w:rPr>
-          <w:rFonts w:ascii="Times New Roman" w:hAnsi="Times New Roman" w:cs="Times New Roman"/>
-        </w:rPr>
-        <w:t>s</w:t>
-      </w:r>
-      <w:r>
-        <w:rPr>
-          <w:rFonts w:ascii="Times New Roman" w:hAnsi="Times New Roman" w:cs="Times New Roman"/>
-        </w:rPr>
-        <w:t xml:space="preserve"> </w:t>
+        <w:t xml:space="preserve">OpNodes </w:t>
       </w:r>
       <w:r>
         <w:rPr>
@@ -4885,13 +4651,7 @@
         <w:rPr>
           <w:rFonts w:ascii="Times New Roman" w:hAnsi="Times New Roman" w:cs="Times New Roman"/>
         </w:rPr>
-        <w:t>OpNode</w:t>
-      </w:r>
-      <w:r>
-        <w:rPr>
-          <w:rFonts w:ascii="Times New Roman" w:hAnsi="Times New Roman" w:cs="Times New Roman"/>
-        </w:rPr>
-        <w:t xml:space="preserve">s </w:t>
+        <w:t xml:space="preserve">OpNodes </w:t>
       </w:r>
       <w:r>
         <w:rPr>
@@ -4903,21 +4663,7 @@
         <w:rPr>
           <w:rFonts w:ascii="Times New Roman" w:hAnsi="Times New Roman" w:cs="Times New Roman"/>
         </w:rPr>
-        <w:t xml:space="preserve"> </w:t>
-      </w:r>
-      <w:proofErr w:type="gramStart"/>
-      <w:r>
-        <w:rPr>
-          <w:rFonts w:ascii="Times New Roman" w:hAnsi="Times New Roman" w:cs="Times New Roman"/>
-        </w:rPr>
-        <w:t>In particular, it</w:t>
-      </w:r>
-      <w:proofErr w:type="gramEnd"/>
-      <w:r>
-        <w:rPr>
-          <w:rFonts w:ascii="Times New Roman" w:hAnsi="Times New Roman" w:cs="Times New Roman"/>
-        </w:rPr>
-        <w:t xml:space="preserve"> might still be possible to receive an operation whose timestamp is concurrent to the timestamp of the seventh </w:t>
+        <w:t xml:space="preserve"> In particular, it might still be possible to receive an operation whose timestamp is concurrent to the timestamp of the seventh </w:t>
       </w:r>
       <w:r>
         <w:rPr>
@@ -4936,25 +4682,7 @@
           <w:rPr>
             <w:rFonts w:ascii="Cambria Math" w:hAnsi="Cambria Math" w:cs="Times New Roman"/>
           </w:rPr>
-          <m:t>[</m:t>
-        </m:r>
-        <m:r>
-          <w:rPr>
-            <w:rFonts w:ascii="Cambria Math" w:hAnsi="Cambria Math" w:cs="Times New Roman"/>
-          </w:rPr>
-          <m:t>2</m:t>
-        </m:r>
-        <m:r>
-          <w:rPr>
-            <w:rFonts w:ascii="Cambria Math" w:hAnsi="Cambria Math" w:cs="Times New Roman"/>
-          </w:rPr>
-          <m:t>,2,</m:t>
-        </m:r>
-        <m:r>
-          <w:rPr>
-            <w:rFonts w:ascii="Cambria Math" w:hAnsi="Cambria Math" w:cs="Times New Roman"/>
-          </w:rPr>
-          <m:t>3</m:t>
+          <m:t>[2,2,3</m:t>
         </m:r>
         <m:r>
           <w:rPr>
@@ -5574,19 +5302,11 @@
           <w:rFonts w:ascii="Times New Roman" w:hAnsi="Times New Roman" w:cs="Times New Roman"/>
         </w:rPr>
       </w:pPr>
-      <w:proofErr w:type="gramStart"/>
-      <w:r>
-        <w:rPr>
-          <w:rFonts w:ascii="Times New Roman" w:hAnsi="Times New Roman" w:cs="Times New Roman"/>
-        </w:rPr>
-        <w:t>In order to</w:t>
-      </w:r>
-      <w:proofErr w:type="gramEnd"/>
-      <w:r>
-        <w:rPr>
-          <w:rFonts w:ascii="Times New Roman" w:hAnsi="Times New Roman" w:cs="Times New Roman"/>
-        </w:rPr>
-        <w:t xml:space="preserve"> ensure that clock ticks of different replicas do not grow </w:t>
+      <w:r>
+        <w:rPr>
+          <w:rFonts w:ascii="Times New Roman" w:hAnsi="Times New Roman" w:cs="Times New Roman"/>
+        </w:rPr>
+        <w:t xml:space="preserve">In order to ensure that clock ticks of different replicas do not grow </w:t>
       </w:r>
       <w:r>
         <w:rPr>
@@ -5873,13 +5593,43 @@
         <w:rPr>
           <w:rFonts w:ascii="Times New Roman" w:hAnsi="Times New Roman" w:cs="Times New Roman"/>
         </w:rPr>
-        <w:t xml:space="preserve">basic evaluation of throughput, latency and consistency of all implementations was carried out using three Microsoft Azure B2S VMs with </w:t>
-      </w:r>
-      <w:r>
-        <w:rPr>
-          <w:rFonts w:ascii="Times New Roman" w:hAnsi="Times New Roman" w:cs="Times New Roman"/>
-        </w:rPr>
-        <w:t xml:space="preserve">2 vCPUs, </w:t>
+        <w:t xml:space="preserve">basic evaluation of throughput, latency and consistency of all implementations was carried out using three Microsoft Azure </w:t>
+      </w:r>
+      <w:r>
+        <w:rPr>
+          <w:rFonts w:ascii="Times New Roman" w:hAnsi="Times New Roman" w:cs="Times New Roman"/>
+        </w:rPr>
+        <w:t>Standard DS1</w:t>
+      </w:r>
+      <w:r>
+        <w:rPr>
+          <w:rFonts w:ascii="Times New Roman" w:hAnsi="Times New Roman" w:cs="Times New Roman"/>
+        </w:rPr>
+        <w:t xml:space="preserve"> VMs</w:t>
+      </w:r>
+      <w:r>
+        <w:rPr>
+          <w:rFonts w:ascii="Times New Roman" w:hAnsi="Times New Roman" w:cs="Times New Roman"/>
+        </w:rPr>
+        <w:t xml:space="preserve"> running Windows 2019 Datacenter Server</w:t>
+      </w:r>
+      <w:r>
+        <w:rPr>
+          <w:rFonts w:ascii="Times New Roman" w:hAnsi="Times New Roman" w:cs="Times New Roman"/>
+        </w:rPr>
+        <w:t xml:space="preserve"> with </w:t>
+      </w:r>
+      <w:r>
+        <w:rPr>
+          <w:rFonts w:ascii="Times New Roman" w:hAnsi="Times New Roman" w:cs="Times New Roman"/>
+        </w:rPr>
+        <w:t>1</w:t>
+      </w:r>
+      <w:r>
+        <w:rPr>
+          <w:rFonts w:ascii="Times New Roman" w:hAnsi="Times New Roman" w:cs="Times New Roman"/>
+        </w:rPr>
+        <w:t xml:space="preserve"> vCPUs, </w:t>
       </w:r>
       <w:r>
         <w:rPr>
@@ -5915,21 +5665,19 @@
         <w:rPr>
           <w:rFonts w:ascii="Times New Roman" w:hAnsi="Times New Roman" w:cs="Times New Roman"/>
         </w:rPr>
-        <w:t xml:space="preserve">situated in Central Canada, Southern </w:t>
-      </w:r>
-      <w:proofErr w:type="gramStart"/>
-      <w:r>
-        <w:rPr>
-          <w:rFonts w:ascii="Times New Roman" w:hAnsi="Times New Roman" w:cs="Times New Roman"/>
-        </w:rPr>
-        <w:t>UK</w:t>
-      </w:r>
-      <w:proofErr w:type="gramEnd"/>
-      <w:r>
-        <w:rPr>
-          <w:rFonts w:ascii="Times New Roman" w:hAnsi="Times New Roman" w:cs="Times New Roman"/>
-        </w:rPr>
-        <w:t xml:space="preserve"> and Japan.</w:t>
+        <w:t>situated in Central Canada, Southern UK and Japan</w:t>
+      </w:r>
+      <w:r>
+        <w:rPr>
+          <w:rFonts w:ascii="Times New Roman" w:hAnsi="Times New Roman" w:cs="Times New Roman"/>
+        </w:rPr>
+        <w:t xml:space="preserve"> East</w:t>
+      </w:r>
+      <w:r>
+        <w:rPr>
+          <w:rFonts w:ascii="Times New Roman" w:hAnsi="Times New Roman" w:cs="Times New Roman"/>
+        </w:rPr>
+        <w:t>.</w:t>
       </w:r>
     </w:p>
     <w:p>
@@ -6163,21 +5911,7 @@
         <w:rPr>
           <w:rFonts w:ascii="Times New Roman" w:hAnsi="Times New Roman" w:cs="Times New Roman"/>
         </w:rPr>
-        <w:t xml:space="preserve">A particular problem with achieving consistency in the CmRDT-C implementation is the maximum length of the queue. Ordering of OpNodes in the queue according to vector clocks is not unique and as the queue </w:t>
-      </w:r>
-      <w:proofErr w:type="gramStart"/>
-      <w:r>
-        <w:rPr>
-          <w:rFonts w:ascii="Times New Roman" w:hAnsi="Times New Roman" w:cs="Times New Roman"/>
-        </w:rPr>
-        <w:t>grows in size</w:t>
-      </w:r>
-      <w:proofErr w:type="gramEnd"/>
-      <w:r>
-        <w:rPr>
-          <w:rFonts w:ascii="Times New Roman" w:hAnsi="Times New Roman" w:cs="Times New Roman"/>
-        </w:rPr>
-        <w:t>, this non-uniqueness becomes more problematic.</w:t>
+        <w:t>A particular problem with achieving consistency in the CmRDT-C implementation is the maximum length of the queue. Ordering of OpNodes in the queue according to vector clocks is not unique and as the queue grows in size, this non-uniqueness becomes more problematic.</w:t>
       </w:r>
     </w:p>
     <w:p>
@@ -6223,21 +5957,7 @@
         <w:rPr>
           <w:rFonts w:ascii="Times New Roman" w:hAnsi="Times New Roman" w:cs="Times New Roman"/>
         </w:rPr>
-        <w:t xml:space="preserve">To measure scalability of each implementation, additional identical Microsoft Azure VMs were added in the following regions: Australia, Brazil South, US </w:t>
-      </w:r>
-      <w:proofErr w:type="gramStart"/>
-      <w:r>
-        <w:rPr>
-          <w:rFonts w:ascii="Times New Roman" w:hAnsi="Times New Roman" w:cs="Times New Roman"/>
-        </w:rPr>
-        <w:t>West</w:t>
-      </w:r>
-      <w:proofErr w:type="gramEnd"/>
-      <w:r>
-        <w:rPr>
-          <w:rFonts w:ascii="Times New Roman" w:hAnsi="Times New Roman" w:cs="Times New Roman"/>
-        </w:rPr>
-        <w:t xml:space="preserve"> and Africa.</w:t>
+        <w:t>To measure scalability of each implementation, additional identical Microsoft Azure VMs were added in the following regions: Australia, Brazil South, US West and Africa.</w:t>
       </w:r>
     </w:p>
     <w:p>
@@ -6482,13 +6202,7 @@
         <w:rPr>
           <w:rFonts w:ascii="Times New Roman" w:hAnsi="Times New Roman" w:cs="Times New Roman"/>
         </w:rPr>
-        <w:t>Chevrotain</w:t>
-      </w:r>
-      <w:r>
-        <w:rPr>
-          <w:rFonts w:ascii="Times New Roman" w:hAnsi="Times New Roman" w:cs="Times New Roman"/>
-        </w:rPr>
-        <w:t xml:space="preserve"> </w:t>
+        <w:t xml:space="preserve">Chevrotain </w:t>
       </w:r>
       <w:r>
         <w:rPr>
@@ -6567,29 +6281,7 @@
         <w:rPr>
           <w:rFonts w:ascii="Times New Roman" w:hAnsi="Times New Roman" w:cs="Times New Roman"/>
         </w:rPr>
-        <w:t xml:space="preserve">. One of the goals would be to equip the CvRDT implementation with a better protocol for reaching agreement on the current safe tick among all replicas and responding to leader failures. </w:t>
-      </w:r>
-      <w:proofErr w:type="gramStart"/>
-      <w:r>
-        <w:rPr>
-          <w:rFonts w:ascii="Times New Roman" w:hAnsi="Times New Roman" w:cs="Times New Roman"/>
-        </w:rPr>
-        <w:t xml:space="preserve">In particular, Golang </w:t>
-      </w:r>
-      <w:proofErr w:type="spellStart"/>
-      <w:r>
-        <w:rPr>
-          <w:rFonts w:ascii="Times New Roman" w:hAnsi="Times New Roman" w:cs="Times New Roman"/>
-        </w:rPr>
-        <w:t>Paxos</w:t>
-      </w:r>
-      <w:proofErr w:type="spellEnd"/>
-      <w:proofErr w:type="gramEnd"/>
-      <w:r>
-        <w:rPr>
-          <w:rFonts w:ascii="Times New Roman" w:hAnsi="Times New Roman" w:cs="Times New Roman"/>
-        </w:rPr>
-        <w:t xml:space="preserve"> implementations</w:t>
+        <w:t>. One of the goals would be to equip the CvRDT implementation with a better protocol for reaching agreement on the current safe tick among all replicas and responding to leader failures. In particular, Golang Paxos implementations</w:t>
       </w:r>
       <w:r>
         <w:rPr>
@@ -6649,21 +6341,7 @@
         <w:rPr>
           <w:rFonts w:ascii="Times New Roman" w:hAnsi="Times New Roman" w:cs="Times New Roman"/>
         </w:rPr>
-        <w:t xml:space="preserve"> </w:t>
-      </w:r>
-      <w:proofErr w:type="gramStart"/>
-      <w:r>
-        <w:rPr>
-          <w:rFonts w:ascii="Times New Roman" w:hAnsi="Times New Roman" w:cs="Times New Roman"/>
-        </w:rPr>
-        <w:t>period of time</w:t>
-      </w:r>
-      <w:proofErr w:type="gramEnd"/>
-      <w:r>
-        <w:rPr>
-          <w:rFonts w:ascii="Times New Roman" w:hAnsi="Times New Roman" w:cs="Times New Roman"/>
-        </w:rPr>
-        <w:t xml:space="preserve">, it would </w:t>
+        <w:t xml:space="preserve"> period of time, it would </w:t>
       </w:r>
       <w:r>
         <w:rPr>
@@ -6698,21 +6376,7 @@
         <w:rPr>
           <w:rFonts w:ascii="Times New Roman" w:hAnsi="Times New Roman" w:cs="Times New Roman"/>
         </w:rPr>
-        <w:t xml:space="preserve">Other test suites should be explored to gather performance measurements and evaluate robustness of Chevrotain. </w:t>
-      </w:r>
-      <w:proofErr w:type="gramStart"/>
-      <w:r>
-        <w:rPr>
-          <w:rFonts w:ascii="Times New Roman" w:hAnsi="Times New Roman" w:cs="Times New Roman"/>
-        </w:rPr>
-        <w:t>In particular, it</w:t>
-      </w:r>
-      <w:proofErr w:type="gramEnd"/>
-      <w:r>
-        <w:rPr>
-          <w:rFonts w:ascii="Times New Roman" w:hAnsi="Times New Roman" w:cs="Times New Roman"/>
-        </w:rPr>
-        <w:t xml:space="preserve"> would be interesting to </w:t>
+        <w:t xml:space="preserve">Other test suites should be explored to gather performance measurements and evaluate robustness of Chevrotain. In particular, it would be interesting to </w:t>
       </w:r>
       <w:r>
         <w:rPr>
@@ -6771,21 +6435,7 @@
         <w:rPr>
           <w:rFonts w:ascii="Times New Roman" w:hAnsi="Times New Roman" w:cs="Times New Roman"/>
         </w:rPr>
-        <w:t xml:space="preserve"> states between themselves. </w:t>
-      </w:r>
-      <w:proofErr w:type="gramStart"/>
-      <w:r>
-        <w:rPr>
-          <w:rFonts w:ascii="Times New Roman" w:hAnsi="Times New Roman" w:cs="Times New Roman"/>
-        </w:rPr>
-        <w:t>In particular, it</w:t>
-      </w:r>
-      <w:proofErr w:type="gramEnd"/>
-      <w:r>
-        <w:rPr>
-          <w:rFonts w:ascii="Times New Roman" w:hAnsi="Times New Roman" w:cs="Times New Roman"/>
-        </w:rPr>
-        <w:t xml:space="preserve"> would be interesting to see if there would be a performance gain in comparison to a web crawler situated in a single region crawling pages from all over the globe</w:t>
+        <w:t xml:space="preserve"> states between themselves. In particular, it would be interesting to see if there would be a performance gain in comparison to a web crawler situated in a single region crawling pages from all over the globe</w:t>
       </w:r>
       <w:r>
         <w:rPr>
@@ -6874,19 +6524,8 @@
             <w:color w:val="auto"/>
             <w:u w:val="none"/>
           </w:rPr>
-          <w:t xml:space="preserve">Microsoft Azure </w:t>
+          <w:t>Microsoft Azure CosmosDB</w:t>
         </w:r>
-        <w:proofErr w:type="spellStart"/>
-        <w:r>
-          <w:rPr>
-            <w:rStyle w:val="Hyperlink"/>
-            <w:rFonts w:ascii="Times New Roman" w:hAnsi="Times New Roman" w:cs="Times New Roman"/>
-            <w:color w:val="auto"/>
-            <w:u w:val="none"/>
-          </w:rPr>
-          <w:t>CosmosDB</w:t>
-        </w:r>
-        <w:proofErr w:type="spellEnd"/>
       </w:hyperlink>
       <w:r>
         <w:rPr>
@@ -6951,21 +6590,7 @@
         <w:rPr>
           <w:rFonts w:ascii="Times New Roman" w:hAnsi="Times New Roman" w:cs="Times New Roman"/>
         </w:rPr>
-        <w:t xml:space="preserve"> to this project is </w:t>
-      </w:r>
-      <w:proofErr w:type="spellStart"/>
-      <w:r>
-        <w:rPr>
-          <w:rFonts w:ascii="Times New Roman" w:hAnsi="Times New Roman" w:cs="Times New Roman"/>
-        </w:rPr>
-        <w:t>Roshi</w:t>
-      </w:r>
-      <w:proofErr w:type="spellEnd"/>
-      <w:r>
-        <w:rPr>
-          <w:rFonts w:ascii="Times New Roman" w:hAnsi="Times New Roman" w:cs="Times New Roman"/>
-        </w:rPr>
-        <w:t xml:space="preserve">, </w:t>
+        <w:t xml:space="preserve"> to this project is Roshi, </w:t>
       </w:r>
       <w:r>
         <w:rPr>
@@ -7043,41 +6668,13 @@
         <w:rPr>
           <w:rFonts w:ascii="Times New Roman" w:hAnsi="Times New Roman" w:cs="Times New Roman"/>
         </w:rPr>
-        <w:t xml:space="preserve">. Moreover, </w:t>
-      </w:r>
-      <w:proofErr w:type="spellStart"/>
-      <w:r>
-        <w:rPr>
-          <w:rFonts w:ascii="Times New Roman" w:hAnsi="Times New Roman" w:cs="Times New Roman"/>
-        </w:rPr>
-        <w:t>Roshi</w:t>
-      </w:r>
-      <w:proofErr w:type="spellEnd"/>
-      <w:r>
-        <w:rPr>
-          <w:rFonts w:ascii="Times New Roman" w:hAnsi="Times New Roman" w:cs="Times New Roman"/>
-        </w:rPr>
-        <w:t xml:space="preserve"> is built on top of Redis, a distributed key-value store.</w:t>
-      </w:r>
-      <w:r>
-        <w:rPr>
-          <w:rFonts w:ascii="Times New Roman" w:hAnsi="Times New Roman" w:cs="Times New Roman"/>
-        </w:rPr>
-        <w:t xml:space="preserve"> </w:t>
-      </w:r>
-      <w:proofErr w:type="spellStart"/>
-      <w:r>
-        <w:rPr>
-          <w:rFonts w:ascii="Times New Roman" w:hAnsi="Times New Roman" w:cs="Times New Roman"/>
-        </w:rPr>
-        <w:t>Roshi</w:t>
-      </w:r>
-      <w:proofErr w:type="spellEnd"/>
-      <w:r>
-        <w:rPr>
-          <w:rFonts w:ascii="Times New Roman" w:hAnsi="Times New Roman" w:cs="Times New Roman"/>
-        </w:rPr>
-        <w:t xml:space="preserve"> originated from the need to manage social media events in SoundCloud (for example, reposts of music tracks).</w:t>
+        <w:t>. Moreover, Roshi is built on top of Redis, a distributed key-value store.</w:t>
+      </w:r>
+      <w:r>
+        <w:rPr>
+          <w:rFonts w:ascii="Times New Roman" w:hAnsi="Times New Roman" w:cs="Times New Roman"/>
+        </w:rPr>
+        <w:t xml:space="preserve"> Roshi originated from the need to manage social media events in SoundCloud (for example, reposts of music tracks).</w:t>
       </w:r>
     </w:p>
     <w:p>
@@ -7126,21 +6723,7 @@
         <w:rPr>
           <w:rFonts w:ascii="Times New Roman" w:hAnsi="Times New Roman" w:cs="Times New Roman"/>
         </w:rPr>
-        <w:t xml:space="preserve">Chevrotain is a replicated key value store that achieves eventual consistency </w:t>
-      </w:r>
-      <w:proofErr w:type="gramStart"/>
-      <w:r>
-        <w:rPr>
-          <w:rFonts w:ascii="Times New Roman" w:hAnsi="Times New Roman" w:cs="Times New Roman"/>
-        </w:rPr>
-        <w:t>through the use of</w:t>
-      </w:r>
-      <w:proofErr w:type="gramEnd"/>
-      <w:r>
-        <w:rPr>
-          <w:rFonts w:ascii="Times New Roman" w:hAnsi="Times New Roman" w:cs="Times New Roman"/>
-        </w:rPr>
-        <w:t xml:space="preserve"> a conflict-free replicated data types (CRDTs). In this paper, we studied three different implementations of Chevrotain, one of which was state-based and the other two were operation-based, either with or without limited synchronization. The unsynchronized operation-based implementation </w:t>
+        <w:t xml:space="preserve">Chevrotain is a replicated key value store that achieves eventual consistency through the use of a conflict-free replicated data types (CRDTs). In this paper, we studied three different implementations of Chevrotain, one of which was state-based and the other two were operation-based, either with or without limited synchronization. The unsynchronized operation-based implementation </w:t>
       </w:r>
       <w:r>
         <w:rPr>
@@ -7298,42 +6881,32 @@
         <w:rPr>
           <w:rFonts w:ascii="Times New Roman" w:hAnsi="Times New Roman" w:cs="Times New Roman"/>
         </w:rPr>
-        <w:t xml:space="preserve">Ivan </w:t>
-      </w:r>
-      <w:proofErr w:type="spellStart"/>
+        <w:t>Ivan Beschastnikh</w:t>
+      </w:r>
+      <w:r>
+        <w:rPr>
+          <w:rFonts w:ascii="Times New Roman" w:hAnsi="Times New Roman" w:cs="Times New Roman"/>
+        </w:rPr>
+        <w:t xml:space="preserve"> for his insight and feedback throughout this </w:t>
+      </w:r>
+      <w:r>
+        <w:rPr>
+          <w:rFonts w:ascii="Times New Roman" w:hAnsi="Times New Roman" w:cs="Times New Roman"/>
+        </w:rPr>
+        <w:t>project and the permission to adopt the GoVector package for this project’s needs</w:t>
+      </w:r>
+      <w:r>
+        <w:rPr>
+          <w:rFonts w:ascii="Times New Roman" w:hAnsi="Times New Roman" w:cs="Times New Roman"/>
+        </w:rPr>
+        <w:t xml:space="preserve">. The author also appreciates the Microsoft Azure Education credit received from Prof. </w:t>
+      </w:r>
       <w:r>
         <w:rPr>
           <w:rFonts w:ascii="Times New Roman" w:hAnsi="Times New Roman" w:cs="Times New Roman"/>
         </w:rPr>
         <w:t>Beschastnikh</w:t>
       </w:r>
-      <w:proofErr w:type="spellEnd"/>
-      <w:r>
-        <w:rPr>
-          <w:rFonts w:ascii="Times New Roman" w:hAnsi="Times New Roman" w:cs="Times New Roman"/>
-        </w:rPr>
-        <w:t xml:space="preserve"> for his insight and feedback throughout this </w:t>
-      </w:r>
-      <w:r>
-        <w:rPr>
-          <w:rFonts w:ascii="Times New Roman" w:hAnsi="Times New Roman" w:cs="Times New Roman"/>
-        </w:rPr>
-        <w:t>project and the permission to adopt the GoVector package for this project’s needs</w:t>
-      </w:r>
-      <w:r>
-        <w:rPr>
-          <w:rFonts w:ascii="Times New Roman" w:hAnsi="Times New Roman" w:cs="Times New Roman"/>
-        </w:rPr>
-        <w:t xml:space="preserve">. The author also appreciates the Microsoft Azure Education credit received from Prof. </w:t>
-      </w:r>
-      <w:proofErr w:type="spellStart"/>
-      <w:r>
-        <w:rPr>
-          <w:rFonts w:ascii="Times New Roman" w:hAnsi="Times New Roman" w:cs="Times New Roman"/>
-        </w:rPr>
-        <w:t>Beschastnikh</w:t>
-      </w:r>
-      <w:proofErr w:type="spellEnd"/>
       <w:r>
         <w:rPr>
           <w:rFonts w:ascii="Times New Roman" w:hAnsi="Times New Roman" w:cs="Times New Roman"/>

</xml_diff>